<commit_message>
add new sapce command
</commit_message>
<xml_diff>
--- a/integration/network/archive/command.docx
+++ b/integration/network/archive/command.docx
@@ -833,8 +833,36 @@
           <w:sz w:val="24"/>
           <w:szCs w:val="24"/>
         </w:rPr>
-        <w:t xml:space="preserve"> -l</w:t>
-      </w:r>
+        <w:t xml:space="preserve"> -l  </w:t>
+      </w:r>
+      <w:proofErr w:type="spellStart"/>
+      <w:r>
+        <w:rPr>
+          <w:rFonts w:hint="eastAsia"/>
+          <w:sz w:val="24"/>
+          <w:szCs w:val="24"/>
+        </w:rPr>
+        <w:t>fdisk</w:t>
+      </w:r>
+      <w:proofErr w:type="spellEnd"/>
+      <w:r>
+        <w:rPr>
+          <w:rFonts w:hint="eastAsia"/>
+          <w:sz w:val="24"/>
+          <w:szCs w:val="24"/>
+        </w:rPr>
+        <w:t xml:space="preserve"> disk  </w:t>
+      </w:r>
+      <w:proofErr w:type="spellStart"/>
+      <w:r>
+        <w:rPr>
+          <w:rFonts w:hint="eastAsia"/>
+          <w:sz w:val="24"/>
+          <w:szCs w:val="24"/>
+        </w:rPr>
+        <w:t>partprobe</w:t>
+      </w:r>
+      <w:proofErr w:type="spellEnd"/>
       <w:r>
         <w:rPr>
           <w:rFonts w:hint="eastAsia"/>
@@ -850,25 +878,521 @@
           <w:sz w:val="24"/>
           <w:szCs w:val="24"/>
         </w:rPr>
-        <w:t>fdisk</w:t>
-      </w:r>
-      <w:proofErr w:type="spellEnd"/>
-      <w:r>
-        <w:rPr>
-          <w:rFonts w:hint="eastAsia"/>
-          <w:sz w:val="24"/>
-          <w:szCs w:val="24"/>
-        </w:rPr>
-        <w:t xml:space="preserve"> disk  </w:t>
-      </w:r>
-      <w:proofErr w:type="spellStart"/>
-      <w:r>
-        <w:rPr>
-          <w:rFonts w:hint="eastAsia"/>
-          <w:sz w:val="24"/>
-          <w:szCs w:val="24"/>
-        </w:rPr>
-        <w:t>partprobe</w:t>
+        <w:t>mkfs</w:t>
+      </w:r>
+      <w:proofErr w:type="spellEnd"/>
+      <w:r>
+        <w:rPr>
+          <w:rFonts w:hint="eastAsia"/>
+          <w:sz w:val="24"/>
+          <w:szCs w:val="24"/>
+        </w:rPr>
+        <w:t xml:space="preserve"> -t ext3</w:t>
+      </w:r>
+    </w:p>
+    <w:p>
+      <w:pPr>
+        <w:spacing w:after="0" w:line="360" w:lineRule="auto"/>
+        <w:jc w:val="left"/>
+        <w:rPr>
+          <w:sz w:val="24"/>
+          <w:szCs w:val="24"/>
+        </w:rPr>
+      </w:pPr>
+      <w:proofErr w:type="gramStart"/>
+      <w:r>
+        <w:rPr>
+          <w:rFonts w:hint="eastAsia"/>
+          <w:sz w:val="24"/>
+          <w:szCs w:val="24"/>
+        </w:rPr>
+        <w:t>2.mount</w:t>
+      </w:r>
+      <w:proofErr w:type="gramEnd"/>
+      <w:r>
+        <w:rPr>
+          <w:rFonts w:hint="eastAsia"/>
+          <w:sz w:val="24"/>
+          <w:szCs w:val="24"/>
+        </w:rPr>
+        <w:t xml:space="preserve"> -l  </w:t>
+      </w:r>
+      <w:proofErr w:type="spellStart"/>
+      <w:r>
+        <w:rPr>
+          <w:rFonts w:hint="eastAsia"/>
+          <w:sz w:val="24"/>
+          <w:szCs w:val="24"/>
+        </w:rPr>
+        <w:t>df</w:t>
+      </w:r>
+      <w:proofErr w:type="spellEnd"/>
+      <w:r>
+        <w:rPr>
+          <w:rFonts w:hint="eastAsia"/>
+          <w:sz w:val="24"/>
+          <w:szCs w:val="24"/>
+        </w:rPr>
+        <w:t xml:space="preserve">  mount  </w:t>
+      </w:r>
+      <w:proofErr w:type="spellStart"/>
+      <w:r>
+        <w:rPr>
+          <w:rFonts w:hint="eastAsia"/>
+          <w:sz w:val="24"/>
+          <w:szCs w:val="24"/>
+        </w:rPr>
+        <w:t>umount</w:t>
+      </w:r>
+      <w:proofErr w:type="spellEnd"/>
+    </w:p>
+    <w:p>
+      <w:pPr>
+        <w:spacing w:after="0" w:line="360" w:lineRule="auto"/>
+        <w:jc w:val="left"/>
+        <w:rPr>
+          <w:sz w:val="24"/>
+          <w:szCs w:val="24"/>
+        </w:rPr>
+      </w:pPr>
+      <w:proofErr w:type="gramStart"/>
+      <w:r>
+        <w:rPr>
+          <w:rFonts w:hint="eastAsia"/>
+          <w:sz w:val="24"/>
+          <w:szCs w:val="24"/>
+        </w:rPr>
+        <w:t>3.mdadm</w:t>
+      </w:r>
+      <w:proofErr w:type="gramEnd"/>
+      <w:r>
+        <w:rPr>
+          <w:rFonts w:hint="eastAsia"/>
+          <w:sz w:val="24"/>
+          <w:szCs w:val="24"/>
+        </w:rPr>
+        <w:t xml:space="preserve"> --create /</w:t>
+      </w:r>
+      <w:proofErr w:type="spellStart"/>
+      <w:r>
+        <w:rPr>
+          <w:rFonts w:hint="eastAsia"/>
+          <w:sz w:val="24"/>
+          <w:szCs w:val="24"/>
+        </w:rPr>
+        <w:t>dev</w:t>
+      </w:r>
+      <w:proofErr w:type="spellEnd"/>
+      <w:r>
+        <w:rPr>
+          <w:rFonts w:hint="eastAsia"/>
+          <w:sz w:val="24"/>
+          <w:szCs w:val="24"/>
+        </w:rPr>
+        <w:t>/mdx --auto=yes --level=0/1/5 --raid-devices=m --spare-devices=n devices(</w:t>
+      </w:r>
+      <w:proofErr w:type="spellStart"/>
+      <w:r>
+        <w:rPr>
+          <w:rFonts w:hint="eastAsia"/>
+          <w:sz w:val="24"/>
+          <w:szCs w:val="24"/>
+        </w:rPr>
+        <w:t>m+n</w:t>
+      </w:r>
+      <w:proofErr w:type="spellEnd"/>
+      <w:r>
+        <w:rPr>
+          <w:rFonts w:hint="eastAsia"/>
+          <w:sz w:val="24"/>
+          <w:szCs w:val="24"/>
+        </w:rPr>
+        <w:t xml:space="preserve">)  </w:t>
+      </w:r>
+    </w:p>
+    <w:p>
+      <w:pPr>
+        <w:spacing w:after="0" w:line="360" w:lineRule="auto"/>
+        <w:jc w:val="left"/>
+        <w:rPr>
+          <w:sz w:val="24"/>
+          <w:szCs w:val="24"/>
+        </w:rPr>
+      </w:pPr>
+      <w:proofErr w:type="spellStart"/>
+      <w:proofErr w:type="gramStart"/>
+      <w:r>
+        <w:rPr>
+          <w:rFonts w:hint="eastAsia"/>
+          <w:sz w:val="24"/>
+          <w:szCs w:val="24"/>
+        </w:rPr>
+        <w:t>mdadm</w:t>
+      </w:r>
+      <w:proofErr w:type="spellEnd"/>
+      <w:proofErr w:type="gramEnd"/>
+      <w:r>
+        <w:rPr>
+          <w:rFonts w:hint="eastAsia"/>
+          <w:sz w:val="24"/>
+          <w:szCs w:val="24"/>
+        </w:rPr>
+        <w:t xml:space="preserve"> --detail /</w:t>
+      </w:r>
+      <w:proofErr w:type="spellStart"/>
+      <w:r>
+        <w:rPr>
+          <w:rFonts w:hint="eastAsia"/>
+          <w:sz w:val="24"/>
+          <w:szCs w:val="24"/>
+        </w:rPr>
+        <w:t>dev</w:t>
+      </w:r>
+      <w:proofErr w:type="spellEnd"/>
+      <w:r>
+        <w:rPr>
+          <w:rFonts w:hint="eastAsia"/>
+          <w:sz w:val="24"/>
+          <w:szCs w:val="24"/>
+        </w:rPr>
+        <w:t xml:space="preserve">/mdx  </w:t>
+      </w:r>
+    </w:p>
+    <w:p>
+      <w:pPr>
+        <w:spacing w:after="0" w:line="360" w:lineRule="auto"/>
+        <w:jc w:val="left"/>
+        <w:rPr>
+          <w:sz w:val="24"/>
+          <w:szCs w:val="24"/>
+        </w:rPr>
+      </w:pPr>
+      <w:proofErr w:type="spellStart"/>
+      <w:proofErr w:type="gramStart"/>
+      <w:r>
+        <w:rPr>
+          <w:rFonts w:hint="eastAsia"/>
+          <w:sz w:val="24"/>
+          <w:szCs w:val="24"/>
+        </w:rPr>
+        <w:t>mdadm</w:t>
+      </w:r>
+      <w:proofErr w:type="spellEnd"/>
+      <w:proofErr w:type="gramEnd"/>
+      <w:r>
+        <w:rPr>
+          <w:rFonts w:hint="eastAsia"/>
+          <w:sz w:val="24"/>
+          <w:szCs w:val="24"/>
+        </w:rPr>
+        <w:t xml:space="preserve"> --manage /</w:t>
+      </w:r>
+      <w:proofErr w:type="spellStart"/>
+      <w:r>
+        <w:rPr>
+          <w:rFonts w:hint="eastAsia"/>
+          <w:sz w:val="24"/>
+          <w:szCs w:val="24"/>
+        </w:rPr>
+        <w:t>dev</w:t>
+      </w:r>
+      <w:proofErr w:type="spellEnd"/>
+      <w:r>
+        <w:rPr>
+          <w:rFonts w:hint="eastAsia"/>
+          <w:sz w:val="24"/>
+          <w:szCs w:val="24"/>
+        </w:rPr>
+        <w:t xml:space="preserve">/mdx --add device --remove device  </w:t>
+      </w:r>
+    </w:p>
+    <w:p>
+      <w:pPr>
+        <w:spacing w:after="0" w:line="360" w:lineRule="auto"/>
+        <w:jc w:val="left"/>
+        <w:rPr>
+          <w:sz w:val="24"/>
+          <w:szCs w:val="24"/>
+        </w:rPr>
+      </w:pPr>
+      <w:proofErr w:type="spellStart"/>
+      <w:proofErr w:type="gramStart"/>
+      <w:r>
+        <w:rPr>
+          <w:rFonts w:hint="eastAsia"/>
+          <w:sz w:val="24"/>
+          <w:szCs w:val="24"/>
+        </w:rPr>
+        <w:t>mdadm</w:t>
+      </w:r>
+      <w:proofErr w:type="spellEnd"/>
+      <w:proofErr w:type="gramEnd"/>
+      <w:r>
+        <w:rPr>
+          <w:rFonts w:hint="eastAsia"/>
+          <w:sz w:val="24"/>
+          <w:szCs w:val="24"/>
+        </w:rPr>
+        <w:t xml:space="preserve"> --stop /</w:t>
+      </w:r>
+      <w:proofErr w:type="spellStart"/>
+      <w:r>
+        <w:rPr>
+          <w:rFonts w:hint="eastAsia"/>
+          <w:sz w:val="24"/>
+          <w:szCs w:val="24"/>
+        </w:rPr>
+        <w:t>dev</w:t>
+      </w:r>
+      <w:proofErr w:type="spellEnd"/>
+      <w:r>
+        <w:rPr>
+          <w:rFonts w:hint="eastAsia"/>
+          <w:sz w:val="24"/>
+          <w:szCs w:val="24"/>
+        </w:rPr>
+        <w:t xml:space="preserve">/mdx  </w:t>
+      </w:r>
+    </w:p>
+    <w:p>
+      <w:pPr>
+        <w:spacing w:after="0" w:line="360" w:lineRule="auto"/>
+        <w:jc w:val="left"/>
+        <w:rPr>
+          <w:sz w:val="24"/>
+          <w:szCs w:val="24"/>
+        </w:rPr>
+      </w:pPr>
+      <w:proofErr w:type="spellStart"/>
+      <w:proofErr w:type="gramStart"/>
+      <w:r>
+        <w:rPr>
+          <w:rFonts w:hint="eastAsia"/>
+          <w:sz w:val="24"/>
+          <w:szCs w:val="24"/>
+        </w:rPr>
+        <w:t>mdadm</w:t>
+      </w:r>
+      <w:proofErr w:type="spellEnd"/>
+      <w:proofErr w:type="gramEnd"/>
+      <w:r>
+        <w:rPr>
+          <w:rFonts w:hint="eastAsia"/>
+          <w:sz w:val="24"/>
+          <w:szCs w:val="24"/>
+        </w:rPr>
+        <w:t xml:space="preserve"> --assemble /</w:t>
+      </w:r>
+      <w:proofErr w:type="spellStart"/>
+      <w:r>
+        <w:rPr>
+          <w:rFonts w:hint="eastAsia"/>
+          <w:sz w:val="24"/>
+          <w:szCs w:val="24"/>
+        </w:rPr>
+        <w:t>dev</w:t>
+      </w:r>
+      <w:proofErr w:type="spellEnd"/>
+      <w:r>
+        <w:rPr>
+          <w:rFonts w:hint="eastAsia"/>
+          <w:sz w:val="24"/>
+          <w:szCs w:val="24"/>
+        </w:rPr>
+        <w:t xml:space="preserve">/mdx  </w:t>
+      </w:r>
+    </w:p>
+    <w:p>
+      <w:pPr>
+        <w:spacing w:after="0" w:line="360" w:lineRule="auto"/>
+        <w:jc w:val="left"/>
+        <w:rPr>
+          <w:sz w:val="24"/>
+          <w:szCs w:val="24"/>
+        </w:rPr>
+      </w:pPr>
+      <w:proofErr w:type="spellStart"/>
+      <w:proofErr w:type="gramStart"/>
+      <w:r>
+        <w:rPr>
+          <w:rFonts w:hint="eastAsia"/>
+          <w:sz w:val="24"/>
+          <w:szCs w:val="24"/>
+        </w:rPr>
+        <w:t>rm</w:t>
+      </w:r>
+      <w:proofErr w:type="spellEnd"/>
+      <w:proofErr w:type="gramEnd"/>
+      <w:r>
+        <w:rPr>
+          <w:rFonts w:hint="eastAsia"/>
+          <w:sz w:val="24"/>
+          <w:szCs w:val="24"/>
+        </w:rPr>
+        <w:t xml:space="preserve"> /</w:t>
+      </w:r>
+      <w:proofErr w:type="spellStart"/>
+      <w:r>
+        <w:rPr>
+          <w:rFonts w:hint="eastAsia"/>
+          <w:sz w:val="24"/>
+          <w:szCs w:val="24"/>
+        </w:rPr>
+        <w:t>dev</w:t>
+      </w:r>
+      <w:proofErr w:type="spellEnd"/>
+      <w:r>
+        <w:rPr>
+          <w:rFonts w:hint="eastAsia"/>
+          <w:sz w:val="24"/>
+          <w:szCs w:val="24"/>
+        </w:rPr>
+        <w:t>/mdx</w:t>
+      </w:r>
+    </w:p>
+    <w:p>
+      <w:pPr>
+        <w:spacing w:after="0" w:line="360" w:lineRule="auto"/>
+        <w:jc w:val="left"/>
+        <w:rPr>
+          <w:sz w:val="24"/>
+          <w:szCs w:val="24"/>
+        </w:rPr>
+      </w:pPr>
+      <w:proofErr w:type="gramStart"/>
+      <w:r>
+        <w:rPr>
+          <w:rFonts w:hint="eastAsia"/>
+          <w:sz w:val="24"/>
+          <w:szCs w:val="24"/>
+        </w:rPr>
+        <w:t>4.lvm</w:t>
+      </w:r>
+      <w:proofErr w:type="gramEnd"/>
+    </w:p>
+    <w:p>
+      <w:pPr>
+        <w:spacing w:after="0" w:line="360" w:lineRule="auto"/>
+        <w:jc w:val="left"/>
+        <w:rPr>
+          <w:sz w:val="24"/>
+          <w:szCs w:val="24"/>
+        </w:rPr>
+      </w:pPr>
+      <w:r>
+        <w:rPr>
+          <w:rFonts w:hint="eastAsia"/>
+          <w:sz w:val="24"/>
+          <w:szCs w:val="24"/>
+        </w:rPr>
+        <w:t>①</w:t>
+      </w:r>
+      <w:r>
+        <w:rPr>
+          <w:rFonts w:hint="eastAsia"/>
+          <w:sz w:val="24"/>
+          <w:szCs w:val="24"/>
+        </w:rPr>
+        <w:t xml:space="preserve">partition - </w:t>
+      </w:r>
+      <w:proofErr w:type="spellStart"/>
+      <w:r>
+        <w:rPr>
+          <w:rFonts w:hint="eastAsia"/>
+          <w:sz w:val="24"/>
+          <w:szCs w:val="24"/>
+        </w:rPr>
+        <w:t>pv</w:t>
+      </w:r>
+      <w:proofErr w:type="spellEnd"/>
+      <w:r>
+        <w:rPr>
+          <w:rFonts w:hint="eastAsia"/>
+          <w:sz w:val="24"/>
+          <w:szCs w:val="24"/>
+        </w:rPr>
+        <w:t>(physical volume) - vg(volume group)/</w:t>
+      </w:r>
+      <w:proofErr w:type="spellStart"/>
+      <w:r>
+        <w:rPr>
+          <w:rFonts w:hint="eastAsia"/>
+          <w:sz w:val="24"/>
+          <w:szCs w:val="24"/>
+        </w:rPr>
+        <w:t>pe</w:t>
+      </w:r>
+      <w:proofErr w:type="spellEnd"/>
+      <w:r>
+        <w:rPr>
+          <w:rFonts w:hint="eastAsia"/>
+          <w:sz w:val="24"/>
+          <w:szCs w:val="24"/>
+        </w:rPr>
+        <w:t>(physical extend) - lv(logic volume)</w:t>
+      </w:r>
+    </w:p>
+    <w:p>
+      <w:pPr>
+        <w:spacing w:after="0" w:line="360" w:lineRule="auto"/>
+        <w:jc w:val="left"/>
+        <w:rPr>
+          <w:sz w:val="24"/>
+          <w:szCs w:val="24"/>
+        </w:rPr>
+      </w:pPr>
+      <w:r>
+        <w:rPr>
+          <w:rFonts w:hint="eastAsia"/>
+          <w:sz w:val="24"/>
+          <w:szCs w:val="24"/>
+        </w:rPr>
+        <w:t>②</w:t>
+      </w:r>
+      <w:proofErr w:type="spellStart"/>
+      <w:r>
+        <w:rPr>
+          <w:rFonts w:hint="eastAsia"/>
+          <w:sz w:val="24"/>
+          <w:szCs w:val="24"/>
+        </w:rPr>
+        <w:t>pvcreate</w:t>
+      </w:r>
+      <w:proofErr w:type="spellEnd"/>
+      <w:r>
+        <w:rPr>
+          <w:rFonts w:hint="eastAsia"/>
+          <w:sz w:val="24"/>
+          <w:szCs w:val="24"/>
+        </w:rPr>
+        <w:t xml:space="preserve"> partition  </w:t>
+      </w:r>
+      <w:proofErr w:type="spellStart"/>
+      <w:r>
+        <w:rPr>
+          <w:rFonts w:hint="eastAsia"/>
+          <w:sz w:val="24"/>
+          <w:szCs w:val="24"/>
+        </w:rPr>
+        <w:t>pvremove</w:t>
+      </w:r>
+      <w:proofErr w:type="spellEnd"/>
+      <w:r>
+        <w:rPr>
+          <w:rFonts w:hint="eastAsia"/>
+          <w:sz w:val="24"/>
+          <w:szCs w:val="24"/>
+        </w:rPr>
+        <w:t xml:space="preserve"> partition  </w:t>
+      </w:r>
+      <w:proofErr w:type="spellStart"/>
+      <w:r>
+        <w:rPr>
+          <w:rFonts w:hint="eastAsia"/>
+          <w:sz w:val="24"/>
+          <w:szCs w:val="24"/>
+        </w:rPr>
+        <w:t>pvscan</w:t>
       </w:r>
       <w:proofErr w:type="spellEnd"/>
       <w:r>
@@ -886,255 +1410,55 @@
           <w:sz w:val="24"/>
           <w:szCs w:val="24"/>
         </w:rPr>
-        <w:t>mkfs</w:t>
-      </w:r>
-      <w:proofErr w:type="spellEnd"/>
-      <w:r>
-        <w:rPr>
-          <w:rFonts w:hint="eastAsia"/>
-          <w:sz w:val="24"/>
-          <w:szCs w:val="24"/>
-        </w:rPr>
-        <w:t xml:space="preserve"> -t ext3</w:t>
-      </w:r>
-    </w:p>
-    <w:p>
-      <w:pPr>
-        <w:spacing w:after="0" w:line="360" w:lineRule="auto"/>
-        <w:jc w:val="left"/>
-        <w:rPr>
-          <w:sz w:val="24"/>
-          <w:szCs w:val="24"/>
-        </w:rPr>
-      </w:pPr>
-      <w:proofErr w:type="gramStart"/>
-      <w:r>
-        <w:rPr>
-          <w:rFonts w:hint="eastAsia"/>
-          <w:sz w:val="24"/>
-          <w:szCs w:val="24"/>
-        </w:rPr>
-        <w:t>2.mount</w:t>
-      </w:r>
-      <w:proofErr w:type="gramEnd"/>
-      <w:r>
-        <w:rPr>
-          <w:rFonts w:hint="eastAsia"/>
-          <w:sz w:val="24"/>
-          <w:szCs w:val="24"/>
-        </w:rPr>
-        <w:t xml:space="preserve"> -l  </w:t>
-      </w:r>
-      <w:proofErr w:type="spellStart"/>
-      <w:r>
-        <w:rPr>
-          <w:rFonts w:hint="eastAsia"/>
-          <w:sz w:val="24"/>
-          <w:szCs w:val="24"/>
-        </w:rPr>
-        <w:t>df</w:t>
-      </w:r>
-      <w:proofErr w:type="spellEnd"/>
-      <w:r>
-        <w:rPr>
-          <w:rFonts w:hint="eastAsia"/>
-          <w:sz w:val="24"/>
-          <w:szCs w:val="24"/>
-        </w:rPr>
-        <w:t xml:space="preserve">  mount  </w:t>
-      </w:r>
-      <w:proofErr w:type="spellStart"/>
-      <w:r>
-        <w:rPr>
-          <w:rFonts w:hint="eastAsia"/>
-          <w:sz w:val="24"/>
-          <w:szCs w:val="24"/>
-        </w:rPr>
-        <w:t>umount</w:t>
-      </w:r>
-      <w:proofErr w:type="spellEnd"/>
-    </w:p>
-    <w:p>
-      <w:pPr>
-        <w:spacing w:after="0" w:line="360" w:lineRule="auto"/>
-        <w:jc w:val="left"/>
-        <w:rPr>
-          <w:sz w:val="24"/>
-          <w:szCs w:val="24"/>
-        </w:rPr>
-      </w:pPr>
-      <w:proofErr w:type="gramStart"/>
-      <w:r>
-        <w:rPr>
-          <w:rFonts w:hint="eastAsia"/>
-          <w:sz w:val="24"/>
-          <w:szCs w:val="24"/>
-        </w:rPr>
-        <w:t>3.mdadm</w:t>
-      </w:r>
-      <w:proofErr w:type="gramEnd"/>
-      <w:r>
-        <w:rPr>
-          <w:rFonts w:hint="eastAsia"/>
-          <w:sz w:val="24"/>
-          <w:szCs w:val="24"/>
-        </w:rPr>
-        <w:t xml:space="preserve"> --create /</w:t>
-      </w:r>
-      <w:proofErr w:type="spellStart"/>
-      <w:r>
-        <w:rPr>
-          <w:rFonts w:hint="eastAsia"/>
-          <w:sz w:val="24"/>
-          <w:szCs w:val="24"/>
-        </w:rPr>
-        <w:t>dev</w:t>
-      </w:r>
-      <w:proofErr w:type="spellEnd"/>
-      <w:r>
-        <w:rPr>
-          <w:rFonts w:hint="eastAsia"/>
-          <w:sz w:val="24"/>
-          <w:szCs w:val="24"/>
-        </w:rPr>
-        <w:t>/mdx --auto=yes --level=0/1/5 --raid-devices=m --spare-devices=n devices(</w:t>
-      </w:r>
-      <w:proofErr w:type="spellStart"/>
-      <w:r>
-        <w:rPr>
-          <w:rFonts w:hint="eastAsia"/>
-          <w:sz w:val="24"/>
-          <w:szCs w:val="24"/>
-        </w:rPr>
-        <w:t>m+n</w:t>
-      </w:r>
-      <w:proofErr w:type="spellEnd"/>
-      <w:r>
-        <w:rPr>
-          <w:rFonts w:hint="eastAsia"/>
-          <w:sz w:val="24"/>
-          <w:szCs w:val="24"/>
-        </w:rPr>
-        <w:t xml:space="preserve">)  </w:t>
-      </w:r>
-    </w:p>
-    <w:p>
-      <w:pPr>
-        <w:spacing w:after="0" w:line="360" w:lineRule="auto"/>
-        <w:jc w:val="left"/>
-        <w:rPr>
-          <w:sz w:val="24"/>
-          <w:szCs w:val="24"/>
-        </w:rPr>
-      </w:pPr>
-      <w:proofErr w:type="spellStart"/>
-      <w:proofErr w:type="gramStart"/>
-      <w:r>
-        <w:rPr>
-          <w:rFonts w:hint="eastAsia"/>
-          <w:sz w:val="24"/>
-          <w:szCs w:val="24"/>
-        </w:rPr>
-        <w:t>mdadm</w:t>
-      </w:r>
-      <w:proofErr w:type="spellEnd"/>
-      <w:proofErr w:type="gramEnd"/>
-      <w:r>
-        <w:rPr>
-          <w:rFonts w:hint="eastAsia"/>
-          <w:sz w:val="24"/>
-          <w:szCs w:val="24"/>
-        </w:rPr>
-        <w:t xml:space="preserve"> --detail /</w:t>
-      </w:r>
-      <w:proofErr w:type="spellStart"/>
-      <w:r>
-        <w:rPr>
-          <w:rFonts w:hint="eastAsia"/>
-          <w:sz w:val="24"/>
-          <w:szCs w:val="24"/>
-        </w:rPr>
-        <w:t>dev</w:t>
-      </w:r>
-      <w:proofErr w:type="spellEnd"/>
-      <w:r>
-        <w:rPr>
-          <w:rFonts w:hint="eastAsia"/>
-          <w:sz w:val="24"/>
-          <w:szCs w:val="24"/>
-        </w:rPr>
-        <w:t xml:space="preserve">/mdx  </w:t>
-      </w:r>
-    </w:p>
-    <w:p>
-      <w:pPr>
-        <w:spacing w:after="0" w:line="360" w:lineRule="auto"/>
-        <w:jc w:val="left"/>
-        <w:rPr>
-          <w:sz w:val="24"/>
-          <w:szCs w:val="24"/>
-        </w:rPr>
-      </w:pPr>
-      <w:proofErr w:type="spellStart"/>
-      <w:proofErr w:type="gramStart"/>
-      <w:r>
-        <w:rPr>
-          <w:rFonts w:hint="eastAsia"/>
-          <w:sz w:val="24"/>
-          <w:szCs w:val="24"/>
-        </w:rPr>
-        <w:t>mdadm</w:t>
-      </w:r>
-      <w:proofErr w:type="spellEnd"/>
-      <w:proofErr w:type="gramEnd"/>
-      <w:r>
-        <w:rPr>
-          <w:rFonts w:hint="eastAsia"/>
-          <w:sz w:val="24"/>
-          <w:szCs w:val="24"/>
-        </w:rPr>
-        <w:t xml:space="preserve"> --manage /</w:t>
-      </w:r>
-      <w:proofErr w:type="spellStart"/>
-      <w:r>
-        <w:rPr>
-          <w:rFonts w:hint="eastAsia"/>
-          <w:sz w:val="24"/>
-          <w:szCs w:val="24"/>
-        </w:rPr>
-        <w:t>dev</w:t>
-      </w:r>
-      <w:proofErr w:type="spellEnd"/>
-      <w:r>
-        <w:rPr>
-          <w:rFonts w:hint="eastAsia"/>
-          <w:sz w:val="24"/>
-          <w:szCs w:val="24"/>
-        </w:rPr>
-        <w:t xml:space="preserve">/mdx --add device --remove device  </w:t>
-      </w:r>
-    </w:p>
-    <w:p>
-      <w:pPr>
-        <w:spacing w:after="0" w:line="360" w:lineRule="auto"/>
-        <w:jc w:val="left"/>
-        <w:rPr>
-          <w:sz w:val="24"/>
-          <w:szCs w:val="24"/>
-        </w:rPr>
-      </w:pPr>
-      <w:proofErr w:type="spellStart"/>
-      <w:proofErr w:type="gramStart"/>
-      <w:r>
-        <w:rPr>
-          <w:rFonts w:hint="eastAsia"/>
-          <w:sz w:val="24"/>
-          <w:szCs w:val="24"/>
-        </w:rPr>
-        <w:t>mdadm</w:t>
-      </w:r>
-      <w:proofErr w:type="spellEnd"/>
-      <w:proofErr w:type="gramEnd"/>
+        <w:t>pvdisplay</w:t>
+      </w:r>
+      <w:proofErr w:type="spellEnd"/>
+    </w:p>
+    <w:p>
+      <w:pPr>
+        <w:spacing w:after="0" w:line="360" w:lineRule="auto"/>
+        <w:jc w:val="left"/>
+        <w:rPr>
+          <w:sz w:val="24"/>
+          <w:szCs w:val="24"/>
+        </w:rPr>
+      </w:pPr>
+      <w:r>
+        <w:rPr>
+          <w:rFonts w:hint="eastAsia"/>
+          <w:sz w:val="24"/>
+          <w:szCs w:val="24"/>
+        </w:rPr>
+        <w:t>③</w:t>
+      </w:r>
+      <w:proofErr w:type="spellStart"/>
+      <w:r>
+        <w:rPr>
+          <w:rFonts w:hint="eastAsia"/>
+          <w:sz w:val="24"/>
+          <w:szCs w:val="24"/>
+        </w:rPr>
+        <w:t>vgcreate</w:t>
+      </w:r>
+      <w:proofErr w:type="spellEnd"/>
+      <w:r>
+        <w:rPr>
+          <w:rFonts w:hint="eastAsia"/>
+          <w:sz w:val="24"/>
+          <w:szCs w:val="24"/>
+        </w:rPr>
+        <w:t xml:space="preserve"> -s 16m </w:t>
+      </w:r>
+      <w:proofErr w:type="spellStart"/>
+      <w:r>
+        <w:rPr>
+          <w:rFonts w:hint="eastAsia"/>
+          <w:sz w:val="24"/>
+          <w:szCs w:val="24"/>
+        </w:rPr>
+        <w:t>vg_name</w:t>
+      </w:r>
+      <w:proofErr w:type="spellEnd"/>
       <w:r>
         <w:rPr>
           <w:rFonts w:hint="eastAsia"/>
@@ -1143,272 +1467,14 @@
         </w:rPr>
         <w:t xml:space="preserve"> </w:t>
       </w:r>
-      <w:r>
-        <w:rPr>
-          <w:rFonts w:hint="eastAsia"/>
-          <w:sz w:val="24"/>
-          <w:szCs w:val="24"/>
-        </w:rPr>
-        <w:t>--stop /</w:t>
-      </w:r>
-      <w:proofErr w:type="spellStart"/>
-      <w:r>
-        <w:rPr>
-          <w:rFonts w:hint="eastAsia"/>
-          <w:sz w:val="24"/>
-          <w:szCs w:val="24"/>
-        </w:rPr>
-        <w:t>dev</w:t>
-      </w:r>
-      <w:proofErr w:type="spellEnd"/>
-      <w:r>
-        <w:rPr>
-          <w:rFonts w:hint="eastAsia"/>
-          <w:sz w:val="24"/>
-          <w:szCs w:val="24"/>
-        </w:rPr>
-        <w:t xml:space="preserve">/mdx  </w:t>
-      </w:r>
-    </w:p>
-    <w:p>
-      <w:pPr>
-        <w:spacing w:after="0" w:line="360" w:lineRule="auto"/>
-        <w:jc w:val="left"/>
-        <w:rPr>
-          <w:sz w:val="24"/>
-          <w:szCs w:val="24"/>
-        </w:rPr>
-      </w:pPr>
-      <w:proofErr w:type="spellStart"/>
-      <w:proofErr w:type="gramStart"/>
-      <w:r>
-        <w:rPr>
-          <w:rFonts w:hint="eastAsia"/>
-          <w:sz w:val="24"/>
-          <w:szCs w:val="24"/>
-        </w:rPr>
-        <w:t>mdadm</w:t>
-      </w:r>
-      <w:proofErr w:type="spellEnd"/>
-      <w:proofErr w:type="gramEnd"/>
-      <w:r>
-        <w:rPr>
-          <w:rFonts w:hint="eastAsia"/>
-          <w:sz w:val="24"/>
-          <w:szCs w:val="24"/>
-        </w:rPr>
-        <w:t xml:space="preserve"> --assemble /</w:t>
-      </w:r>
-      <w:proofErr w:type="spellStart"/>
-      <w:r>
-        <w:rPr>
-          <w:rFonts w:hint="eastAsia"/>
-          <w:sz w:val="24"/>
-          <w:szCs w:val="24"/>
-        </w:rPr>
-        <w:t>dev</w:t>
-      </w:r>
-      <w:proofErr w:type="spellEnd"/>
-      <w:r>
-        <w:rPr>
-          <w:rFonts w:hint="eastAsia"/>
-          <w:sz w:val="24"/>
-          <w:szCs w:val="24"/>
-        </w:rPr>
-        <w:t xml:space="preserve">/mdx  </w:t>
-      </w:r>
-    </w:p>
-    <w:p>
-      <w:pPr>
-        <w:spacing w:after="0" w:line="360" w:lineRule="auto"/>
-        <w:jc w:val="left"/>
-        <w:rPr>
-          <w:sz w:val="24"/>
-          <w:szCs w:val="24"/>
-        </w:rPr>
-      </w:pPr>
-      <w:proofErr w:type="spellStart"/>
-      <w:proofErr w:type="gramStart"/>
-      <w:r>
-        <w:rPr>
-          <w:rFonts w:hint="eastAsia"/>
-          <w:sz w:val="24"/>
-          <w:szCs w:val="24"/>
-        </w:rPr>
-        <w:t>rm</w:t>
-      </w:r>
-      <w:proofErr w:type="spellEnd"/>
-      <w:proofErr w:type="gramEnd"/>
-      <w:r>
-        <w:rPr>
-          <w:rFonts w:hint="eastAsia"/>
-          <w:sz w:val="24"/>
-          <w:szCs w:val="24"/>
-        </w:rPr>
-        <w:t xml:space="preserve"> /</w:t>
-      </w:r>
-      <w:proofErr w:type="spellStart"/>
-      <w:r>
-        <w:rPr>
-          <w:rFonts w:hint="eastAsia"/>
-          <w:sz w:val="24"/>
-          <w:szCs w:val="24"/>
-        </w:rPr>
-        <w:t>dev</w:t>
-      </w:r>
-      <w:proofErr w:type="spellEnd"/>
-      <w:r>
-        <w:rPr>
-          <w:rFonts w:hint="eastAsia"/>
-          <w:sz w:val="24"/>
-          <w:szCs w:val="24"/>
-        </w:rPr>
-        <w:t>/mdx</w:t>
-      </w:r>
-    </w:p>
-    <w:p>
-      <w:pPr>
-        <w:spacing w:after="0" w:line="360" w:lineRule="auto"/>
-        <w:jc w:val="left"/>
-        <w:rPr>
-          <w:sz w:val="24"/>
-          <w:szCs w:val="24"/>
-        </w:rPr>
-      </w:pPr>
-      <w:proofErr w:type="gramStart"/>
-      <w:r>
-        <w:rPr>
-          <w:rFonts w:hint="eastAsia"/>
-          <w:sz w:val="24"/>
-          <w:szCs w:val="24"/>
-        </w:rPr>
-        <w:t>4.lvm</w:t>
-      </w:r>
-      <w:proofErr w:type="gramEnd"/>
-    </w:p>
-    <w:p>
-      <w:pPr>
-        <w:spacing w:after="0" w:line="360" w:lineRule="auto"/>
-        <w:jc w:val="left"/>
-        <w:rPr>
-          <w:sz w:val="24"/>
-          <w:szCs w:val="24"/>
-        </w:rPr>
-      </w:pPr>
-      <w:r>
-        <w:rPr>
-          <w:rFonts w:hint="eastAsia"/>
-          <w:sz w:val="24"/>
-          <w:szCs w:val="24"/>
-        </w:rPr>
-        <w:t>①</w:t>
-      </w:r>
-      <w:r>
-        <w:rPr>
-          <w:rFonts w:hint="eastAsia"/>
-          <w:sz w:val="24"/>
-          <w:szCs w:val="24"/>
-        </w:rPr>
-        <w:t xml:space="preserve">partition - </w:t>
-      </w:r>
-      <w:proofErr w:type="spellStart"/>
-      <w:r>
-        <w:rPr>
-          <w:rFonts w:hint="eastAsia"/>
-          <w:sz w:val="24"/>
-          <w:szCs w:val="24"/>
-        </w:rPr>
-        <w:t>pv</w:t>
-      </w:r>
-      <w:proofErr w:type="spellEnd"/>
-      <w:r>
-        <w:rPr>
-          <w:rFonts w:hint="eastAsia"/>
-          <w:sz w:val="24"/>
-          <w:szCs w:val="24"/>
-        </w:rPr>
-        <w:t>(physical volume) - vg(volume group)/</w:t>
-      </w:r>
-      <w:proofErr w:type="spellStart"/>
-      <w:r>
-        <w:rPr>
-          <w:rFonts w:hint="eastAsia"/>
-          <w:sz w:val="24"/>
-          <w:szCs w:val="24"/>
-        </w:rPr>
-        <w:t>pe</w:t>
-      </w:r>
-      <w:proofErr w:type="spellEnd"/>
-      <w:r>
-        <w:rPr>
-          <w:rFonts w:hint="eastAsia"/>
-          <w:sz w:val="24"/>
-          <w:szCs w:val="24"/>
-        </w:rPr>
-        <w:t>(physical extend) - lv(logic volume)</w:t>
-      </w:r>
-    </w:p>
-    <w:p>
-      <w:pPr>
-        <w:spacing w:after="0" w:line="360" w:lineRule="auto"/>
-        <w:jc w:val="left"/>
-        <w:rPr>
-          <w:sz w:val="24"/>
-          <w:szCs w:val="24"/>
-        </w:rPr>
-      </w:pPr>
-      <w:r>
-        <w:rPr>
-          <w:rFonts w:hint="eastAsia"/>
-          <w:sz w:val="24"/>
-          <w:szCs w:val="24"/>
-        </w:rPr>
-        <w:t>②</w:t>
-      </w:r>
-      <w:proofErr w:type="spellStart"/>
-      <w:r>
-        <w:rPr>
-          <w:rFonts w:hint="eastAsia"/>
-          <w:sz w:val="24"/>
-          <w:szCs w:val="24"/>
-        </w:rPr>
-        <w:t>pvcreate</w:t>
-      </w:r>
-      <w:proofErr w:type="spellEnd"/>
-      <w:r>
-        <w:rPr>
-          <w:rFonts w:hint="eastAsia"/>
-          <w:sz w:val="24"/>
-          <w:szCs w:val="24"/>
-        </w:rPr>
-        <w:t xml:space="preserve"> partition  </w:t>
-      </w:r>
-      <w:proofErr w:type="spellStart"/>
-      <w:r>
-        <w:rPr>
-          <w:rFonts w:hint="eastAsia"/>
-          <w:sz w:val="24"/>
-          <w:szCs w:val="24"/>
-        </w:rPr>
-        <w:t>pvremove</w:t>
-      </w:r>
-      <w:proofErr w:type="spellEnd"/>
-      <w:r>
-        <w:rPr>
-          <w:rFonts w:hint="eastAsia"/>
-          <w:sz w:val="24"/>
-          <w:szCs w:val="24"/>
-        </w:rPr>
-        <w:t xml:space="preserve"> partition  </w:t>
-      </w:r>
-      <w:proofErr w:type="spellStart"/>
-      <w:r>
-        <w:rPr>
-          <w:rFonts w:hint="eastAsia"/>
-          <w:sz w:val="24"/>
-          <w:szCs w:val="24"/>
-        </w:rPr>
-        <w:t>pvscan</w:t>
+      <w:proofErr w:type="spellStart"/>
+      <w:r>
+        <w:rPr>
+          <w:rFonts w:hint="eastAsia"/>
+          <w:sz w:val="24"/>
+          <w:szCs w:val="24"/>
+        </w:rPr>
+        <w:t>pv_names</w:t>
       </w:r>
       <w:proofErr w:type="spellEnd"/>
       <w:r>
@@ -1426,97 +1492,7 @@
           <w:sz w:val="24"/>
           <w:szCs w:val="24"/>
         </w:rPr>
-        <w:t>pvdisplay</w:t>
-      </w:r>
-      <w:proofErr w:type="spellEnd"/>
-    </w:p>
-    <w:p>
-      <w:pPr>
-        <w:spacing w:after="0" w:line="360" w:lineRule="auto"/>
-        <w:jc w:val="left"/>
-        <w:rPr>
-          <w:sz w:val="24"/>
-          <w:szCs w:val="24"/>
-        </w:rPr>
-      </w:pPr>
-      <w:r>
-        <w:rPr>
-          <w:rFonts w:hint="eastAsia"/>
-          <w:sz w:val="24"/>
-          <w:szCs w:val="24"/>
-        </w:rPr>
-        <w:t>③</w:t>
-      </w:r>
-      <w:proofErr w:type="spellStart"/>
-      <w:r>
-        <w:rPr>
-          <w:rFonts w:hint="eastAsia"/>
-          <w:sz w:val="24"/>
-          <w:szCs w:val="24"/>
-        </w:rPr>
-        <w:t>vgcreate</w:t>
-      </w:r>
-      <w:proofErr w:type="spellEnd"/>
-      <w:r>
-        <w:rPr>
-          <w:rFonts w:hint="eastAsia"/>
-          <w:sz w:val="24"/>
-          <w:szCs w:val="24"/>
-        </w:rPr>
-        <w:t xml:space="preserve"> -s 16m </w:t>
-      </w:r>
-      <w:proofErr w:type="spellStart"/>
-      <w:r>
-        <w:rPr>
-          <w:rFonts w:hint="eastAsia"/>
-          <w:sz w:val="24"/>
-          <w:szCs w:val="24"/>
-        </w:rPr>
-        <w:t>vg_name</w:t>
-      </w:r>
-      <w:proofErr w:type="spellEnd"/>
-      <w:r>
-        <w:rPr>
-          <w:rFonts w:hint="eastAsia"/>
-          <w:sz w:val="24"/>
-          <w:szCs w:val="24"/>
-        </w:rPr>
-        <w:t xml:space="preserve"> </w:t>
-      </w:r>
-      <w:proofErr w:type="spellStart"/>
-      <w:r>
-        <w:rPr>
-          <w:rFonts w:hint="eastAsia"/>
-          <w:sz w:val="24"/>
-          <w:szCs w:val="24"/>
-        </w:rPr>
-        <w:t>pv_names</w:t>
-      </w:r>
-      <w:proofErr w:type="spellEnd"/>
-      <w:r>
-        <w:rPr>
-          <w:rFonts w:hint="eastAsia"/>
-          <w:sz w:val="24"/>
-          <w:szCs w:val="24"/>
-        </w:rPr>
-        <w:t xml:space="preserve">  </w:t>
-      </w:r>
-      <w:proofErr w:type="spellStart"/>
-      <w:r>
-        <w:rPr>
-          <w:rFonts w:hint="eastAsia"/>
-          <w:sz w:val="24"/>
-          <w:szCs w:val="24"/>
-        </w:rPr>
-        <w:t>vgremov</w:t>
-      </w:r>
-      <w:r>
-        <w:rPr>
-          <w:rFonts w:hint="eastAsia"/>
-          <w:sz w:val="24"/>
-          <w:szCs w:val="24"/>
-        </w:rPr>
-        <w:t>e</w:t>
+        <w:t>vgremove</w:t>
       </w:r>
       <w:proofErr w:type="spellEnd"/>
       <w:r>
@@ -2056,15 +2032,7 @@
           <w:sz w:val="24"/>
           <w:szCs w:val="24"/>
         </w:rPr>
-        <w:t xml:space="preserve"> </w:t>
-      </w:r>
-      <w:r>
-        <w:rPr>
-          <w:rFonts w:hint="eastAsia"/>
-          <w:sz w:val="24"/>
-          <w:szCs w:val="24"/>
-        </w:rPr>
-        <w:t>-l -</w:t>
+        <w:t xml:space="preserve"> -l -</w:t>
       </w:r>
       <w:proofErr w:type="spellStart"/>
       <w:r>
@@ -2587,15 +2555,7 @@
           <w:sz w:val="24"/>
           <w:szCs w:val="24"/>
         </w:rPr>
-        <w:t>3.</w:t>
-      </w:r>
-      <w:r>
-        <w:rPr>
-          <w:rFonts w:hint="eastAsia"/>
-          <w:sz w:val="24"/>
-          <w:szCs w:val="24"/>
-        </w:rPr>
-        <w:t>startx</w:t>
+        <w:t>3.startx</w:t>
       </w:r>
       <w:proofErr w:type="gramEnd"/>
       <w:r>
@@ -3100,15 +3060,7 @@
           <w:sz w:val="24"/>
           <w:szCs w:val="24"/>
         </w:rPr>
-        <w:t>/se</w:t>
-      </w:r>
-      <w:r>
-        <w:rPr>
-          <w:rFonts w:hint="eastAsia"/>
-          <w:sz w:val="24"/>
-          <w:szCs w:val="24"/>
-        </w:rPr>
-        <w:t xml:space="preserve">rvices </w:t>
+        <w:t xml:space="preserve">/services </w:t>
       </w:r>
     </w:p>
     <w:p>
@@ -3326,15 +3278,7 @@
           <w:sz w:val="24"/>
           <w:szCs w:val="24"/>
         </w:rPr>
-        <w:t xml:space="preserve"> d</w:t>
-      </w:r>
-      <w:r>
-        <w:rPr>
-          <w:rFonts w:hint="eastAsia"/>
-          <w:sz w:val="24"/>
-          <w:szCs w:val="24"/>
-        </w:rPr>
-        <w:t xml:space="preserve">isable </w:t>
+        <w:t xml:space="preserve"> disable </w:t>
       </w:r>
       <w:proofErr w:type="spellStart"/>
       <w:r>
@@ -3801,15 +3745,7 @@
           <w:sz w:val="24"/>
           <w:szCs w:val="24"/>
         </w:rPr>
-        <w:t>ba</w:t>
-      </w:r>
-      <w:r>
-        <w:rPr>
-          <w:rFonts w:hint="eastAsia"/>
-          <w:sz w:val="24"/>
-          <w:szCs w:val="24"/>
-        </w:rPr>
-        <w:t>sename</w:t>
+        <w:t>basename</w:t>
       </w:r>
       <w:proofErr w:type="spellEnd"/>
       <w:r>
@@ -4037,6 +3973,57 @@
         <w:spacing w:after="0" w:line="360" w:lineRule="auto"/>
         <w:jc w:val="left"/>
         <w:rPr>
+          <w:sz w:val="24"/>
+          <w:szCs w:val="24"/>
+        </w:rPr>
+      </w:pPr>
+      <w:r>
+        <w:rPr>
+          <w:sz w:val="24"/>
+          <w:szCs w:val="24"/>
+        </w:rPr>
+        <w:t>9.df -h  du -</w:t>
+      </w:r>
+      <w:proofErr w:type="spellStart"/>
+      <w:r>
+        <w:rPr>
+          <w:sz w:val="24"/>
+          <w:szCs w:val="24"/>
+        </w:rPr>
+        <w:t>sh</w:t>
+      </w:r>
+      <w:proofErr w:type="spellEnd"/>
+      <w:r>
+        <w:rPr>
+          <w:sz w:val="24"/>
+          <w:szCs w:val="24"/>
+        </w:rPr>
+        <w:t xml:space="preserve"> ./*  du -</w:t>
+      </w:r>
+      <w:proofErr w:type="spellStart"/>
+      <w:r>
+        <w:rPr>
+          <w:sz w:val="24"/>
+          <w:szCs w:val="24"/>
+        </w:rPr>
+        <w:t>sh</w:t>
+      </w:r>
+      <w:proofErr w:type="spellEnd"/>
+      <w:r>
+        <w:rPr>
+          <w:sz w:val="24"/>
+          <w:szCs w:val="24"/>
+        </w:rPr>
+        <w:t xml:space="preserve"> ./</w:t>
+      </w:r>
+      <w:bookmarkStart w:id="0" w:name="_GoBack"/>
+      <w:bookmarkEnd w:id="0"/>
+    </w:p>
+    <w:p>
+      <w:pPr>
+        <w:spacing w:after="0" w:line="360" w:lineRule="auto"/>
+        <w:jc w:val="left"/>
+        <w:rPr>
           <w:b/>
           <w:bCs/>
           <w:sz w:val="24"/>
@@ -4251,16 +4238,7 @@
           <w:sz w:val="24"/>
           <w:szCs w:val="24"/>
         </w:rPr>
-        <w:t>3.</w:t>
-      </w:r>
-      <w:bookmarkStart w:id="0" w:name="_GoBack"/>
-      <w:bookmarkEnd w:id="0"/>
-      <w:r>
-        <w:rPr>
-          <w:sz w:val="24"/>
-          <w:szCs w:val="24"/>
-        </w:rPr>
-        <w:t>/</w:t>
+        <w:t>3./</w:t>
       </w:r>
       <w:proofErr w:type="spellStart"/>
       <w:r>
@@ -4393,15 +4371,7 @@
           <w:sz w:val="24"/>
           <w:szCs w:val="24"/>
         </w:rPr>
-        <w:t xml:space="preserve"> -a  host</w:t>
-      </w:r>
-      <w:r>
-        <w:rPr>
-          <w:rFonts w:hint="eastAsia"/>
-          <w:sz w:val="24"/>
-          <w:szCs w:val="24"/>
-        </w:rPr>
-        <w:t xml:space="preserve">name  uptime  free  </w:t>
+        <w:t xml:space="preserve"> -a  hostname  uptime  free  </w:t>
       </w:r>
       <w:proofErr w:type="spellStart"/>
       <w:r>
@@ -4483,15 +4453,7 @@
           <w:sz w:val="24"/>
           <w:szCs w:val="24"/>
         </w:rPr>
-        <w:t>2.</w:t>
-      </w:r>
-      <w:r>
-        <w:rPr>
-          <w:rFonts w:hint="eastAsia"/>
-          <w:sz w:val="24"/>
-          <w:szCs w:val="24"/>
-        </w:rPr>
-        <w:t>/lib/modules/</w:t>
+        <w:t>2./lib/modules/</w:t>
       </w:r>
       <w:proofErr w:type="gramStart"/>
       <w:r>

</xml_diff>

<commit_message>
new daemon & inode
</commit_message>
<xml_diff>
--- a/integration/network/archive/command.docx
+++ b/integration/network/archive/command.docx
@@ -2744,6 +2744,50 @@
           <w:sz w:val="24"/>
           <w:szCs w:val="24"/>
         </w:rPr>
+        <w:t xml:space="preserve"> </w:t>
+      </w:r>
+      <w:r>
+        <w:rPr>
+          <w:rFonts w:ascii="Calibri" w:hAnsi="Calibri"/>
+          <w:sz w:val="24"/>
+          <w:szCs w:val="24"/>
+        </w:rPr>
+        <w:t>-</w:t>
+      </w:r>
+      <w:proofErr w:type="spellStart"/>
+      <w:r>
+        <w:rPr>
+          <w:rFonts w:ascii="Calibri" w:hAnsi="Calibri"/>
+          <w:sz w:val="24"/>
+          <w:szCs w:val="24"/>
+        </w:rPr>
+        <w:t>Aup</w:t>
+      </w:r>
+      <w:proofErr w:type="spellEnd"/>
+      <w:r>
+        <w:rPr>
+          <w:rFonts w:ascii="Calibri" w:hAnsi="Calibri"/>
+          <w:sz w:val="24"/>
+          <w:szCs w:val="24"/>
+        </w:rPr>
+        <w:t xml:space="preserve">  </w:t>
+      </w:r>
+      <w:proofErr w:type="spellStart"/>
+      <w:r>
+        <w:rPr>
+          <w:rFonts w:ascii="Calibri" w:hAnsi="Calibri"/>
+          <w:sz w:val="24"/>
+          <w:szCs w:val="24"/>
+        </w:rPr>
+        <w:t>ps</w:t>
+      </w:r>
+      <w:proofErr w:type="spellEnd"/>
+      <w:r>
+        <w:rPr>
+          <w:rFonts w:ascii="Calibri" w:hAnsi="Calibri"/>
+          <w:sz w:val="24"/>
+          <w:szCs w:val="24"/>
+        </w:rPr>
         <w:t xml:space="preserve"> -</w:t>
       </w:r>
       <w:proofErr w:type="spellStart"/>
@@ -2753,9 +2797,35 @@
           <w:sz w:val="24"/>
           <w:szCs w:val="24"/>
         </w:rPr>
-        <w:t>Aup</w:t>
-      </w:r>
-      <w:proofErr w:type="spellEnd"/>
+        <w:t>ef</w:t>
+      </w:r>
+      <w:proofErr w:type="spellEnd"/>
+      <w:r>
+        <w:rPr>
+          <w:rFonts w:ascii="Calibri" w:hAnsi="Calibri"/>
+          <w:sz w:val="24"/>
+          <w:szCs w:val="24"/>
+        </w:rPr>
+        <w:t xml:space="preserve">  </w:t>
+      </w:r>
+      <w:proofErr w:type="spellStart"/>
+      <w:r>
+        <w:rPr>
+          <w:rFonts w:ascii="Calibri" w:hAnsi="Calibri"/>
+          <w:sz w:val="24"/>
+          <w:szCs w:val="24"/>
+        </w:rPr>
+        <w:t>pstree</w:t>
+      </w:r>
+      <w:proofErr w:type="spellEnd"/>
+      <w:r>
+        <w:rPr>
+          <w:rFonts w:ascii="Calibri" w:hAnsi="Calibri"/>
+          <w:sz w:val="24"/>
+          <w:szCs w:val="24"/>
+        </w:rPr>
+        <w:t xml:space="preserve"> -H &lt;PID&gt;</w:t>
+      </w:r>
     </w:p>
     <w:p>
       <w:pPr>
@@ -4591,7 +4661,1885 @@
           <w:sz w:val="24"/>
           <w:szCs w:val="24"/>
         </w:rPr>
-        <w:t>groupd</w:t>
+        <w:t>groupdel</w:t>
+      </w:r>
+      <w:proofErr w:type="spellEnd"/>
+      <w:r>
+        <w:rPr>
+          <w:rFonts w:ascii="Calibri" w:hAnsi="Calibri"/>
+          <w:sz w:val="24"/>
+          <w:szCs w:val="24"/>
+        </w:rPr>
+        <w:t xml:space="preserve"> xx  </w:t>
+      </w:r>
+      <w:proofErr w:type="spellStart"/>
+      <w:r>
+        <w:rPr>
+          <w:rFonts w:ascii="Calibri" w:hAnsi="Calibri"/>
+          <w:sz w:val="24"/>
+          <w:szCs w:val="24"/>
+        </w:rPr>
+        <w:t>chown</w:t>
+      </w:r>
+      <w:proofErr w:type="spellEnd"/>
+      <w:r>
+        <w:rPr>
+          <w:rFonts w:ascii="Calibri" w:hAnsi="Calibri"/>
+          <w:sz w:val="24"/>
+          <w:szCs w:val="24"/>
+        </w:rPr>
+        <w:t xml:space="preserve">  </w:t>
+      </w:r>
+      <w:proofErr w:type="spellStart"/>
+      <w:r>
+        <w:rPr>
+          <w:rFonts w:ascii="Calibri" w:hAnsi="Calibri"/>
+          <w:sz w:val="24"/>
+          <w:szCs w:val="24"/>
+        </w:rPr>
+        <w:t>chgrp</w:t>
+      </w:r>
+      <w:proofErr w:type="spellEnd"/>
+    </w:p>
+    <w:p>
+      <w:pPr>
+        <w:spacing w:after="0" w:line="360" w:lineRule="auto"/>
+        <w:jc w:val="left"/>
+        <w:rPr>
+          <w:rFonts w:ascii="Calibri" w:hAnsi="Calibri"/>
+          <w:sz w:val="24"/>
+          <w:szCs w:val="24"/>
+        </w:rPr>
+      </w:pPr>
+      <w:proofErr w:type="gramStart"/>
+      <w:r>
+        <w:rPr>
+          <w:rFonts w:ascii="Calibri" w:hAnsi="Calibri"/>
+          <w:sz w:val="24"/>
+          <w:szCs w:val="24"/>
+        </w:rPr>
+        <w:t>3.</w:t>
+      </w:r>
+      <w:r>
+        <w:rPr>
+          <w:rFonts w:ascii="Calibri" w:hAnsi="Calibri"/>
+          <w:sz w:val="24"/>
+          <w:szCs w:val="24"/>
+        </w:rPr>
+        <w:t>grep</w:t>
+      </w:r>
+      <w:proofErr w:type="gramEnd"/>
+      <w:r>
+        <w:rPr>
+          <w:rFonts w:ascii="Calibri" w:hAnsi="Calibri"/>
+          <w:sz w:val="24"/>
+          <w:szCs w:val="24"/>
+        </w:rPr>
+        <w:t xml:space="preserve"> xx </w:t>
+      </w:r>
+      <w:r>
+        <w:rPr>
+          <w:rFonts w:ascii="Calibri" w:hAnsi="Calibri"/>
+          <w:sz w:val="24"/>
+          <w:szCs w:val="24"/>
+        </w:rPr>
+        <w:t>/</w:t>
+      </w:r>
+      <w:proofErr w:type="spellStart"/>
+      <w:r>
+        <w:rPr>
+          <w:rFonts w:ascii="Calibri" w:hAnsi="Calibri"/>
+          <w:sz w:val="24"/>
+          <w:szCs w:val="24"/>
+        </w:rPr>
+        <w:t>etc</w:t>
+      </w:r>
+      <w:proofErr w:type="spellEnd"/>
+      <w:r>
+        <w:rPr>
+          <w:rFonts w:ascii="Calibri" w:hAnsi="Calibri"/>
+          <w:sz w:val="24"/>
+          <w:szCs w:val="24"/>
+        </w:rPr>
+        <w:t>/</w:t>
+      </w:r>
+      <w:proofErr w:type="spellStart"/>
+      <w:r>
+        <w:rPr>
+          <w:rFonts w:ascii="Calibri" w:hAnsi="Calibri"/>
+          <w:sz w:val="24"/>
+          <w:szCs w:val="24"/>
+        </w:rPr>
+        <w:t>passwd</w:t>
+      </w:r>
+      <w:proofErr w:type="spellEnd"/>
+      <w:r>
+        <w:rPr>
+          <w:rFonts w:ascii="Calibri" w:hAnsi="Calibri"/>
+          <w:sz w:val="24"/>
+          <w:szCs w:val="24"/>
+        </w:rPr>
+        <w:t xml:space="preserve">  </w:t>
+      </w:r>
+      <w:proofErr w:type="spellStart"/>
+      <w:r>
+        <w:rPr>
+          <w:rFonts w:ascii="Calibri" w:hAnsi="Calibri"/>
+          <w:sz w:val="24"/>
+          <w:szCs w:val="24"/>
+        </w:rPr>
+        <w:t>grep</w:t>
+      </w:r>
+      <w:proofErr w:type="spellEnd"/>
+      <w:r>
+        <w:rPr>
+          <w:rFonts w:ascii="Calibri" w:hAnsi="Calibri"/>
+          <w:sz w:val="24"/>
+          <w:szCs w:val="24"/>
+        </w:rPr>
+        <w:t xml:space="preserve"> xx </w:t>
+      </w:r>
+      <w:r>
+        <w:rPr>
+          <w:rFonts w:ascii="Calibri" w:hAnsi="Calibri"/>
+          <w:sz w:val="24"/>
+          <w:szCs w:val="24"/>
+        </w:rPr>
+        <w:t>/</w:t>
+      </w:r>
+      <w:proofErr w:type="spellStart"/>
+      <w:r>
+        <w:rPr>
+          <w:rFonts w:ascii="Calibri" w:hAnsi="Calibri"/>
+          <w:sz w:val="24"/>
+          <w:szCs w:val="24"/>
+        </w:rPr>
+        <w:t>etc</w:t>
+      </w:r>
+      <w:proofErr w:type="spellEnd"/>
+      <w:r>
+        <w:rPr>
+          <w:rFonts w:ascii="Calibri" w:hAnsi="Calibri"/>
+          <w:sz w:val="24"/>
+          <w:szCs w:val="24"/>
+        </w:rPr>
+        <w:t>/group  /</w:t>
+      </w:r>
+      <w:proofErr w:type="spellStart"/>
+      <w:r>
+        <w:rPr>
+          <w:rFonts w:ascii="Calibri" w:hAnsi="Calibri"/>
+          <w:sz w:val="24"/>
+          <w:szCs w:val="24"/>
+        </w:rPr>
+        <w:t>etc</w:t>
+      </w:r>
+      <w:proofErr w:type="spellEnd"/>
+      <w:r>
+        <w:rPr>
+          <w:rFonts w:ascii="Calibri" w:hAnsi="Calibri"/>
+          <w:sz w:val="24"/>
+          <w:szCs w:val="24"/>
+        </w:rPr>
+        <w:t>/</w:t>
+      </w:r>
+      <w:proofErr w:type="spellStart"/>
+      <w:r>
+        <w:rPr>
+          <w:rFonts w:ascii="Calibri" w:hAnsi="Calibri"/>
+          <w:sz w:val="24"/>
+          <w:szCs w:val="24"/>
+        </w:rPr>
+        <w:t>sudoers</w:t>
+      </w:r>
+      <w:proofErr w:type="spellEnd"/>
+    </w:p>
+    <w:p>
+      <w:pPr>
+        <w:spacing w:after="0" w:line="360" w:lineRule="auto"/>
+        <w:jc w:val="left"/>
+        <w:rPr>
+          <w:rFonts w:ascii="Calibri" w:hAnsi="Calibri"/>
+          <w:b/>
+          <w:bCs/>
+          <w:sz w:val="24"/>
+          <w:szCs w:val="24"/>
+        </w:rPr>
+      </w:pPr>
+      <w:proofErr w:type="gramStart"/>
+      <w:r>
+        <w:rPr>
+          <w:rFonts w:ascii="Calibri" w:hAnsi="Calibri"/>
+          <w:b/>
+          <w:bCs/>
+          <w:sz w:val="24"/>
+          <w:szCs w:val="24"/>
+        </w:rPr>
+        <w:t>system</w:t>
+      </w:r>
+      <w:proofErr w:type="gramEnd"/>
+    </w:p>
+    <w:p>
+      <w:pPr>
+        <w:spacing w:after="0" w:line="360" w:lineRule="auto"/>
+        <w:jc w:val="left"/>
+        <w:rPr>
+          <w:rFonts w:ascii="Calibri" w:hAnsi="Calibri"/>
+          <w:sz w:val="24"/>
+          <w:szCs w:val="24"/>
+        </w:rPr>
+      </w:pPr>
+      <w:r>
+        <w:rPr>
+          <w:rFonts w:ascii="Calibri" w:hAnsi="Calibri"/>
+          <w:sz w:val="24"/>
+          <w:szCs w:val="24"/>
+        </w:rPr>
+        <w:t xml:space="preserve">1.uname -r  </w:t>
+      </w:r>
+      <w:proofErr w:type="spellStart"/>
+      <w:r>
+        <w:rPr>
+          <w:rFonts w:ascii="Calibri" w:hAnsi="Calibri"/>
+          <w:sz w:val="24"/>
+          <w:szCs w:val="24"/>
+        </w:rPr>
+        <w:t>uname</w:t>
+      </w:r>
+      <w:proofErr w:type="spellEnd"/>
+      <w:r>
+        <w:rPr>
+          <w:rFonts w:ascii="Calibri" w:hAnsi="Calibri"/>
+          <w:sz w:val="24"/>
+          <w:szCs w:val="24"/>
+        </w:rPr>
+        <w:t xml:space="preserve"> -a  hostname  uptime  free  </w:t>
+      </w:r>
+      <w:proofErr w:type="spellStart"/>
+      <w:r>
+        <w:rPr>
+          <w:rFonts w:ascii="Calibri" w:hAnsi="Calibri"/>
+          <w:sz w:val="24"/>
+          <w:szCs w:val="24"/>
+        </w:rPr>
+        <w:t>dmesg</w:t>
+      </w:r>
+      <w:proofErr w:type="spellEnd"/>
+      <w:r>
+        <w:rPr>
+          <w:rFonts w:ascii="Calibri" w:hAnsi="Calibri"/>
+          <w:sz w:val="24"/>
+          <w:szCs w:val="24"/>
+        </w:rPr>
+        <w:t xml:space="preserve">  </w:t>
+      </w:r>
+      <w:proofErr w:type="spellStart"/>
+      <w:r>
+        <w:rPr>
+          <w:rFonts w:ascii="Calibri" w:hAnsi="Calibri"/>
+          <w:sz w:val="24"/>
+          <w:szCs w:val="24"/>
+        </w:rPr>
+        <w:t>vmstat</w:t>
+      </w:r>
+      <w:proofErr w:type="spellEnd"/>
+      <w:r>
+        <w:rPr>
+          <w:rFonts w:ascii="Calibri" w:hAnsi="Calibri"/>
+          <w:sz w:val="24"/>
+          <w:szCs w:val="24"/>
+        </w:rPr>
+        <w:t xml:space="preserve">  </w:t>
+      </w:r>
+      <w:proofErr w:type="spellStart"/>
+      <w:r>
+        <w:rPr>
+          <w:rFonts w:ascii="Calibri" w:hAnsi="Calibri"/>
+          <w:sz w:val="24"/>
+          <w:szCs w:val="24"/>
+        </w:rPr>
+        <w:t>lspci</w:t>
+      </w:r>
+      <w:proofErr w:type="spellEnd"/>
+      <w:r>
+        <w:rPr>
+          <w:rFonts w:ascii="Calibri" w:hAnsi="Calibri"/>
+          <w:sz w:val="24"/>
+          <w:szCs w:val="24"/>
+        </w:rPr>
+        <w:t xml:space="preserve">  </w:t>
+      </w:r>
+      <w:proofErr w:type="spellStart"/>
+      <w:r>
+        <w:rPr>
+          <w:rFonts w:ascii="Calibri" w:hAnsi="Calibri"/>
+          <w:sz w:val="24"/>
+          <w:szCs w:val="24"/>
+        </w:rPr>
+        <w:t>lsusb</w:t>
+      </w:r>
+      <w:proofErr w:type="spellEnd"/>
+    </w:p>
+    <w:p>
+      <w:pPr>
+        <w:spacing w:after="0" w:line="360" w:lineRule="auto"/>
+        <w:jc w:val="left"/>
+        <w:rPr>
+          <w:rFonts w:ascii="Calibri" w:hAnsi="Calibri"/>
+          <w:sz w:val="24"/>
+          <w:szCs w:val="24"/>
+        </w:rPr>
+      </w:pPr>
+      <w:r>
+        <w:rPr>
+          <w:rFonts w:ascii="Calibri" w:hAnsi="Calibri"/>
+          <w:sz w:val="24"/>
+          <w:szCs w:val="24"/>
+        </w:rPr>
+        <w:t>2./lib/modules/</w:t>
+      </w:r>
+      <w:proofErr w:type="gramStart"/>
+      <w:r>
+        <w:rPr>
+          <w:rFonts w:ascii="Calibri" w:hAnsi="Calibri"/>
+          <w:sz w:val="24"/>
+          <w:szCs w:val="24"/>
+        </w:rPr>
+        <w:t>$(</w:t>
+      </w:r>
+      <w:proofErr w:type="spellStart"/>
+      <w:proofErr w:type="gramEnd"/>
+      <w:r>
+        <w:rPr>
+          <w:rFonts w:ascii="Calibri" w:hAnsi="Calibri"/>
+          <w:sz w:val="24"/>
+          <w:szCs w:val="24"/>
+        </w:rPr>
+        <w:t>uname</w:t>
+      </w:r>
+      <w:proofErr w:type="spellEnd"/>
+      <w:r>
+        <w:rPr>
+          <w:rFonts w:ascii="Calibri" w:hAnsi="Calibri"/>
+          <w:sz w:val="24"/>
+          <w:szCs w:val="24"/>
+        </w:rPr>
+        <w:t xml:space="preserve"> -r)/</w:t>
+      </w:r>
+      <w:proofErr w:type="spellStart"/>
+      <w:r>
+        <w:rPr>
+          <w:rFonts w:ascii="Calibri" w:hAnsi="Calibri"/>
+          <w:sz w:val="24"/>
+          <w:szCs w:val="24"/>
+        </w:rPr>
+        <w:t>modules.dep</w:t>
+      </w:r>
+      <w:proofErr w:type="spellEnd"/>
+      <w:r>
+        <w:rPr>
+          <w:rFonts w:ascii="Calibri" w:hAnsi="Calibri"/>
+          <w:sz w:val="24"/>
+          <w:szCs w:val="24"/>
+        </w:rPr>
+        <w:t xml:space="preserve">  /lib/modules/$(</w:t>
+      </w:r>
+      <w:proofErr w:type="spellStart"/>
+      <w:r>
+        <w:rPr>
+          <w:rFonts w:ascii="Calibri" w:hAnsi="Calibri"/>
+          <w:sz w:val="24"/>
+          <w:szCs w:val="24"/>
+        </w:rPr>
+        <w:t>uname</w:t>
+      </w:r>
+      <w:proofErr w:type="spellEnd"/>
+      <w:r>
+        <w:rPr>
+          <w:rFonts w:ascii="Calibri" w:hAnsi="Calibri"/>
+          <w:sz w:val="24"/>
+          <w:szCs w:val="24"/>
+        </w:rPr>
+        <w:t xml:space="preserve"> -r)/kernel/</w:t>
+      </w:r>
+      <w:proofErr w:type="spellStart"/>
+      <w:r>
+        <w:rPr>
+          <w:rFonts w:ascii="Calibri" w:hAnsi="Calibri"/>
+          <w:sz w:val="24"/>
+          <w:szCs w:val="24"/>
+        </w:rPr>
+        <w:t>xx.ko</w:t>
+      </w:r>
+      <w:proofErr w:type="spellEnd"/>
+      <w:r>
+        <w:rPr>
+          <w:rFonts w:ascii="Calibri" w:hAnsi="Calibri"/>
+          <w:sz w:val="24"/>
+          <w:szCs w:val="24"/>
+        </w:rPr>
+        <w:t xml:space="preserve">  </w:t>
+      </w:r>
+      <w:proofErr w:type="spellStart"/>
+      <w:r>
+        <w:rPr>
+          <w:rFonts w:ascii="Calibri" w:hAnsi="Calibri"/>
+          <w:sz w:val="24"/>
+          <w:szCs w:val="24"/>
+        </w:rPr>
+        <w:t>depmod</w:t>
+      </w:r>
+      <w:proofErr w:type="spellEnd"/>
+      <w:r>
+        <w:rPr>
+          <w:rFonts w:ascii="Calibri" w:hAnsi="Calibri"/>
+          <w:sz w:val="24"/>
+          <w:szCs w:val="24"/>
+        </w:rPr>
+        <w:t xml:space="preserve">  </w:t>
+      </w:r>
+      <w:proofErr w:type="spellStart"/>
+      <w:r>
+        <w:rPr>
+          <w:rFonts w:ascii="Calibri" w:hAnsi="Calibri"/>
+          <w:sz w:val="24"/>
+          <w:szCs w:val="24"/>
+        </w:rPr>
+        <w:t>lsmod</w:t>
+      </w:r>
+      <w:proofErr w:type="spellEnd"/>
+      <w:r>
+        <w:rPr>
+          <w:rFonts w:ascii="Calibri" w:hAnsi="Calibri"/>
+          <w:sz w:val="24"/>
+          <w:szCs w:val="24"/>
+        </w:rPr>
+        <w:t xml:space="preserve">  </w:t>
+      </w:r>
+      <w:proofErr w:type="spellStart"/>
+      <w:r>
+        <w:rPr>
+          <w:rFonts w:ascii="Calibri" w:hAnsi="Calibri"/>
+          <w:sz w:val="24"/>
+          <w:szCs w:val="24"/>
+        </w:rPr>
+        <w:t>modinfo</w:t>
+      </w:r>
+      <w:proofErr w:type="spellEnd"/>
+      <w:r>
+        <w:rPr>
+          <w:rFonts w:ascii="Calibri" w:hAnsi="Calibri"/>
+          <w:sz w:val="24"/>
+          <w:szCs w:val="24"/>
+        </w:rPr>
+        <w:t xml:space="preserve"> </w:t>
+      </w:r>
+      <w:proofErr w:type="spellStart"/>
+      <w:r>
+        <w:rPr>
+          <w:rFonts w:ascii="Calibri" w:hAnsi="Calibri"/>
+          <w:sz w:val="24"/>
+          <w:szCs w:val="24"/>
+        </w:rPr>
+        <w:t>mod_name</w:t>
+      </w:r>
+      <w:proofErr w:type="spellEnd"/>
+      <w:r>
+        <w:rPr>
+          <w:rFonts w:ascii="Calibri" w:hAnsi="Calibri"/>
+          <w:sz w:val="24"/>
+          <w:szCs w:val="24"/>
+        </w:rPr>
+        <w:t xml:space="preserve">  </w:t>
+      </w:r>
+      <w:proofErr w:type="spellStart"/>
+      <w:r>
+        <w:rPr>
+          <w:rFonts w:ascii="Calibri" w:hAnsi="Calibri"/>
+          <w:sz w:val="24"/>
+          <w:szCs w:val="24"/>
+        </w:rPr>
+        <w:t>modprobe</w:t>
+      </w:r>
+      <w:proofErr w:type="spellEnd"/>
+      <w:r>
+        <w:rPr>
+          <w:rFonts w:ascii="Calibri" w:hAnsi="Calibri"/>
+          <w:sz w:val="24"/>
+          <w:szCs w:val="24"/>
+        </w:rPr>
+        <w:t xml:space="preserve"> </w:t>
+      </w:r>
+      <w:proofErr w:type="spellStart"/>
+      <w:r>
+        <w:rPr>
+          <w:rFonts w:ascii="Calibri" w:hAnsi="Calibri"/>
+          <w:sz w:val="24"/>
+          <w:szCs w:val="24"/>
+        </w:rPr>
+        <w:t>mod_name</w:t>
+      </w:r>
+      <w:proofErr w:type="spellEnd"/>
+      <w:r>
+        <w:rPr>
+          <w:rFonts w:ascii="Calibri" w:hAnsi="Calibri"/>
+          <w:sz w:val="24"/>
+          <w:szCs w:val="24"/>
+        </w:rPr>
+        <w:t xml:space="preserve">  </w:t>
+      </w:r>
+      <w:proofErr w:type="spellStart"/>
+      <w:r>
+        <w:rPr>
+          <w:rFonts w:ascii="Calibri" w:hAnsi="Calibri"/>
+          <w:sz w:val="24"/>
+          <w:szCs w:val="24"/>
+        </w:rPr>
+        <w:t>modprobe</w:t>
+      </w:r>
+      <w:proofErr w:type="spellEnd"/>
+      <w:r>
+        <w:rPr>
+          <w:rFonts w:ascii="Calibri" w:hAnsi="Calibri"/>
+          <w:sz w:val="24"/>
+          <w:szCs w:val="24"/>
+        </w:rPr>
+        <w:t xml:space="preserve"> -r </w:t>
+      </w:r>
+      <w:proofErr w:type="spellStart"/>
+      <w:r>
+        <w:rPr>
+          <w:rFonts w:ascii="Calibri" w:hAnsi="Calibri"/>
+          <w:sz w:val="24"/>
+          <w:szCs w:val="24"/>
+        </w:rPr>
+        <w:t>mod_name</w:t>
+      </w:r>
+      <w:proofErr w:type="spellEnd"/>
+    </w:p>
+    <w:p>
+      <w:pPr>
+        <w:spacing w:after="0" w:line="360" w:lineRule="auto"/>
+        <w:jc w:val="left"/>
+        <w:rPr>
+          <w:rFonts w:ascii="Calibri" w:hAnsi="Calibri"/>
+          <w:sz w:val="24"/>
+          <w:szCs w:val="24"/>
+        </w:rPr>
+      </w:pPr>
+      <w:proofErr w:type="gramStart"/>
+      <w:r>
+        <w:rPr>
+          <w:rFonts w:ascii="Calibri" w:hAnsi="Calibri"/>
+          <w:sz w:val="24"/>
+          <w:szCs w:val="24"/>
+        </w:rPr>
+        <w:t>3.watch</w:t>
+      </w:r>
+      <w:proofErr w:type="gramEnd"/>
+      <w:r>
+        <w:rPr>
+          <w:rFonts w:ascii="Calibri" w:hAnsi="Calibri"/>
+          <w:sz w:val="24"/>
+          <w:szCs w:val="24"/>
+        </w:rPr>
+        <w:t xml:space="preserve"> </w:t>
+      </w:r>
+      <w:proofErr w:type="spellStart"/>
+      <w:r>
+        <w:rPr>
+          <w:rFonts w:ascii="Calibri" w:hAnsi="Calibri"/>
+          <w:sz w:val="24"/>
+          <w:szCs w:val="24"/>
+        </w:rPr>
+        <w:t>ntpq</w:t>
+      </w:r>
+      <w:proofErr w:type="spellEnd"/>
+      <w:r>
+        <w:rPr>
+          <w:rFonts w:ascii="Calibri" w:hAnsi="Calibri"/>
+          <w:sz w:val="24"/>
+          <w:szCs w:val="24"/>
+        </w:rPr>
+        <w:t xml:space="preserve"> </w:t>
+      </w:r>
+      <w:r>
+        <w:rPr>
+          <w:rFonts w:ascii="Calibri" w:hAnsi="Calibri"/>
+          <w:sz w:val="24"/>
+          <w:szCs w:val="24"/>
+        </w:rPr>
+        <w:t>–</w:t>
+      </w:r>
+      <w:r>
+        <w:rPr>
+          <w:rFonts w:ascii="Calibri" w:hAnsi="Calibri"/>
+          <w:sz w:val="24"/>
+          <w:szCs w:val="24"/>
+        </w:rPr>
+        <w:t>p</w:t>
+      </w:r>
+    </w:p>
+    <w:p>
+      <w:pPr>
+        <w:spacing w:after="0" w:line="360" w:lineRule="auto"/>
+        <w:jc w:val="left"/>
+        <w:rPr>
+          <w:rFonts w:ascii="Calibri" w:hAnsi="Calibri"/>
+          <w:sz w:val="24"/>
+          <w:szCs w:val="24"/>
+        </w:rPr>
+      </w:pPr>
+      <w:r>
+        <w:rPr>
+          <w:rFonts w:ascii="Calibri" w:hAnsi="Calibri"/>
+          <w:sz w:val="24"/>
+          <w:szCs w:val="24"/>
+        </w:rPr>
+        <w:t>4./</w:t>
+      </w:r>
+      <w:proofErr w:type="spellStart"/>
+      <w:r>
+        <w:rPr>
+          <w:rFonts w:ascii="Calibri" w:hAnsi="Calibri"/>
+          <w:sz w:val="24"/>
+          <w:szCs w:val="24"/>
+        </w:rPr>
+        <w:t>etc</w:t>
+      </w:r>
+      <w:proofErr w:type="spellEnd"/>
+      <w:r>
+        <w:rPr>
+          <w:rFonts w:ascii="Calibri" w:hAnsi="Calibri"/>
+          <w:sz w:val="24"/>
+          <w:szCs w:val="24"/>
+        </w:rPr>
+        <w:t>/exports</w:t>
+      </w:r>
+      <w:r>
+        <w:rPr>
+          <w:rFonts w:ascii="Calibri" w:hAnsi="Calibri"/>
+          <w:sz w:val="24"/>
+          <w:szCs w:val="24"/>
+        </w:rPr>
+        <w:t xml:space="preserve">  service </w:t>
+      </w:r>
+      <w:proofErr w:type="spellStart"/>
+      <w:r>
+        <w:rPr>
+          <w:rFonts w:ascii="Calibri" w:hAnsi="Calibri"/>
+          <w:sz w:val="24"/>
+          <w:szCs w:val="24"/>
+        </w:rPr>
+        <w:t>rpcbind</w:t>
+      </w:r>
+      <w:proofErr w:type="spellEnd"/>
+      <w:r>
+        <w:rPr>
+          <w:rFonts w:ascii="Calibri" w:hAnsi="Calibri"/>
+          <w:sz w:val="24"/>
+          <w:szCs w:val="24"/>
+        </w:rPr>
+        <w:t xml:space="preserve"> start  service </w:t>
+      </w:r>
+      <w:proofErr w:type="spellStart"/>
+      <w:r>
+        <w:rPr>
+          <w:rFonts w:ascii="Calibri" w:hAnsi="Calibri"/>
+          <w:sz w:val="24"/>
+          <w:szCs w:val="24"/>
+        </w:rPr>
+        <w:t>nfsserver</w:t>
+      </w:r>
+      <w:proofErr w:type="spellEnd"/>
+      <w:r>
+        <w:rPr>
+          <w:rFonts w:ascii="Calibri" w:hAnsi="Calibri"/>
+          <w:sz w:val="24"/>
+          <w:szCs w:val="24"/>
+        </w:rPr>
+        <w:t xml:space="preserve"> start  </w:t>
+      </w:r>
+      <w:proofErr w:type="spellStart"/>
+      <w:r>
+        <w:rPr>
+          <w:rFonts w:ascii="Calibri" w:hAnsi="Calibri"/>
+          <w:sz w:val="24"/>
+          <w:szCs w:val="24"/>
+        </w:rPr>
+        <w:t>exportfs</w:t>
+      </w:r>
+      <w:proofErr w:type="spellEnd"/>
+      <w:r>
+        <w:rPr>
+          <w:rFonts w:ascii="Calibri" w:hAnsi="Calibri"/>
+          <w:sz w:val="24"/>
+          <w:szCs w:val="24"/>
+        </w:rPr>
+        <w:t xml:space="preserve"> -</w:t>
+      </w:r>
+      <w:proofErr w:type="spellStart"/>
+      <w:r>
+        <w:rPr>
+          <w:rFonts w:ascii="Calibri" w:hAnsi="Calibri"/>
+          <w:sz w:val="24"/>
+          <w:szCs w:val="24"/>
+        </w:rPr>
+        <w:t>arv</w:t>
+      </w:r>
+      <w:proofErr w:type="spellEnd"/>
+      <w:r>
+        <w:rPr>
+          <w:rFonts w:ascii="Calibri" w:hAnsi="Calibri"/>
+          <w:sz w:val="24"/>
+          <w:szCs w:val="24"/>
+        </w:rPr>
+        <w:t xml:space="preserve">  </w:t>
+      </w:r>
+      <w:proofErr w:type="spellStart"/>
+      <w:r>
+        <w:rPr>
+          <w:rFonts w:ascii="Calibri" w:hAnsi="Calibri"/>
+          <w:sz w:val="24"/>
+          <w:szCs w:val="24"/>
+        </w:rPr>
+        <w:t>exportfs</w:t>
+      </w:r>
+      <w:proofErr w:type="spellEnd"/>
+      <w:r>
+        <w:rPr>
+          <w:rFonts w:ascii="Calibri" w:hAnsi="Calibri"/>
+          <w:sz w:val="24"/>
+          <w:szCs w:val="24"/>
+        </w:rPr>
+        <w:t xml:space="preserve"> -</w:t>
+      </w:r>
+      <w:proofErr w:type="spellStart"/>
+      <w:r>
+        <w:rPr>
+          <w:rFonts w:ascii="Calibri" w:hAnsi="Calibri"/>
+          <w:sz w:val="24"/>
+          <w:szCs w:val="24"/>
+        </w:rPr>
+        <w:t>anv</w:t>
+      </w:r>
+      <w:proofErr w:type="spellEnd"/>
+      <w:r>
+        <w:rPr>
+          <w:rFonts w:ascii="Calibri" w:hAnsi="Calibri"/>
+          <w:sz w:val="24"/>
+          <w:szCs w:val="24"/>
+        </w:rPr>
+        <w:t xml:space="preserve"> </w:t>
+      </w:r>
+      <w:r>
+        <w:rPr>
+          <w:rFonts w:ascii="Calibri" w:hAnsi="Calibri"/>
+          <w:sz w:val="24"/>
+          <w:szCs w:val="24"/>
+        </w:rPr>
+        <w:t xml:space="preserve"> </w:t>
+      </w:r>
+      <w:proofErr w:type="spellStart"/>
+      <w:r>
+        <w:rPr>
+          <w:rFonts w:ascii="Calibri" w:hAnsi="Calibri"/>
+          <w:sz w:val="24"/>
+          <w:szCs w:val="24"/>
+        </w:rPr>
+        <w:t>rpcinfo</w:t>
+      </w:r>
+      <w:proofErr w:type="spellEnd"/>
+      <w:r>
+        <w:rPr>
+          <w:rFonts w:ascii="Calibri" w:hAnsi="Calibri"/>
+          <w:sz w:val="24"/>
+          <w:szCs w:val="24"/>
+        </w:rPr>
+        <w:t xml:space="preserve"> -p  </w:t>
+      </w:r>
+      <w:proofErr w:type="spellStart"/>
+      <w:r>
+        <w:rPr>
+          <w:rFonts w:ascii="Calibri" w:hAnsi="Calibri"/>
+          <w:sz w:val="24"/>
+          <w:szCs w:val="24"/>
+        </w:rPr>
+        <w:t>rpcinfo</w:t>
+      </w:r>
+      <w:proofErr w:type="spellEnd"/>
+      <w:r>
+        <w:rPr>
+          <w:rFonts w:ascii="Calibri" w:hAnsi="Calibri"/>
+          <w:sz w:val="24"/>
+          <w:szCs w:val="24"/>
+        </w:rPr>
+        <w:t xml:space="preserve"> -p &lt;server-IP&gt; </w:t>
+      </w:r>
+      <w:r>
+        <w:rPr>
+          <w:rFonts w:ascii="Calibri" w:hAnsi="Calibri"/>
+          <w:sz w:val="24"/>
+          <w:szCs w:val="24"/>
+        </w:rPr>
+        <w:t xml:space="preserve"> </w:t>
+      </w:r>
+      <w:proofErr w:type="spellStart"/>
+      <w:r>
+        <w:rPr>
+          <w:rFonts w:ascii="Calibri" w:hAnsi="Calibri"/>
+          <w:sz w:val="24"/>
+          <w:szCs w:val="24"/>
+        </w:rPr>
+        <w:t>showmount</w:t>
+      </w:r>
+      <w:proofErr w:type="spellEnd"/>
+      <w:r>
+        <w:rPr>
+          <w:rFonts w:ascii="Calibri" w:hAnsi="Calibri"/>
+          <w:sz w:val="24"/>
+          <w:szCs w:val="24"/>
+        </w:rPr>
+        <w:t xml:space="preserve"> -a  </w:t>
+      </w:r>
+      <w:proofErr w:type="spellStart"/>
+      <w:r>
+        <w:rPr>
+          <w:rFonts w:ascii="Calibri" w:hAnsi="Calibri"/>
+          <w:sz w:val="24"/>
+          <w:szCs w:val="24"/>
+        </w:rPr>
+        <w:t>showmount</w:t>
+      </w:r>
+      <w:proofErr w:type="spellEnd"/>
+      <w:r>
+        <w:rPr>
+          <w:rFonts w:ascii="Calibri" w:hAnsi="Calibri"/>
+          <w:sz w:val="24"/>
+          <w:szCs w:val="24"/>
+        </w:rPr>
+        <w:t xml:space="preserve"> -e  </w:t>
+      </w:r>
+      <w:proofErr w:type="spellStart"/>
+      <w:r>
+        <w:rPr>
+          <w:rFonts w:ascii="Calibri" w:hAnsi="Calibri"/>
+          <w:sz w:val="24"/>
+          <w:szCs w:val="24"/>
+        </w:rPr>
+        <w:t>showmount</w:t>
+      </w:r>
+      <w:proofErr w:type="spellEnd"/>
+      <w:r>
+        <w:rPr>
+          <w:rFonts w:ascii="Calibri" w:hAnsi="Calibri"/>
+          <w:sz w:val="24"/>
+          <w:szCs w:val="24"/>
+        </w:rPr>
+        <w:t xml:space="preserve"> -e &lt;</w:t>
+      </w:r>
+      <w:proofErr w:type="spellStart"/>
+      <w:r>
+        <w:rPr>
+          <w:rFonts w:ascii="Calibri" w:hAnsi="Calibri"/>
+          <w:sz w:val="24"/>
+          <w:szCs w:val="24"/>
+        </w:rPr>
+        <w:t>nfs</w:t>
+      </w:r>
+      <w:proofErr w:type="spellEnd"/>
+      <w:r>
+        <w:rPr>
+          <w:rFonts w:ascii="Calibri" w:hAnsi="Calibri"/>
+          <w:sz w:val="24"/>
+          <w:szCs w:val="24"/>
+        </w:rPr>
+        <w:t>-server-IP&gt;</w:t>
+      </w:r>
+      <w:r>
+        <w:rPr>
+          <w:rFonts w:ascii="Calibri" w:hAnsi="Calibri"/>
+          <w:sz w:val="24"/>
+          <w:szCs w:val="24"/>
+        </w:rPr>
+        <w:t xml:space="preserve">  tail /</w:t>
+      </w:r>
+      <w:proofErr w:type="spellStart"/>
+      <w:r>
+        <w:rPr>
+          <w:rFonts w:ascii="Calibri" w:hAnsi="Calibri"/>
+          <w:sz w:val="24"/>
+          <w:szCs w:val="24"/>
+        </w:rPr>
+        <w:t>var</w:t>
+      </w:r>
+      <w:proofErr w:type="spellEnd"/>
+      <w:r>
+        <w:rPr>
+          <w:rFonts w:ascii="Calibri" w:hAnsi="Calibri"/>
+          <w:sz w:val="24"/>
+          <w:szCs w:val="24"/>
+        </w:rPr>
+        <w:t>/lib/</w:t>
+      </w:r>
+      <w:proofErr w:type="spellStart"/>
+      <w:r>
+        <w:rPr>
+          <w:rFonts w:ascii="Calibri" w:hAnsi="Calibri"/>
+          <w:sz w:val="24"/>
+          <w:szCs w:val="24"/>
+        </w:rPr>
+        <w:t>nfs</w:t>
+      </w:r>
+      <w:proofErr w:type="spellEnd"/>
+      <w:r>
+        <w:rPr>
+          <w:rFonts w:ascii="Calibri" w:hAnsi="Calibri"/>
+          <w:sz w:val="24"/>
+          <w:szCs w:val="24"/>
+        </w:rPr>
+        <w:t>/</w:t>
+      </w:r>
+      <w:proofErr w:type="spellStart"/>
+      <w:r>
+        <w:rPr>
+          <w:rFonts w:ascii="Calibri" w:hAnsi="Calibri"/>
+          <w:sz w:val="24"/>
+          <w:szCs w:val="24"/>
+        </w:rPr>
+        <w:t>etab</w:t>
+      </w:r>
+      <w:proofErr w:type="spellEnd"/>
+      <w:r>
+        <w:rPr>
+          <w:rFonts w:ascii="Calibri" w:hAnsi="Calibri"/>
+          <w:sz w:val="24"/>
+          <w:szCs w:val="24"/>
+        </w:rPr>
+        <w:t xml:space="preserve">  mount -t </w:t>
+      </w:r>
+      <w:proofErr w:type="spellStart"/>
+      <w:r>
+        <w:rPr>
+          <w:rFonts w:ascii="Calibri" w:hAnsi="Calibri"/>
+          <w:sz w:val="24"/>
+          <w:szCs w:val="24"/>
+        </w:rPr>
+        <w:t>nfs</w:t>
+      </w:r>
+      <w:proofErr w:type="spellEnd"/>
+      <w:r>
+        <w:rPr>
+          <w:rFonts w:ascii="Calibri" w:hAnsi="Calibri"/>
+          <w:sz w:val="24"/>
+          <w:szCs w:val="24"/>
+        </w:rPr>
+        <w:t xml:space="preserve"> </w:t>
+      </w:r>
+      <w:proofErr w:type="spellStart"/>
+      <w:r>
+        <w:rPr>
+          <w:rFonts w:ascii="Calibri" w:hAnsi="Calibri"/>
+          <w:sz w:val="24"/>
+          <w:szCs w:val="24"/>
+        </w:rPr>
+        <w:t>xx:x</w:t>
+      </w:r>
+      <w:proofErr w:type="spellEnd"/>
+      <w:r>
+        <w:rPr>
+          <w:rFonts w:ascii="Calibri" w:hAnsi="Calibri"/>
+          <w:sz w:val="24"/>
+          <w:szCs w:val="24"/>
+        </w:rPr>
+        <w:t xml:space="preserve"> xxx</w:t>
+      </w:r>
+    </w:p>
+    <w:p>
+      <w:pPr>
+        <w:spacing w:after="0" w:line="360" w:lineRule="auto"/>
+        <w:jc w:val="left"/>
+        <w:rPr>
+          <w:rFonts w:ascii="Calibri" w:hAnsi="Calibri"/>
+          <w:b/>
+          <w:bCs/>
+          <w:sz w:val="24"/>
+          <w:szCs w:val="24"/>
+        </w:rPr>
+      </w:pPr>
+      <w:proofErr w:type="spellStart"/>
+      <w:proofErr w:type="gramStart"/>
+      <w:r>
+        <w:rPr>
+          <w:rFonts w:ascii="Calibri" w:hAnsi="Calibri"/>
+          <w:b/>
+          <w:bCs/>
+          <w:sz w:val="24"/>
+          <w:szCs w:val="24"/>
+        </w:rPr>
+        <w:t>vm</w:t>
+      </w:r>
+      <w:proofErr w:type="spellEnd"/>
+      <w:proofErr w:type="gramEnd"/>
+      <w:r>
+        <w:rPr>
+          <w:rFonts w:ascii="Calibri" w:hAnsi="Calibri"/>
+          <w:b/>
+          <w:bCs/>
+          <w:sz w:val="24"/>
+          <w:szCs w:val="24"/>
+        </w:rPr>
+        <w:t xml:space="preserve"> tools</w:t>
+      </w:r>
+    </w:p>
+    <w:p>
+      <w:pPr>
+        <w:widowControl/>
+        <w:spacing w:after="0" w:line="360" w:lineRule="auto"/>
+        <w:jc w:val="left"/>
+        <w:rPr>
+          <w:rFonts w:ascii="Calibri" w:hAnsi="Calibri"/>
+          <w:sz w:val="24"/>
+          <w:szCs w:val="24"/>
+        </w:rPr>
+      </w:pPr>
+      <w:proofErr w:type="spellStart"/>
+      <w:proofErr w:type="gramStart"/>
+      <w:r>
+        <w:rPr>
+          <w:rFonts w:ascii="Calibri" w:hAnsi="Calibri"/>
+          <w:sz w:val="24"/>
+          <w:szCs w:val="24"/>
+        </w:rPr>
+        <w:t>liunx:</w:t>
+      </w:r>
+      <w:proofErr w:type="gramEnd"/>
+      <w:r>
+        <w:rPr>
+          <w:rFonts w:ascii="Calibri" w:hAnsi="Calibri"/>
+          <w:sz w:val="24"/>
+          <w:szCs w:val="24"/>
+        </w:rPr>
+        <w:t>lsmod</w:t>
+      </w:r>
+      <w:proofErr w:type="spellEnd"/>
+      <w:r>
+        <w:rPr>
+          <w:rFonts w:ascii="Calibri" w:hAnsi="Calibri"/>
+          <w:sz w:val="24"/>
+          <w:szCs w:val="24"/>
+        </w:rPr>
+        <w:t xml:space="preserve"> | </w:t>
+      </w:r>
+      <w:proofErr w:type="spellStart"/>
+      <w:r>
+        <w:rPr>
+          <w:rFonts w:ascii="Calibri" w:hAnsi="Calibri"/>
+          <w:sz w:val="24"/>
+          <w:szCs w:val="24"/>
+        </w:rPr>
+        <w:t>grep</w:t>
+      </w:r>
+      <w:proofErr w:type="spellEnd"/>
+      <w:r>
+        <w:rPr>
+          <w:rFonts w:ascii="Calibri" w:hAnsi="Calibri"/>
+          <w:sz w:val="24"/>
+          <w:szCs w:val="24"/>
+        </w:rPr>
+        <w:t xml:space="preserve"> </w:t>
+      </w:r>
+      <w:proofErr w:type="spellStart"/>
+      <w:r>
+        <w:rPr>
+          <w:rFonts w:ascii="Calibri" w:hAnsi="Calibri"/>
+          <w:sz w:val="24"/>
+          <w:szCs w:val="24"/>
+        </w:rPr>
+        <w:t>vmhgfs</w:t>
+      </w:r>
+      <w:proofErr w:type="spellEnd"/>
+      <w:r>
+        <w:rPr>
+          <w:rFonts w:ascii="Calibri" w:hAnsi="Calibri"/>
+          <w:sz w:val="24"/>
+          <w:szCs w:val="24"/>
+        </w:rPr>
+        <w:t xml:space="preserve">  /</w:t>
+      </w:r>
+      <w:proofErr w:type="spellStart"/>
+      <w:r>
+        <w:rPr>
+          <w:rFonts w:ascii="Calibri" w:hAnsi="Calibri"/>
+          <w:sz w:val="24"/>
+          <w:szCs w:val="24"/>
+        </w:rPr>
+        <w:t>sbin</w:t>
+      </w:r>
+      <w:proofErr w:type="spellEnd"/>
+      <w:r>
+        <w:rPr>
+          <w:rFonts w:ascii="Calibri" w:hAnsi="Calibri"/>
+          <w:sz w:val="24"/>
+          <w:szCs w:val="24"/>
+        </w:rPr>
+        <w:t>/</w:t>
+      </w:r>
+      <w:proofErr w:type="spellStart"/>
+      <w:r>
+        <w:rPr>
+          <w:rFonts w:ascii="Calibri" w:hAnsi="Calibri"/>
+          <w:sz w:val="24"/>
+          <w:szCs w:val="24"/>
+        </w:rPr>
+        <w:t>mount.vmhgfs</w:t>
+      </w:r>
+      <w:proofErr w:type="spellEnd"/>
+    </w:p>
+    <w:p>
+      <w:pPr>
+        <w:widowControl/>
+        <w:spacing w:after="0" w:line="360" w:lineRule="auto"/>
+        <w:jc w:val="left"/>
+        <w:rPr>
+          <w:rFonts w:ascii="Calibri" w:hAnsi="Calibri"/>
+          <w:sz w:val="24"/>
+          <w:szCs w:val="24"/>
+        </w:rPr>
+      </w:pPr>
+      <w:r>
+        <w:rPr>
+          <w:rFonts w:ascii="Calibri" w:hAnsi="Calibri"/>
+          <w:sz w:val="24"/>
+          <w:szCs w:val="24"/>
+        </w:rPr>
+        <w:t>.host:/share-</w:t>
+      </w:r>
+      <w:proofErr w:type="gramStart"/>
+      <w:r>
+        <w:rPr>
+          <w:rFonts w:ascii="Calibri" w:hAnsi="Calibri"/>
+          <w:sz w:val="24"/>
+          <w:szCs w:val="24"/>
+        </w:rPr>
+        <w:t>name  mount</w:t>
+      </w:r>
+      <w:proofErr w:type="gramEnd"/>
+      <w:r>
+        <w:rPr>
+          <w:rFonts w:ascii="Calibri" w:hAnsi="Calibri"/>
+          <w:sz w:val="24"/>
+          <w:szCs w:val="24"/>
+        </w:rPr>
+        <w:t xml:space="preserve"> -t </w:t>
+      </w:r>
+      <w:proofErr w:type="spellStart"/>
+      <w:r>
+        <w:rPr>
+          <w:rFonts w:ascii="Calibri" w:hAnsi="Calibri"/>
+          <w:sz w:val="24"/>
+          <w:szCs w:val="24"/>
+        </w:rPr>
+        <w:t>vmhgfs</w:t>
+      </w:r>
+      <w:proofErr w:type="spellEnd"/>
+      <w:r>
+        <w:rPr>
+          <w:rFonts w:ascii="Calibri" w:hAnsi="Calibri"/>
+          <w:sz w:val="24"/>
+          <w:szCs w:val="24"/>
+        </w:rPr>
+        <w:t xml:space="preserve"> .host:/share-name</w:t>
+      </w:r>
+    </w:p>
+    <w:p>
+      <w:pPr>
+        <w:widowControl/>
+        <w:spacing w:after="0" w:line="360" w:lineRule="auto"/>
+        <w:jc w:val="left"/>
+        <w:rPr>
+          <w:rFonts w:ascii="Calibri" w:hAnsi="Calibri"/>
+          <w:sz w:val="24"/>
+          <w:szCs w:val="24"/>
+        </w:rPr>
+      </w:pPr>
+      <w:proofErr w:type="gramStart"/>
+      <w:r>
+        <w:rPr>
+          <w:rFonts w:ascii="Calibri" w:hAnsi="Calibri"/>
+          <w:sz w:val="24"/>
+          <w:szCs w:val="24"/>
+        </w:rPr>
+        <w:t>windows</w:t>
+      </w:r>
+      <w:proofErr w:type="gramEnd"/>
+      <w:r>
+        <w:rPr>
+          <w:rFonts w:ascii="Calibri" w:hAnsi="Calibri"/>
+          <w:sz w:val="24"/>
+          <w:szCs w:val="24"/>
+        </w:rPr>
+        <w:t>:\\</w:t>
+      </w:r>
+      <w:proofErr w:type="spellStart"/>
+      <w:r>
+        <w:rPr>
+          <w:rFonts w:ascii="Calibri" w:hAnsi="Calibri"/>
+          <w:sz w:val="24"/>
+          <w:szCs w:val="24"/>
+        </w:rPr>
+        <w:t>vmware</w:t>
+      </w:r>
+      <w:proofErr w:type="spellEnd"/>
+      <w:r>
+        <w:rPr>
+          <w:rFonts w:ascii="Calibri" w:hAnsi="Calibri"/>
+          <w:sz w:val="24"/>
+          <w:szCs w:val="24"/>
+        </w:rPr>
+        <w:t>-host\Shared Folders\share-name</w:t>
+      </w:r>
+    </w:p>
+    <w:p>
+      <w:pPr>
+        <w:spacing w:after="0" w:line="360" w:lineRule="auto"/>
+        <w:jc w:val="left"/>
+        <w:rPr>
+          <w:rFonts w:ascii="Calibri" w:hAnsi="Calibri"/>
+          <w:b/>
+          <w:bCs/>
+          <w:sz w:val="24"/>
+          <w:szCs w:val="24"/>
+        </w:rPr>
+      </w:pPr>
+      <w:proofErr w:type="gramStart"/>
+      <w:r>
+        <w:rPr>
+          <w:rFonts w:ascii="Calibri" w:hAnsi="Calibri"/>
+          <w:b/>
+          <w:bCs/>
+          <w:sz w:val="24"/>
+          <w:szCs w:val="24"/>
+        </w:rPr>
+        <w:t>daemon</w:t>
+      </w:r>
+      <w:proofErr w:type="gramEnd"/>
+    </w:p>
+    <w:p>
+      <w:pPr>
+        <w:widowControl/>
+        <w:spacing w:after="0" w:line="360" w:lineRule="auto"/>
+        <w:jc w:val="left"/>
+        <w:rPr>
+          <w:rFonts w:ascii="Calibri" w:hAnsi="Calibri"/>
+          <w:sz w:val="24"/>
+          <w:szCs w:val="24"/>
+        </w:rPr>
+      </w:pPr>
+      <w:r>
+        <w:rPr>
+          <w:rFonts w:ascii="Calibri" w:hAnsi="Calibri"/>
+          <w:sz w:val="24"/>
+          <w:szCs w:val="24"/>
+        </w:rPr>
+        <w:t xml:space="preserve">1.crtl+z  jobs  </w:t>
+      </w:r>
+      <w:proofErr w:type="spellStart"/>
+      <w:r>
+        <w:rPr>
+          <w:rFonts w:ascii="Calibri" w:hAnsi="Calibri"/>
+          <w:sz w:val="24"/>
+          <w:szCs w:val="24"/>
+        </w:rPr>
+        <w:t>fg</w:t>
+      </w:r>
+      <w:proofErr w:type="spellEnd"/>
+      <w:r>
+        <w:rPr>
+          <w:rFonts w:ascii="Calibri" w:hAnsi="Calibri"/>
+          <w:sz w:val="24"/>
+          <w:szCs w:val="24"/>
+        </w:rPr>
+        <w:t xml:space="preserve"> %&lt;</w:t>
+      </w:r>
+      <w:proofErr w:type="spellStart"/>
+      <w:r>
+        <w:rPr>
+          <w:rFonts w:ascii="Calibri" w:hAnsi="Calibri"/>
+          <w:sz w:val="24"/>
+          <w:szCs w:val="24"/>
+        </w:rPr>
+        <w:t>job_num</w:t>
+      </w:r>
+      <w:proofErr w:type="spellEnd"/>
+      <w:r>
+        <w:rPr>
+          <w:rFonts w:ascii="Calibri" w:hAnsi="Calibri"/>
+          <w:sz w:val="24"/>
+          <w:szCs w:val="24"/>
+        </w:rPr>
+        <w:t xml:space="preserve">&gt;  </w:t>
+      </w:r>
+      <w:proofErr w:type="spellStart"/>
+      <w:r>
+        <w:rPr>
+          <w:rFonts w:ascii="Calibri" w:hAnsi="Calibri"/>
+          <w:sz w:val="24"/>
+          <w:szCs w:val="24"/>
+        </w:rPr>
+        <w:t>bg</w:t>
+      </w:r>
+      <w:proofErr w:type="spellEnd"/>
+      <w:r>
+        <w:rPr>
+          <w:rFonts w:ascii="Calibri" w:hAnsi="Calibri"/>
+          <w:sz w:val="24"/>
+          <w:szCs w:val="24"/>
+        </w:rPr>
+        <w:t xml:space="preserve"> %&lt;</w:t>
+      </w:r>
+      <w:proofErr w:type="spellStart"/>
+      <w:r>
+        <w:rPr>
+          <w:rFonts w:ascii="Calibri" w:hAnsi="Calibri"/>
+          <w:sz w:val="24"/>
+          <w:szCs w:val="24"/>
+        </w:rPr>
+        <w:t>job_num</w:t>
+      </w:r>
+      <w:proofErr w:type="spellEnd"/>
+      <w:r>
+        <w:rPr>
+          <w:rFonts w:ascii="Calibri" w:hAnsi="Calibri"/>
+          <w:sz w:val="24"/>
+          <w:szCs w:val="24"/>
+        </w:rPr>
+        <w:t>&gt;  kill -9 %&lt;</w:t>
+      </w:r>
+      <w:proofErr w:type="spellStart"/>
+      <w:r>
+        <w:rPr>
+          <w:rFonts w:ascii="Calibri" w:hAnsi="Calibri"/>
+          <w:sz w:val="24"/>
+          <w:szCs w:val="24"/>
+        </w:rPr>
+        <w:t>job_num</w:t>
+      </w:r>
+      <w:proofErr w:type="spellEnd"/>
+      <w:r>
+        <w:rPr>
+          <w:rFonts w:ascii="Calibri" w:hAnsi="Calibri"/>
+          <w:sz w:val="24"/>
+          <w:szCs w:val="24"/>
+        </w:rPr>
+        <w:t>&gt;</w:t>
+      </w:r>
+    </w:p>
+    <w:p>
+      <w:pPr>
+        <w:widowControl/>
+        <w:spacing w:after="0" w:line="360" w:lineRule="auto"/>
+        <w:jc w:val="left"/>
+        <w:rPr>
+          <w:rFonts w:ascii="Calibri" w:hAnsi="Calibri"/>
+          <w:sz w:val="24"/>
+          <w:szCs w:val="24"/>
+        </w:rPr>
+      </w:pPr>
+      <w:r>
+        <w:rPr>
+          <w:rFonts w:ascii="Calibri" w:hAnsi="Calibri"/>
+          <w:sz w:val="24"/>
+          <w:szCs w:val="24"/>
+        </w:rPr>
+        <w:t>2.</w:t>
+      </w:r>
+      <w:r>
+        <w:rPr>
+          <w:rFonts w:ascii="Calibri" w:hAnsi="Calibri"/>
+          <w:sz w:val="24"/>
+          <w:szCs w:val="24"/>
+        </w:rPr>
+        <w:t xml:space="preserve"> /xx/xx &amp;, </w:t>
+      </w:r>
+      <w:proofErr w:type="gramStart"/>
+      <w:r>
+        <w:rPr>
+          <w:rFonts w:ascii="Calibri" w:hAnsi="Calibri"/>
+          <w:sz w:val="24"/>
+          <w:szCs w:val="24"/>
+        </w:rPr>
+        <w:t>exit</w:t>
+      </w:r>
+      <w:r>
+        <w:rPr>
+          <w:rFonts w:ascii="Calibri" w:hAnsi="Calibri"/>
+          <w:sz w:val="24"/>
+          <w:szCs w:val="24"/>
+        </w:rPr>
+        <w:t xml:space="preserve">  </w:t>
+      </w:r>
+      <w:proofErr w:type="spellStart"/>
+      <w:r>
+        <w:rPr>
+          <w:rFonts w:ascii="Calibri" w:hAnsi="Calibri"/>
+          <w:sz w:val="24"/>
+          <w:szCs w:val="24"/>
+        </w:rPr>
+        <w:t>nohup</w:t>
+      </w:r>
+      <w:proofErr w:type="spellEnd"/>
+      <w:proofErr w:type="gramEnd"/>
+      <w:r>
+        <w:rPr>
+          <w:rFonts w:ascii="Calibri" w:hAnsi="Calibri"/>
+          <w:sz w:val="24"/>
+          <w:szCs w:val="24"/>
+        </w:rPr>
+        <w:t xml:space="preserve"> /xx/xx, exit  disown -h %&lt;</w:t>
+      </w:r>
+      <w:proofErr w:type="spellStart"/>
+      <w:r>
+        <w:rPr>
+          <w:rFonts w:ascii="Calibri" w:hAnsi="Calibri"/>
+          <w:sz w:val="24"/>
+          <w:szCs w:val="24"/>
+        </w:rPr>
+        <w:t>job_num</w:t>
+      </w:r>
+      <w:proofErr w:type="spellEnd"/>
+      <w:r>
+        <w:rPr>
+          <w:rFonts w:ascii="Calibri" w:hAnsi="Calibri"/>
+          <w:sz w:val="24"/>
+          <w:szCs w:val="24"/>
+        </w:rPr>
+        <w:t>&gt;</w:t>
+      </w:r>
+    </w:p>
+    <w:p>
+      <w:pPr>
+        <w:widowControl/>
+        <w:spacing w:after="0" w:line="360" w:lineRule="auto"/>
+        <w:jc w:val="left"/>
+        <w:rPr>
+          <w:rFonts w:ascii="Calibri" w:hAnsi="Calibri"/>
+          <w:sz w:val="24"/>
+          <w:szCs w:val="24"/>
+        </w:rPr>
+      </w:pPr>
+      <w:r>
+        <w:rPr>
+          <w:rFonts w:ascii="Calibri" w:hAnsi="Calibri"/>
+          <w:sz w:val="24"/>
+          <w:szCs w:val="24"/>
+        </w:rPr>
+        <w:t xml:space="preserve">3. </w:t>
+      </w:r>
+      <w:proofErr w:type="spellStart"/>
+      <w:proofErr w:type="gramStart"/>
+      <w:r>
+        <w:rPr>
+          <w:rFonts w:ascii="Calibri" w:hAnsi="Calibri"/>
+          <w:sz w:val="24"/>
+          <w:szCs w:val="24"/>
+        </w:rPr>
+        <w:t>setsid</w:t>
+      </w:r>
+      <w:proofErr w:type="spellEnd"/>
+      <w:proofErr w:type="gramEnd"/>
+      <w:r>
+        <w:rPr>
+          <w:rFonts w:ascii="Calibri" w:hAnsi="Calibri"/>
+          <w:sz w:val="24"/>
+          <w:szCs w:val="24"/>
+        </w:rPr>
+        <w:t xml:space="preserve"> /xx/xx  (/xx/xx &amp;)</w:t>
+      </w:r>
+    </w:p>
+    <w:p>
+      <w:pPr>
+        <w:widowControl/>
+        <w:spacing w:after="0" w:line="360" w:lineRule="auto"/>
+        <w:jc w:val="left"/>
+        <w:rPr>
+          <w:rFonts w:ascii="Calibri" w:hAnsi="Calibri"/>
+          <w:sz w:val="24"/>
+          <w:szCs w:val="24"/>
+        </w:rPr>
+      </w:pPr>
+      <w:r>
+        <w:rPr>
+          <w:rFonts w:ascii="Calibri" w:hAnsi="Calibri"/>
+          <w:sz w:val="24"/>
+          <w:szCs w:val="24"/>
+        </w:rPr>
+        <w:t>4</w:t>
+      </w:r>
+      <w:r>
+        <w:rPr>
+          <w:rFonts w:ascii="Calibri" w:hAnsi="Calibri"/>
+          <w:sz w:val="24"/>
+          <w:szCs w:val="24"/>
+        </w:rPr>
+        <w:t>.</w:t>
+      </w:r>
+      <w:r>
+        <w:t xml:space="preserve"> </w:t>
+      </w:r>
+      <w:r>
+        <w:rPr>
+          <w:rFonts w:ascii="Calibri" w:hAnsi="Calibri"/>
+          <w:sz w:val="24"/>
+          <w:szCs w:val="24"/>
+        </w:rPr>
+        <w:t>start-stop-daemon --start --background --exec /</w:t>
+      </w:r>
+      <w:proofErr w:type="spellStart"/>
+      <w:r>
+        <w:rPr>
+          <w:rFonts w:ascii="Calibri" w:hAnsi="Calibri"/>
+          <w:sz w:val="24"/>
+          <w:szCs w:val="24"/>
+        </w:rPr>
+        <w:t>usr</w:t>
+      </w:r>
+      <w:proofErr w:type="spellEnd"/>
+      <w:r>
+        <w:rPr>
+          <w:rFonts w:ascii="Calibri" w:hAnsi="Calibri"/>
+          <w:sz w:val="24"/>
+          <w:szCs w:val="24"/>
+        </w:rPr>
+        <w:t xml:space="preserve">/bin/java -- -jar </w:t>
+      </w:r>
+      <w:r>
+        <w:rPr>
+          <w:rFonts w:ascii="Calibri" w:hAnsi="Calibri"/>
+          <w:sz w:val="24"/>
+          <w:szCs w:val="24"/>
+        </w:rPr>
+        <w:t>/home/</w:t>
+      </w:r>
+      <w:proofErr w:type="spellStart"/>
+      <w:r>
+        <w:rPr>
+          <w:rFonts w:ascii="Calibri" w:hAnsi="Calibri"/>
+          <w:sz w:val="24"/>
+          <w:szCs w:val="24"/>
+        </w:rPr>
+        <w:t>bruce</w:t>
+      </w:r>
+      <w:proofErr w:type="spellEnd"/>
+      <w:r>
+        <w:rPr>
+          <w:rFonts w:ascii="Calibri" w:hAnsi="Calibri"/>
+          <w:sz w:val="24"/>
+          <w:szCs w:val="24"/>
+        </w:rPr>
+        <w:t>/Desktop/</w:t>
+      </w:r>
+      <w:proofErr w:type="spellStart"/>
+      <w:proofErr w:type="gramStart"/>
+      <w:r>
+        <w:rPr>
+          <w:rFonts w:ascii="Calibri" w:hAnsi="Calibri"/>
+          <w:sz w:val="24"/>
+          <w:szCs w:val="24"/>
+        </w:rPr>
+        <w:t>jenkins.war</w:t>
+      </w:r>
+      <w:proofErr w:type="spellEnd"/>
+      <w:r>
+        <w:rPr>
+          <w:rFonts w:ascii="Calibri" w:hAnsi="Calibri"/>
+          <w:sz w:val="24"/>
+          <w:szCs w:val="24"/>
+        </w:rPr>
+        <w:t xml:space="preserve">  </w:t>
+      </w:r>
+      <w:r>
+        <w:rPr>
+          <w:rFonts w:ascii="Calibri" w:hAnsi="Calibri"/>
+          <w:sz w:val="24"/>
+          <w:szCs w:val="24"/>
+        </w:rPr>
+        <w:t>start</w:t>
+      </w:r>
+      <w:proofErr w:type="gramEnd"/>
+      <w:r>
+        <w:rPr>
+          <w:rFonts w:ascii="Calibri" w:hAnsi="Calibri"/>
+          <w:sz w:val="24"/>
+          <w:szCs w:val="24"/>
+        </w:rPr>
+        <w:t>-stop-daemon --stop --name java</w:t>
+      </w:r>
+    </w:p>
+    <w:p>
+      <w:pPr>
+        <w:widowControl/>
+        <w:spacing w:after="0" w:line="360" w:lineRule="auto"/>
+        <w:jc w:val="left"/>
+        <w:rPr>
+          <w:rFonts w:ascii="Calibri" w:hAnsi="Calibri"/>
+          <w:sz w:val="24"/>
+          <w:szCs w:val="24"/>
+        </w:rPr>
+      </w:pPr>
+      <w:r>
+        <w:rPr>
+          <w:rFonts w:ascii="Calibri" w:hAnsi="Calibri"/>
+          <w:sz w:val="24"/>
+          <w:szCs w:val="24"/>
+        </w:rPr>
+        <w:lastRenderedPageBreak/>
+        <w:t xml:space="preserve">5. </w:t>
+      </w:r>
+      <w:proofErr w:type="gramStart"/>
+      <w:r>
+        <w:rPr>
+          <w:rFonts w:ascii="Calibri" w:hAnsi="Calibri"/>
+          <w:sz w:val="24"/>
+          <w:szCs w:val="24"/>
+        </w:rPr>
+        <w:t>screen</w:t>
+      </w:r>
+      <w:proofErr w:type="gramEnd"/>
+      <w:r>
+        <w:rPr>
+          <w:rFonts w:ascii="Calibri" w:hAnsi="Calibri"/>
+          <w:sz w:val="24"/>
+          <w:szCs w:val="24"/>
+        </w:rPr>
+        <w:t xml:space="preserve"> -</w:t>
+      </w:r>
+      <w:proofErr w:type="spellStart"/>
+      <w:r>
+        <w:rPr>
+          <w:rFonts w:ascii="Calibri" w:hAnsi="Calibri"/>
+          <w:sz w:val="24"/>
+          <w:szCs w:val="24"/>
+        </w:rPr>
+        <w:t>dmS</w:t>
+      </w:r>
+      <w:proofErr w:type="spellEnd"/>
+      <w:r>
+        <w:rPr>
+          <w:rFonts w:ascii="Calibri" w:hAnsi="Calibri"/>
+          <w:sz w:val="24"/>
+          <w:szCs w:val="24"/>
+        </w:rPr>
+        <w:t xml:space="preserve"> &lt;</w:t>
+      </w:r>
+      <w:proofErr w:type="spellStart"/>
+      <w:r>
+        <w:rPr>
+          <w:rFonts w:ascii="Calibri" w:hAnsi="Calibri"/>
+          <w:sz w:val="24"/>
+          <w:szCs w:val="24"/>
+        </w:rPr>
+        <w:t>screen_name</w:t>
+      </w:r>
+      <w:proofErr w:type="spellEnd"/>
+      <w:r>
+        <w:rPr>
+          <w:rFonts w:ascii="Calibri" w:hAnsi="Calibri"/>
+          <w:sz w:val="24"/>
+          <w:szCs w:val="24"/>
+        </w:rPr>
+        <w:t>&gt;  screen -r &lt;</w:t>
+      </w:r>
+      <w:proofErr w:type="spellStart"/>
+      <w:r>
+        <w:rPr>
+          <w:rFonts w:ascii="Calibri" w:hAnsi="Calibri"/>
+          <w:sz w:val="24"/>
+          <w:szCs w:val="24"/>
+        </w:rPr>
+        <w:t>screen_name</w:t>
+      </w:r>
+      <w:proofErr w:type="spellEnd"/>
+      <w:r>
+        <w:rPr>
+          <w:rFonts w:ascii="Calibri" w:hAnsi="Calibri"/>
+          <w:sz w:val="24"/>
+          <w:szCs w:val="24"/>
+        </w:rPr>
+        <w:t>&gt;  screen -d  exit</w:t>
+      </w:r>
+    </w:p>
+    <w:p>
+      <w:pPr>
+        <w:spacing w:after="0" w:line="360" w:lineRule="auto"/>
+        <w:jc w:val="left"/>
+        <w:rPr>
+          <w:rFonts w:ascii="Calibri" w:hAnsi="Calibri"/>
+          <w:b/>
+          <w:bCs/>
+          <w:sz w:val="24"/>
+          <w:szCs w:val="24"/>
+        </w:rPr>
+      </w:pPr>
+      <w:proofErr w:type="spellStart"/>
+      <w:r>
+        <w:rPr>
+          <w:rFonts w:ascii="Calibri" w:hAnsi="Calibri"/>
+          <w:b/>
+          <w:bCs/>
+          <w:sz w:val="24"/>
+          <w:szCs w:val="24"/>
+        </w:rPr>
+        <w:t>Inode</w:t>
+      </w:r>
+      <w:proofErr w:type="spellEnd"/>
+    </w:p>
+    <w:p>
+      <w:pPr>
+        <w:widowControl/>
+        <w:spacing w:after="0" w:line="360" w:lineRule="auto"/>
+        <w:jc w:val="left"/>
+        <w:rPr>
+          <w:rFonts w:ascii="Calibri" w:hAnsi="Calibri"/>
+          <w:sz w:val="24"/>
+          <w:szCs w:val="24"/>
+        </w:rPr>
+      </w:pPr>
+      <w:r>
+        <w:rPr>
+          <w:rFonts w:ascii="Calibri" w:hAnsi="Calibri"/>
+          <w:sz w:val="24"/>
+          <w:szCs w:val="24"/>
+        </w:rPr>
+        <w:t xml:space="preserve">1. </w:t>
+      </w:r>
+      <w:proofErr w:type="gramStart"/>
+      <w:r>
+        <w:rPr>
+          <w:rFonts w:ascii="Calibri" w:hAnsi="Calibri"/>
+          <w:sz w:val="24"/>
+          <w:szCs w:val="24"/>
+        </w:rPr>
+        <w:t>stat</w:t>
+      </w:r>
+      <w:proofErr w:type="gramEnd"/>
+      <w:r>
+        <w:rPr>
+          <w:rFonts w:ascii="Calibri" w:hAnsi="Calibri"/>
+          <w:sz w:val="24"/>
+          <w:szCs w:val="24"/>
+        </w:rPr>
+        <w:t xml:space="preserve"> xx  </w:t>
+      </w:r>
+      <w:proofErr w:type="spellStart"/>
+      <w:r>
+        <w:rPr>
+          <w:rFonts w:ascii="Calibri" w:hAnsi="Calibri"/>
+          <w:sz w:val="24"/>
+          <w:szCs w:val="24"/>
+        </w:rPr>
+        <w:t>df</w:t>
+      </w:r>
+      <w:proofErr w:type="spellEnd"/>
+      <w:r>
+        <w:rPr>
+          <w:rFonts w:ascii="Calibri" w:hAnsi="Calibri"/>
+          <w:sz w:val="24"/>
+          <w:szCs w:val="24"/>
+        </w:rPr>
+        <w:t xml:space="preserve"> -</w:t>
+      </w:r>
+      <w:proofErr w:type="spellStart"/>
+      <w:r>
+        <w:rPr>
+          <w:rFonts w:ascii="Calibri" w:hAnsi="Calibri"/>
+          <w:sz w:val="24"/>
+          <w:szCs w:val="24"/>
+        </w:rPr>
+        <w:t>i</w:t>
+      </w:r>
+      <w:proofErr w:type="spellEnd"/>
+      <w:r>
+        <w:rPr>
+          <w:rFonts w:ascii="Calibri" w:hAnsi="Calibri"/>
+          <w:sz w:val="24"/>
+          <w:szCs w:val="24"/>
+        </w:rPr>
+        <w:t xml:space="preserve">  </w:t>
+      </w:r>
+      <w:proofErr w:type="spellStart"/>
+      <w:r>
+        <w:rPr>
+          <w:rFonts w:ascii="Calibri" w:hAnsi="Calibri"/>
+          <w:sz w:val="24"/>
+          <w:szCs w:val="24"/>
+        </w:rPr>
+        <w:t>ls</w:t>
+      </w:r>
+      <w:proofErr w:type="spellEnd"/>
+      <w:r>
+        <w:rPr>
+          <w:rFonts w:ascii="Calibri" w:hAnsi="Calibri"/>
+          <w:sz w:val="24"/>
+          <w:szCs w:val="24"/>
+        </w:rPr>
+        <w:t xml:space="preserve"> -</w:t>
+      </w:r>
+      <w:proofErr w:type="spellStart"/>
+      <w:r>
+        <w:rPr>
+          <w:rFonts w:ascii="Calibri" w:hAnsi="Calibri"/>
+          <w:sz w:val="24"/>
+          <w:szCs w:val="24"/>
+        </w:rPr>
+        <w:t>i</w:t>
+      </w:r>
+      <w:proofErr w:type="spellEnd"/>
+      <w:r>
+        <w:rPr>
+          <w:rFonts w:ascii="Calibri" w:hAnsi="Calibri"/>
+          <w:sz w:val="24"/>
+          <w:szCs w:val="24"/>
+        </w:rPr>
+        <w:t xml:space="preserve"> xx</w:t>
+      </w:r>
+    </w:p>
+    <w:p>
+      <w:pPr>
+        <w:widowControl/>
+        <w:spacing w:after="0" w:line="360" w:lineRule="auto"/>
+        <w:jc w:val="left"/>
+        <w:rPr>
+          <w:rFonts w:ascii="Calibri" w:hAnsi="Calibri"/>
+          <w:sz w:val="24"/>
+          <w:szCs w:val="24"/>
+        </w:rPr>
+      </w:pPr>
+      <w:r>
+        <w:rPr>
+          <w:rFonts w:ascii="Calibri" w:hAnsi="Calibri"/>
+          <w:sz w:val="24"/>
+          <w:szCs w:val="24"/>
+        </w:rPr>
+        <w:t xml:space="preserve">2. ln xx </w:t>
+      </w:r>
+      <w:proofErr w:type="spellStart"/>
+      <w:r>
+        <w:rPr>
+          <w:rFonts w:ascii="Calibri" w:hAnsi="Calibri"/>
+          <w:sz w:val="24"/>
+          <w:szCs w:val="24"/>
+        </w:rPr>
+        <w:t>xx</w:t>
+      </w:r>
+      <w:proofErr w:type="spellEnd"/>
+      <w:r>
+        <w:rPr>
+          <w:rFonts w:ascii="Calibri" w:hAnsi="Calibri"/>
+          <w:sz w:val="24"/>
+          <w:szCs w:val="24"/>
+        </w:rPr>
+        <w:t xml:space="preserve">  ln -</w:t>
       </w:r>
       <w:bookmarkStart w:id="0" w:name="_GoBack"/>
       <w:bookmarkEnd w:id="0"/>
@@ -4601,1528 +6549,18 @@
           <w:sz w:val="24"/>
           <w:szCs w:val="24"/>
         </w:rPr>
-        <w:t>el</w:t>
-      </w:r>
-      <w:proofErr w:type="spellEnd"/>
-      <w:r>
-        <w:rPr>
-          <w:rFonts w:ascii="Calibri" w:hAnsi="Calibri"/>
-          <w:sz w:val="24"/>
-          <w:szCs w:val="24"/>
-        </w:rPr>
-        <w:t xml:space="preserve"> xx  </w:t>
-      </w:r>
-      <w:proofErr w:type="spellStart"/>
-      <w:r>
-        <w:rPr>
-          <w:rFonts w:ascii="Calibri" w:hAnsi="Calibri"/>
-          <w:sz w:val="24"/>
-          <w:szCs w:val="24"/>
-        </w:rPr>
-        <w:t>chown</w:t>
-      </w:r>
-      <w:proofErr w:type="spellEnd"/>
-      <w:r>
-        <w:rPr>
-          <w:rFonts w:ascii="Calibri" w:hAnsi="Calibri"/>
-          <w:sz w:val="24"/>
-          <w:szCs w:val="24"/>
-        </w:rPr>
-        <w:t xml:space="preserve">  </w:t>
-      </w:r>
-      <w:proofErr w:type="spellStart"/>
-      <w:r>
-        <w:rPr>
-          <w:rFonts w:ascii="Calibri" w:hAnsi="Calibri"/>
-          <w:sz w:val="24"/>
-          <w:szCs w:val="24"/>
-        </w:rPr>
-        <w:t>chgrp</w:t>
-      </w:r>
-      <w:proofErr w:type="spellEnd"/>
-    </w:p>
-    <w:p>
-      <w:pPr>
-        <w:spacing w:after="0" w:line="360" w:lineRule="auto"/>
-        <w:jc w:val="left"/>
-        <w:rPr>
-          <w:rFonts w:ascii="Calibri" w:hAnsi="Calibri"/>
-          <w:sz w:val="24"/>
-          <w:szCs w:val="24"/>
-        </w:rPr>
-      </w:pPr>
-      <w:proofErr w:type="gramStart"/>
-      <w:r>
-        <w:rPr>
-          <w:rFonts w:ascii="Calibri" w:hAnsi="Calibri"/>
-          <w:sz w:val="24"/>
-          <w:szCs w:val="24"/>
-        </w:rPr>
-        <w:t>3.</w:t>
-      </w:r>
-      <w:r>
-        <w:rPr>
-          <w:rFonts w:ascii="Calibri" w:hAnsi="Calibri"/>
-          <w:sz w:val="24"/>
-          <w:szCs w:val="24"/>
-        </w:rPr>
-        <w:t>grep</w:t>
-      </w:r>
-      <w:proofErr w:type="gramEnd"/>
-      <w:r>
-        <w:rPr>
-          <w:rFonts w:ascii="Calibri" w:hAnsi="Calibri"/>
-          <w:sz w:val="24"/>
-          <w:szCs w:val="24"/>
-        </w:rPr>
-        <w:t xml:space="preserve"> xx </w:t>
-      </w:r>
-      <w:r>
-        <w:rPr>
-          <w:rFonts w:ascii="Calibri" w:hAnsi="Calibri"/>
-          <w:sz w:val="24"/>
-          <w:szCs w:val="24"/>
-        </w:rPr>
-        <w:t>/</w:t>
-      </w:r>
-      <w:proofErr w:type="spellStart"/>
-      <w:r>
-        <w:rPr>
-          <w:rFonts w:ascii="Calibri" w:hAnsi="Calibri"/>
-          <w:sz w:val="24"/>
-          <w:szCs w:val="24"/>
-        </w:rPr>
-        <w:t>etc</w:t>
-      </w:r>
-      <w:proofErr w:type="spellEnd"/>
-      <w:r>
-        <w:rPr>
-          <w:rFonts w:ascii="Calibri" w:hAnsi="Calibri"/>
-          <w:sz w:val="24"/>
-          <w:szCs w:val="24"/>
-        </w:rPr>
-        <w:t>/</w:t>
-      </w:r>
-      <w:proofErr w:type="spellStart"/>
-      <w:r>
-        <w:rPr>
-          <w:rFonts w:ascii="Calibri" w:hAnsi="Calibri"/>
-          <w:sz w:val="24"/>
-          <w:szCs w:val="24"/>
-        </w:rPr>
-        <w:t>passwd</w:t>
-      </w:r>
-      <w:proofErr w:type="spellEnd"/>
-      <w:r>
-        <w:rPr>
-          <w:rFonts w:ascii="Calibri" w:hAnsi="Calibri"/>
-          <w:sz w:val="24"/>
-          <w:szCs w:val="24"/>
-        </w:rPr>
-        <w:t xml:space="preserve">  </w:t>
-      </w:r>
-      <w:proofErr w:type="spellStart"/>
-      <w:r>
-        <w:rPr>
-          <w:rFonts w:ascii="Calibri" w:hAnsi="Calibri"/>
-          <w:sz w:val="24"/>
-          <w:szCs w:val="24"/>
-        </w:rPr>
-        <w:t>grep</w:t>
-      </w:r>
-      <w:proofErr w:type="spellEnd"/>
-      <w:r>
-        <w:rPr>
-          <w:rFonts w:ascii="Calibri" w:hAnsi="Calibri"/>
-          <w:sz w:val="24"/>
-          <w:szCs w:val="24"/>
-        </w:rPr>
-        <w:t xml:space="preserve"> xx </w:t>
-      </w:r>
-      <w:r>
-        <w:rPr>
-          <w:rFonts w:ascii="Calibri" w:hAnsi="Calibri"/>
-          <w:sz w:val="24"/>
-          <w:szCs w:val="24"/>
-        </w:rPr>
-        <w:t>/</w:t>
-      </w:r>
-      <w:proofErr w:type="spellStart"/>
-      <w:r>
-        <w:rPr>
-          <w:rFonts w:ascii="Calibri" w:hAnsi="Calibri"/>
-          <w:sz w:val="24"/>
-          <w:szCs w:val="24"/>
-        </w:rPr>
-        <w:t>etc</w:t>
-      </w:r>
-      <w:proofErr w:type="spellEnd"/>
-      <w:r>
-        <w:rPr>
-          <w:rFonts w:ascii="Calibri" w:hAnsi="Calibri"/>
-          <w:sz w:val="24"/>
-          <w:szCs w:val="24"/>
-        </w:rPr>
-        <w:t>/group  /</w:t>
-      </w:r>
-      <w:proofErr w:type="spellStart"/>
-      <w:r>
-        <w:rPr>
-          <w:rFonts w:ascii="Calibri" w:hAnsi="Calibri"/>
-          <w:sz w:val="24"/>
-          <w:szCs w:val="24"/>
-        </w:rPr>
-        <w:t>etc</w:t>
-      </w:r>
-      <w:proofErr w:type="spellEnd"/>
-      <w:r>
-        <w:rPr>
-          <w:rFonts w:ascii="Calibri" w:hAnsi="Calibri"/>
-          <w:sz w:val="24"/>
-          <w:szCs w:val="24"/>
-        </w:rPr>
-        <w:t>/</w:t>
-      </w:r>
-      <w:proofErr w:type="spellStart"/>
-      <w:r>
-        <w:rPr>
-          <w:rFonts w:ascii="Calibri" w:hAnsi="Calibri"/>
-          <w:sz w:val="24"/>
-          <w:szCs w:val="24"/>
-        </w:rPr>
-        <w:t>sudoers</w:t>
-      </w:r>
-      <w:proofErr w:type="spellEnd"/>
-    </w:p>
-    <w:p>
-      <w:pPr>
-        <w:spacing w:after="0" w:line="360" w:lineRule="auto"/>
-        <w:jc w:val="left"/>
-        <w:rPr>
-          <w:rFonts w:ascii="Calibri" w:hAnsi="Calibri"/>
-          <w:b/>
-          <w:bCs/>
-          <w:sz w:val="24"/>
-          <w:szCs w:val="24"/>
-        </w:rPr>
-      </w:pPr>
-      <w:proofErr w:type="gramStart"/>
-      <w:r>
-        <w:rPr>
-          <w:rFonts w:ascii="Calibri" w:hAnsi="Calibri"/>
-          <w:b/>
-          <w:bCs/>
-          <w:sz w:val="24"/>
-          <w:szCs w:val="24"/>
-        </w:rPr>
-        <w:t>system</w:t>
-      </w:r>
-      <w:proofErr w:type="gramEnd"/>
-    </w:p>
-    <w:p>
-      <w:pPr>
-        <w:spacing w:after="0" w:line="360" w:lineRule="auto"/>
-        <w:jc w:val="left"/>
-        <w:rPr>
-          <w:rFonts w:ascii="Calibri" w:hAnsi="Calibri"/>
-          <w:sz w:val="24"/>
-          <w:szCs w:val="24"/>
-        </w:rPr>
-      </w:pPr>
-      <w:r>
-        <w:rPr>
-          <w:rFonts w:ascii="Calibri" w:hAnsi="Calibri"/>
-          <w:sz w:val="24"/>
-          <w:szCs w:val="24"/>
-        </w:rPr>
-        <w:t xml:space="preserve">1.uname -r  </w:t>
-      </w:r>
-      <w:proofErr w:type="spellStart"/>
-      <w:r>
-        <w:rPr>
-          <w:rFonts w:ascii="Calibri" w:hAnsi="Calibri"/>
-          <w:sz w:val="24"/>
-          <w:szCs w:val="24"/>
-        </w:rPr>
-        <w:t>uname</w:t>
-      </w:r>
-      <w:proofErr w:type="spellEnd"/>
-      <w:r>
-        <w:rPr>
-          <w:rFonts w:ascii="Calibri" w:hAnsi="Calibri"/>
-          <w:sz w:val="24"/>
-          <w:szCs w:val="24"/>
-        </w:rPr>
-        <w:t xml:space="preserve"> -a  hostname  uptime  free  </w:t>
-      </w:r>
-      <w:proofErr w:type="spellStart"/>
-      <w:r>
-        <w:rPr>
-          <w:rFonts w:ascii="Calibri" w:hAnsi="Calibri"/>
-          <w:sz w:val="24"/>
-          <w:szCs w:val="24"/>
-        </w:rPr>
-        <w:t>dmesg</w:t>
-      </w:r>
-      <w:proofErr w:type="spellEnd"/>
-      <w:r>
-        <w:rPr>
-          <w:rFonts w:ascii="Calibri" w:hAnsi="Calibri"/>
-          <w:sz w:val="24"/>
-          <w:szCs w:val="24"/>
-        </w:rPr>
-        <w:t xml:space="preserve">  </w:t>
-      </w:r>
-      <w:proofErr w:type="spellStart"/>
-      <w:r>
-        <w:rPr>
-          <w:rFonts w:ascii="Calibri" w:hAnsi="Calibri"/>
-          <w:sz w:val="24"/>
-          <w:szCs w:val="24"/>
-        </w:rPr>
-        <w:t>vmstat</w:t>
-      </w:r>
-      <w:proofErr w:type="spellEnd"/>
-      <w:r>
-        <w:rPr>
-          <w:rFonts w:ascii="Calibri" w:hAnsi="Calibri"/>
-          <w:sz w:val="24"/>
-          <w:szCs w:val="24"/>
-        </w:rPr>
-        <w:t xml:space="preserve">  </w:t>
-      </w:r>
-      <w:proofErr w:type="spellStart"/>
-      <w:r>
-        <w:rPr>
-          <w:rFonts w:ascii="Calibri" w:hAnsi="Calibri"/>
-          <w:sz w:val="24"/>
-          <w:szCs w:val="24"/>
-        </w:rPr>
-        <w:t>lspci</w:t>
-      </w:r>
-      <w:proofErr w:type="spellEnd"/>
-      <w:r>
-        <w:rPr>
-          <w:rFonts w:ascii="Calibri" w:hAnsi="Calibri"/>
-          <w:sz w:val="24"/>
-          <w:szCs w:val="24"/>
-        </w:rPr>
-        <w:t xml:space="preserve">  </w:t>
-      </w:r>
-      <w:proofErr w:type="spellStart"/>
-      <w:r>
-        <w:rPr>
-          <w:rFonts w:ascii="Calibri" w:hAnsi="Calibri"/>
-          <w:sz w:val="24"/>
-          <w:szCs w:val="24"/>
-        </w:rPr>
-        <w:t>lsusb</w:t>
-      </w:r>
-      <w:proofErr w:type="spellEnd"/>
-    </w:p>
-    <w:p>
-      <w:pPr>
-        <w:spacing w:after="0" w:line="360" w:lineRule="auto"/>
-        <w:jc w:val="left"/>
-        <w:rPr>
-          <w:rFonts w:ascii="Calibri" w:hAnsi="Calibri"/>
-          <w:sz w:val="24"/>
-          <w:szCs w:val="24"/>
-        </w:rPr>
-      </w:pPr>
-      <w:r>
-        <w:rPr>
-          <w:rFonts w:ascii="Calibri" w:hAnsi="Calibri"/>
-          <w:sz w:val="24"/>
-          <w:szCs w:val="24"/>
-        </w:rPr>
-        <w:t>2./lib/modules/</w:t>
-      </w:r>
-      <w:proofErr w:type="gramStart"/>
-      <w:r>
-        <w:rPr>
-          <w:rFonts w:ascii="Calibri" w:hAnsi="Calibri"/>
-          <w:sz w:val="24"/>
-          <w:szCs w:val="24"/>
-        </w:rPr>
-        <w:t>$(</w:t>
-      </w:r>
-      <w:proofErr w:type="spellStart"/>
-      <w:proofErr w:type="gramEnd"/>
-      <w:r>
-        <w:rPr>
-          <w:rFonts w:ascii="Calibri" w:hAnsi="Calibri"/>
-          <w:sz w:val="24"/>
-          <w:szCs w:val="24"/>
-        </w:rPr>
-        <w:t>uname</w:t>
-      </w:r>
-      <w:proofErr w:type="spellEnd"/>
-      <w:r>
-        <w:rPr>
-          <w:rFonts w:ascii="Calibri" w:hAnsi="Calibri"/>
-          <w:sz w:val="24"/>
-          <w:szCs w:val="24"/>
-        </w:rPr>
-        <w:t xml:space="preserve"> -r)/</w:t>
-      </w:r>
-      <w:proofErr w:type="spellStart"/>
-      <w:r>
-        <w:rPr>
-          <w:rFonts w:ascii="Calibri" w:hAnsi="Calibri"/>
-          <w:sz w:val="24"/>
-          <w:szCs w:val="24"/>
-        </w:rPr>
-        <w:t>modules.dep</w:t>
-      </w:r>
-      <w:proofErr w:type="spellEnd"/>
-      <w:r>
-        <w:rPr>
-          <w:rFonts w:ascii="Calibri" w:hAnsi="Calibri"/>
-          <w:sz w:val="24"/>
-          <w:szCs w:val="24"/>
-        </w:rPr>
-        <w:t xml:space="preserve">  /lib/modules/$(</w:t>
-      </w:r>
-      <w:proofErr w:type="spellStart"/>
-      <w:r>
-        <w:rPr>
-          <w:rFonts w:ascii="Calibri" w:hAnsi="Calibri"/>
-          <w:sz w:val="24"/>
-          <w:szCs w:val="24"/>
-        </w:rPr>
-        <w:t>uname</w:t>
-      </w:r>
-      <w:proofErr w:type="spellEnd"/>
-      <w:r>
-        <w:rPr>
-          <w:rFonts w:ascii="Calibri" w:hAnsi="Calibri"/>
-          <w:sz w:val="24"/>
-          <w:szCs w:val="24"/>
-        </w:rPr>
-        <w:t xml:space="preserve"> -r)/kernel/</w:t>
-      </w:r>
-      <w:proofErr w:type="spellStart"/>
-      <w:r>
-        <w:rPr>
-          <w:rFonts w:ascii="Calibri" w:hAnsi="Calibri"/>
-          <w:sz w:val="24"/>
-          <w:szCs w:val="24"/>
-        </w:rPr>
-        <w:t>xx.ko</w:t>
-      </w:r>
-      <w:proofErr w:type="spellEnd"/>
-      <w:r>
-        <w:rPr>
-          <w:rFonts w:ascii="Calibri" w:hAnsi="Calibri"/>
-          <w:sz w:val="24"/>
-          <w:szCs w:val="24"/>
-        </w:rPr>
-        <w:t xml:space="preserve">  </w:t>
-      </w:r>
-      <w:proofErr w:type="spellStart"/>
-      <w:r>
-        <w:rPr>
-          <w:rFonts w:ascii="Calibri" w:hAnsi="Calibri"/>
-          <w:sz w:val="24"/>
-          <w:szCs w:val="24"/>
-        </w:rPr>
-        <w:t>depmod</w:t>
-      </w:r>
-      <w:proofErr w:type="spellEnd"/>
-      <w:r>
-        <w:rPr>
-          <w:rFonts w:ascii="Calibri" w:hAnsi="Calibri"/>
-          <w:sz w:val="24"/>
-          <w:szCs w:val="24"/>
-        </w:rPr>
-        <w:t xml:space="preserve">  </w:t>
-      </w:r>
-      <w:proofErr w:type="spellStart"/>
-      <w:r>
-        <w:rPr>
-          <w:rFonts w:ascii="Calibri" w:hAnsi="Calibri"/>
-          <w:sz w:val="24"/>
-          <w:szCs w:val="24"/>
-        </w:rPr>
-        <w:t>lsmod</w:t>
-      </w:r>
-      <w:proofErr w:type="spellEnd"/>
-      <w:r>
-        <w:rPr>
-          <w:rFonts w:ascii="Calibri" w:hAnsi="Calibri"/>
-          <w:sz w:val="24"/>
-          <w:szCs w:val="24"/>
-        </w:rPr>
-        <w:t xml:space="preserve">  </w:t>
-      </w:r>
-      <w:proofErr w:type="spellStart"/>
-      <w:r>
-        <w:rPr>
-          <w:rFonts w:ascii="Calibri" w:hAnsi="Calibri"/>
-          <w:sz w:val="24"/>
-          <w:szCs w:val="24"/>
-        </w:rPr>
-        <w:t>modinfo</w:t>
-      </w:r>
-      <w:proofErr w:type="spellEnd"/>
-      <w:r>
-        <w:rPr>
-          <w:rFonts w:ascii="Calibri" w:hAnsi="Calibri"/>
-          <w:sz w:val="24"/>
-          <w:szCs w:val="24"/>
-        </w:rPr>
-        <w:t xml:space="preserve"> </w:t>
-      </w:r>
-      <w:proofErr w:type="spellStart"/>
-      <w:r>
-        <w:rPr>
-          <w:rFonts w:ascii="Calibri" w:hAnsi="Calibri"/>
-          <w:sz w:val="24"/>
-          <w:szCs w:val="24"/>
-        </w:rPr>
-        <w:t>mod_name</w:t>
-      </w:r>
-      <w:proofErr w:type="spellEnd"/>
-      <w:r>
-        <w:rPr>
-          <w:rFonts w:ascii="Calibri" w:hAnsi="Calibri"/>
-          <w:sz w:val="24"/>
-          <w:szCs w:val="24"/>
-        </w:rPr>
-        <w:t xml:space="preserve">  </w:t>
-      </w:r>
-      <w:proofErr w:type="spellStart"/>
-      <w:r>
-        <w:rPr>
-          <w:rFonts w:ascii="Calibri" w:hAnsi="Calibri"/>
-          <w:sz w:val="24"/>
-          <w:szCs w:val="24"/>
-        </w:rPr>
-        <w:t>modprobe</w:t>
-      </w:r>
-      <w:proofErr w:type="spellEnd"/>
-      <w:r>
-        <w:rPr>
-          <w:rFonts w:ascii="Calibri" w:hAnsi="Calibri"/>
-          <w:sz w:val="24"/>
-          <w:szCs w:val="24"/>
-        </w:rPr>
-        <w:t xml:space="preserve"> </w:t>
-      </w:r>
-      <w:proofErr w:type="spellStart"/>
-      <w:r>
-        <w:rPr>
-          <w:rFonts w:ascii="Calibri" w:hAnsi="Calibri"/>
-          <w:sz w:val="24"/>
-          <w:szCs w:val="24"/>
-        </w:rPr>
-        <w:t>mod_name</w:t>
-      </w:r>
-      <w:proofErr w:type="spellEnd"/>
-      <w:r>
-        <w:rPr>
-          <w:rFonts w:ascii="Calibri" w:hAnsi="Calibri"/>
-          <w:sz w:val="24"/>
-          <w:szCs w:val="24"/>
-        </w:rPr>
-        <w:t xml:space="preserve">  </w:t>
-      </w:r>
-      <w:proofErr w:type="spellStart"/>
-      <w:r>
-        <w:rPr>
-          <w:rFonts w:ascii="Calibri" w:hAnsi="Calibri"/>
-          <w:sz w:val="24"/>
-          <w:szCs w:val="24"/>
-        </w:rPr>
-        <w:t>modprobe</w:t>
-      </w:r>
-      <w:proofErr w:type="spellEnd"/>
-      <w:r>
-        <w:rPr>
-          <w:rFonts w:ascii="Calibri" w:hAnsi="Calibri"/>
-          <w:sz w:val="24"/>
-          <w:szCs w:val="24"/>
-        </w:rPr>
-        <w:t xml:space="preserve"> -r </w:t>
-      </w:r>
-      <w:proofErr w:type="spellStart"/>
-      <w:r>
-        <w:rPr>
-          <w:rFonts w:ascii="Calibri" w:hAnsi="Calibri"/>
-          <w:sz w:val="24"/>
-          <w:szCs w:val="24"/>
-        </w:rPr>
-        <w:t>mod_name</w:t>
-      </w:r>
-      <w:proofErr w:type="spellEnd"/>
-    </w:p>
-    <w:p>
-      <w:pPr>
-        <w:spacing w:after="0" w:line="360" w:lineRule="auto"/>
-        <w:jc w:val="left"/>
-        <w:rPr>
-          <w:rFonts w:ascii="Calibri" w:hAnsi="Calibri"/>
-          <w:sz w:val="24"/>
-          <w:szCs w:val="24"/>
-        </w:rPr>
-      </w:pPr>
-      <w:proofErr w:type="gramStart"/>
-      <w:r>
-        <w:rPr>
-          <w:rFonts w:ascii="Calibri" w:hAnsi="Calibri"/>
-          <w:sz w:val="24"/>
-          <w:szCs w:val="24"/>
-        </w:rPr>
-        <w:t>3.watch</w:t>
-      </w:r>
-      <w:proofErr w:type="gramEnd"/>
-      <w:r>
-        <w:rPr>
-          <w:rFonts w:ascii="Calibri" w:hAnsi="Calibri"/>
-          <w:sz w:val="24"/>
-          <w:szCs w:val="24"/>
-        </w:rPr>
-        <w:t xml:space="preserve"> </w:t>
-      </w:r>
-      <w:proofErr w:type="spellStart"/>
-      <w:r>
-        <w:rPr>
-          <w:rFonts w:ascii="Calibri" w:hAnsi="Calibri"/>
-          <w:sz w:val="24"/>
-          <w:szCs w:val="24"/>
-        </w:rPr>
-        <w:t>ntpq</w:t>
-      </w:r>
-      <w:proofErr w:type="spellEnd"/>
-      <w:r>
-        <w:rPr>
-          <w:rFonts w:ascii="Calibri" w:hAnsi="Calibri"/>
-          <w:sz w:val="24"/>
-          <w:szCs w:val="24"/>
-        </w:rPr>
-        <w:t xml:space="preserve"> </w:t>
-      </w:r>
-      <w:r>
-        <w:rPr>
-          <w:rFonts w:ascii="Calibri" w:hAnsi="Calibri"/>
-          <w:sz w:val="24"/>
-          <w:szCs w:val="24"/>
-        </w:rPr>
-        <w:t>–</w:t>
-      </w:r>
-      <w:r>
-        <w:rPr>
-          <w:rFonts w:ascii="Calibri" w:hAnsi="Calibri"/>
-          <w:sz w:val="24"/>
-          <w:szCs w:val="24"/>
-        </w:rPr>
-        <w:t>p</w:t>
-      </w:r>
-    </w:p>
-    <w:p>
-      <w:pPr>
-        <w:spacing w:after="0" w:line="360" w:lineRule="auto"/>
-        <w:jc w:val="left"/>
-        <w:rPr>
-          <w:rFonts w:ascii="Calibri" w:hAnsi="Calibri"/>
-          <w:sz w:val="24"/>
-          <w:szCs w:val="24"/>
-        </w:rPr>
-      </w:pPr>
-      <w:r>
-        <w:rPr>
-          <w:rFonts w:ascii="Calibri" w:hAnsi="Calibri"/>
-          <w:sz w:val="24"/>
-          <w:szCs w:val="24"/>
-        </w:rPr>
-        <w:t>4./</w:t>
-      </w:r>
-      <w:proofErr w:type="spellStart"/>
-      <w:r>
-        <w:rPr>
-          <w:rFonts w:ascii="Calibri" w:hAnsi="Calibri"/>
-          <w:sz w:val="24"/>
-          <w:szCs w:val="24"/>
-        </w:rPr>
-        <w:t>etc</w:t>
-      </w:r>
-      <w:proofErr w:type="spellEnd"/>
-      <w:r>
-        <w:rPr>
-          <w:rFonts w:ascii="Calibri" w:hAnsi="Calibri"/>
-          <w:sz w:val="24"/>
-          <w:szCs w:val="24"/>
-        </w:rPr>
-        <w:t>/exports</w:t>
-      </w:r>
-      <w:r>
-        <w:rPr>
-          <w:rFonts w:ascii="Calibri" w:hAnsi="Calibri"/>
-          <w:sz w:val="24"/>
-          <w:szCs w:val="24"/>
-        </w:rPr>
-        <w:t xml:space="preserve">  service </w:t>
-      </w:r>
-      <w:proofErr w:type="spellStart"/>
-      <w:r>
-        <w:rPr>
-          <w:rFonts w:ascii="Calibri" w:hAnsi="Calibri"/>
-          <w:sz w:val="24"/>
-          <w:szCs w:val="24"/>
-        </w:rPr>
-        <w:t>rpcbind</w:t>
-      </w:r>
-      <w:proofErr w:type="spellEnd"/>
-      <w:r>
-        <w:rPr>
-          <w:rFonts w:ascii="Calibri" w:hAnsi="Calibri"/>
-          <w:sz w:val="24"/>
-          <w:szCs w:val="24"/>
-        </w:rPr>
-        <w:t xml:space="preserve"> start  service </w:t>
-      </w:r>
-      <w:proofErr w:type="spellStart"/>
-      <w:r>
-        <w:rPr>
-          <w:rFonts w:ascii="Calibri" w:hAnsi="Calibri"/>
-          <w:sz w:val="24"/>
-          <w:szCs w:val="24"/>
-        </w:rPr>
-        <w:t>nfsserver</w:t>
-      </w:r>
-      <w:proofErr w:type="spellEnd"/>
-      <w:r>
-        <w:rPr>
-          <w:rFonts w:ascii="Calibri" w:hAnsi="Calibri"/>
-          <w:sz w:val="24"/>
-          <w:szCs w:val="24"/>
-        </w:rPr>
-        <w:t xml:space="preserve"> start  </w:t>
-      </w:r>
-      <w:proofErr w:type="spellStart"/>
-      <w:r>
-        <w:rPr>
-          <w:rFonts w:ascii="Calibri" w:hAnsi="Calibri"/>
-          <w:sz w:val="24"/>
-          <w:szCs w:val="24"/>
-        </w:rPr>
-        <w:t>exportfs</w:t>
-      </w:r>
-      <w:proofErr w:type="spellEnd"/>
-      <w:r>
-        <w:rPr>
-          <w:rFonts w:ascii="Calibri" w:hAnsi="Calibri"/>
-          <w:sz w:val="24"/>
-          <w:szCs w:val="24"/>
-        </w:rPr>
-        <w:t xml:space="preserve"> -</w:t>
-      </w:r>
-      <w:proofErr w:type="spellStart"/>
-      <w:r>
-        <w:rPr>
-          <w:rFonts w:ascii="Calibri" w:hAnsi="Calibri"/>
-          <w:sz w:val="24"/>
-          <w:szCs w:val="24"/>
-        </w:rPr>
-        <w:t>arv</w:t>
-      </w:r>
-      <w:proofErr w:type="spellEnd"/>
-      <w:r>
-        <w:rPr>
-          <w:rFonts w:ascii="Calibri" w:hAnsi="Calibri"/>
-          <w:sz w:val="24"/>
-          <w:szCs w:val="24"/>
-        </w:rPr>
-        <w:t xml:space="preserve">  </w:t>
-      </w:r>
-      <w:proofErr w:type="spellStart"/>
-      <w:r>
-        <w:rPr>
-          <w:rFonts w:ascii="Calibri" w:hAnsi="Calibri"/>
-          <w:sz w:val="24"/>
-          <w:szCs w:val="24"/>
-        </w:rPr>
-        <w:t>exportfs</w:t>
-      </w:r>
-      <w:proofErr w:type="spellEnd"/>
-      <w:r>
-        <w:rPr>
-          <w:rFonts w:ascii="Calibri" w:hAnsi="Calibri"/>
-          <w:sz w:val="24"/>
-          <w:szCs w:val="24"/>
-        </w:rPr>
-        <w:t xml:space="preserve"> -</w:t>
-      </w:r>
-      <w:proofErr w:type="spellStart"/>
-      <w:r>
-        <w:rPr>
-          <w:rFonts w:ascii="Calibri" w:hAnsi="Calibri"/>
-          <w:sz w:val="24"/>
-          <w:szCs w:val="24"/>
-        </w:rPr>
-        <w:t>anv</w:t>
-      </w:r>
-      <w:proofErr w:type="spellEnd"/>
-      <w:r>
-        <w:rPr>
-          <w:rFonts w:ascii="Calibri" w:hAnsi="Calibri"/>
-          <w:sz w:val="24"/>
-          <w:szCs w:val="24"/>
-        </w:rPr>
-        <w:t xml:space="preserve"> </w:t>
-      </w:r>
-      <w:r>
-        <w:rPr>
-          <w:rFonts w:ascii="Calibri" w:hAnsi="Calibri"/>
-          <w:sz w:val="24"/>
-          <w:szCs w:val="24"/>
-        </w:rPr>
-        <w:t xml:space="preserve"> </w:t>
-      </w:r>
-      <w:proofErr w:type="spellStart"/>
-      <w:r>
-        <w:rPr>
-          <w:rFonts w:ascii="Calibri" w:hAnsi="Calibri"/>
-          <w:sz w:val="24"/>
-          <w:szCs w:val="24"/>
-        </w:rPr>
-        <w:t>rpcinfo</w:t>
-      </w:r>
-      <w:proofErr w:type="spellEnd"/>
-      <w:r>
-        <w:rPr>
-          <w:rFonts w:ascii="Calibri" w:hAnsi="Calibri"/>
-          <w:sz w:val="24"/>
-          <w:szCs w:val="24"/>
-        </w:rPr>
-        <w:t xml:space="preserve"> -p  </w:t>
-      </w:r>
-      <w:proofErr w:type="spellStart"/>
-      <w:r>
-        <w:rPr>
-          <w:rFonts w:ascii="Calibri" w:hAnsi="Calibri"/>
-          <w:sz w:val="24"/>
-          <w:szCs w:val="24"/>
-        </w:rPr>
-        <w:t>rpcinfo</w:t>
-      </w:r>
-      <w:proofErr w:type="spellEnd"/>
-      <w:r>
-        <w:rPr>
-          <w:rFonts w:ascii="Calibri" w:hAnsi="Calibri"/>
-          <w:sz w:val="24"/>
-          <w:szCs w:val="24"/>
-        </w:rPr>
-        <w:t xml:space="preserve"> -p &lt;server-IP&gt; </w:t>
-      </w:r>
-      <w:r>
-        <w:rPr>
-          <w:rFonts w:ascii="Calibri" w:hAnsi="Calibri"/>
-          <w:sz w:val="24"/>
-          <w:szCs w:val="24"/>
-        </w:rPr>
-        <w:t xml:space="preserve"> </w:t>
-      </w:r>
-      <w:proofErr w:type="spellStart"/>
-      <w:r>
-        <w:rPr>
-          <w:rFonts w:ascii="Calibri" w:hAnsi="Calibri"/>
-          <w:sz w:val="24"/>
-          <w:szCs w:val="24"/>
-        </w:rPr>
-        <w:t>showmount</w:t>
-      </w:r>
-      <w:proofErr w:type="spellEnd"/>
-      <w:r>
-        <w:rPr>
-          <w:rFonts w:ascii="Calibri" w:hAnsi="Calibri"/>
-          <w:sz w:val="24"/>
-          <w:szCs w:val="24"/>
-        </w:rPr>
-        <w:t xml:space="preserve"> -a  </w:t>
-      </w:r>
-      <w:proofErr w:type="spellStart"/>
-      <w:r>
-        <w:rPr>
-          <w:rFonts w:ascii="Calibri" w:hAnsi="Calibri"/>
-          <w:sz w:val="24"/>
-          <w:szCs w:val="24"/>
-        </w:rPr>
-        <w:t>showmount</w:t>
-      </w:r>
-      <w:proofErr w:type="spellEnd"/>
-      <w:r>
-        <w:rPr>
-          <w:rFonts w:ascii="Calibri" w:hAnsi="Calibri"/>
-          <w:sz w:val="24"/>
-          <w:szCs w:val="24"/>
-        </w:rPr>
-        <w:t xml:space="preserve"> -e  </w:t>
-      </w:r>
-      <w:proofErr w:type="spellStart"/>
-      <w:r>
-        <w:rPr>
-          <w:rFonts w:ascii="Calibri" w:hAnsi="Calibri"/>
-          <w:sz w:val="24"/>
-          <w:szCs w:val="24"/>
-        </w:rPr>
-        <w:t>showmount</w:t>
-      </w:r>
-      <w:proofErr w:type="spellEnd"/>
-      <w:r>
-        <w:rPr>
-          <w:rFonts w:ascii="Calibri" w:hAnsi="Calibri"/>
-          <w:sz w:val="24"/>
-          <w:szCs w:val="24"/>
-        </w:rPr>
-        <w:t xml:space="preserve"> -e &lt;</w:t>
-      </w:r>
-      <w:proofErr w:type="spellStart"/>
-      <w:r>
-        <w:rPr>
-          <w:rFonts w:ascii="Calibri" w:hAnsi="Calibri"/>
-          <w:sz w:val="24"/>
-          <w:szCs w:val="24"/>
-        </w:rPr>
-        <w:t>nfs</w:t>
-      </w:r>
-      <w:proofErr w:type="spellEnd"/>
-      <w:r>
-        <w:rPr>
-          <w:rFonts w:ascii="Calibri" w:hAnsi="Calibri"/>
-          <w:sz w:val="24"/>
-          <w:szCs w:val="24"/>
-        </w:rPr>
-        <w:t>-server-IP&gt;</w:t>
-      </w:r>
-      <w:r>
-        <w:rPr>
-          <w:rFonts w:ascii="Calibri" w:hAnsi="Calibri"/>
-          <w:sz w:val="24"/>
-          <w:szCs w:val="24"/>
-        </w:rPr>
-        <w:t xml:space="preserve">  tail /</w:t>
-      </w:r>
-      <w:proofErr w:type="spellStart"/>
-      <w:r>
-        <w:rPr>
-          <w:rFonts w:ascii="Calibri" w:hAnsi="Calibri"/>
-          <w:sz w:val="24"/>
-          <w:szCs w:val="24"/>
-        </w:rPr>
-        <w:t>var</w:t>
-      </w:r>
-      <w:proofErr w:type="spellEnd"/>
-      <w:r>
-        <w:rPr>
-          <w:rFonts w:ascii="Calibri" w:hAnsi="Calibri"/>
-          <w:sz w:val="24"/>
-          <w:szCs w:val="24"/>
-        </w:rPr>
-        <w:t>/lib/</w:t>
-      </w:r>
-      <w:proofErr w:type="spellStart"/>
-      <w:r>
-        <w:rPr>
-          <w:rFonts w:ascii="Calibri" w:hAnsi="Calibri"/>
-          <w:sz w:val="24"/>
-          <w:szCs w:val="24"/>
-        </w:rPr>
-        <w:t>nfs</w:t>
-      </w:r>
-      <w:proofErr w:type="spellEnd"/>
-      <w:r>
-        <w:rPr>
-          <w:rFonts w:ascii="Calibri" w:hAnsi="Calibri"/>
-          <w:sz w:val="24"/>
-          <w:szCs w:val="24"/>
-        </w:rPr>
-        <w:t>/</w:t>
-      </w:r>
-      <w:proofErr w:type="spellStart"/>
-      <w:r>
-        <w:rPr>
-          <w:rFonts w:ascii="Calibri" w:hAnsi="Calibri"/>
-          <w:sz w:val="24"/>
-          <w:szCs w:val="24"/>
-        </w:rPr>
-        <w:t>etab</w:t>
-      </w:r>
-      <w:proofErr w:type="spellEnd"/>
-      <w:r>
-        <w:rPr>
-          <w:rFonts w:ascii="Calibri" w:hAnsi="Calibri"/>
-          <w:sz w:val="24"/>
-          <w:szCs w:val="24"/>
-        </w:rPr>
-        <w:t xml:space="preserve">  mount -t </w:t>
-      </w:r>
-      <w:proofErr w:type="spellStart"/>
-      <w:r>
-        <w:rPr>
-          <w:rFonts w:ascii="Calibri" w:hAnsi="Calibri"/>
-          <w:sz w:val="24"/>
-          <w:szCs w:val="24"/>
-        </w:rPr>
-        <w:t>nfs</w:t>
-      </w:r>
-      <w:proofErr w:type="spellEnd"/>
-      <w:r>
-        <w:rPr>
-          <w:rFonts w:ascii="Calibri" w:hAnsi="Calibri"/>
-          <w:sz w:val="24"/>
-          <w:szCs w:val="24"/>
-        </w:rPr>
-        <w:t xml:space="preserve"> </w:t>
-      </w:r>
-      <w:proofErr w:type="spellStart"/>
-      <w:r>
-        <w:rPr>
-          <w:rFonts w:ascii="Calibri" w:hAnsi="Calibri"/>
-          <w:sz w:val="24"/>
-          <w:szCs w:val="24"/>
-        </w:rPr>
-        <w:t>xx:x</w:t>
-      </w:r>
-      <w:proofErr w:type="spellEnd"/>
-      <w:r>
-        <w:rPr>
-          <w:rFonts w:ascii="Calibri" w:hAnsi="Calibri"/>
-          <w:sz w:val="24"/>
-          <w:szCs w:val="24"/>
-        </w:rPr>
-        <w:t xml:space="preserve"> xxx</w:t>
-      </w:r>
-    </w:p>
-    <w:p>
-      <w:pPr>
-        <w:spacing w:after="0" w:line="360" w:lineRule="auto"/>
-        <w:jc w:val="left"/>
-        <w:rPr>
-          <w:rFonts w:ascii="Calibri" w:hAnsi="Calibri"/>
-          <w:b/>
-          <w:bCs/>
-          <w:sz w:val="24"/>
-          <w:szCs w:val="24"/>
-        </w:rPr>
-      </w:pPr>
-      <w:proofErr w:type="spellStart"/>
-      <w:proofErr w:type="gramStart"/>
-      <w:r>
-        <w:rPr>
-          <w:rFonts w:ascii="Calibri" w:hAnsi="Calibri"/>
-          <w:b/>
-          <w:bCs/>
-          <w:sz w:val="24"/>
-          <w:szCs w:val="24"/>
-        </w:rPr>
-        <w:t>vm</w:t>
-      </w:r>
-      <w:proofErr w:type="spellEnd"/>
-      <w:proofErr w:type="gramEnd"/>
-      <w:r>
-        <w:rPr>
-          <w:rFonts w:ascii="Calibri" w:hAnsi="Calibri"/>
-          <w:b/>
-          <w:bCs/>
-          <w:sz w:val="24"/>
-          <w:szCs w:val="24"/>
-        </w:rPr>
-        <w:t xml:space="preserve"> tools</w:t>
-      </w:r>
-    </w:p>
-    <w:p>
-      <w:pPr>
-        <w:widowControl/>
-        <w:spacing w:after="0" w:line="360" w:lineRule="auto"/>
-        <w:jc w:val="left"/>
-        <w:rPr>
-          <w:rFonts w:ascii="Calibri" w:hAnsi="Calibri"/>
-          <w:sz w:val="24"/>
-          <w:szCs w:val="24"/>
-        </w:rPr>
-      </w:pPr>
-      <w:proofErr w:type="spellStart"/>
-      <w:proofErr w:type="gramStart"/>
-      <w:r>
-        <w:rPr>
-          <w:rFonts w:ascii="Calibri" w:hAnsi="Calibri"/>
-          <w:sz w:val="24"/>
-          <w:szCs w:val="24"/>
-        </w:rPr>
-        <w:t>liunx:</w:t>
-      </w:r>
-      <w:proofErr w:type="gramEnd"/>
-      <w:r>
-        <w:rPr>
-          <w:rFonts w:ascii="Calibri" w:hAnsi="Calibri"/>
-          <w:sz w:val="24"/>
-          <w:szCs w:val="24"/>
-        </w:rPr>
-        <w:t>lsmod</w:t>
-      </w:r>
-      <w:proofErr w:type="spellEnd"/>
-      <w:r>
-        <w:rPr>
-          <w:rFonts w:ascii="Calibri" w:hAnsi="Calibri"/>
-          <w:sz w:val="24"/>
-          <w:szCs w:val="24"/>
-        </w:rPr>
-        <w:t xml:space="preserve"> | </w:t>
-      </w:r>
-      <w:proofErr w:type="spellStart"/>
-      <w:r>
-        <w:rPr>
-          <w:rFonts w:ascii="Calibri" w:hAnsi="Calibri"/>
-          <w:sz w:val="24"/>
-          <w:szCs w:val="24"/>
-        </w:rPr>
-        <w:t>grep</w:t>
-      </w:r>
-      <w:proofErr w:type="spellEnd"/>
-      <w:r>
-        <w:rPr>
-          <w:rFonts w:ascii="Calibri" w:hAnsi="Calibri"/>
-          <w:sz w:val="24"/>
-          <w:szCs w:val="24"/>
-        </w:rPr>
-        <w:t xml:space="preserve"> </w:t>
-      </w:r>
-      <w:proofErr w:type="spellStart"/>
-      <w:r>
-        <w:rPr>
-          <w:rFonts w:ascii="Calibri" w:hAnsi="Calibri"/>
-          <w:sz w:val="24"/>
-          <w:szCs w:val="24"/>
-        </w:rPr>
-        <w:t>vmhgfs</w:t>
-      </w:r>
-      <w:proofErr w:type="spellEnd"/>
-      <w:r>
-        <w:rPr>
-          <w:rFonts w:ascii="Calibri" w:hAnsi="Calibri"/>
-          <w:sz w:val="24"/>
-          <w:szCs w:val="24"/>
-        </w:rPr>
-        <w:t xml:space="preserve">  /</w:t>
-      </w:r>
-      <w:proofErr w:type="spellStart"/>
-      <w:r>
-        <w:rPr>
-          <w:rFonts w:ascii="Calibri" w:hAnsi="Calibri"/>
-          <w:sz w:val="24"/>
-          <w:szCs w:val="24"/>
-        </w:rPr>
-        <w:t>sbin</w:t>
-      </w:r>
-      <w:proofErr w:type="spellEnd"/>
-      <w:r>
-        <w:rPr>
-          <w:rFonts w:ascii="Calibri" w:hAnsi="Calibri"/>
-          <w:sz w:val="24"/>
-          <w:szCs w:val="24"/>
-        </w:rPr>
-        <w:t>/</w:t>
-      </w:r>
-      <w:proofErr w:type="spellStart"/>
-      <w:r>
-        <w:rPr>
-          <w:rFonts w:ascii="Calibri" w:hAnsi="Calibri"/>
-          <w:sz w:val="24"/>
-          <w:szCs w:val="24"/>
-        </w:rPr>
-        <w:t>mount.vmhgfs</w:t>
-      </w:r>
-      <w:proofErr w:type="spellEnd"/>
-    </w:p>
-    <w:p>
-      <w:pPr>
-        <w:widowControl/>
-        <w:spacing w:after="0" w:line="360" w:lineRule="auto"/>
-        <w:jc w:val="left"/>
-        <w:rPr>
-          <w:rFonts w:ascii="Calibri" w:hAnsi="Calibri"/>
-          <w:sz w:val="24"/>
-          <w:szCs w:val="24"/>
-        </w:rPr>
-      </w:pPr>
-      <w:r>
-        <w:rPr>
-          <w:rFonts w:ascii="Calibri" w:hAnsi="Calibri"/>
-          <w:sz w:val="24"/>
-          <w:szCs w:val="24"/>
-        </w:rPr>
-        <w:t>.host:/share-</w:t>
-      </w:r>
-      <w:proofErr w:type="gramStart"/>
-      <w:r>
-        <w:rPr>
-          <w:rFonts w:ascii="Calibri" w:hAnsi="Calibri"/>
-          <w:sz w:val="24"/>
-          <w:szCs w:val="24"/>
-        </w:rPr>
-        <w:t>name  mount</w:t>
-      </w:r>
-      <w:proofErr w:type="gramEnd"/>
-      <w:r>
-        <w:rPr>
-          <w:rFonts w:ascii="Calibri" w:hAnsi="Calibri"/>
-          <w:sz w:val="24"/>
-          <w:szCs w:val="24"/>
-        </w:rPr>
-        <w:t xml:space="preserve"> -t </w:t>
-      </w:r>
-      <w:proofErr w:type="spellStart"/>
-      <w:r>
-        <w:rPr>
-          <w:rFonts w:ascii="Calibri" w:hAnsi="Calibri"/>
-          <w:sz w:val="24"/>
-          <w:szCs w:val="24"/>
-        </w:rPr>
-        <w:t>vmhgfs</w:t>
-      </w:r>
-      <w:proofErr w:type="spellEnd"/>
-      <w:r>
-        <w:rPr>
-          <w:rFonts w:ascii="Calibri" w:hAnsi="Calibri"/>
-          <w:sz w:val="24"/>
-          <w:szCs w:val="24"/>
-        </w:rPr>
-        <w:t xml:space="preserve"> .host:/share-name</w:t>
-      </w:r>
-    </w:p>
-    <w:p>
-      <w:pPr>
-        <w:widowControl/>
-        <w:spacing w:after="0" w:line="360" w:lineRule="auto"/>
-        <w:jc w:val="left"/>
-        <w:rPr>
-          <w:rFonts w:ascii="Calibri" w:hAnsi="Calibri"/>
-          <w:sz w:val="24"/>
-          <w:szCs w:val="24"/>
-        </w:rPr>
-      </w:pPr>
-      <w:proofErr w:type="gramStart"/>
-      <w:r>
-        <w:rPr>
-          <w:rFonts w:ascii="Calibri" w:hAnsi="Calibri"/>
-          <w:sz w:val="24"/>
-          <w:szCs w:val="24"/>
-        </w:rPr>
-        <w:t>windows</w:t>
-      </w:r>
-      <w:proofErr w:type="gramEnd"/>
-      <w:r>
-        <w:rPr>
-          <w:rFonts w:ascii="Calibri" w:hAnsi="Calibri"/>
-          <w:sz w:val="24"/>
-          <w:szCs w:val="24"/>
-        </w:rPr>
-        <w:t>:\\</w:t>
-      </w:r>
-      <w:proofErr w:type="spellStart"/>
-      <w:r>
-        <w:rPr>
-          <w:rFonts w:ascii="Calibri" w:hAnsi="Calibri"/>
-          <w:sz w:val="24"/>
-          <w:szCs w:val="24"/>
-        </w:rPr>
-        <w:t>vmware</w:t>
-      </w:r>
-      <w:proofErr w:type="spellEnd"/>
-      <w:r>
-        <w:rPr>
-          <w:rFonts w:ascii="Calibri" w:hAnsi="Calibri"/>
-          <w:sz w:val="24"/>
-          <w:szCs w:val="24"/>
-        </w:rPr>
-        <w:t>-host\Shared Folders\share-name</w:t>
-      </w:r>
-    </w:p>
-    <w:p>
-      <w:pPr>
-        <w:spacing w:after="0" w:line="360" w:lineRule="auto"/>
-        <w:jc w:val="left"/>
-        <w:rPr>
-          <w:rFonts w:ascii="Calibri" w:hAnsi="Calibri"/>
-          <w:b/>
-          <w:bCs/>
-          <w:sz w:val="24"/>
-          <w:szCs w:val="24"/>
-        </w:rPr>
-      </w:pPr>
-      <w:proofErr w:type="gramStart"/>
-      <w:r>
-        <w:rPr>
-          <w:rFonts w:ascii="Calibri" w:hAnsi="Calibri"/>
-          <w:b/>
-          <w:bCs/>
-          <w:sz w:val="24"/>
-          <w:szCs w:val="24"/>
-        </w:rPr>
-        <w:t>daemon</w:t>
-      </w:r>
-      <w:proofErr w:type="gramEnd"/>
-    </w:p>
-    <w:p>
-      <w:pPr>
-        <w:widowControl/>
-        <w:spacing w:after="0" w:line="360" w:lineRule="auto"/>
-        <w:jc w:val="left"/>
-        <w:rPr>
-          <w:rFonts w:ascii="Calibri" w:hAnsi="Calibri"/>
-          <w:sz w:val="24"/>
-          <w:szCs w:val="24"/>
-        </w:rPr>
-      </w:pPr>
-      <w:r>
-        <w:rPr>
-          <w:rFonts w:ascii="Calibri" w:hAnsi="Calibri"/>
-          <w:sz w:val="24"/>
-          <w:szCs w:val="24"/>
-        </w:rPr>
-        <w:t xml:space="preserve">1.crtl+z  jobs  </w:t>
-      </w:r>
-      <w:proofErr w:type="spellStart"/>
-      <w:r>
-        <w:rPr>
-          <w:rFonts w:ascii="Calibri" w:hAnsi="Calibri"/>
-          <w:sz w:val="24"/>
-          <w:szCs w:val="24"/>
-        </w:rPr>
-        <w:t>fg</w:t>
-      </w:r>
-      <w:proofErr w:type="spellEnd"/>
-      <w:r>
-        <w:rPr>
-          <w:rFonts w:ascii="Calibri" w:hAnsi="Calibri"/>
-          <w:sz w:val="24"/>
-          <w:szCs w:val="24"/>
-        </w:rPr>
-        <w:t xml:space="preserve"> %&lt;</w:t>
-      </w:r>
-      <w:proofErr w:type="spellStart"/>
-      <w:r>
-        <w:rPr>
-          <w:rFonts w:ascii="Calibri" w:hAnsi="Calibri"/>
-          <w:sz w:val="24"/>
-          <w:szCs w:val="24"/>
-        </w:rPr>
-        <w:t>job_num</w:t>
-      </w:r>
-      <w:proofErr w:type="spellEnd"/>
-      <w:r>
-        <w:rPr>
-          <w:rFonts w:ascii="Calibri" w:hAnsi="Calibri"/>
-          <w:sz w:val="24"/>
-          <w:szCs w:val="24"/>
-        </w:rPr>
-        <w:t xml:space="preserve">&gt;  </w:t>
-      </w:r>
-      <w:proofErr w:type="spellStart"/>
-      <w:r>
-        <w:rPr>
-          <w:rFonts w:ascii="Calibri" w:hAnsi="Calibri"/>
-          <w:sz w:val="24"/>
-          <w:szCs w:val="24"/>
-        </w:rPr>
-        <w:t>bg</w:t>
-      </w:r>
-      <w:proofErr w:type="spellEnd"/>
-      <w:r>
-        <w:rPr>
-          <w:rFonts w:ascii="Calibri" w:hAnsi="Calibri"/>
-          <w:sz w:val="24"/>
-          <w:szCs w:val="24"/>
-        </w:rPr>
-        <w:t xml:space="preserve"> %&lt;</w:t>
-      </w:r>
-      <w:proofErr w:type="spellStart"/>
-      <w:r>
-        <w:rPr>
-          <w:rFonts w:ascii="Calibri" w:hAnsi="Calibri"/>
-          <w:sz w:val="24"/>
-          <w:szCs w:val="24"/>
-        </w:rPr>
-        <w:t>job_num</w:t>
-      </w:r>
-      <w:proofErr w:type="spellEnd"/>
-      <w:r>
-        <w:rPr>
-          <w:rFonts w:ascii="Calibri" w:hAnsi="Calibri"/>
-          <w:sz w:val="24"/>
-          <w:szCs w:val="24"/>
-        </w:rPr>
-        <w:t>&gt;  kill -9 %&lt;</w:t>
-      </w:r>
-      <w:proofErr w:type="spellStart"/>
-      <w:r>
-        <w:rPr>
-          <w:rFonts w:ascii="Calibri" w:hAnsi="Calibri"/>
-          <w:sz w:val="24"/>
-          <w:szCs w:val="24"/>
-        </w:rPr>
-        <w:t>job_num</w:t>
-      </w:r>
-      <w:proofErr w:type="spellEnd"/>
-      <w:r>
-        <w:rPr>
-          <w:rFonts w:ascii="Calibri" w:hAnsi="Calibri"/>
-          <w:sz w:val="24"/>
-          <w:szCs w:val="24"/>
-        </w:rPr>
-        <w:t>&gt;</w:t>
-      </w:r>
-    </w:p>
-    <w:p>
-      <w:pPr>
-        <w:widowControl/>
-        <w:spacing w:after="0" w:line="360" w:lineRule="auto"/>
-        <w:jc w:val="left"/>
-        <w:rPr>
-          <w:rFonts w:ascii="Calibri" w:hAnsi="Calibri"/>
-          <w:sz w:val="24"/>
-          <w:szCs w:val="24"/>
-        </w:rPr>
-      </w:pPr>
-      <w:r>
-        <w:rPr>
-          <w:rFonts w:ascii="Calibri" w:hAnsi="Calibri"/>
-          <w:sz w:val="24"/>
-          <w:szCs w:val="24"/>
-        </w:rPr>
-        <w:t>2.</w:t>
-      </w:r>
-      <w:r>
-        <w:rPr>
-          <w:rFonts w:ascii="Calibri" w:hAnsi="Calibri"/>
-          <w:sz w:val="24"/>
-          <w:szCs w:val="24"/>
-        </w:rPr>
-        <w:t xml:space="preserve"> /xx/xx </w:t>
-      </w:r>
-      <w:proofErr w:type="gramStart"/>
-      <w:r>
-        <w:rPr>
-          <w:rFonts w:ascii="Calibri" w:hAnsi="Calibri"/>
-          <w:sz w:val="24"/>
-          <w:szCs w:val="24"/>
-        </w:rPr>
-        <w:t>&amp;  exit</w:t>
-      </w:r>
-      <w:proofErr w:type="gramEnd"/>
-    </w:p>
-    <w:p>
-      <w:pPr>
-        <w:widowControl/>
-        <w:spacing w:after="0" w:line="360" w:lineRule="auto"/>
-        <w:jc w:val="left"/>
-        <w:rPr>
-          <w:rFonts w:ascii="Calibri" w:hAnsi="Calibri"/>
-          <w:sz w:val="24"/>
-          <w:szCs w:val="24"/>
-        </w:rPr>
-      </w:pPr>
-      <w:r>
-        <w:rPr>
-          <w:rFonts w:ascii="Calibri" w:hAnsi="Calibri"/>
-          <w:sz w:val="24"/>
-          <w:szCs w:val="24"/>
-        </w:rPr>
-        <w:t>3.</w:t>
-      </w:r>
-      <w:r>
-        <w:t xml:space="preserve"> </w:t>
-      </w:r>
-      <w:r>
-        <w:rPr>
-          <w:rFonts w:ascii="Calibri" w:hAnsi="Calibri"/>
-          <w:sz w:val="24"/>
-          <w:szCs w:val="24"/>
-        </w:rPr>
-        <w:t>start-stop-daemon --start --background --exec /</w:t>
-      </w:r>
-      <w:proofErr w:type="spellStart"/>
-      <w:r>
-        <w:rPr>
-          <w:rFonts w:ascii="Calibri" w:hAnsi="Calibri"/>
-          <w:sz w:val="24"/>
-          <w:szCs w:val="24"/>
-        </w:rPr>
-        <w:t>usr</w:t>
-      </w:r>
-      <w:proofErr w:type="spellEnd"/>
-      <w:r>
-        <w:rPr>
-          <w:rFonts w:ascii="Calibri" w:hAnsi="Calibri"/>
-          <w:sz w:val="24"/>
-          <w:szCs w:val="24"/>
-        </w:rPr>
-        <w:t xml:space="preserve">/bin/java -- -jar </w:t>
-      </w:r>
-      <w:r>
-        <w:rPr>
-          <w:rFonts w:ascii="Calibri" w:hAnsi="Calibri"/>
-          <w:sz w:val="24"/>
-          <w:szCs w:val="24"/>
-        </w:rPr>
-        <w:t>/home/</w:t>
-      </w:r>
-      <w:proofErr w:type="spellStart"/>
-      <w:r>
-        <w:rPr>
-          <w:rFonts w:ascii="Calibri" w:hAnsi="Calibri"/>
-          <w:sz w:val="24"/>
-          <w:szCs w:val="24"/>
-        </w:rPr>
-        <w:t>bruce</w:t>
-      </w:r>
-      <w:proofErr w:type="spellEnd"/>
-      <w:r>
-        <w:rPr>
-          <w:rFonts w:ascii="Calibri" w:hAnsi="Calibri"/>
-          <w:sz w:val="24"/>
-          <w:szCs w:val="24"/>
-        </w:rPr>
-        <w:t>/Desktop/</w:t>
-      </w:r>
-      <w:proofErr w:type="spellStart"/>
-      <w:proofErr w:type="gramStart"/>
-      <w:r>
-        <w:rPr>
-          <w:rFonts w:ascii="Calibri" w:hAnsi="Calibri"/>
-          <w:sz w:val="24"/>
-          <w:szCs w:val="24"/>
-        </w:rPr>
-        <w:t>jenkins.war</w:t>
-      </w:r>
-      <w:proofErr w:type="spellEnd"/>
-      <w:r>
-        <w:rPr>
-          <w:rFonts w:ascii="Calibri" w:hAnsi="Calibri"/>
-          <w:sz w:val="24"/>
-          <w:szCs w:val="24"/>
-        </w:rPr>
-        <w:t xml:space="preserve">  </w:t>
-      </w:r>
-      <w:r>
-        <w:rPr>
-          <w:rFonts w:ascii="Calibri" w:hAnsi="Calibri"/>
-          <w:sz w:val="24"/>
-          <w:szCs w:val="24"/>
-        </w:rPr>
-        <w:t>start</w:t>
-      </w:r>
-      <w:proofErr w:type="gramEnd"/>
-      <w:r>
-        <w:rPr>
-          <w:rFonts w:ascii="Calibri" w:hAnsi="Calibri"/>
-          <w:sz w:val="24"/>
-          <w:szCs w:val="24"/>
-        </w:rPr>
-        <w:t>-stop-daemon --stop --name java</w:t>
-      </w:r>
+        <w:t xml:space="preserve">s xx </w:t>
+      </w:r>
+      <w:proofErr w:type="spellStart"/>
+      <w:r>
+        <w:rPr>
+          <w:rFonts w:ascii="Calibri" w:hAnsi="Calibri"/>
+          <w:sz w:val="24"/>
+          <w:szCs w:val="24"/>
+        </w:rPr>
+        <w:t>xx</w:t>
+      </w:r>
+      <w:proofErr w:type="spellEnd"/>
     </w:p>
     <w:sectPr>
       <w:pgSz w:w="11906" w:h="16838"/>

</xml_diff>

<commit_message>
modify shell variable in command file
</commit_message>
<xml_diff>
--- a/integration/network/archive/command.docx
+++ b/integration/network/archive/command.docx
@@ -6835,23 +6835,7 @@
           <w:sz w:val="24"/>
           <w:szCs w:val="24"/>
         </w:rPr>
-        <w:t>/</w:t>
-      </w:r>
-      <w:r>
-        <w:rPr>
-          <w:rFonts w:ascii="Calibri" w:hAnsi="Calibri"/>
-          <w:sz w:val="24"/>
-          <w:szCs w:val="24"/>
-        </w:rPr>
-        <w:t>lower-case</w:t>
-      </w:r>
-      <w:r>
-        <w:rPr>
-          <w:rFonts w:ascii="Calibri" w:hAnsi="Calibri"/>
-          <w:sz w:val="24"/>
-          <w:szCs w:val="24"/>
-        </w:rPr>
-        <w:t xml:space="preserve">&gt;=&lt;value&gt;  set  </w:t>
+        <w:t xml:space="preserve">/lower-case&gt;=&lt;value&gt;  set  </w:t>
       </w:r>
       <w:proofErr w:type="spellStart"/>
       <w:r>
@@ -7079,40 +7063,40 @@
           <w:sz w:val="24"/>
           <w:szCs w:val="24"/>
         </w:rPr>
-        <w:t>/.</w:t>
-      </w:r>
-      <w:proofErr w:type="gramStart"/>
-      <w:r>
-        <w:rPr>
-          <w:rFonts w:ascii="Calibri" w:hAnsi="Calibri"/>
-          <w:sz w:val="24"/>
-          <w:szCs w:val="24"/>
-        </w:rPr>
-        <w:t>profile  /</w:t>
-      </w:r>
-      <w:proofErr w:type="gramEnd"/>
-      <w:r>
-        <w:rPr>
-          <w:rFonts w:ascii="Calibri" w:hAnsi="Calibri"/>
-          <w:sz w:val="24"/>
-          <w:szCs w:val="24"/>
-        </w:rPr>
-        <w:t xml:space="preserve">home/xx/.profile  source /xx/xx  </w:t>
-      </w:r>
-    </w:p>
-    <w:p>
-      <w:pPr>
-        <w:widowControl/>
-        <w:spacing w:after="0" w:line="360" w:lineRule="auto"/>
-        <w:jc w:val="left"/>
-        <w:rPr>
-          <w:rFonts w:ascii="Calibri" w:hAnsi="Calibri"/>
-          <w:sz w:val="24"/>
-          <w:szCs w:val="24"/>
-        </w:rPr>
-      </w:pPr>
+        <w:t>/</w:t>
+      </w:r>
       <w:bookmarkStart w:id="0" w:name="_GoBack"/>
       <w:bookmarkEnd w:id="0"/>
+      <w:proofErr w:type="gramStart"/>
+      <w:r>
+        <w:rPr>
+          <w:rFonts w:ascii="Calibri" w:hAnsi="Calibri"/>
+          <w:sz w:val="24"/>
+          <w:szCs w:val="24"/>
+        </w:rPr>
+        <w:t>profile  /</w:t>
+      </w:r>
+      <w:proofErr w:type="gramEnd"/>
+      <w:r>
+        <w:rPr>
+          <w:rFonts w:ascii="Calibri" w:hAnsi="Calibri"/>
+          <w:sz w:val="24"/>
+          <w:szCs w:val="24"/>
+        </w:rPr>
+        <w:t xml:space="preserve">home/xx/.profile  source /xx/xx  </w:t>
+      </w:r>
+    </w:p>
+    <w:p>
+      <w:pPr>
+        <w:widowControl/>
+        <w:spacing w:after="0" w:line="360" w:lineRule="auto"/>
+        <w:jc w:val="left"/>
+        <w:rPr>
+          <w:rFonts w:ascii="Calibri" w:hAnsi="Calibri"/>
+          <w:sz w:val="24"/>
+          <w:szCs w:val="24"/>
+        </w:rPr>
+      </w:pPr>
     </w:p>
     <w:sectPr>
       <w:pgSz w:w="11906" w:h="16838"/>

</xml_diff>

<commit_message>
add fuser umount -l
</commit_message>
<xml_diff>
--- a/integration/network/archive/command.docx
+++ b/integration/network/archive/command.docx
@@ -5434,13 +5434,124 @@
           <w:szCs w:val="24"/>
         </w:rPr>
       </w:pPr>
-      <w:r>
-        <w:rPr>
-          <w:rFonts w:ascii="Calibri" w:hAnsi="Calibri"/>
-          <w:sz w:val="24"/>
-          <w:szCs w:val="24"/>
-        </w:rPr>
-        <w:t>5. more /</w:t>
+      <w:proofErr w:type="gramStart"/>
+      <w:r>
+        <w:rPr>
+          <w:rFonts w:ascii="Calibri" w:hAnsi="Calibri"/>
+          <w:sz w:val="24"/>
+          <w:szCs w:val="24"/>
+        </w:rPr>
+        <w:t>5.fuser</w:t>
+      </w:r>
+      <w:proofErr w:type="gramEnd"/>
+      <w:r>
+        <w:rPr>
+          <w:rFonts w:ascii="Calibri" w:hAnsi="Calibri"/>
+          <w:sz w:val="24"/>
+          <w:szCs w:val="24"/>
+        </w:rPr>
+        <w:t xml:space="preserve"> -m /</w:t>
+      </w:r>
+      <w:proofErr w:type="spellStart"/>
+      <w:r>
+        <w:rPr>
+          <w:rFonts w:ascii="Calibri" w:hAnsi="Calibri"/>
+          <w:sz w:val="24"/>
+          <w:szCs w:val="24"/>
+        </w:rPr>
+        <w:t>proj</w:t>
+      </w:r>
+      <w:proofErr w:type="spellEnd"/>
+      <w:r>
+        <w:rPr>
+          <w:rFonts w:ascii="Calibri" w:hAnsi="Calibri"/>
+          <w:sz w:val="24"/>
+          <w:szCs w:val="24"/>
+        </w:rPr>
+        <w:t>/</w:t>
+      </w:r>
+      <w:proofErr w:type="spellStart"/>
+      <w:r>
+        <w:rPr>
+          <w:rFonts w:ascii="Calibri" w:hAnsi="Calibri"/>
+          <w:sz w:val="24"/>
+          <w:szCs w:val="24"/>
+        </w:rPr>
+        <w:t>lterbsdailytest</w:t>
+      </w:r>
+      <w:proofErr w:type="spellEnd"/>
+      <w:r>
+        <w:rPr>
+          <w:rFonts w:ascii="Calibri" w:hAnsi="Calibri"/>
+          <w:sz w:val="24"/>
+          <w:szCs w:val="24"/>
+        </w:rPr>
+        <w:t xml:space="preserve">  </w:t>
+      </w:r>
+      <w:proofErr w:type="spellStart"/>
+      <w:r>
+        <w:rPr>
+          <w:rFonts w:ascii="Calibri" w:hAnsi="Calibri"/>
+          <w:sz w:val="24"/>
+          <w:szCs w:val="24"/>
+        </w:rPr>
+        <w:t>umount</w:t>
+      </w:r>
+      <w:proofErr w:type="spellEnd"/>
+      <w:r>
+        <w:rPr>
+          <w:rFonts w:ascii="Calibri" w:hAnsi="Calibri"/>
+          <w:sz w:val="24"/>
+          <w:szCs w:val="24"/>
+        </w:rPr>
+        <w:t xml:space="preserve"> -l/-f /proj/lterbsdailytest</w:t>
+      </w:r>
+      <w:bookmarkStart w:id="0" w:name="_GoBack"/>
+      <w:bookmarkEnd w:id="0"/>
+    </w:p>
+    <w:p>
+      <w:pPr>
+        <w:spacing w:after="0" w:line="360" w:lineRule="auto"/>
+        <w:jc w:val="left"/>
+        <w:rPr>
+          <w:rFonts w:ascii="Calibri" w:hAnsi="Calibri"/>
+          <w:sz w:val="24"/>
+          <w:szCs w:val="24"/>
+        </w:rPr>
+      </w:pPr>
+      <w:r>
+        <w:rPr>
+          <w:rFonts w:ascii="Calibri" w:hAnsi="Calibri"/>
+          <w:sz w:val="24"/>
+          <w:szCs w:val="24"/>
+        </w:rPr>
+        <w:t>6</w:t>
+      </w:r>
+      <w:r>
+        <w:rPr>
+          <w:rFonts w:ascii="Calibri" w:hAnsi="Calibri"/>
+          <w:sz w:val="24"/>
+          <w:szCs w:val="24"/>
+        </w:rPr>
+        <w:t xml:space="preserve">. </w:t>
+      </w:r>
+      <w:proofErr w:type="gramStart"/>
+      <w:r>
+        <w:rPr>
+          <w:rFonts w:ascii="Calibri" w:hAnsi="Calibri"/>
+          <w:sz w:val="24"/>
+          <w:szCs w:val="24"/>
+        </w:rPr>
+        <w:t>more</w:t>
+      </w:r>
+      <w:proofErr w:type="gramEnd"/>
+      <w:r>
+        <w:rPr>
+          <w:rFonts w:ascii="Calibri" w:hAnsi="Calibri"/>
+          <w:sz w:val="24"/>
+          <w:szCs w:val="24"/>
+        </w:rPr>
+        <w:t xml:space="preserve"> /</w:t>
       </w:r>
       <w:proofErr w:type="spellStart"/>
       <w:r>
@@ -5950,6 +6061,7 @@
           <w:sz w:val="24"/>
           <w:szCs w:val="24"/>
         </w:rPr>
+        <w:lastRenderedPageBreak/>
         <w:t xml:space="preserve">3. </w:t>
       </w:r>
       <w:proofErr w:type="spellStart"/>
@@ -5988,7 +6100,6 @@
           <w:sz w:val="24"/>
           <w:szCs w:val="24"/>
         </w:rPr>
-        <w:lastRenderedPageBreak/>
         <w:t>4</w:t>
       </w:r>
       <w:r>
@@ -6106,17 +6217,7 @@
           <w:sz w:val="24"/>
           <w:szCs w:val="24"/>
         </w:rPr>
-        <w:t>screen -</w:t>
-      </w:r>
-      <w:bookmarkStart w:id="0" w:name="_GoBack"/>
-      <w:bookmarkEnd w:id="0"/>
-      <w:r>
-        <w:rPr>
-          <w:rFonts w:ascii="Calibri" w:hAnsi="Calibri"/>
-          <w:sz w:val="24"/>
-          <w:szCs w:val="24"/>
-        </w:rPr>
-        <w:t xml:space="preserve">list  </w:t>
+        <w:t xml:space="preserve">screen -list  </w:t>
       </w:r>
       <w:r>
         <w:rPr>

</xml_diff>

<commit_message>
add delete zombie process cmd and process orphan&zombie admin
</commit_message>
<xml_diff>
--- a/integration/network/archive/command.docx
+++ b/integration/network/archive/command.docx
@@ -2721,13 +2721,23 @@
           <w:szCs w:val="24"/>
         </w:rPr>
       </w:pPr>
-      <w:r>
-        <w:rPr>
-          <w:rFonts w:ascii="Calibri" w:hAnsi="Calibri"/>
-          <w:sz w:val="24"/>
-          <w:szCs w:val="24"/>
-        </w:rPr>
-        <w:t xml:space="preserve">2.pidof </w:t>
+      <w:proofErr w:type="gramStart"/>
+      <w:r>
+        <w:rPr>
+          <w:rFonts w:ascii="Calibri" w:hAnsi="Calibri"/>
+          <w:sz w:val="24"/>
+          <w:szCs w:val="24"/>
+        </w:rPr>
+        <w:t>2.pidof</w:t>
+      </w:r>
+      <w:proofErr w:type="gramEnd"/>
+      <w:r>
+        <w:rPr>
+          <w:rFonts w:ascii="Calibri" w:hAnsi="Calibri"/>
+          <w:sz w:val="24"/>
+          <w:szCs w:val="24"/>
+        </w:rPr>
+        <w:t xml:space="preserve"> </w:t>
       </w:r>
       <w:proofErr w:type="spellStart"/>
       <w:r>
@@ -2793,6 +2803,136 @@
         <w:t>command_name</w:t>
       </w:r>
       <w:proofErr w:type="spellEnd"/>
+    </w:p>
+    <w:p>
+      <w:pPr>
+        <w:spacing w:after="0" w:line="360" w:lineRule="auto"/>
+        <w:jc w:val="left"/>
+        <w:rPr>
+          <w:rFonts w:ascii="Calibri" w:hAnsi="Calibri"/>
+          <w:sz w:val="24"/>
+          <w:szCs w:val="24"/>
+        </w:rPr>
+      </w:pPr>
+      <w:r>
+        <w:rPr>
+          <w:rFonts w:ascii="Calibri" w:hAnsi="Calibri"/>
+          <w:sz w:val="24"/>
+          <w:szCs w:val="24"/>
+        </w:rPr>
+        <w:t>3.</w:t>
+      </w:r>
+      <w:r>
+        <w:t xml:space="preserve"> </w:t>
+      </w:r>
+      <w:proofErr w:type="spellStart"/>
+      <w:r>
+        <w:rPr>
+          <w:rFonts w:ascii="Calibri" w:hAnsi="Calibri"/>
+          <w:sz w:val="24"/>
+          <w:szCs w:val="24"/>
+        </w:rPr>
+        <w:t>ps</w:t>
+      </w:r>
+      <w:proofErr w:type="spellEnd"/>
+      <w:r>
+        <w:rPr>
+          <w:rFonts w:ascii="Calibri" w:hAnsi="Calibri"/>
+          <w:sz w:val="24"/>
+          <w:szCs w:val="24"/>
+        </w:rPr>
+        <w:t xml:space="preserve"> -A -o </w:t>
+      </w:r>
+      <w:proofErr w:type="spellStart"/>
+      <w:r>
+        <w:rPr>
+          <w:rFonts w:ascii="Calibri" w:hAnsi="Calibri"/>
+          <w:sz w:val="24"/>
+          <w:szCs w:val="24"/>
+        </w:rPr>
+        <w:t>stat,ppid,pid,cmd</w:t>
+      </w:r>
+      <w:proofErr w:type="spellEnd"/>
+      <w:r>
+        <w:rPr>
+          <w:rFonts w:ascii="Calibri" w:hAnsi="Calibri"/>
+          <w:sz w:val="24"/>
+          <w:szCs w:val="24"/>
+        </w:rPr>
+        <w:t xml:space="preserve"> | </w:t>
+      </w:r>
+      <w:proofErr w:type="spellStart"/>
+      <w:r>
+        <w:rPr>
+          <w:rFonts w:ascii="Calibri" w:hAnsi="Calibri"/>
+          <w:sz w:val="24"/>
+          <w:szCs w:val="24"/>
+        </w:rPr>
+        <w:t>grep</w:t>
+      </w:r>
+      <w:proofErr w:type="spellEnd"/>
+      <w:r>
+        <w:rPr>
+          <w:rFonts w:ascii="Calibri" w:hAnsi="Calibri"/>
+          <w:sz w:val="24"/>
+          <w:szCs w:val="24"/>
+        </w:rPr>
+        <w:t xml:space="preserve"> -e 'bjenb03' | </w:t>
+      </w:r>
+      <w:proofErr w:type="spellStart"/>
+      <w:r>
+        <w:rPr>
+          <w:rFonts w:ascii="Calibri" w:hAnsi="Calibri"/>
+          <w:sz w:val="24"/>
+          <w:szCs w:val="24"/>
+        </w:rPr>
+        <w:t>awk</w:t>
+      </w:r>
+      <w:proofErr w:type="spellEnd"/>
+      <w:r>
+        <w:rPr>
+          <w:rFonts w:ascii="Calibri" w:hAnsi="Calibri"/>
+          <w:sz w:val="24"/>
+          <w:szCs w:val="24"/>
+        </w:rPr>
+        <w:t xml:space="preserve"> '{print $3}' | </w:t>
+      </w:r>
+      <w:proofErr w:type="spellStart"/>
+      <w:r>
+        <w:rPr>
+          <w:rFonts w:ascii="Calibri" w:hAnsi="Calibri"/>
+          <w:sz w:val="24"/>
+          <w:szCs w:val="24"/>
+        </w:rPr>
+        <w:t>xargs</w:t>
+      </w:r>
+      <w:proofErr w:type="spellEnd"/>
+      <w:r>
+        <w:rPr>
+          <w:rFonts w:ascii="Calibri" w:hAnsi="Calibri"/>
+          <w:sz w:val="24"/>
+          <w:szCs w:val="24"/>
+        </w:rPr>
+        <w:t xml:space="preserve"> kill -9</w:t>
+      </w:r>
+      <w:r>
+        <w:rPr>
+          <w:rFonts w:ascii="Calibri" w:hAnsi="Calibri"/>
+          <w:sz w:val="24"/>
+          <w:szCs w:val="24"/>
+        </w:rPr>
+        <w:t xml:space="preserve">  </w:t>
+      </w:r>
+      <w:r>
+        <w:rPr>
+          <w:rFonts w:ascii="Calibri" w:hAnsi="Calibri"/>
+          <w:sz w:val="24"/>
+          <w:szCs w:val="24"/>
+        </w:rPr>
+        <w:t>kill -HUP xxx</w:t>
+      </w:r>
+      <w:bookmarkStart w:id="0" w:name="_GoBack"/>
+      <w:bookmarkEnd w:id="0"/>
     </w:p>
     <w:p>
       <w:pPr>
@@ -2806,6 +2946,7 @@
           <w:szCs w:val="24"/>
         </w:rPr>
       </w:pPr>
+      <w:proofErr w:type="gramStart"/>
       <w:r>
         <w:rPr>
           <w:rFonts w:ascii="Calibri" w:hAnsi="Calibri"/>
@@ -2816,6 +2957,7 @@
         </w:rPr>
         <w:t>service</w:t>
       </w:r>
+      <w:proofErr w:type="gramEnd"/>
     </w:p>
     <w:p>
       <w:pPr>
@@ -3507,6 +3649,7 @@
           <w:sz w:val="24"/>
           <w:szCs w:val="24"/>
         </w:rPr>
+        <w:lastRenderedPageBreak/>
         <w:t xml:space="preserve">4.cd  </w:t>
       </w:r>
       <w:proofErr w:type="spellStart"/>
@@ -3689,7 +3832,6 @@
           <w:sz w:val="24"/>
           <w:szCs w:val="24"/>
         </w:rPr>
-        <w:lastRenderedPageBreak/>
         <w:t>6.cat  file  vim  more  less  od</w:t>
       </w:r>
     </w:p>
@@ -5504,10 +5646,36 @@
           <w:sz w:val="24"/>
           <w:szCs w:val="24"/>
         </w:rPr>
-        <w:t xml:space="preserve"> -l/-f /proj/lterbsdailytest</w:t>
-      </w:r>
-      <w:bookmarkStart w:id="0" w:name="_GoBack"/>
-      <w:bookmarkEnd w:id="0"/>
+        <w:t xml:space="preserve"> -l/-f /</w:t>
+      </w:r>
+      <w:proofErr w:type="spellStart"/>
+      <w:r>
+        <w:rPr>
+          <w:rFonts w:ascii="Calibri" w:hAnsi="Calibri"/>
+          <w:sz w:val="24"/>
+          <w:szCs w:val="24"/>
+        </w:rPr>
+        <w:t>proj</w:t>
+      </w:r>
+      <w:proofErr w:type="spellEnd"/>
+      <w:r>
+        <w:rPr>
+          <w:rFonts w:ascii="Calibri" w:hAnsi="Calibri"/>
+          <w:sz w:val="24"/>
+          <w:szCs w:val="24"/>
+        </w:rPr>
+        <w:t>/</w:t>
+      </w:r>
+      <w:proofErr w:type="spellStart"/>
+      <w:r>
+        <w:rPr>
+          <w:rFonts w:ascii="Calibri" w:hAnsi="Calibri"/>
+          <w:sz w:val="24"/>
+          <w:szCs w:val="24"/>
+        </w:rPr>
+        <w:t>lterbsdailytest</w:t>
+      </w:r>
+      <w:proofErr w:type="spellEnd"/>
     </w:p>
     <w:p>
       <w:pPr>
@@ -5871,6 +6039,7 @@
           <w:sz w:val="24"/>
           <w:szCs w:val="24"/>
         </w:rPr>
+        <w:lastRenderedPageBreak/>
         <w:t xml:space="preserve">1.crtl+z  jobs  </w:t>
       </w:r>
       <w:proofErr w:type="spellStart"/>
@@ -6061,7 +6230,6 @@
           <w:sz w:val="24"/>
           <w:szCs w:val="24"/>
         </w:rPr>
-        <w:lastRenderedPageBreak/>
         <w:t xml:space="preserve">3. </w:t>
       </w:r>
       <w:proofErr w:type="spellStart"/>

</xml_diff>

<commit_message>
add new command for linux
</commit_message>
<xml_diff>
--- a/integration/network/archive/command.docx
+++ b/integration/network/archive/command.docx
@@ -138,23 +138,13 @@
           <w:szCs w:val="24"/>
         </w:rPr>
       </w:pPr>
-      <w:proofErr w:type="gramStart"/>
-      <w:r>
-        <w:rPr>
-          <w:rFonts w:ascii="Calibri" w:hAnsi="Calibri"/>
-          <w:sz w:val="24"/>
-          <w:szCs w:val="24"/>
-        </w:rPr>
-        <w:t>2.rfkill</w:t>
-      </w:r>
-      <w:proofErr w:type="gramEnd"/>
-      <w:r>
-        <w:rPr>
-          <w:rFonts w:ascii="Calibri" w:hAnsi="Calibri"/>
-          <w:sz w:val="24"/>
-          <w:szCs w:val="24"/>
-        </w:rPr>
-        <w:t xml:space="preserve"> list  </w:t>
+      <w:r>
+        <w:rPr>
+          <w:rFonts w:ascii="Calibri" w:hAnsi="Calibri"/>
+          <w:sz w:val="24"/>
+          <w:szCs w:val="24"/>
+        </w:rPr>
+        <w:t xml:space="preserve">2.rfkill list  </w:t>
       </w:r>
       <w:proofErr w:type="spellStart"/>
       <w:r>
@@ -303,16 +293,42 @@
           <w:szCs w:val="24"/>
         </w:rPr>
       </w:pPr>
-      <w:proofErr w:type="gramStart"/>
-      <w:r>
-        <w:rPr>
-          <w:rFonts w:ascii="Calibri" w:hAnsi="Calibri"/>
-          <w:sz w:val="24"/>
-          <w:szCs w:val="24"/>
-        </w:rPr>
-        <w:t>3.dhclient</w:t>
-      </w:r>
-      <w:proofErr w:type="gramEnd"/>
+      <w:r>
+        <w:rPr>
+          <w:rFonts w:ascii="Calibri" w:hAnsi="Calibri"/>
+          <w:sz w:val="24"/>
+          <w:szCs w:val="24"/>
+        </w:rPr>
+        <w:t xml:space="preserve">3.dhclient </w:t>
+      </w:r>
+      <w:proofErr w:type="spellStart"/>
+      <w:r>
+        <w:rPr>
+          <w:rFonts w:ascii="Calibri" w:hAnsi="Calibri"/>
+          <w:sz w:val="24"/>
+          <w:szCs w:val="24"/>
+        </w:rPr>
+        <w:t>inter_name</w:t>
+      </w:r>
+      <w:proofErr w:type="spellEnd"/>
+      <w:r>
+        <w:rPr>
+          <w:rFonts w:ascii="Calibri" w:hAnsi="Calibri"/>
+          <w:sz w:val="24"/>
+          <w:szCs w:val="24"/>
+        </w:rPr>
+        <w:t xml:space="preserve">  </w:t>
+      </w:r>
+      <w:proofErr w:type="spellStart"/>
+      <w:r>
+        <w:rPr>
+          <w:rFonts w:ascii="Calibri" w:hAnsi="Calibri"/>
+          <w:sz w:val="24"/>
+          <w:szCs w:val="24"/>
+        </w:rPr>
+        <w:t>ifconfig</w:t>
+      </w:r>
+      <w:proofErr w:type="spellEnd"/>
       <w:r>
         <w:rPr>
           <w:rFonts w:ascii="Calibri" w:hAnsi="Calibri"/>
@@ -337,6 +353,207 @@
           <w:sz w:val="24"/>
           <w:szCs w:val="24"/>
         </w:rPr>
+        <w:t xml:space="preserve"> parameters  </w:t>
+      </w:r>
+      <w:proofErr w:type="spellStart"/>
+      <w:r>
+        <w:rPr>
+          <w:rFonts w:ascii="Calibri" w:hAnsi="Calibri"/>
+          <w:sz w:val="24"/>
+          <w:szCs w:val="24"/>
+        </w:rPr>
+        <w:t>iwconfig</w:t>
+      </w:r>
+      <w:proofErr w:type="spellEnd"/>
+      <w:r>
+        <w:rPr>
+          <w:rFonts w:ascii="Calibri" w:hAnsi="Calibri"/>
+          <w:sz w:val="24"/>
+          <w:szCs w:val="24"/>
+        </w:rPr>
+        <w:t xml:space="preserve"> </w:t>
+      </w:r>
+      <w:proofErr w:type="spellStart"/>
+      <w:r>
+        <w:rPr>
+          <w:rFonts w:ascii="Calibri" w:hAnsi="Calibri"/>
+          <w:sz w:val="24"/>
+          <w:szCs w:val="24"/>
+        </w:rPr>
+        <w:t>inter_name</w:t>
+      </w:r>
+      <w:proofErr w:type="spellEnd"/>
+      <w:r>
+        <w:rPr>
+          <w:rFonts w:ascii="Calibri" w:hAnsi="Calibri"/>
+          <w:sz w:val="24"/>
+          <w:szCs w:val="24"/>
+        </w:rPr>
+        <w:t xml:space="preserve"> parameters</w:t>
+      </w:r>
+    </w:p>
+    <w:p>
+      <w:pPr>
+        <w:spacing w:after="0" w:line="360" w:lineRule="auto"/>
+        <w:jc w:val="left"/>
+        <w:rPr>
+          <w:rFonts w:ascii="Calibri" w:hAnsi="Calibri"/>
+          <w:sz w:val="24"/>
+          <w:szCs w:val="24"/>
+        </w:rPr>
+      </w:pPr>
+      <w:r>
+        <w:rPr>
+          <w:rFonts w:ascii="Calibri" w:hAnsi="Calibri"/>
+          <w:sz w:val="24"/>
+          <w:szCs w:val="24"/>
+        </w:rPr>
+        <w:t>4./</w:t>
+      </w:r>
+      <w:proofErr w:type="spellStart"/>
+      <w:r>
+        <w:rPr>
+          <w:rFonts w:ascii="Calibri" w:hAnsi="Calibri"/>
+          <w:sz w:val="24"/>
+          <w:szCs w:val="24"/>
+        </w:rPr>
+        <w:t>etc</w:t>
+      </w:r>
+      <w:proofErr w:type="spellEnd"/>
+      <w:r>
+        <w:rPr>
+          <w:rFonts w:ascii="Calibri" w:hAnsi="Calibri"/>
+          <w:sz w:val="24"/>
+          <w:szCs w:val="24"/>
+        </w:rPr>
+        <w:t>/</w:t>
+      </w:r>
+      <w:proofErr w:type="spellStart"/>
+      <w:r>
+        <w:rPr>
+          <w:rFonts w:ascii="Calibri" w:hAnsi="Calibri"/>
+          <w:sz w:val="24"/>
+          <w:szCs w:val="24"/>
+        </w:rPr>
+        <w:t>init.d</w:t>
+      </w:r>
+      <w:proofErr w:type="spellEnd"/>
+      <w:r>
+        <w:rPr>
+          <w:rFonts w:ascii="Calibri" w:hAnsi="Calibri"/>
+          <w:sz w:val="24"/>
+          <w:szCs w:val="24"/>
+        </w:rPr>
+        <w:t>/networking  /</w:t>
+      </w:r>
+      <w:proofErr w:type="spellStart"/>
+      <w:r>
+        <w:rPr>
+          <w:rFonts w:ascii="Calibri" w:hAnsi="Calibri"/>
+          <w:sz w:val="24"/>
+          <w:szCs w:val="24"/>
+        </w:rPr>
+        <w:t>etc</w:t>
+      </w:r>
+      <w:proofErr w:type="spellEnd"/>
+      <w:r>
+        <w:rPr>
+          <w:rFonts w:ascii="Calibri" w:hAnsi="Calibri"/>
+          <w:sz w:val="24"/>
+          <w:szCs w:val="24"/>
+        </w:rPr>
+        <w:t>/network/interfaces</w:t>
+      </w:r>
+    </w:p>
+    <w:p>
+      <w:pPr>
+        <w:spacing w:after="0" w:line="360" w:lineRule="auto"/>
+        <w:jc w:val="left"/>
+        <w:rPr>
+          <w:rFonts w:ascii="Calibri" w:hAnsi="Calibri"/>
+          <w:sz w:val="24"/>
+          <w:szCs w:val="24"/>
+        </w:rPr>
+      </w:pPr>
+      <w:r>
+        <w:rPr>
+          <w:rFonts w:ascii="Calibri" w:hAnsi="Calibri"/>
+          <w:sz w:val="24"/>
+          <w:szCs w:val="24"/>
+        </w:rPr>
+        <w:t>5.hostname  /</w:t>
+      </w:r>
+      <w:proofErr w:type="spellStart"/>
+      <w:r>
+        <w:rPr>
+          <w:rFonts w:ascii="Calibri" w:hAnsi="Calibri"/>
+          <w:sz w:val="24"/>
+          <w:szCs w:val="24"/>
+        </w:rPr>
+        <w:t>etc</w:t>
+      </w:r>
+      <w:proofErr w:type="spellEnd"/>
+      <w:r>
+        <w:rPr>
+          <w:rFonts w:ascii="Calibri" w:hAnsi="Calibri"/>
+          <w:sz w:val="24"/>
+          <w:szCs w:val="24"/>
+        </w:rPr>
+        <w:t>/hosts</w:t>
+      </w:r>
+    </w:p>
+    <w:p>
+      <w:pPr>
+        <w:spacing w:after="0" w:line="360" w:lineRule="auto"/>
+        <w:jc w:val="left"/>
+        <w:rPr>
+          <w:rFonts w:ascii="Calibri" w:hAnsi="Calibri"/>
+          <w:sz w:val="24"/>
+          <w:szCs w:val="24"/>
+        </w:rPr>
+      </w:pPr>
+      <w:r>
+        <w:rPr>
+          <w:rFonts w:ascii="Calibri" w:hAnsi="Calibri"/>
+          <w:sz w:val="24"/>
+          <w:szCs w:val="24"/>
+        </w:rPr>
+        <w:t>6./</w:t>
+      </w:r>
+      <w:proofErr w:type="spellStart"/>
+      <w:r>
+        <w:rPr>
+          <w:rFonts w:ascii="Calibri" w:hAnsi="Calibri"/>
+          <w:sz w:val="24"/>
+          <w:szCs w:val="24"/>
+        </w:rPr>
+        <w:t>etc</w:t>
+      </w:r>
+      <w:proofErr w:type="spellEnd"/>
+      <w:r>
+        <w:rPr>
+          <w:rFonts w:ascii="Calibri" w:hAnsi="Calibri"/>
+          <w:sz w:val="24"/>
+          <w:szCs w:val="24"/>
+        </w:rPr>
+        <w:t>/</w:t>
+      </w:r>
+      <w:proofErr w:type="spellStart"/>
+      <w:r>
+        <w:rPr>
+          <w:rFonts w:ascii="Calibri" w:hAnsi="Calibri"/>
+          <w:sz w:val="24"/>
+          <w:szCs w:val="24"/>
+        </w:rPr>
+        <w:t>resolv.conf</w:t>
+      </w:r>
+      <w:proofErr w:type="spellEnd"/>
+      <w:r>
+        <w:rPr>
+          <w:rFonts w:ascii="Calibri" w:hAnsi="Calibri"/>
+          <w:sz w:val="24"/>
+          <w:szCs w:val="24"/>
+        </w:rPr>
         <w:t xml:space="preserve">  </w:t>
       </w:r>
       <w:proofErr w:type="spellStart"/>
@@ -346,15 +563,193 @@
           <w:sz w:val="24"/>
           <w:szCs w:val="24"/>
         </w:rPr>
-        <w:t>ifconfig</w:t>
-      </w:r>
-      <w:proofErr w:type="spellEnd"/>
-      <w:r>
-        <w:rPr>
-          <w:rFonts w:ascii="Calibri" w:hAnsi="Calibri"/>
-          <w:sz w:val="24"/>
-          <w:szCs w:val="24"/>
-        </w:rPr>
+        <w:t>nslookup</w:t>
+      </w:r>
+      <w:proofErr w:type="spellEnd"/>
+      <w:r>
+        <w:rPr>
+          <w:rFonts w:ascii="Calibri" w:hAnsi="Calibri"/>
+          <w:sz w:val="24"/>
+          <w:szCs w:val="24"/>
+        </w:rPr>
+        <w:t xml:space="preserve"> domain  </w:t>
+      </w:r>
+      <w:proofErr w:type="spellStart"/>
+      <w:r>
+        <w:rPr>
+          <w:rFonts w:ascii="Calibri" w:hAnsi="Calibri"/>
+          <w:sz w:val="24"/>
+          <w:szCs w:val="24"/>
+        </w:rPr>
+        <w:t>nslookup</w:t>
+      </w:r>
+      <w:proofErr w:type="spellEnd"/>
+      <w:r>
+        <w:rPr>
+          <w:rFonts w:ascii="Calibri" w:hAnsi="Calibri"/>
+          <w:sz w:val="24"/>
+          <w:szCs w:val="24"/>
+        </w:rPr>
+        <w:t xml:space="preserve"> -</w:t>
+      </w:r>
+      <w:proofErr w:type="spellStart"/>
+      <w:r>
+        <w:rPr>
+          <w:rFonts w:ascii="Calibri" w:hAnsi="Calibri"/>
+          <w:sz w:val="24"/>
+          <w:szCs w:val="24"/>
+        </w:rPr>
+        <w:t>qf</w:t>
+      </w:r>
+      <w:proofErr w:type="spellEnd"/>
+      <w:r>
+        <w:rPr>
+          <w:rFonts w:ascii="Calibri" w:hAnsi="Calibri"/>
+          <w:sz w:val="24"/>
+          <w:szCs w:val="24"/>
+        </w:rPr>
+        <w:t xml:space="preserve">=ns </w:t>
+      </w:r>
+      <w:proofErr w:type="spellStart"/>
+      <w:r>
+        <w:rPr>
+          <w:rFonts w:ascii="Calibri" w:hAnsi="Calibri"/>
+          <w:sz w:val="24"/>
+          <w:szCs w:val="24"/>
+        </w:rPr>
+        <w:t>xx.xx</w:t>
+      </w:r>
+      <w:proofErr w:type="spellEnd"/>
+      <w:r>
+        <w:rPr>
+          <w:rFonts w:ascii="Calibri" w:hAnsi="Calibri"/>
+          <w:sz w:val="24"/>
+          <w:szCs w:val="24"/>
+        </w:rPr>
+        <w:t xml:space="preserve">  dig domain  host domain</w:t>
+      </w:r>
+    </w:p>
+    <w:p>
+      <w:pPr>
+        <w:spacing w:after="0" w:line="360" w:lineRule="auto"/>
+        <w:jc w:val="left"/>
+        <w:rPr>
+          <w:rFonts w:ascii="Calibri" w:hAnsi="Calibri"/>
+          <w:sz w:val="24"/>
+          <w:szCs w:val="24"/>
+        </w:rPr>
+      </w:pPr>
+      <w:r>
+        <w:rPr>
+          <w:rFonts w:ascii="Calibri" w:hAnsi="Calibri"/>
+          <w:sz w:val="24"/>
+          <w:szCs w:val="24"/>
+        </w:rPr>
+        <w:t xml:space="preserve">7.route -n  </w:t>
+      </w:r>
+      <w:proofErr w:type="spellStart"/>
+      <w:r>
+        <w:rPr>
+          <w:rFonts w:ascii="Calibri" w:hAnsi="Calibri"/>
+          <w:sz w:val="24"/>
+          <w:szCs w:val="24"/>
+        </w:rPr>
+        <w:t>arp</w:t>
+      </w:r>
+      <w:proofErr w:type="spellEnd"/>
+      <w:r>
+        <w:rPr>
+          <w:rFonts w:ascii="Calibri" w:hAnsi="Calibri"/>
+          <w:sz w:val="24"/>
+          <w:szCs w:val="24"/>
+        </w:rPr>
+        <w:t xml:space="preserve"> -n</w:t>
+      </w:r>
+    </w:p>
+    <w:p>
+      <w:pPr>
+        <w:spacing w:after="0" w:line="360" w:lineRule="auto"/>
+        <w:jc w:val="left"/>
+        <w:rPr>
+          <w:rFonts w:ascii="Calibri" w:hAnsi="Calibri"/>
+          <w:sz w:val="24"/>
+          <w:szCs w:val="24"/>
+        </w:rPr>
+      </w:pPr>
+      <w:r>
+        <w:rPr>
+          <w:rFonts w:ascii="Calibri" w:hAnsi="Calibri"/>
+          <w:sz w:val="24"/>
+          <w:szCs w:val="24"/>
+        </w:rPr>
+        <w:t xml:space="preserve">8.ping -c N </w:t>
+      </w:r>
+      <w:proofErr w:type="spellStart"/>
+      <w:r>
+        <w:rPr>
+          <w:rFonts w:ascii="Calibri" w:hAnsi="Calibri"/>
+          <w:sz w:val="24"/>
+          <w:szCs w:val="24"/>
+        </w:rPr>
+        <w:t>ip</w:t>
+      </w:r>
+      <w:proofErr w:type="spellEnd"/>
+      <w:r>
+        <w:rPr>
+          <w:rFonts w:ascii="Calibri" w:hAnsi="Calibri"/>
+          <w:sz w:val="24"/>
+          <w:szCs w:val="24"/>
+        </w:rPr>
+        <w:t xml:space="preserve">  </w:t>
+      </w:r>
+      <w:proofErr w:type="spellStart"/>
+      <w:r>
+        <w:rPr>
+          <w:rFonts w:ascii="Calibri" w:hAnsi="Calibri"/>
+          <w:sz w:val="24"/>
+          <w:szCs w:val="24"/>
+        </w:rPr>
+        <w:t>traceroute</w:t>
+      </w:r>
+      <w:proofErr w:type="spellEnd"/>
+      <w:r>
+        <w:rPr>
+          <w:rFonts w:ascii="Calibri" w:hAnsi="Calibri"/>
+          <w:sz w:val="24"/>
+          <w:szCs w:val="24"/>
+        </w:rPr>
+        <w:t xml:space="preserve"> -n </w:t>
+      </w:r>
+      <w:proofErr w:type="spellStart"/>
+      <w:r>
+        <w:rPr>
+          <w:rFonts w:ascii="Calibri" w:hAnsi="Calibri"/>
+          <w:sz w:val="24"/>
+          <w:szCs w:val="24"/>
+        </w:rPr>
+        <w:t>ip</w:t>
+      </w:r>
+      <w:proofErr w:type="spellEnd"/>
+    </w:p>
+    <w:p>
+      <w:pPr>
+        <w:spacing w:after="0" w:line="360" w:lineRule="auto"/>
+        <w:jc w:val="left"/>
+        <w:rPr>
+          <w:rFonts w:ascii="Calibri" w:hAnsi="Calibri"/>
+          <w:sz w:val="24"/>
+          <w:szCs w:val="24"/>
+        </w:rPr>
+      </w:pPr>
+      <w:r>
+        <w:rPr>
+          <w:rFonts w:ascii="Calibri" w:hAnsi="Calibri"/>
+          <w:sz w:val="24"/>
+          <w:szCs w:val="24"/>
+        </w:rPr>
+        <w:t>9.</w:t>
+      </w:r>
+      <w:r>
         <w:t xml:space="preserve"> </w:t>
       </w:r>
       <w:proofErr w:type="spellStart"/>
@@ -364,414 +759,287 @@
           <w:sz w:val="24"/>
           <w:szCs w:val="24"/>
         </w:rPr>
-        <w:t>inter_name</w:t>
-      </w:r>
-      <w:proofErr w:type="spellEnd"/>
-      <w:r>
-        <w:rPr>
-          <w:rFonts w:ascii="Calibri" w:hAnsi="Calibri"/>
-          <w:sz w:val="24"/>
-          <w:szCs w:val="24"/>
-        </w:rPr>
-        <w:t xml:space="preserve"> parameters  </w:t>
-      </w:r>
-      <w:proofErr w:type="spellStart"/>
-      <w:r>
-        <w:rPr>
-          <w:rFonts w:ascii="Calibri" w:hAnsi="Calibri"/>
-          <w:sz w:val="24"/>
-          <w:szCs w:val="24"/>
-        </w:rPr>
-        <w:t>iwconfig</w:t>
-      </w:r>
-      <w:proofErr w:type="spellEnd"/>
-      <w:r>
-        <w:rPr>
-          <w:rFonts w:ascii="Calibri" w:hAnsi="Calibri"/>
-          <w:sz w:val="24"/>
-          <w:szCs w:val="24"/>
-        </w:rPr>
-        <w:t xml:space="preserve"> </w:t>
-      </w:r>
-      <w:proofErr w:type="spellStart"/>
-      <w:r>
-        <w:rPr>
-          <w:rFonts w:ascii="Calibri" w:hAnsi="Calibri"/>
-          <w:sz w:val="24"/>
-          <w:szCs w:val="24"/>
-        </w:rPr>
-        <w:t>inter_name</w:t>
-      </w:r>
-      <w:proofErr w:type="spellEnd"/>
-      <w:r>
-        <w:rPr>
-          <w:rFonts w:ascii="Calibri" w:hAnsi="Calibri"/>
-          <w:sz w:val="24"/>
-          <w:szCs w:val="24"/>
-        </w:rPr>
-        <w:t xml:space="preserve"> parameters</w:t>
-      </w:r>
-    </w:p>
-    <w:p>
-      <w:pPr>
-        <w:spacing w:after="0" w:line="360" w:lineRule="auto"/>
-        <w:jc w:val="left"/>
-        <w:rPr>
-          <w:rFonts w:ascii="Calibri" w:hAnsi="Calibri"/>
-          <w:sz w:val="24"/>
-          <w:szCs w:val="24"/>
-        </w:rPr>
-      </w:pPr>
-      <w:r>
-        <w:rPr>
-          <w:rFonts w:ascii="Calibri" w:hAnsi="Calibri"/>
-          <w:sz w:val="24"/>
-          <w:szCs w:val="24"/>
-        </w:rPr>
-        <w:t>4./</w:t>
-      </w:r>
-      <w:proofErr w:type="spellStart"/>
-      <w:r>
-        <w:rPr>
-          <w:rFonts w:ascii="Calibri" w:hAnsi="Calibri"/>
-          <w:sz w:val="24"/>
-          <w:szCs w:val="24"/>
-        </w:rPr>
-        <w:t>etc</w:t>
-      </w:r>
-      <w:proofErr w:type="spellEnd"/>
-      <w:r>
-        <w:rPr>
-          <w:rFonts w:ascii="Calibri" w:hAnsi="Calibri"/>
-          <w:sz w:val="24"/>
-          <w:szCs w:val="24"/>
-        </w:rPr>
-        <w:t>/</w:t>
-      </w:r>
-      <w:proofErr w:type="spellStart"/>
-      <w:r>
-        <w:rPr>
-          <w:rFonts w:ascii="Calibri" w:hAnsi="Calibri"/>
-          <w:sz w:val="24"/>
-          <w:szCs w:val="24"/>
-        </w:rPr>
-        <w:t>init.d</w:t>
-      </w:r>
-      <w:proofErr w:type="spellEnd"/>
-      <w:r>
-        <w:rPr>
-          <w:rFonts w:ascii="Calibri" w:hAnsi="Calibri"/>
-          <w:sz w:val="24"/>
-          <w:szCs w:val="24"/>
-        </w:rPr>
-        <w:t>/</w:t>
-      </w:r>
-      <w:proofErr w:type="gramStart"/>
-      <w:r>
-        <w:rPr>
-          <w:rFonts w:ascii="Calibri" w:hAnsi="Calibri"/>
-          <w:sz w:val="24"/>
-          <w:szCs w:val="24"/>
-        </w:rPr>
-        <w:t>networking  /</w:t>
-      </w:r>
-      <w:proofErr w:type="spellStart"/>
-      <w:proofErr w:type="gramEnd"/>
-      <w:r>
-        <w:rPr>
-          <w:rFonts w:ascii="Calibri" w:hAnsi="Calibri"/>
-          <w:sz w:val="24"/>
-          <w:szCs w:val="24"/>
-        </w:rPr>
-        <w:t>etc</w:t>
-      </w:r>
-      <w:proofErr w:type="spellEnd"/>
-      <w:r>
-        <w:rPr>
-          <w:rFonts w:ascii="Calibri" w:hAnsi="Calibri"/>
-          <w:sz w:val="24"/>
-          <w:szCs w:val="24"/>
-        </w:rPr>
-        <w:t>/network/interfaces</w:t>
-      </w:r>
-    </w:p>
-    <w:p>
-      <w:pPr>
-        <w:spacing w:after="0" w:line="360" w:lineRule="auto"/>
-        <w:jc w:val="left"/>
-        <w:rPr>
-          <w:rFonts w:ascii="Calibri" w:hAnsi="Calibri"/>
-          <w:sz w:val="24"/>
-          <w:szCs w:val="24"/>
-        </w:rPr>
-      </w:pPr>
-      <w:proofErr w:type="gramStart"/>
-      <w:r>
-        <w:rPr>
-          <w:rFonts w:ascii="Calibri" w:hAnsi="Calibri"/>
-          <w:sz w:val="24"/>
-          <w:szCs w:val="24"/>
-        </w:rPr>
-        <w:t>5.hostname</w:t>
-      </w:r>
-      <w:proofErr w:type="gramEnd"/>
-      <w:r>
-        <w:rPr>
-          <w:rFonts w:ascii="Calibri" w:hAnsi="Calibri"/>
-          <w:sz w:val="24"/>
-          <w:szCs w:val="24"/>
-        </w:rPr>
-        <w:t xml:space="preserve">  /</w:t>
-      </w:r>
-      <w:proofErr w:type="spellStart"/>
-      <w:r>
-        <w:rPr>
-          <w:rFonts w:ascii="Calibri" w:hAnsi="Calibri"/>
-          <w:sz w:val="24"/>
-          <w:szCs w:val="24"/>
-        </w:rPr>
-        <w:t>etc</w:t>
-      </w:r>
-      <w:proofErr w:type="spellEnd"/>
-      <w:r>
-        <w:rPr>
-          <w:rFonts w:ascii="Calibri" w:hAnsi="Calibri"/>
-          <w:sz w:val="24"/>
-          <w:szCs w:val="24"/>
-        </w:rPr>
-        <w:t>/hosts</w:t>
-      </w:r>
-    </w:p>
-    <w:p>
-      <w:pPr>
-        <w:spacing w:after="0" w:line="360" w:lineRule="auto"/>
-        <w:jc w:val="left"/>
-        <w:rPr>
-          <w:rFonts w:ascii="Calibri" w:hAnsi="Calibri"/>
-          <w:sz w:val="24"/>
-          <w:szCs w:val="24"/>
-        </w:rPr>
-      </w:pPr>
-      <w:r>
-        <w:rPr>
-          <w:rFonts w:ascii="Calibri" w:hAnsi="Calibri"/>
-          <w:sz w:val="24"/>
-          <w:szCs w:val="24"/>
-        </w:rPr>
-        <w:t>6./</w:t>
-      </w:r>
-      <w:proofErr w:type="spellStart"/>
-      <w:r>
-        <w:rPr>
-          <w:rFonts w:ascii="Calibri" w:hAnsi="Calibri"/>
-          <w:sz w:val="24"/>
-          <w:szCs w:val="24"/>
-        </w:rPr>
-        <w:t>etc</w:t>
-      </w:r>
-      <w:proofErr w:type="spellEnd"/>
-      <w:r>
-        <w:rPr>
-          <w:rFonts w:ascii="Calibri" w:hAnsi="Calibri"/>
-          <w:sz w:val="24"/>
-          <w:szCs w:val="24"/>
-        </w:rPr>
-        <w:t>/</w:t>
-      </w:r>
-      <w:proofErr w:type="spellStart"/>
-      <w:proofErr w:type="gramStart"/>
-      <w:r>
-        <w:rPr>
-          <w:rFonts w:ascii="Calibri" w:hAnsi="Calibri"/>
-          <w:sz w:val="24"/>
-          <w:szCs w:val="24"/>
-        </w:rPr>
-        <w:t>resolv.conf</w:t>
-      </w:r>
-      <w:proofErr w:type="spellEnd"/>
-      <w:r>
-        <w:rPr>
-          <w:rFonts w:ascii="Calibri" w:hAnsi="Calibri"/>
-          <w:sz w:val="24"/>
-          <w:szCs w:val="24"/>
-        </w:rPr>
-        <w:t xml:space="preserve">  </w:t>
-      </w:r>
-      <w:proofErr w:type="spellStart"/>
-      <w:r>
-        <w:rPr>
-          <w:rFonts w:ascii="Calibri" w:hAnsi="Calibri"/>
-          <w:sz w:val="24"/>
-          <w:szCs w:val="24"/>
-        </w:rPr>
-        <w:t>nslookup</w:t>
-      </w:r>
-      <w:proofErr w:type="spellEnd"/>
-      <w:proofErr w:type="gramEnd"/>
-      <w:r>
-        <w:rPr>
-          <w:rFonts w:ascii="Calibri" w:hAnsi="Calibri"/>
-          <w:sz w:val="24"/>
-          <w:szCs w:val="24"/>
-        </w:rPr>
-        <w:t xml:space="preserve"> domain  </w:t>
-      </w:r>
-      <w:proofErr w:type="spellStart"/>
-      <w:r>
-        <w:rPr>
-          <w:rFonts w:ascii="Calibri" w:hAnsi="Calibri"/>
-          <w:sz w:val="24"/>
-          <w:szCs w:val="24"/>
-        </w:rPr>
-        <w:t>nslookup</w:t>
-      </w:r>
-      <w:proofErr w:type="spellEnd"/>
-      <w:r>
-        <w:rPr>
-          <w:rFonts w:ascii="Calibri" w:hAnsi="Calibri"/>
-          <w:sz w:val="24"/>
-          <w:szCs w:val="24"/>
-        </w:rPr>
-        <w:t xml:space="preserve"> -</w:t>
-      </w:r>
-      <w:proofErr w:type="spellStart"/>
-      <w:r>
-        <w:rPr>
-          <w:rFonts w:ascii="Calibri" w:hAnsi="Calibri"/>
-          <w:sz w:val="24"/>
-          <w:szCs w:val="24"/>
-        </w:rPr>
-        <w:t>qf</w:t>
-      </w:r>
-      <w:proofErr w:type="spellEnd"/>
-      <w:r>
-        <w:rPr>
-          <w:rFonts w:ascii="Calibri" w:hAnsi="Calibri"/>
-          <w:sz w:val="24"/>
-          <w:szCs w:val="24"/>
-        </w:rPr>
-        <w:t xml:space="preserve">=ns </w:t>
-      </w:r>
-      <w:proofErr w:type="spellStart"/>
-      <w:r>
-        <w:rPr>
-          <w:rFonts w:ascii="Calibri" w:hAnsi="Calibri"/>
-          <w:sz w:val="24"/>
-          <w:szCs w:val="24"/>
-        </w:rPr>
-        <w:t>xx.xx</w:t>
-      </w:r>
-      <w:proofErr w:type="spellEnd"/>
-      <w:r>
-        <w:rPr>
-          <w:rFonts w:ascii="Calibri" w:hAnsi="Calibri"/>
-          <w:sz w:val="24"/>
-          <w:szCs w:val="24"/>
-        </w:rPr>
-        <w:t xml:space="preserve">  dig domain  host domain</w:t>
-      </w:r>
-    </w:p>
-    <w:p>
-      <w:pPr>
-        <w:spacing w:after="0" w:line="360" w:lineRule="auto"/>
-        <w:jc w:val="left"/>
-        <w:rPr>
-          <w:rFonts w:ascii="Calibri" w:hAnsi="Calibri"/>
-          <w:sz w:val="24"/>
-          <w:szCs w:val="24"/>
-        </w:rPr>
-      </w:pPr>
-      <w:r>
-        <w:rPr>
-          <w:rFonts w:ascii="Calibri" w:hAnsi="Calibri"/>
-          <w:sz w:val="24"/>
-          <w:szCs w:val="24"/>
-        </w:rPr>
-        <w:t xml:space="preserve">7.route -n  </w:t>
-      </w:r>
-      <w:proofErr w:type="spellStart"/>
-      <w:r>
-        <w:rPr>
-          <w:rFonts w:ascii="Calibri" w:hAnsi="Calibri"/>
-          <w:sz w:val="24"/>
-          <w:szCs w:val="24"/>
-        </w:rPr>
-        <w:t>arp</w:t>
-      </w:r>
-      <w:proofErr w:type="spellEnd"/>
-      <w:r>
-        <w:rPr>
-          <w:rFonts w:ascii="Calibri" w:hAnsi="Calibri"/>
-          <w:sz w:val="24"/>
-          <w:szCs w:val="24"/>
-        </w:rPr>
-        <w:t xml:space="preserve"> -n</w:t>
-      </w:r>
-    </w:p>
-    <w:p>
-      <w:pPr>
-        <w:spacing w:after="0" w:line="360" w:lineRule="auto"/>
-        <w:jc w:val="left"/>
-        <w:rPr>
-          <w:rFonts w:ascii="Calibri" w:hAnsi="Calibri"/>
-          <w:sz w:val="24"/>
-          <w:szCs w:val="24"/>
-        </w:rPr>
-      </w:pPr>
-      <w:r>
-        <w:rPr>
-          <w:rFonts w:ascii="Calibri" w:hAnsi="Calibri"/>
-          <w:sz w:val="24"/>
-          <w:szCs w:val="24"/>
-        </w:rPr>
-        <w:t xml:space="preserve">8.ping -c N </w:t>
-      </w:r>
-      <w:proofErr w:type="spellStart"/>
-      <w:r>
-        <w:rPr>
-          <w:rFonts w:ascii="Calibri" w:hAnsi="Calibri"/>
-          <w:sz w:val="24"/>
-          <w:szCs w:val="24"/>
-        </w:rPr>
-        <w:t>ip</w:t>
-      </w:r>
-      <w:proofErr w:type="spellEnd"/>
-      <w:r>
-        <w:rPr>
-          <w:rFonts w:ascii="Calibri" w:hAnsi="Calibri"/>
-          <w:sz w:val="24"/>
-          <w:szCs w:val="24"/>
-        </w:rPr>
-        <w:t xml:space="preserve">  </w:t>
-      </w:r>
-      <w:proofErr w:type="spellStart"/>
-      <w:r>
-        <w:rPr>
-          <w:rFonts w:ascii="Calibri" w:hAnsi="Calibri"/>
-          <w:sz w:val="24"/>
-          <w:szCs w:val="24"/>
-        </w:rPr>
-        <w:t>traceroute</w:t>
-      </w:r>
-      <w:proofErr w:type="spellEnd"/>
-      <w:r>
-        <w:rPr>
-          <w:rFonts w:ascii="Calibri" w:hAnsi="Calibri"/>
-          <w:sz w:val="24"/>
-          <w:szCs w:val="24"/>
-        </w:rPr>
-        <w:t xml:space="preserve"> -n </w:t>
-      </w:r>
-      <w:proofErr w:type="spellStart"/>
-      <w:r>
-        <w:rPr>
-          <w:rFonts w:ascii="Calibri" w:hAnsi="Calibri"/>
-          <w:sz w:val="24"/>
-          <w:szCs w:val="24"/>
-        </w:rPr>
-        <w:t>ip</w:t>
-      </w:r>
-      <w:proofErr w:type="spellEnd"/>
+        <w:t>sctp_darn</w:t>
+      </w:r>
+      <w:proofErr w:type="spellEnd"/>
+      <w:r>
+        <w:rPr>
+          <w:rFonts w:ascii="Calibri" w:hAnsi="Calibri"/>
+          <w:sz w:val="24"/>
+          <w:szCs w:val="24"/>
+        </w:rPr>
+        <w:t xml:space="preserve"> -H &lt;</w:t>
+      </w:r>
+      <w:proofErr w:type="spellStart"/>
+      <w:r>
+        <w:rPr>
+          <w:rFonts w:ascii="Calibri" w:hAnsi="Calibri"/>
+          <w:sz w:val="24"/>
+          <w:szCs w:val="24"/>
+        </w:rPr>
+        <w:t>local_IP</w:t>
+      </w:r>
+      <w:proofErr w:type="spellEnd"/>
+      <w:r>
+        <w:rPr>
+          <w:rFonts w:ascii="Calibri" w:hAnsi="Calibri"/>
+          <w:sz w:val="24"/>
+          <w:szCs w:val="24"/>
+        </w:rPr>
+        <w:t>&gt; -P &lt;</w:t>
+      </w:r>
+      <w:proofErr w:type="spellStart"/>
+      <w:r>
+        <w:rPr>
+          <w:rFonts w:ascii="Calibri" w:hAnsi="Calibri"/>
+          <w:sz w:val="24"/>
+          <w:szCs w:val="24"/>
+        </w:rPr>
+        <w:t>local_port</w:t>
+      </w:r>
+      <w:proofErr w:type="spellEnd"/>
+      <w:r>
+        <w:rPr>
+          <w:rFonts w:ascii="Calibri" w:hAnsi="Calibri"/>
+          <w:sz w:val="24"/>
+          <w:szCs w:val="24"/>
+        </w:rPr>
+        <w:t xml:space="preserve">&gt; -l  </w:t>
+      </w:r>
+      <w:proofErr w:type="spellStart"/>
+      <w:r>
+        <w:rPr>
+          <w:rFonts w:ascii="Calibri" w:hAnsi="Calibri"/>
+          <w:sz w:val="24"/>
+          <w:szCs w:val="24"/>
+        </w:rPr>
+        <w:t>sctp_darn</w:t>
+      </w:r>
+      <w:proofErr w:type="spellEnd"/>
+      <w:r>
+        <w:rPr>
+          <w:rFonts w:ascii="Calibri" w:hAnsi="Calibri"/>
+          <w:sz w:val="24"/>
+          <w:szCs w:val="24"/>
+        </w:rPr>
+        <w:t xml:space="preserve"> -H &lt;</w:t>
+      </w:r>
+      <w:proofErr w:type="spellStart"/>
+      <w:r>
+        <w:rPr>
+          <w:rFonts w:ascii="Calibri" w:hAnsi="Calibri"/>
+          <w:sz w:val="24"/>
+          <w:szCs w:val="24"/>
+        </w:rPr>
+        <w:t>local_IP</w:t>
+      </w:r>
+      <w:proofErr w:type="spellEnd"/>
+      <w:r>
+        <w:rPr>
+          <w:rFonts w:ascii="Calibri" w:hAnsi="Calibri"/>
+          <w:sz w:val="24"/>
+          <w:szCs w:val="24"/>
+        </w:rPr>
+        <w:t>&gt; -P &lt;</w:t>
+      </w:r>
+      <w:proofErr w:type="spellStart"/>
+      <w:r>
+        <w:rPr>
+          <w:rFonts w:ascii="Calibri" w:hAnsi="Calibri"/>
+          <w:sz w:val="24"/>
+          <w:szCs w:val="24"/>
+        </w:rPr>
+        <w:t>local_port</w:t>
+      </w:r>
+      <w:proofErr w:type="spellEnd"/>
+      <w:r>
+        <w:rPr>
+          <w:rFonts w:ascii="Calibri" w:hAnsi="Calibri"/>
+          <w:sz w:val="24"/>
+          <w:szCs w:val="24"/>
+        </w:rPr>
+        <w:t>&gt; -h &lt;</w:t>
+      </w:r>
+      <w:proofErr w:type="spellStart"/>
+      <w:r>
+        <w:rPr>
+          <w:rFonts w:ascii="Calibri" w:hAnsi="Calibri"/>
+          <w:sz w:val="24"/>
+          <w:szCs w:val="24"/>
+        </w:rPr>
+        <w:t>remote_IP</w:t>
+      </w:r>
+      <w:proofErr w:type="spellEnd"/>
+      <w:r>
+        <w:rPr>
+          <w:rFonts w:ascii="Calibri" w:hAnsi="Calibri"/>
+          <w:sz w:val="24"/>
+          <w:szCs w:val="24"/>
+        </w:rPr>
+        <w:t>&gt; -p &lt;</w:t>
+      </w:r>
+      <w:proofErr w:type="spellStart"/>
+      <w:r>
+        <w:rPr>
+          <w:rFonts w:ascii="Calibri" w:hAnsi="Calibri"/>
+          <w:sz w:val="24"/>
+          <w:szCs w:val="24"/>
+        </w:rPr>
+        <w:t>remote_port</w:t>
+      </w:r>
+      <w:proofErr w:type="spellEnd"/>
+      <w:r>
+        <w:rPr>
+          <w:rFonts w:ascii="Calibri" w:hAnsi="Calibri"/>
+          <w:sz w:val="24"/>
+          <w:szCs w:val="24"/>
+        </w:rPr>
+        <w:t xml:space="preserve">&gt; -s  </w:t>
+      </w:r>
+      <w:proofErr w:type="spellStart"/>
+      <w:r>
+        <w:rPr>
+          <w:rFonts w:ascii="Calibri" w:hAnsi="Calibri"/>
+          <w:sz w:val="24"/>
+          <w:szCs w:val="24"/>
+        </w:rPr>
+        <w:t>sctp_test</w:t>
+      </w:r>
+      <w:proofErr w:type="spellEnd"/>
+      <w:r>
+        <w:rPr>
+          <w:rFonts w:ascii="Calibri" w:hAnsi="Calibri"/>
+          <w:sz w:val="24"/>
+          <w:szCs w:val="24"/>
+        </w:rPr>
+        <w:t xml:space="preserve"> -H &lt;</w:t>
+      </w:r>
+      <w:proofErr w:type="spellStart"/>
+      <w:r>
+        <w:rPr>
+          <w:rFonts w:ascii="Calibri" w:hAnsi="Calibri"/>
+          <w:sz w:val="24"/>
+          <w:szCs w:val="24"/>
+        </w:rPr>
+        <w:t>local_IP</w:t>
+      </w:r>
+      <w:proofErr w:type="spellEnd"/>
+      <w:r>
+        <w:rPr>
+          <w:rFonts w:ascii="Calibri" w:hAnsi="Calibri"/>
+          <w:sz w:val="24"/>
+          <w:szCs w:val="24"/>
+        </w:rPr>
+        <w:t>&gt; -P &lt;</w:t>
+      </w:r>
+      <w:proofErr w:type="spellStart"/>
+      <w:r>
+        <w:rPr>
+          <w:rFonts w:ascii="Calibri" w:hAnsi="Calibri"/>
+          <w:sz w:val="24"/>
+          <w:szCs w:val="24"/>
+        </w:rPr>
+        <w:t>local_port</w:t>
+      </w:r>
+      <w:proofErr w:type="spellEnd"/>
+      <w:r>
+        <w:rPr>
+          <w:rFonts w:ascii="Calibri" w:hAnsi="Calibri"/>
+          <w:sz w:val="24"/>
+          <w:szCs w:val="24"/>
+        </w:rPr>
+        <w:t>&gt; -h &lt;</w:t>
+      </w:r>
+      <w:proofErr w:type="spellStart"/>
+      <w:r>
+        <w:rPr>
+          <w:rFonts w:ascii="Calibri" w:hAnsi="Calibri"/>
+          <w:sz w:val="24"/>
+          <w:szCs w:val="24"/>
+        </w:rPr>
+        <w:t>remote_IP</w:t>
+      </w:r>
+      <w:proofErr w:type="spellEnd"/>
+      <w:r>
+        <w:rPr>
+          <w:rFonts w:ascii="Calibri" w:hAnsi="Calibri"/>
+          <w:sz w:val="24"/>
+          <w:szCs w:val="24"/>
+        </w:rPr>
+        <w:t>&gt; -p &lt;</w:t>
+      </w:r>
+      <w:proofErr w:type="spellStart"/>
+      <w:r>
+        <w:rPr>
+          <w:rFonts w:ascii="Calibri" w:hAnsi="Calibri"/>
+          <w:sz w:val="24"/>
+          <w:szCs w:val="24"/>
+        </w:rPr>
+        <w:t>remote_port</w:t>
+      </w:r>
+      <w:proofErr w:type="spellEnd"/>
+      <w:r>
+        <w:rPr>
+          <w:rFonts w:ascii="Calibri" w:hAnsi="Calibri"/>
+          <w:sz w:val="24"/>
+          <w:szCs w:val="24"/>
+        </w:rPr>
+        <w:t xml:space="preserve">&gt; -s  </w:t>
+      </w:r>
+      <w:proofErr w:type="spellStart"/>
+      <w:r>
+        <w:rPr>
+          <w:rFonts w:ascii="Calibri" w:hAnsi="Calibri"/>
+          <w:sz w:val="24"/>
+          <w:szCs w:val="24"/>
+        </w:rPr>
+        <w:t>sctp_test</w:t>
+      </w:r>
+      <w:proofErr w:type="spellEnd"/>
+      <w:r>
+        <w:rPr>
+          <w:rFonts w:ascii="Calibri" w:hAnsi="Calibri"/>
+          <w:sz w:val="24"/>
+          <w:szCs w:val="24"/>
+        </w:rPr>
+        <w:t xml:space="preserve"> -H &lt;</w:t>
+      </w:r>
+      <w:proofErr w:type="spellStart"/>
+      <w:r>
+        <w:rPr>
+          <w:rFonts w:ascii="Calibri" w:hAnsi="Calibri"/>
+          <w:sz w:val="24"/>
+          <w:szCs w:val="24"/>
+        </w:rPr>
+        <w:t>local_IP</w:t>
+      </w:r>
+      <w:proofErr w:type="spellEnd"/>
+      <w:r>
+        <w:rPr>
+          <w:rFonts w:ascii="Calibri" w:hAnsi="Calibri"/>
+          <w:sz w:val="24"/>
+          <w:szCs w:val="24"/>
+        </w:rPr>
+        <w:t>&gt; -P &lt;</w:t>
+      </w:r>
+      <w:proofErr w:type="spellStart"/>
+      <w:r>
+        <w:rPr>
+          <w:rFonts w:ascii="Calibri" w:hAnsi="Calibri"/>
+          <w:sz w:val="24"/>
+          <w:szCs w:val="24"/>
+        </w:rPr>
+        <w:t>local_port</w:t>
+      </w:r>
+      <w:proofErr w:type="spellEnd"/>
+      <w:r>
+        <w:rPr>
+          <w:rFonts w:ascii="Calibri" w:hAnsi="Calibri"/>
+          <w:sz w:val="24"/>
+          <w:szCs w:val="24"/>
+        </w:rPr>
+        <w:t>&gt; -l</w:t>
+      </w:r>
     </w:p>
     <w:p>
       <w:pPr>
@@ -1379,6 +1647,7 @@
           <w:sz w:val="24"/>
           <w:szCs w:val="24"/>
         </w:rPr>
+        <w:lastRenderedPageBreak/>
         <w:t>③</w:t>
       </w:r>
       <w:proofErr w:type="spellStart"/>
@@ -1878,7 +2147,6 @@
           <w:sz w:val="24"/>
           <w:szCs w:val="24"/>
         </w:rPr>
-        <w:lastRenderedPageBreak/>
         <w:t>lvextend</w:t>
       </w:r>
       <w:proofErr w:type="spellEnd"/>
@@ -3356,6 +3624,7 @@
           <w:sz w:val="24"/>
           <w:szCs w:val="24"/>
         </w:rPr>
+        <w:lastRenderedPageBreak/>
         <w:t>file&amp;directory</w:t>
       </w:r>
       <w:proofErr w:type="spellEnd"/>
@@ -3615,7 +3884,6 @@
           <w:sz w:val="24"/>
           <w:szCs w:val="24"/>
         </w:rPr>
-        <w:lastRenderedPageBreak/>
         <w:t xml:space="preserve">4.cd  </w:t>
       </w:r>
       <w:proofErr w:type="spellStart"/>
@@ -4215,6 +4483,158 @@
           <w:szCs w:val="24"/>
         </w:rPr>
         <w:t>:/xx/xx</w:t>
+      </w:r>
+      <w:r>
+        <w:rPr>
+          <w:rFonts w:ascii="Calibri" w:hAnsi="Calibri"/>
+          <w:sz w:val="24"/>
+          <w:szCs w:val="24"/>
+        </w:rPr>
+        <w:t xml:space="preserve">  </w:t>
+      </w:r>
+      <w:proofErr w:type="spellStart"/>
+      <w:r>
+        <w:rPr>
+          <w:rFonts w:ascii="Calibri" w:hAnsi="Calibri"/>
+          <w:sz w:val="24"/>
+          <w:szCs w:val="24"/>
+        </w:rPr>
+        <w:t>rsync</w:t>
+      </w:r>
+      <w:proofErr w:type="spellEnd"/>
+      <w:r>
+        <w:rPr>
+          <w:rFonts w:ascii="Calibri" w:hAnsi="Calibri"/>
+          <w:sz w:val="24"/>
+          <w:szCs w:val="24"/>
+        </w:rPr>
+        <w:t xml:space="preserve"> -</w:t>
+      </w:r>
+      <w:proofErr w:type="spellStart"/>
+      <w:r>
+        <w:rPr>
+          <w:rFonts w:ascii="Calibri" w:hAnsi="Calibri"/>
+          <w:sz w:val="24"/>
+          <w:szCs w:val="24"/>
+        </w:rPr>
+        <w:t>arv</w:t>
+      </w:r>
+      <w:proofErr w:type="spellEnd"/>
+      <w:r>
+        <w:rPr>
+          <w:rFonts w:ascii="Calibri" w:hAnsi="Calibri"/>
+          <w:sz w:val="24"/>
+          <w:szCs w:val="24"/>
+        </w:rPr>
+        <w:t xml:space="preserve"> --delete /xx/xx /</w:t>
+      </w:r>
+      <w:proofErr w:type="spellStart"/>
+      <w:r>
+        <w:rPr>
+          <w:rFonts w:ascii="Calibri" w:hAnsi="Calibri"/>
+          <w:sz w:val="24"/>
+          <w:szCs w:val="24"/>
+        </w:rPr>
+        <w:t>yy</w:t>
+      </w:r>
+      <w:proofErr w:type="spellEnd"/>
+      <w:r>
+        <w:rPr>
+          <w:rFonts w:ascii="Calibri" w:hAnsi="Calibri"/>
+          <w:sz w:val="24"/>
+          <w:szCs w:val="24"/>
+        </w:rPr>
+        <w:t>/</w:t>
+      </w:r>
+      <w:proofErr w:type="spellStart"/>
+      <w:r>
+        <w:rPr>
+          <w:rFonts w:ascii="Calibri" w:hAnsi="Calibri"/>
+          <w:sz w:val="24"/>
+          <w:szCs w:val="24"/>
+        </w:rPr>
+        <w:t>yy</w:t>
+      </w:r>
+      <w:proofErr w:type="spellEnd"/>
+      <w:r>
+        <w:rPr>
+          <w:rFonts w:ascii="Calibri" w:hAnsi="Calibri"/>
+          <w:sz w:val="24"/>
+          <w:szCs w:val="24"/>
+        </w:rPr>
+        <w:t xml:space="preserve">/  </w:t>
+      </w:r>
+      <w:proofErr w:type="spellStart"/>
+      <w:r>
+        <w:rPr>
+          <w:rFonts w:ascii="Calibri" w:hAnsi="Calibri"/>
+          <w:sz w:val="24"/>
+          <w:szCs w:val="24"/>
+        </w:rPr>
+        <w:t>rsync</w:t>
+      </w:r>
+      <w:proofErr w:type="spellEnd"/>
+      <w:r>
+        <w:rPr>
+          <w:rFonts w:ascii="Calibri" w:hAnsi="Calibri"/>
+          <w:sz w:val="24"/>
+          <w:szCs w:val="24"/>
+        </w:rPr>
+        <w:t xml:space="preserve"> -</w:t>
+      </w:r>
+      <w:proofErr w:type="spellStart"/>
+      <w:r>
+        <w:rPr>
+          <w:rFonts w:ascii="Calibri" w:hAnsi="Calibri"/>
+          <w:sz w:val="24"/>
+          <w:szCs w:val="24"/>
+        </w:rPr>
+        <w:t>arv</w:t>
+      </w:r>
+      <w:proofErr w:type="spellEnd"/>
+      <w:r>
+        <w:rPr>
+          <w:rFonts w:ascii="Calibri" w:hAnsi="Calibri"/>
+          <w:sz w:val="24"/>
+          <w:szCs w:val="24"/>
+        </w:rPr>
+        <w:t xml:space="preserve"> --delete /xx/xx/ /</w:t>
+      </w:r>
+      <w:proofErr w:type="spellStart"/>
+      <w:r>
+        <w:rPr>
+          <w:rFonts w:ascii="Calibri" w:hAnsi="Calibri"/>
+          <w:sz w:val="24"/>
+          <w:szCs w:val="24"/>
+        </w:rPr>
+        <w:t>yy</w:t>
+      </w:r>
+      <w:proofErr w:type="spellEnd"/>
+      <w:r>
+        <w:rPr>
+          <w:rFonts w:ascii="Calibri" w:hAnsi="Calibri"/>
+          <w:sz w:val="24"/>
+          <w:szCs w:val="24"/>
+        </w:rPr>
+        <w:t>/</w:t>
+      </w:r>
+      <w:proofErr w:type="spellStart"/>
+      <w:r>
+        <w:rPr>
+          <w:rFonts w:ascii="Calibri" w:hAnsi="Calibri"/>
+          <w:sz w:val="24"/>
+          <w:szCs w:val="24"/>
+        </w:rPr>
+        <w:t>yy</w:t>
+      </w:r>
+      <w:proofErr w:type="spellEnd"/>
+      <w:r>
+        <w:rPr>
+          <w:rFonts w:ascii="Calibri" w:hAnsi="Calibri"/>
+          <w:sz w:val="24"/>
+          <w:szCs w:val="24"/>
+        </w:rPr>
+        <w:t>/</w:t>
       </w:r>
     </w:p>
     <w:p>
@@ -5729,7 +6149,148 @@
           <w:sz w:val="24"/>
           <w:szCs w:val="24"/>
         </w:rPr>
-        <w:t xml:space="preserve"> -l</w:t>
+        <w:t xml:space="preserve"> </w:t>
+      </w:r>
+      <w:r>
+        <w:rPr>
+          <w:rFonts w:ascii="Calibri" w:hAnsi="Calibri"/>
+          <w:sz w:val="24"/>
+          <w:szCs w:val="24"/>
+        </w:rPr>
+        <w:t>–</w:t>
+      </w:r>
+      <w:r>
+        <w:rPr>
+          <w:rFonts w:ascii="Calibri" w:hAnsi="Calibri"/>
+          <w:sz w:val="24"/>
+          <w:szCs w:val="24"/>
+        </w:rPr>
+        <w:t>l</w:t>
+      </w:r>
+    </w:p>
+    <w:p>
+      <w:pPr>
+        <w:spacing w:after="0" w:line="360" w:lineRule="auto"/>
+        <w:jc w:val="left"/>
+        <w:rPr>
+          <w:rFonts w:ascii="Calibri" w:hAnsi="Calibri"/>
+          <w:sz w:val="24"/>
+          <w:szCs w:val="24"/>
+        </w:rPr>
+      </w:pPr>
+      <w:r>
+        <w:rPr>
+          <w:rFonts w:ascii="Calibri" w:hAnsi="Calibri"/>
+          <w:sz w:val="24"/>
+          <w:szCs w:val="24"/>
+        </w:rPr>
+        <w:lastRenderedPageBreak/>
+        <w:t>7.</w:t>
+      </w:r>
+      <w:r>
+        <w:t xml:space="preserve"> </w:t>
+      </w:r>
+      <w:r>
+        <w:rPr>
+          <w:rFonts w:ascii="Calibri" w:hAnsi="Calibri"/>
+          <w:sz w:val="24"/>
+          <w:szCs w:val="24"/>
+        </w:rPr>
+        <w:t>[1,2,&amp;] &gt;/&gt;&gt; &amp;[n],file,&amp;-,/</w:t>
+      </w:r>
+      <w:proofErr w:type="spellStart"/>
+      <w:r>
+        <w:rPr>
+          <w:rFonts w:ascii="Calibri" w:hAnsi="Calibri"/>
+          <w:sz w:val="24"/>
+          <w:szCs w:val="24"/>
+        </w:rPr>
+        <w:t>dev</w:t>
+      </w:r>
+      <w:proofErr w:type="spellEnd"/>
+      <w:r>
+        <w:rPr>
+          <w:rFonts w:ascii="Calibri" w:hAnsi="Calibri"/>
+          <w:sz w:val="24"/>
+          <w:szCs w:val="24"/>
+        </w:rPr>
+        <w:t>/null  0 &lt; &amp;[n],file</w:t>
+      </w:r>
+    </w:p>
+    <w:p>
+      <w:pPr>
+        <w:spacing w:after="0" w:line="360" w:lineRule="auto"/>
+        <w:jc w:val="left"/>
+        <w:rPr>
+          <w:rFonts w:ascii="Calibri" w:hAnsi="Calibri"/>
+          <w:sz w:val="24"/>
+          <w:szCs w:val="24"/>
+        </w:rPr>
+      </w:pPr>
+      <w:r>
+        <w:rPr>
+          <w:rFonts w:ascii="Calibri" w:hAnsi="Calibri"/>
+          <w:sz w:val="24"/>
+          <w:szCs w:val="24"/>
+        </w:rPr>
+        <w:t>8.</w:t>
+      </w:r>
+      <w:r>
+        <w:t xml:space="preserve"> </w:t>
+      </w:r>
+      <w:r>
+        <w:rPr>
+          <w:rFonts w:ascii="Calibri" w:hAnsi="Calibri"/>
+          <w:sz w:val="24"/>
+          <w:szCs w:val="24"/>
+        </w:rPr>
+        <w:t>free -m/-g &lt;total = code/data + buffers + cached + free&gt;  top &lt;"1","b","x","shift+&lt;/&gt;"&gt;</w:t>
+      </w:r>
+      <w:r>
+        <w:rPr>
+          <w:rFonts w:ascii="Calibri" w:hAnsi="Calibri"/>
+          <w:sz w:val="24"/>
+          <w:szCs w:val="24"/>
+        </w:rPr>
+        <w:t xml:space="preserve">  </w:t>
+      </w:r>
+      <w:r>
+        <w:rPr>
+          <w:rFonts w:ascii="Calibri" w:hAnsi="Calibri"/>
+          <w:sz w:val="24"/>
+          <w:szCs w:val="24"/>
+        </w:rPr>
+        <w:t>echo $0  echo $$</w:t>
+      </w:r>
+    </w:p>
+    <w:p>
+      <w:pPr>
+        <w:spacing w:after="0" w:line="360" w:lineRule="auto"/>
+        <w:jc w:val="left"/>
+        <w:rPr>
+          <w:rFonts w:ascii="Calibri" w:hAnsi="Calibri"/>
+          <w:sz w:val="24"/>
+          <w:szCs w:val="24"/>
+        </w:rPr>
+      </w:pPr>
+      <w:r>
+        <w:rPr>
+          <w:rFonts w:ascii="Calibri" w:hAnsi="Calibri"/>
+          <w:sz w:val="24"/>
+          <w:szCs w:val="24"/>
+        </w:rPr>
+        <w:t>9.</w:t>
+      </w:r>
+      <w:r>
+        <w:t xml:space="preserve"> </w:t>
+      </w:r>
+      <w:r>
+        <w:rPr>
+          <w:rFonts w:ascii="Calibri" w:hAnsi="Calibri"/>
+          <w:sz w:val="24"/>
+          <w:szCs w:val="24"/>
+        </w:rPr>
+        <w:t>@reboot - Run once, at startup; @yearly/@annually - Run once a year, "0 0 1 1 *"; @monthly - Run once a month, "0 0 1 * *"; @weekly - Run once a week, "0 0 * * 0"; @daily/@midnight - Run once a day, "0 0 * * *"; @hourly - Run once an hour, "0 * * * *"</w:t>
       </w:r>
     </w:p>
     <w:p>
@@ -5744,7 +6305,6 @@
           <w:szCs w:val="24"/>
         </w:rPr>
       </w:pPr>
-      <w:proofErr w:type="spellStart"/>
       <w:r>
         <w:rPr>
           <w:rFonts w:ascii="Calibri" w:hAnsi="Calibri"/>
@@ -5753,10 +6313,504 @@
           <w:sz w:val="24"/>
           <w:szCs w:val="24"/>
         </w:rPr>
-        <w:t>vm</w:t>
-      </w:r>
-      <w:proofErr w:type="spellEnd"/>
-      <w:r>
+        <w:t>daemon</w:t>
+      </w:r>
+    </w:p>
+    <w:p>
+      <w:pPr>
+        <w:widowControl/>
+        <w:spacing w:after="0" w:line="360" w:lineRule="auto"/>
+        <w:jc w:val="left"/>
+        <w:rPr>
+          <w:rFonts w:ascii="Calibri" w:hAnsi="Calibri"/>
+          <w:sz w:val="24"/>
+          <w:szCs w:val="24"/>
+        </w:rPr>
+      </w:pPr>
+      <w:r>
+        <w:rPr>
+          <w:rFonts w:ascii="Calibri" w:hAnsi="Calibri"/>
+          <w:sz w:val="24"/>
+          <w:szCs w:val="24"/>
+        </w:rPr>
+        <w:t>1.</w:t>
+      </w:r>
+      <w:r>
+        <w:rPr>
+          <w:rFonts w:ascii="Calibri" w:hAnsi="Calibri"/>
+          <w:sz w:val="24"/>
+          <w:szCs w:val="24"/>
+        </w:rPr>
+        <w:t xml:space="preserve">generally the shell will send </w:t>
+      </w:r>
+      <w:r>
+        <w:rPr>
+          <w:rFonts w:ascii="Calibri" w:hAnsi="Calibri"/>
+          <w:i/>
+          <w:sz w:val="24"/>
+          <w:szCs w:val="24"/>
+        </w:rPr>
+        <w:t>HUP</w:t>
+      </w:r>
+      <w:r>
+        <w:rPr>
+          <w:rFonts w:ascii="Calibri" w:hAnsi="Calibri"/>
+          <w:sz w:val="24"/>
+          <w:szCs w:val="24"/>
+        </w:rPr>
+        <w:t xml:space="preserve"> signal to </w:t>
+      </w:r>
+      <w:r>
+        <w:rPr>
+          <w:rFonts w:ascii="Calibri" w:hAnsi="Calibri"/>
+          <w:i/>
+          <w:sz w:val="24"/>
+          <w:szCs w:val="24"/>
+        </w:rPr>
+        <w:t>all</w:t>
+      </w:r>
+      <w:r>
+        <w:rPr>
+          <w:rFonts w:ascii="Calibri" w:hAnsi="Calibri"/>
+          <w:i/>
+          <w:sz w:val="24"/>
+          <w:szCs w:val="24"/>
+        </w:rPr>
+        <w:t xml:space="preserve"> child process </w:t>
+      </w:r>
+      <w:r>
+        <w:rPr>
+          <w:rFonts w:ascii="Calibri" w:hAnsi="Calibri"/>
+          <w:sz w:val="24"/>
+          <w:szCs w:val="24"/>
+        </w:rPr>
+        <w:t>when shell logout/exit</w:t>
+      </w:r>
+    </w:p>
+    <w:p>
+      <w:pPr>
+        <w:widowControl/>
+        <w:spacing w:after="0" w:line="360" w:lineRule="auto"/>
+        <w:jc w:val="left"/>
+        <w:rPr>
+          <w:rFonts w:ascii="Calibri" w:hAnsi="Calibri"/>
+          <w:sz w:val="24"/>
+          <w:szCs w:val="24"/>
+        </w:rPr>
+      </w:pPr>
+      <w:r>
+        <w:rPr>
+          <w:rFonts w:ascii="Calibri" w:hAnsi="Calibri"/>
+          <w:sz w:val="24"/>
+          <w:szCs w:val="24"/>
+        </w:rPr>
+        <w:t>2.</w:t>
+      </w:r>
+      <w:r>
+        <w:rPr>
+          <w:rFonts w:ascii="Calibri" w:hAnsi="Calibri"/>
+          <w:sz w:val="24"/>
+          <w:szCs w:val="24"/>
+        </w:rPr>
+        <w:t xml:space="preserve">crtl+z  jobs  </w:t>
+      </w:r>
+      <w:proofErr w:type="spellStart"/>
+      <w:r>
+        <w:rPr>
+          <w:rFonts w:ascii="Calibri" w:hAnsi="Calibri"/>
+          <w:sz w:val="24"/>
+          <w:szCs w:val="24"/>
+        </w:rPr>
+        <w:t>fg</w:t>
+      </w:r>
+      <w:proofErr w:type="spellEnd"/>
+      <w:r>
+        <w:rPr>
+          <w:rFonts w:ascii="Calibri" w:hAnsi="Calibri"/>
+          <w:sz w:val="24"/>
+          <w:szCs w:val="24"/>
+        </w:rPr>
+        <w:t xml:space="preserve"> %&lt;</w:t>
+      </w:r>
+      <w:proofErr w:type="spellStart"/>
+      <w:r>
+        <w:rPr>
+          <w:rFonts w:ascii="Calibri" w:hAnsi="Calibri"/>
+          <w:sz w:val="24"/>
+          <w:szCs w:val="24"/>
+        </w:rPr>
+        <w:t>job_num</w:t>
+      </w:r>
+      <w:proofErr w:type="spellEnd"/>
+      <w:r>
+        <w:rPr>
+          <w:rFonts w:ascii="Calibri" w:hAnsi="Calibri"/>
+          <w:sz w:val="24"/>
+          <w:szCs w:val="24"/>
+        </w:rPr>
+        <w:t xml:space="preserve">&gt;  </w:t>
+      </w:r>
+      <w:proofErr w:type="spellStart"/>
+      <w:r>
+        <w:rPr>
+          <w:rFonts w:ascii="Calibri" w:hAnsi="Calibri"/>
+          <w:sz w:val="24"/>
+          <w:szCs w:val="24"/>
+        </w:rPr>
+        <w:t>bg</w:t>
+      </w:r>
+      <w:proofErr w:type="spellEnd"/>
+      <w:r>
+        <w:rPr>
+          <w:rFonts w:ascii="Calibri" w:hAnsi="Calibri"/>
+          <w:sz w:val="24"/>
+          <w:szCs w:val="24"/>
+        </w:rPr>
+        <w:t xml:space="preserve"> %&lt;</w:t>
+      </w:r>
+      <w:proofErr w:type="spellStart"/>
+      <w:r>
+        <w:rPr>
+          <w:rFonts w:ascii="Calibri" w:hAnsi="Calibri"/>
+          <w:sz w:val="24"/>
+          <w:szCs w:val="24"/>
+        </w:rPr>
+        <w:t>job_num</w:t>
+      </w:r>
+      <w:proofErr w:type="spellEnd"/>
+      <w:r>
+        <w:rPr>
+          <w:rFonts w:ascii="Calibri" w:hAnsi="Calibri"/>
+          <w:sz w:val="24"/>
+          <w:szCs w:val="24"/>
+        </w:rPr>
+        <w:t>&gt;  kill -9 %&lt;</w:t>
+      </w:r>
+      <w:proofErr w:type="spellStart"/>
+      <w:r>
+        <w:rPr>
+          <w:rFonts w:ascii="Calibri" w:hAnsi="Calibri"/>
+          <w:sz w:val="24"/>
+          <w:szCs w:val="24"/>
+        </w:rPr>
+        <w:t>job_num</w:t>
+      </w:r>
+      <w:proofErr w:type="spellEnd"/>
+      <w:r>
+        <w:rPr>
+          <w:rFonts w:ascii="Calibri" w:hAnsi="Calibri"/>
+          <w:sz w:val="24"/>
+          <w:szCs w:val="24"/>
+        </w:rPr>
+        <w:t>&gt;</w:t>
+      </w:r>
+      <w:r>
+        <w:rPr>
+          <w:rFonts w:ascii="Calibri" w:hAnsi="Calibri"/>
+          <w:sz w:val="24"/>
+          <w:szCs w:val="24"/>
+        </w:rPr>
+        <w:t xml:space="preserve">  /xx/xx &amp;</w:t>
+      </w:r>
+    </w:p>
+    <w:p>
+      <w:pPr>
+        <w:widowControl/>
+        <w:spacing w:after="0" w:line="360" w:lineRule="auto"/>
+        <w:jc w:val="left"/>
+        <w:rPr>
+          <w:rFonts w:ascii="Calibri" w:hAnsi="Calibri"/>
+          <w:sz w:val="24"/>
+          <w:szCs w:val="24"/>
+        </w:rPr>
+      </w:pPr>
+      <w:r>
+        <w:rPr>
+          <w:rFonts w:ascii="Calibri" w:hAnsi="Calibri"/>
+          <w:sz w:val="24"/>
+          <w:szCs w:val="24"/>
+        </w:rPr>
+        <w:t>3</w:t>
+      </w:r>
+      <w:r>
+        <w:rPr>
+          <w:rFonts w:ascii="Calibri" w:hAnsi="Calibri"/>
+          <w:sz w:val="24"/>
+          <w:szCs w:val="24"/>
+        </w:rPr>
+        <w:t>.</w:t>
+      </w:r>
+      <w:r>
+        <w:rPr>
+          <w:rFonts w:ascii="Calibri" w:hAnsi="Calibri"/>
+          <w:sz w:val="24"/>
+          <w:szCs w:val="24"/>
+        </w:rPr>
+        <w:t>nohup /xx/xx &amp;</w:t>
+      </w:r>
+      <w:r>
+        <w:rPr>
+          <w:rFonts w:ascii="Calibri" w:hAnsi="Calibri"/>
+          <w:sz w:val="24"/>
+          <w:szCs w:val="24"/>
+        </w:rPr>
+        <w:t xml:space="preserve">  disown -h %&lt;</w:t>
+      </w:r>
+      <w:proofErr w:type="spellStart"/>
+      <w:r>
+        <w:rPr>
+          <w:rFonts w:ascii="Calibri" w:hAnsi="Calibri"/>
+          <w:sz w:val="24"/>
+          <w:szCs w:val="24"/>
+        </w:rPr>
+        <w:t>job_num</w:t>
+      </w:r>
+      <w:proofErr w:type="spellEnd"/>
+      <w:r>
+        <w:rPr>
+          <w:rFonts w:ascii="Calibri" w:hAnsi="Calibri"/>
+          <w:sz w:val="24"/>
+          <w:szCs w:val="24"/>
+        </w:rPr>
+        <w:t>&gt;</w:t>
+      </w:r>
+      <w:r>
+        <w:rPr>
+          <w:rFonts w:ascii="Calibri" w:hAnsi="Calibri"/>
+          <w:sz w:val="24"/>
+          <w:szCs w:val="24"/>
+        </w:rPr>
+        <w:t xml:space="preserve">  -&gt; exit</w:t>
+      </w:r>
+    </w:p>
+    <w:p>
+      <w:pPr>
+        <w:widowControl/>
+        <w:spacing w:after="0" w:line="360" w:lineRule="auto"/>
+        <w:jc w:val="left"/>
+        <w:rPr>
+          <w:rFonts w:ascii="Calibri" w:hAnsi="Calibri"/>
+          <w:sz w:val="24"/>
+          <w:szCs w:val="24"/>
+        </w:rPr>
+      </w:pPr>
+      <w:r>
+        <w:rPr>
+          <w:rFonts w:ascii="Calibri" w:hAnsi="Calibri"/>
+          <w:sz w:val="24"/>
+          <w:szCs w:val="24"/>
+        </w:rPr>
+        <w:t>4.</w:t>
+      </w:r>
+      <w:r>
+        <w:rPr>
+          <w:rFonts w:ascii="Calibri" w:hAnsi="Calibri"/>
+          <w:sz w:val="24"/>
+          <w:szCs w:val="24"/>
+        </w:rPr>
+        <w:t>setsid /xx/xx  (/xx/xx &amp;)</w:t>
+      </w:r>
+    </w:p>
+    <w:p>
+      <w:pPr>
+        <w:widowControl/>
+        <w:spacing w:after="0" w:line="360" w:lineRule="auto"/>
+        <w:jc w:val="left"/>
+        <w:rPr>
+          <w:rFonts w:ascii="Calibri" w:hAnsi="Calibri"/>
+          <w:sz w:val="24"/>
+          <w:szCs w:val="24"/>
+        </w:rPr>
+      </w:pPr>
+      <w:r>
+        <w:rPr>
+          <w:rFonts w:ascii="Calibri" w:hAnsi="Calibri"/>
+          <w:sz w:val="24"/>
+          <w:szCs w:val="24"/>
+        </w:rPr>
+        <w:t>5</w:t>
+      </w:r>
+      <w:r>
+        <w:rPr>
+          <w:rFonts w:ascii="Calibri" w:hAnsi="Calibri"/>
+          <w:sz w:val="24"/>
+          <w:szCs w:val="24"/>
+        </w:rPr>
+        <w:t>.</w:t>
+      </w:r>
+      <w:r>
+        <w:rPr>
+          <w:rFonts w:ascii="Calibri" w:hAnsi="Calibri"/>
+          <w:sz w:val="24"/>
+          <w:szCs w:val="24"/>
+        </w:rPr>
+        <w:t>start-stop-daemon --start --background --exec /</w:t>
+      </w:r>
+      <w:proofErr w:type="spellStart"/>
+      <w:r>
+        <w:rPr>
+          <w:rFonts w:ascii="Calibri" w:hAnsi="Calibri"/>
+          <w:sz w:val="24"/>
+          <w:szCs w:val="24"/>
+        </w:rPr>
+        <w:t>usr</w:t>
+      </w:r>
+      <w:proofErr w:type="spellEnd"/>
+      <w:r>
+        <w:rPr>
+          <w:rFonts w:ascii="Calibri" w:hAnsi="Calibri"/>
+          <w:sz w:val="24"/>
+          <w:szCs w:val="24"/>
+        </w:rPr>
+        <w:t xml:space="preserve">/bin/java -- -jar </w:t>
+      </w:r>
+      <w:r>
+        <w:rPr>
+          <w:rFonts w:ascii="Calibri" w:hAnsi="Calibri"/>
+          <w:sz w:val="24"/>
+          <w:szCs w:val="24"/>
+        </w:rPr>
+        <w:t>/home/</w:t>
+      </w:r>
+      <w:proofErr w:type="spellStart"/>
+      <w:r>
+        <w:rPr>
+          <w:rFonts w:ascii="Calibri" w:hAnsi="Calibri"/>
+          <w:sz w:val="24"/>
+          <w:szCs w:val="24"/>
+        </w:rPr>
+        <w:t>bruce</w:t>
+      </w:r>
+      <w:proofErr w:type="spellEnd"/>
+      <w:r>
+        <w:rPr>
+          <w:rFonts w:ascii="Calibri" w:hAnsi="Calibri"/>
+          <w:sz w:val="24"/>
+          <w:szCs w:val="24"/>
+        </w:rPr>
+        <w:t>/Desktop/</w:t>
+      </w:r>
+      <w:proofErr w:type="spellStart"/>
+      <w:r>
+        <w:rPr>
+          <w:rFonts w:ascii="Calibri" w:hAnsi="Calibri"/>
+          <w:sz w:val="24"/>
+          <w:szCs w:val="24"/>
+        </w:rPr>
+        <w:t>jenkins.war</w:t>
+      </w:r>
+      <w:proofErr w:type="spellEnd"/>
+      <w:r>
+        <w:rPr>
+          <w:rFonts w:ascii="Calibri" w:hAnsi="Calibri"/>
+          <w:sz w:val="24"/>
+          <w:szCs w:val="24"/>
+        </w:rPr>
+        <w:t xml:space="preserve">  </w:t>
+      </w:r>
+      <w:r>
+        <w:rPr>
+          <w:rFonts w:ascii="Calibri" w:hAnsi="Calibri"/>
+          <w:sz w:val="24"/>
+          <w:szCs w:val="24"/>
+        </w:rPr>
+        <w:t>start-stop-daemon --stop --name java</w:t>
+      </w:r>
+    </w:p>
+    <w:p>
+      <w:pPr>
+        <w:widowControl/>
+        <w:spacing w:after="0" w:line="360" w:lineRule="auto"/>
+        <w:jc w:val="left"/>
+        <w:rPr>
+          <w:rFonts w:ascii="Calibri" w:hAnsi="Calibri"/>
+          <w:sz w:val="24"/>
+          <w:szCs w:val="24"/>
+        </w:rPr>
+      </w:pPr>
+      <w:r>
+        <w:rPr>
+          <w:rFonts w:ascii="Calibri" w:hAnsi="Calibri"/>
+          <w:sz w:val="24"/>
+          <w:szCs w:val="24"/>
+        </w:rPr>
+        <w:t>6.</w:t>
+      </w:r>
+      <w:r>
+        <w:rPr>
+          <w:rFonts w:ascii="Calibri" w:hAnsi="Calibri"/>
+          <w:sz w:val="24"/>
+          <w:szCs w:val="24"/>
+        </w:rPr>
+        <w:t xml:space="preserve">screen -list  </w:t>
+      </w:r>
+      <w:r>
+        <w:rPr>
+          <w:rFonts w:ascii="Calibri" w:hAnsi="Calibri"/>
+          <w:sz w:val="24"/>
+          <w:szCs w:val="24"/>
+        </w:rPr>
+        <w:t>screen -</w:t>
+      </w:r>
+      <w:proofErr w:type="spellStart"/>
+      <w:r>
+        <w:rPr>
+          <w:rFonts w:ascii="Calibri" w:hAnsi="Calibri"/>
+          <w:sz w:val="24"/>
+          <w:szCs w:val="24"/>
+        </w:rPr>
+        <w:t>dmS</w:t>
+      </w:r>
+      <w:proofErr w:type="spellEnd"/>
+      <w:r>
+        <w:rPr>
+          <w:rFonts w:ascii="Calibri" w:hAnsi="Calibri"/>
+          <w:sz w:val="24"/>
+          <w:szCs w:val="24"/>
+        </w:rPr>
+        <w:t xml:space="preserve"> &lt;</w:t>
+      </w:r>
+      <w:proofErr w:type="spellStart"/>
+      <w:r>
+        <w:rPr>
+          <w:rFonts w:ascii="Calibri" w:hAnsi="Calibri"/>
+          <w:sz w:val="24"/>
+          <w:szCs w:val="24"/>
+        </w:rPr>
+        <w:t>screen_name</w:t>
+      </w:r>
+      <w:proofErr w:type="spellEnd"/>
+      <w:r>
+        <w:rPr>
+          <w:rFonts w:ascii="Calibri" w:hAnsi="Calibri"/>
+          <w:sz w:val="24"/>
+          <w:szCs w:val="24"/>
+        </w:rPr>
+        <w:t>&gt;  screen -r &lt;</w:t>
+      </w:r>
+      <w:proofErr w:type="spellStart"/>
+      <w:r>
+        <w:rPr>
+          <w:rFonts w:ascii="Calibri" w:hAnsi="Calibri"/>
+          <w:sz w:val="24"/>
+          <w:szCs w:val="24"/>
+        </w:rPr>
+        <w:t>screen_name</w:t>
+      </w:r>
+      <w:proofErr w:type="spellEnd"/>
+      <w:r>
+        <w:rPr>
+          <w:rFonts w:ascii="Calibri" w:hAnsi="Calibri"/>
+          <w:sz w:val="24"/>
+          <w:szCs w:val="24"/>
+        </w:rPr>
+        <w:t>&gt;  screen -d  exit</w:t>
+      </w:r>
+    </w:p>
+    <w:p>
+      <w:pPr>
+        <w:spacing w:after="0" w:line="360" w:lineRule="auto"/>
+        <w:jc w:val="left"/>
         <w:rPr>
           <w:rFonts w:ascii="Calibri" w:hAnsi="Calibri"/>
           <w:b/>
@@ -5764,183 +6818,9 @@
           <w:sz w:val="24"/>
           <w:szCs w:val="24"/>
         </w:rPr>
-        <w:t xml:space="preserve"> tools</w:t>
-      </w:r>
-    </w:p>
-    <w:p>
-      <w:pPr>
-        <w:widowControl/>
-        <w:spacing w:after="0" w:line="360" w:lineRule="auto"/>
-        <w:jc w:val="left"/>
-        <w:rPr>
-          <w:rFonts w:ascii="Calibri" w:hAnsi="Calibri"/>
-          <w:sz w:val="24"/>
-          <w:szCs w:val="24"/>
-        </w:rPr>
-      </w:pPr>
-      <w:proofErr w:type="spellStart"/>
-      <w:r>
-        <w:rPr>
-          <w:rFonts w:ascii="Calibri" w:hAnsi="Calibri"/>
-          <w:sz w:val="24"/>
-          <w:szCs w:val="24"/>
-        </w:rPr>
-        <w:t>liunx:lsmod</w:t>
-      </w:r>
-      <w:proofErr w:type="spellEnd"/>
-      <w:r>
-        <w:rPr>
-          <w:rFonts w:ascii="Calibri" w:hAnsi="Calibri"/>
-          <w:sz w:val="24"/>
-          <w:szCs w:val="24"/>
-        </w:rPr>
-        <w:t xml:space="preserve"> | </w:t>
-      </w:r>
-      <w:proofErr w:type="spellStart"/>
-      <w:r>
-        <w:rPr>
-          <w:rFonts w:ascii="Calibri" w:hAnsi="Calibri"/>
-          <w:sz w:val="24"/>
-          <w:szCs w:val="24"/>
-        </w:rPr>
-        <w:t>grep</w:t>
-      </w:r>
-      <w:proofErr w:type="spellEnd"/>
-      <w:r>
-        <w:rPr>
-          <w:rFonts w:ascii="Calibri" w:hAnsi="Calibri"/>
-          <w:sz w:val="24"/>
-          <w:szCs w:val="24"/>
-        </w:rPr>
-        <w:t xml:space="preserve"> </w:t>
-      </w:r>
-      <w:proofErr w:type="spellStart"/>
-      <w:r>
-        <w:rPr>
-          <w:rFonts w:ascii="Calibri" w:hAnsi="Calibri"/>
-          <w:sz w:val="24"/>
-          <w:szCs w:val="24"/>
-        </w:rPr>
-        <w:t>vmhgfs</w:t>
-      </w:r>
-      <w:proofErr w:type="spellEnd"/>
-      <w:r>
-        <w:rPr>
-          <w:rFonts w:ascii="Calibri" w:hAnsi="Calibri"/>
-          <w:sz w:val="24"/>
-          <w:szCs w:val="24"/>
-        </w:rPr>
-        <w:t xml:space="preserve">  /</w:t>
-      </w:r>
-      <w:proofErr w:type="spellStart"/>
-      <w:r>
-        <w:rPr>
-          <w:rFonts w:ascii="Calibri" w:hAnsi="Calibri"/>
-          <w:sz w:val="24"/>
-          <w:szCs w:val="24"/>
-        </w:rPr>
-        <w:t>sbin</w:t>
-      </w:r>
-      <w:proofErr w:type="spellEnd"/>
-      <w:r>
-        <w:rPr>
-          <w:rFonts w:ascii="Calibri" w:hAnsi="Calibri"/>
-          <w:sz w:val="24"/>
-          <w:szCs w:val="24"/>
-        </w:rPr>
-        <w:t>/</w:t>
-      </w:r>
-      <w:proofErr w:type="spellStart"/>
-      <w:r>
-        <w:rPr>
-          <w:rFonts w:ascii="Calibri" w:hAnsi="Calibri"/>
-          <w:sz w:val="24"/>
-          <w:szCs w:val="24"/>
-        </w:rPr>
-        <w:t>mount.vmhgfs</w:t>
-      </w:r>
-      <w:proofErr w:type="spellEnd"/>
-    </w:p>
-    <w:p>
-      <w:pPr>
-        <w:widowControl/>
-        <w:spacing w:after="0" w:line="360" w:lineRule="auto"/>
-        <w:jc w:val="left"/>
-        <w:rPr>
-          <w:rFonts w:ascii="Calibri" w:hAnsi="Calibri"/>
-          <w:sz w:val="24"/>
-          <w:szCs w:val="24"/>
-        </w:rPr>
-      </w:pPr>
-      <w:r>
-        <w:rPr>
-          <w:rFonts w:ascii="Calibri" w:hAnsi="Calibri"/>
-          <w:sz w:val="24"/>
-          <w:szCs w:val="24"/>
-        </w:rPr>
-        <w:t xml:space="preserve">.host:/share-name  mount -t </w:t>
-      </w:r>
-      <w:proofErr w:type="spellStart"/>
-      <w:r>
-        <w:rPr>
-          <w:rFonts w:ascii="Calibri" w:hAnsi="Calibri"/>
-          <w:sz w:val="24"/>
-          <w:szCs w:val="24"/>
-        </w:rPr>
-        <w:t>vmhgfs</w:t>
-      </w:r>
-      <w:proofErr w:type="spellEnd"/>
-      <w:r>
-        <w:rPr>
-          <w:rFonts w:ascii="Calibri" w:hAnsi="Calibri"/>
-          <w:sz w:val="24"/>
-          <w:szCs w:val="24"/>
-        </w:rPr>
-        <w:t xml:space="preserve"> .host:/share-name</w:t>
-      </w:r>
-    </w:p>
-    <w:p>
-      <w:pPr>
-        <w:widowControl/>
-        <w:spacing w:after="0" w:line="360" w:lineRule="auto"/>
-        <w:jc w:val="left"/>
-        <w:rPr>
-          <w:rFonts w:ascii="Calibri" w:hAnsi="Calibri"/>
-          <w:sz w:val="24"/>
-          <w:szCs w:val="24"/>
-        </w:rPr>
-      </w:pPr>
-      <w:r>
-        <w:rPr>
-          <w:rFonts w:ascii="Calibri" w:hAnsi="Calibri"/>
-          <w:sz w:val="24"/>
-          <w:szCs w:val="24"/>
-        </w:rPr>
-        <w:t>windows:\\</w:t>
-      </w:r>
-      <w:proofErr w:type="spellStart"/>
-      <w:r>
-        <w:rPr>
-          <w:rFonts w:ascii="Calibri" w:hAnsi="Calibri"/>
-          <w:sz w:val="24"/>
-          <w:szCs w:val="24"/>
-        </w:rPr>
-        <w:t>vmware</w:t>
-      </w:r>
-      <w:proofErr w:type="spellEnd"/>
-      <w:r>
-        <w:rPr>
-          <w:rFonts w:ascii="Calibri" w:hAnsi="Calibri"/>
-          <w:sz w:val="24"/>
-          <w:szCs w:val="24"/>
-        </w:rPr>
-        <w:t>-host\Shared Folders\share-name</w:t>
-      </w:r>
-    </w:p>
-    <w:p>
-      <w:pPr>
-        <w:spacing w:after="0" w:line="360" w:lineRule="auto"/>
-        <w:jc w:val="left"/>
+      </w:pPr>
+      <w:proofErr w:type="spellStart"/>
+      <w:r>
         <w:rPr>
           <w:rFonts w:ascii="Calibri" w:hAnsi="Calibri"/>
           <w:b/>
@@ -5948,8 +6828,486 @@
           <w:sz w:val="24"/>
           <w:szCs w:val="24"/>
         </w:rPr>
-      </w:pPr>
-      <w:r>
+        <w:t>Inode</w:t>
+      </w:r>
+      <w:proofErr w:type="spellEnd"/>
+    </w:p>
+    <w:p>
+      <w:pPr>
+        <w:widowControl/>
+        <w:spacing w:after="0" w:line="360" w:lineRule="auto"/>
+        <w:jc w:val="left"/>
+        <w:rPr>
+          <w:rFonts w:ascii="Calibri" w:hAnsi="Calibri"/>
+          <w:sz w:val="24"/>
+          <w:szCs w:val="24"/>
+        </w:rPr>
+      </w:pPr>
+      <w:r>
+        <w:rPr>
+          <w:rFonts w:ascii="Calibri" w:hAnsi="Calibri"/>
+          <w:sz w:val="24"/>
+          <w:szCs w:val="24"/>
+        </w:rPr>
+        <w:t xml:space="preserve">1. stat xx  </w:t>
+      </w:r>
+      <w:proofErr w:type="spellStart"/>
+      <w:r>
+        <w:rPr>
+          <w:rFonts w:ascii="Calibri" w:hAnsi="Calibri"/>
+          <w:sz w:val="24"/>
+          <w:szCs w:val="24"/>
+        </w:rPr>
+        <w:t>df</w:t>
+      </w:r>
+      <w:proofErr w:type="spellEnd"/>
+      <w:r>
+        <w:rPr>
+          <w:rFonts w:ascii="Calibri" w:hAnsi="Calibri"/>
+          <w:sz w:val="24"/>
+          <w:szCs w:val="24"/>
+        </w:rPr>
+        <w:t xml:space="preserve"> -</w:t>
+      </w:r>
+      <w:proofErr w:type="spellStart"/>
+      <w:r>
+        <w:rPr>
+          <w:rFonts w:ascii="Calibri" w:hAnsi="Calibri"/>
+          <w:sz w:val="24"/>
+          <w:szCs w:val="24"/>
+        </w:rPr>
+        <w:t>i</w:t>
+      </w:r>
+      <w:proofErr w:type="spellEnd"/>
+      <w:r>
+        <w:rPr>
+          <w:rFonts w:ascii="Calibri" w:hAnsi="Calibri"/>
+          <w:sz w:val="24"/>
+          <w:szCs w:val="24"/>
+        </w:rPr>
+        <w:t xml:space="preserve">  </w:t>
+      </w:r>
+      <w:proofErr w:type="spellStart"/>
+      <w:r>
+        <w:rPr>
+          <w:rFonts w:ascii="Calibri" w:hAnsi="Calibri"/>
+          <w:sz w:val="24"/>
+          <w:szCs w:val="24"/>
+        </w:rPr>
+        <w:t>ls</w:t>
+      </w:r>
+      <w:proofErr w:type="spellEnd"/>
+      <w:r>
+        <w:rPr>
+          <w:rFonts w:ascii="Calibri" w:hAnsi="Calibri"/>
+          <w:sz w:val="24"/>
+          <w:szCs w:val="24"/>
+        </w:rPr>
+        <w:t xml:space="preserve"> -</w:t>
+      </w:r>
+      <w:proofErr w:type="spellStart"/>
+      <w:r>
+        <w:rPr>
+          <w:rFonts w:ascii="Calibri" w:hAnsi="Calibri"/>
+          <w:sz w:val="24"/>
+          <w:szCs w:val="24"/>
+        </w:rPr>
+        <w:t>i</w:t>
+      </w:r>
+      <w:proofErr w:type="spellEnd"/>
+      <w:r>
+        <w:rPr>
+          <w:rFonts w:ascii="Calibri" w:hAnsi="Calibri"/>
+          <w:sz w:val="24"/>
+          <w:szCs w:val="24"/>
+        </w:rPr>
+        <w:t xml:space="preserve"> xx</w:t>
+      </w:r>
+    </w:p>
+    <w:p>
+      <w:pPr>
+        <w:widowControl/>
+        <w:spacing w:after="0" w:line="360" w:lineRule="auto"/>
+        <w:jc w:val="left"/>
+        <w:rPr>
+          <w:rFonts w:ascii="Calibri" w:hAnsi="Calibri"/>
+          <w:sz w:val="24"/>
+          <w:szCs w:val="24"/>
+        </w:rPr>
+      </w:pPr>
+      <w:r>
+        <w:rPr>
+          <w:rFonts w:ascii="Calibri" w:hAnsi="Calibri"/>
+          <w:sz w:val="24"/>
+          <w:szCs w:val="24"/>
+        </w:rPr>
+        <w:t xml:space="preserve">2. ln xx </w:t>
+      </w:r>
+      <w:proofErr w:type="spellStart"/>
+      <w:r>
+        <w:rPr>
+          <w:rFonts w:ascii="Calibri" w:hAnsi="Calibri"/>
+          <w:sz w:val="24"/>
+          <w:szCs w:val="24"/>
+        </w:rPr>
+        <w:t>xx</w:t>
+      </w:r>
+      <w:proofErr w:type="spellEnd"/>
+      <w:r>
+        <w:rPr>
+          <w:rFonts w:ascii="Calibri" w:hAnsi="Calibri"/>
+          <w:sz w:val="24"/>
+          <w:szCs w:val="24"/>
+        </w:rPr>
+        <w:t xml:space="preserve">  ln -s xx </w:t>
+      </w:r>
+      <w:proofErr w:type="spellStart"/>
+      <w:r>
+        <w:rPr>
+          <w:rFonts w:ascii="Calibri" w:hAnsi="Calibri"/>
+          <w:sz w:val="24"/>
+          <w:szCs w:val="24"/>
+        </w:rPr>
+        <w:t>xx</w:t>
+      </w:r>
+      <w:proofErr w:type="spellEnd"/>
+      <w:r>
+        <w:rPr>
+          <w:rFonts w:ascii="Calibri" w:hAnsi="Calibri"/>
+          <w:sz w:val="24"/>
+          <w:szCs w:val="24"/>
+        </w:rPr>
+        <w:t xml:space="preserve">  </w:t>
+      </w:r>
+      <w:proofErr w:type="spellStart"/>
+      <w:r>
+        <w:rPr>
+          <w:rFonts w:ascii="Calibri" w:hAnsi="Calibri"/>
+          <w:sz w:val="24"/>
+          <w:szCs w:val="24"/>
+        </w:rPr>
+        <w:t>rm</w:t>
+      </w:r>
+      <w:proofErr w:type="spellEnd"/>
+      <w:r>
+        <w:rPr>
+          <w:rFonts w:ascii="Calibri" w:hAnsi="Calibri"/>
+          <w:sz w:val="24"/>
+          <w:szCs w:val="24"/>
+        </w:rPr>
+        <w:t xml:space="preserve"> -</w:t>
+      </w:r>
+      <w:proofErr w:type="spellStart"/>
+      <w:r>
+        <w:rPr>
+          <w:rFonts w:ascii="Calibri" w:hAnsi="Calibri"/>
+          <w:sz w:val="24"/>
+          <w:szCs w:val="24"/>
+        </w:rPr>
+        <w:t>rf</w:t>
+      </w:r>
+      <w:proofErr w:type="spellEnd"/>
+      <w:r>
+        <w:rPr>
+          <w:rFonts w:ascii="Calibri" w:hAnsi="Calibri"/>
+          <w:sz w:val="24"/>
+          <w:szCs w:val="24"/>
+        </w:rPr>
+        <w:t xml:space="preserve"> xx</w:t>
+      </w:r>
+    </w:p>
+    <w:p>
+      <w:pPr>
+        <w:widowControl/>
+        <w:spacing w:after="0" w:line="360" w:lineRule="auto"/>
+        <w:jc w:val="left"/>
+        <w:rPr>
+          <w:rFonts w:ascii="Calibri" w:hAnsi="Calibri"/>
+          <w:b/>
+          <w:sz w:val="24"/>
+          <w:szCs w:val="24"/>
+        </w:rPr>
+      </w:pPr>
+      <w:r>
+        <w:rPr>
+          <w:rFonts w:ascii="Calibri" w:hAnsi="Calibri"/>
+          <w:b/>
+          <w:sz w:val="24"/>
+          <w:szCs w:val="24"/>
+        </w:rPr>
+        <w:t>Shell Variable</w:t>
+      </w:r>
+    </w:p>
+    <w:p>
+      <w:pPr>
+        <w:widowControl/>
+        <w:spacing w:after="0" w:line="360" w:lineRule="auto"/>
+        <w:jc w:val="left"/>
+        <w:rPr>
+          <w:rFonts w:ascii="Calibri" w:hAnsi="Calibri"/>
+          <w:sz w:val="24"/>
+          <w:szCs w:val="24"/>
+        </w:rPr>
+      </w:pPr>
+      <w:r>
+        <w:rPr>
+          <w:rFonts w:ascii="Calibri" w:hAnsi="Calibri"/>
+          <w:sz w:val="24"/>
+          <w:szCs w:val="24"/>
+        </w:rPr>
+        <w:t>1. set &lt;</w:t>
+      </w:r>
+      <w:proofErr w:type="spellStart"/>
+      <w:r>
+        <w:rPr>
+          <w:rFonts w:ascii="Calibri" w:hAnsi="Calibri"/>
+          <w:sz w:val="24"/>
+          <w:szCs w:val="24"/>
+        </w:rPr>
+        <w:t>var</w:t>
+      </w:r>
+      <w:proofErr w:type="spellEnd"/>
+      <w:r>
+        <w:rPr>
+          <w:rFonts w:ascii="Calibri" w:hAnsi="Calibri"/>
+          <w:sz w:val="24"/>
+          <w:szCs w:val="24"/>
+        </w:rPr>
+        <w:t xml:space="preserve">/lower-case&gt;=&lt;value&gt;  set  </w:t>
+      </w:r>
+      <w:proofErr w:type="spellStart"/>
+      <w:r>
+        <w:rPr>
+          <w:rFonts w:ascii="Calibri" w:hAnsi="Calibri"/>
+          <w:i/>
+          <w:color w:val="FF0000"/>
+          <w:sz w:val="24"/>
+          <w:szCs w:val="24"/>
+        </w:rPr>
+        <w:t>local_variable</w:t>
+      </w:r>
+      <w:proofErr w:type="spellEnd"/>
+    </w:p>
+    <w:p>
+      <w:pPr>
+        <w:widowControl/>
+        <w:spacing w:after="0" w:line="360" w:lineRule="auto"/>
+        <w:jc w:val="left"/>
+        <w:rPr>
+          <w:rFonts w:ascii="Calibri" w:hAnsi="Calibri"/>
+          <w:sz w:val="24"/>
+          <w:szCs w:val="24"/>
+        </w:rPr>
+      </w:pPr>
+      <w:r>
+        <w:rPr>
+          <w:rFonts w:ascii="Calibri" w:hAnsi="Calibri"/>
+          <w:sz w:val="24"/>
+          <w:szCs w:val="24"/>
+        </w:rPr>
+        <w:t>2. export &lt;</w:t>
+      </w:r>
+      <w:proofErr w:type="spellStart"/>
+      <w:r>
+        <w:rPr>
+          <w:rFonts w:ascii="Calibri" w:hAnsi="Calibri"/>
+          <w:sz w:val="24"/>
+          <w:szCs w:val="24"/>
+        </w:rPr>
+        <w:t>var</w:t>
+      </w:r>
+      <w:proofErr w:type="spellEnd"/>
+      <w:r>
+        <w:rPr>
+          <w:rFonts w:ascii="Calibri" w:hAnsi="Calibri"/>
+          <w:sz w:val="24"/>
+          <w:szCs w:val="24"/>
+        </w:rPr>
+        <w:t xml:space="preserve">/upper-case&gt;=&lt;value&gt;  </w:t>
+      </w:r>
+      <w:proofErr w:type="spellStart"/>
+      <w:r>
+        <w:rPr>
+          <w:rFonts w:ascii="Calibri" w:hAnsi="Calibri"/>
+          <w:sz w:val="24"/>
+          <w:szCs w:val="24"/>
+        </w:rPr>
+        <w:t>setenv</w:t>
+      </w:r>
+      <w:proofErr w:type="spellEnd"/>
+      <w:r>
+        <w:rPr>
+          <w:rFonts w:ascii="Calibri" w:hAnsi="Calibri"/>
+          <w:sz w:val="24"/>
+          <w:szCs w:val="24"/>
+        </w:rPr>
+        <w:t xml:space="preserve"> &lt;</w:t>
+      </w:r>
+      <w:proofErr w:type="spellStart"/>
+      <w:r>
+        <w:rPr>
+          <w:rFonts w:ascii="Calibri" w:hAnsi="Calibri"/>
+          <w:sz w:val="24"/>
+          <w:szCs w:val="24"/>
+        </w:rPr>
+        <w:t>var</w:t>
+      </w:r>
+      <w:proofErr w:type="spellEnd"/>
+      <w:r>
+        <w:rPr>
+          <w:rFonts w:ascii="Calibri" w:hAnsi="Calibri"/>
+          <w:sz w:val="24"/>
+          <w:szCs w:val="24"/>
+        </w:rPr>
+        <w:t xml:space="preserve">/upper-case&gt; &lt;value&gt;  </w:t>
+      </w:r>
+      <w:proofErr w:type="spellStart"/>
+      <w:r>
+        <w:rPr>
+          <w:rFonts w:ascii="Calibri" w:hAnsi="Calibri"/>
+          <w:sz w:val="24"/>
+          <w:szCs w:val="24"/>
+        </w:rPr>
+        <w:t>env</w:t>
+      </w:r>
+      <w:proofErr w:type="spellEnd"/>
+      <w:r>
+        <w:rPr>
+          <w:rFonts w:ascii="Calibri" w:hAnsi="Calibri"/>
+          <w:sz w:val="24"/>
+          <w:szCs w:val="24"/>
+        </w:rPr>
+        <w:t xml:space="preserve">  </w:t>
+      </w:r>
+      <w:proofErr w:type="spellStart"/>
+      <w:r>
+        <w:rPr>
+          <w:rFonts w:ascii="Calibri" w:hAnsi="Calibri"/>
+          <w:i/>
+          <w:color w:val="FF0000"/>
+          <w:sz w:val="24"/>
+          <w:szCs w:val="24"/>
+        </w:rPr>
+        <w:t>global_variable</w:t>
+      </w:r>
+      <w:proofErr w:type="spellEnd"/>
+    </w:p>
+    <w:p>
+      <w:pPr>
+        <w:widowControl/>
+        <w:spacing w:after="0" w:line="360" w:lineRule="auto"/>
+        <w:jc w:val="left"/>
+        <w:rPr>
+          <w:rFonts w:ascii="Calibri" w:hAnsi="Calibri"/>
+          <w:sz w:val="24"/>
+          <w:szCs w:val="24"/>
+        </w:rPr>
+      </w:pPr>
+      <w:r>
+        <w:rPr>
+          <w:rFonts w:ascii="Calibri" w:hAnsi="Calibri"/>
+          <w:sz w:val="24"/>
+          <w:szCs w:val="24"/>
+        </w:rPr>
+        <w:t>3. echo $xx  unset &lt;</w:t>
+      </w:r>
+      <w:proofErr w:type="spellStart"/>
+      <w:r>
+        <w:rPr>
+          <w:rFonts w:ascii="Calibri" w:hAnsi="Calibri"/>
+          <w:sz w:val="24"/>
+          <w:szCs w:val="24"/>
+        </w:rPr>
+        <w:t>var</w:t>
+      </w:r>
+      <w:proofErr w:type="spellEnd"/>
+      <w:r>
+        <w:rPr>
+          <w:rFonts w:ascii="Calibri" w:hAnsi="Calibri"/>
+          <w:sz w:val="24"/>
+          <w:szCs w:val="24"/>
+        </w:rPr>
+        <w:t>&gt;</w:t>
+      </w:r>
+    </w:p>
+    <w:p>
+      <w:pPr>
+        <w:widowControl/>
+        <w:spacing w:after="0" w:line="360" w:lineRule="auto"/>
+        <w:jc w:val="left"/>
+        <w:rPr>
+          <w:rFonts w:ascii="Calibri" w:hAnsi="Calibri"/>
+          <w:sz w:val="24"/>
+          <w:szCs w:val="24"/>
+        </w:rPr>
+      </w:pPr>
+      <w:r>
+        <w:rPr>
+          <w:rFonts w:ascii="Calibri" w:hAnsi="Calibri"/>
+          <w:sz w:val="24"/>
+          <w:szCs w:val="24"/>
+        </w:rPr>
+        <w:t>4. /</w:t>
+      </w:r>
+      <w:proofErr w:type="spellStart"/>
+      <w:r>
+        <w:rPr>
+          <w:rFonts w:ascii="Calibri" w:hAnsi="Calibri"/>
+          <w:sz w:val="24"/>
+          <w:szCs w:val="24"/>
+        </w:rPr>
+        <w:t>etc</w:t>
+      </w:r>
+      <w:proofErr w:type="spellEnd"/>
+      <w:r>
+        <w:rPr>
+          <w:rFonts w:ascii="Calibri" w:hAnsi="Calibri"/>
+          <w:sz w:val="24"/>
+          <w:szCs w:val="24"/>
+        </w:rPr>
+        <w:t>/</w:t>
+      </w:r>
+      <w:r>
+        <w:rPr>
+          <w:rFonts w:ascii="Calibri" w:hAnsi="Calibri"/>
+          <w:sz w:val="24"/>
+          <w:szCs w:val="24"/>
+        </w:rPr>
+        <w:t>profile  /home/xx/.profile  source /xx/xx</w:t>
+      </w:r>
+    </w:p>
+    <w:p>
+      <w:pPr>
+        <w:widowControl/>
+        <w:spacing w:after="0" w:line="360" w:lineRule="auto"/>
+        <w:jc w:val="left"/>
+        <w:rPr>
+          <w:rFonts w:ascii="Calibri" w:hAnsi="Calibri"/>
+          <w:sz w:val="24"/>
+          <w:szCs w:val="24"/>
+        </w:rPr>
+      </w:pPr>
+      <w:r>
+        <w:rPr>
+          <w:rFonts w:ascii="Calibri" w:hAnsi="Calibri"/>
+          <w:sz w:val="24"/>
+          <w:szCs w:val="24"/>
+        </w:rPr>
+        <w:t>5. alias</w:t>
+      </w:r>
+      <w:r>
+        <w:rPr>
+          <w:rFonts w:ascii="Calibri" w:hAnsi="Calibri"/>
+          <w:sz w:val="24"/>
+          <w:szCs w:val="24"/>
+        </w:rPr>
+        <w:t xml:space="preserve">  </w:t>
+      </w:r>
+    </w:p>
+    <w:p>
+      <w:pPr>
+        <w:spacing w:after="0" w:line="360" w:lineRule="auto"/>
+        <w:jc w:val="left"/>
         <w:rPr>
           <w:rFonts w:ascii="Calibri" w:hAnsi="Calibri"/>
           <w:b/>
@@ -5957,7 +7315,28 @@
           <w:sz w:val="24"/>
           <w:szCs w:val="24"/>
         </w:rPr>
-        <w:t>daemon</w:t>
+      </w:pPr>
+      <w:proofErr w:type="spellStart"/>
+      <w:r>
+        <w:rPr>
+          <w:rFonts w:ascii="Calibri" w:hAnsi="Calibri"/>
+          <w:b/>
+          <w:bCs/>
+          <w:sz w:val="24"/>
+          <w:szCs w:val="24"/>
+        </w:rPr>
+        <w:t>vm</w:t>
+      </w:r>
+      <w:proofErr w:type="spellEnd"/>
+      <w:r>
+        <w:rPr>
+          <w:rFonts w:ascii="Calibri" w:hAnsi="Calibri"/>
+          <w:b/>
+          <w:bCs/>
+          <w:sz w:val="24"/>
+          <w:szCs w:val="24"/>
+        </w:rPr>
+        <w:t xml:space="preserve"> tools</w:t>
       </w:r>
     </w:p>
     <w:p>
@@ -5971,1127 +7350,166 @@
           <w:szCs w:val="24"/>
         </w:rPr>
       </w:pPr>
-      <w:r>
-        <w:rPr>
-          <w:rFonts w:ascii="Calibri" w:hAnsi="Calibri"/>
-          <w:sz w:val="24"/>
-          <w:szCs w:val="24"/>
-        </w:rPr>
-        <w:lastRenderedPageBreak/>
-        <w:t>1.</w:t>
-      </w:r>
-      <w:r>
-        <w:rPr>
-          <w:rFonts w:ascii="Calibri" w:hAnsi="Calibri"/>
-          <w:sz w:val="24"/>
-          <w:szCs w:val="24"/>
-        </w:rPr>
-        <w:t xml:space="preserve">generally the shell will send </w:t>
-      </w:r>
-      <w:r>
-        <w:rPr>
-          <w:rFonts w:ascii="Calibri" w:hAnsi="Calibri"/>
-          <w:i/>
-          <w:sz w:val="24"/>
-          <w:szCs w:val="24"/>
-        </w:rPr>
-        <w:t>HUP</w:t>
-      </w:r>
-      <w:r>
-        <w:rPr>
-          <w:rFonts w:ascii="Calibri" w:hAnsi="Calibri"/>
-          <w:sz w:val="24"/>
-          <w:szCs w:val="24"/>
-        </w:rPr>
-        <w:t xml:space="preserve"> signal to </w:t>
+      <w:proofErr w:type="spellStart"/>
+      <w:r>
+        <w:rPr>
+          <w:rFonts w:ascii="Calibri" w:hAnsi="Calibri"/>
+          <w:sz w:val="24"/>
+          <w:szCs w:val="24"/>
+        </w:rPr>
+        <w:t>liunx:lsmod</w:t>
+      </w:r>
+      <w:proofErr w:type="spellEnd"/>
+      <w:r>
+        <w:rPr>
+          <w:rFonts w:ascii="Calibri" w:hAnsi="Calibri"/>
+          <w:sz w:val="24"/>
+          <w:szCs w:val="24"/>
+        </w:rPr>
+        <w:t xml:space="preserve"> | </w:t>
+      </w:r>
+      <w:proofErr w:type="spellStart"/>
+      <w:r>
+        <w:rPr>
+          <w:rFonts w:ascii="Calibri" w:hAnsi="Calibri"/>
+          <w:sz w:val="24"/>
+          <w:szCs w:val="24"/>
+        </w:rPr>
+        <w:t>grep</w:t>
+      </w:r>
+      <w:proofErr w:type="spellEnd"/>
+      <w:r>
+        <w:rPr>
+          <w:rFonts w:ascii="Calibri" w:hAnsi="Calibri"/>
+          <w:sz w:val="24"/>
+          <w:szCs w:val="24"/>
+        </w:rPr>
+        <w:t xml:space="preserve"> </w:t>
+      </w:r>
+      <w:proofErr w:type="spellStart"/>
+      <w:r>
+        <w:rPr>
+          <w:rFonts w:ascii="Calibri" w:hAnsi="Calibri"/>
+          <w:sz w:val="24"/>
+          <w:szCs w:val="24"/>
+        </w:rPr>
+        <w:t>vmhgfs</w:t>
+      </w:r>
+      <w:proofErr w:type="spellEnd"/>
+      <w:r>
+        <w:rPr>
+          <w:rFonts w:ascii="Calibri" w:hAnsi="Calibri"/>
+          <w:sz w:val="24"/>
+          <w:szCs w:val="24"/>
+        </w:rPr>
+        <w:t xml:space="preserve">  /</w:t>
+      </w:r>
+      <w:proofErr w:type="spellStart"/>
+      <w:r>
+        <w:rPr>
+          <w:rFonts w:ascii="Calibri" w:hAnsi="Calibri"/>
+          <w:sz w:val="24"/>
+          <w:szCs w:val="24"/>
+        </w:rPr>
+        <w:t>sbin</w:t>
+      </w:r>
+      <w:proofErr w:type="spellEnd"/>
+      <w:r>
+        <w:rPr>
+          <w:rFonts w:ascii="Calibri" w:hAnsi="Calibri"/>
+          <w:sz w:val="24"/>
+          <w:szCs w:val="24"/>
+        </w:rPr>
+        <w:t>/</w:t>
+      </w:r>
+      <w:proofErr w:type="spellStart"/>
+      <w:r>
+        <w:rPr>
+          <w:rFonts w:ascii="Calibri" w:hAnsi="Calibri"/>
+          <w:sz w:val="24"/>
+          <w:szCs w:val="24"/>
+        </w:rPr>
+        <w:t>mount.vmhgfs</w:t>
+      </w:r>
+      <w:proofErr w:type="spellEnd"/>
+    </w:p>
+    <w:p>
+      <w:pPr>
+        <w:widowControl/>
+        <w:spacing w:after="0" w:line="360" w:lineRule="auto"/>
+        <w:jc w:val="left"/>
+        <w:rPr>
+          <w:rFonts w:ascii="Calibri" w:hAnsi="Calibri"/>
+          <w:sz w:val="24"/>
+          <w:szCs w:val="24"/>
+        </w:rPr>
+      </w:pPr>
+      <w:r>
+        <w:rPr>
+          <w:rFonts w:ascii="Calibri" w:hAnsi="Calibri"/>
+          <w:sz w:val="24"/>
+          <w:szCs w:val="24"/>
+        </w:rPr>
+        <w:t xml:space="preserve">.host:/share-name  mount -t </w:t>
+      </w:r>
+      <w:proofErr w:type="spellStart"/>
+      <w:r>
+        <w:rPr>
+          <w:rFonts w:ascii="Calibri" w:hAnsi="Calibri"/>
+          <w:sz w:val="24"/>
+          <w:szCs w:val="24"/>
+        </w:rPr>
+        <w:t>vmhgfs</w:t>
+      </w:r>
+      <w:proofErr w:type="spellEnd"/>
+      <w:r>
+        <w:rPr>
+          <w:rFonts w:ascii="Calibri" w:hAnsi="Calibri"/>
+          <w:sz w:val="24"/>
+          <w:szCs w:val="24"/>
+        </w:rPr>
+        <w:t xml:space="preserve"> .host:/share-name</w:t>
+      </w:r>
+    </w:p>
+    <w:p>
+      <w:pPr>
+        <w:widowControl/>
+        <w:spacing w:after="0" w:line="360" w:lineRule="auto"/>
+        <w:jc w:val="left"/>
+        <w:rPr>
+          <w:rFonts w:ascii="Calibri" w:hAnsi="Calibri"/>
+          <w:sz w:val="24"/>
+          <w:szCs w:val="24"/>
+        </w:rPr>
+      </w:pPr>
+      <w:r>
+        <w:rPr>
+          <w:rFonts w:ascii="Calibri" w:hAnsi="Calibri"/>
+          <w:sz w:val="24"/>
+          <w:szCs w:val="24"/>
+        </w:rPr>
+        <w:t>windows:\\</w:t>
+      </w:r>
+      <w:proofErr w:type="spellStart"/>
+      <w:r>
+        <w:rPr>
+          <w:rFonts w:ascii="Calibri" w:hAnsi="Calibri"/>
+          <w:sz w:val="24"/>
+          <w:szCs w:val="24"/>
+        </w:rPr>
+        <w:t>vmware</w:t>
+      </w:r>
+      <w:proofErr w:type="spellEnd"/>
+      <w:r>
+        <w:rPr>
+          <w:rFonts w:ascii="Calibri" w:hAnsi="Calibri"/>
+          <w:sz w:val="24"/>
+          <w:szCs w:val="24"/>
+        </w:rPr>
+        <w:t>-host\Shared Folders\share-name</w:t>
       </w:r>
       <w:bookmarkStart w:id="0" w:name="_GoBack"/>
       <w:bookmarkEnd w:id="0"/>
-      <w:r>
-        <w:rPr>
-          <w:rFonts w:ascii="Calibri" w:hAnsi="Calibri"/>
-          <w:i/>
-          <w:sz w:val="24"/>
-          <w:szCs w:val="24"/>
-        </w:rPr>
-        <w:t>all</w:t>
-      </w:r>
-      <w:r>
-        <w:rPr>
-          <w:rFonts w:ascii="Calibri" w:hAnsi="Calibri"/>
-          <w:i/>
-          <w:sz w:val="24"/>
-          <w:szCs w:val="24"/>
-        </w:rPr>
-        <w:t xml:space="preserve"> child process </w:t>
-      </w:r>
-      <w:r>
-        <w:rPr>
-          <w:rFonts w:ascii="Calibri" w:hAnsi="Calibri"/>
-          <w:sz w:val="24"/>
-          <w:szCs w:val="24"/>
-        </w:rPr>
-        <w:t>when shell logout/exit</w:t>
-      </w:r>
-    </w:p>
-    <w:p>
-      <w:pPr>
-        <w:widowControl/>
-        <w:spacing w:after="0" w:line="360" w:lineRule="auto"/>
-        <w:jc w:val="left"/>
-        <w:rPr>
-          <w:rFonts w:ascii="Calibri" w:hAnsi="Calibri"/>
-          <w:sz w:val="24"/>
-          <w:szCs w:val="24"/>
-        </w:rPr>
-      </w:pPr>
-      <w:r>
-        <w:rPr>
-          <w:rFonts w:ascii="Calibri" w:hAnsi="Calibri"/>
-          <w:sz w:val="24"/>
-          <w:szCs w:val="24"/>
-        </w:rPr>
-        <w:t>2.</w:t>
-      </w:r>
-      <w:r>
-        <w:rPr>
-          <w:rFonts w:ascii="Calibri" w:hAnsi="Calibri"/>
-          <w:sz w:val="24"/>
-          <w:szCs w:val="24"/>
-        </w:rPr>
-        <w:t xml:space="preserve">crtl+z  jobs  </w:t>
-      </w:r>
-      <w:proofErr w:type="spellStart"/>
-      <w:r>
-        <w:rPr>
-          <w:rFonts w:ascii="Calibri" w:hAnsi="Calibri"/>
-          <w:sz w:val="24"/>
-          <w:szCs w:val="24"/>
-        </w:rPr>
-        <w:t>fg</w:t>
-      </w:r>
-      <w:proofErr w:type="spellEnd"/>
-      <w:r>
-        <w:rPr>
-          <w:rFonts w:ascii="Calibri" w:hAnsi="Calibri"/>
-          <w:sz w:val="24"/>
-          <w:szCs w:val="24"/>
-        </w:rPr>
-        <w:t xml:space="preserve"> %&lt;</w:t>
-      </w:r>
-      <w:proofErr w:type="spellStart"/>
-      <w:r>
-        <w:rPr>
-          <w:rFonts w:ascii="Calibri" w:hAnsi="Calibri"/>
-          <w:sz w:val="24"/>
-          <w:szCs w:val="24"/>
-        </w:rPr>
-        <w:t>job_num</w:t>
-      </w:r>
-      <w:proofErr w:type="spellEnd"/>
-      <w:r>
-        <w:rPr>
-          <w:rFonts w:ascii="Calibri" w:hAnsi="Calibri"/>
-          <w:sz w:val="24"/>
-          <w:szCs w:val="24"/>
-        </w:rPr>
-        <w:t xml:space="preserve">&gt;  </w:t>
-      </w:r>
-      <w:proofErr w:type="spellStart"/>
-      <w:r>
-        <w:rPr>
-          <w:rFonts w:ascii="Calibri" w:hAnsi="Calibri"/>
-          <w:sz w:val="24"/>
-          <w:szCs w:val="24"/>
-        </w:rPr>
-        <w:t>bg</w:t>
-      </w:r>
-      <w:proofErr w:type="spellEnd"/>
-      <w:r>
-        <w:rPr>
-          <w:rFonts w:ascii="Calibri" w:hAnsi="Calibri"/>
-          <w:sz w:val="24"/>
-          <w:szCs w:val="24"/>
-        </w:rPr>
-        <w:t xml:space="preserve"> %&lt;</w:t>
-      </w:r>
-      <w:proofErr w:type="spellStart"/>
-      <w:r>
-        <w:rPr>
-          <w:rFonts w:ascii="Calibri" w:hAnsi="Calibri"/>
-          <w:sz w:val="24"/>
-          <w:szCs w:val="24"/>
-        </w:rPr>
-        <w:t>job_num</w:t>
-      </w:r>
-      <w:proofErr w:type="spellEnd"/>
-      <w:r>
-        <w:rPr>
-          <w:rFonts w:ascii="Calibri" w:hAnsi="Calibri"/>
-          <w:sz w:val="24"/>
-          <w:szCs w:val="24"/>
-        </w:rPr>
-        <w:t>&gt;  kill -9 %&lt;</w:t>
-      </w:r>
-      <w:proofErr w:type="spellStart"/>
-      <w:r>
-        <w:rPr>
-          <w:rFonts w:ascii="Calibri" w:hAnsi="Calibri"/>
-          <w:sz w:val="24"/>
-          <w:szCs w:val="24"/>
-        </w:rPr>
-        <w:t>job_num</w:t>
-      </w:r>
-      <w:proofErr w:type="spellEnd"/>
-      <w:r>
-        <w:rPr>
-          <w:rFonts w:ascii="Calibri" w:hAnsi="Calibri"/>
-          <w:sz w:val="24"/>
-          <w:szCs w:val="24"/>
-        </w:rPr>
-        <w:t>&gt;</w:t>
-      </w:r>
-      <w:r>
-        <w:rPr>
-          <w:rFonts w:ascii="Calibri" w:hAnsi="Calibri"/>
-          <w:sz w:val="24"/>
-          <w:szCs w:val="24"/>
-        </w:rPr>
-        <w:t xml:space="preserve">  /xx/xx &amp;</w:t>
-      </w:r>
-    </w:p>
-    <w:p>
-      <w:pPr>
-        <w:widowControl/>
-        <w:spacing w:after="0" w:line="360" w:lineRule="auto"/>
-        <w:jc w:val="left"/>
-        <w:rPr>
-          <w:rFonts w:ascii="Calibri" w:hAnsi="Calibri"/>
-          <w:sz w:val="24"/>
-          <w:szCs w:val="24"/>
-        </w:rPr>
-      </w:pPr>
-      <w:r>
-        <w:rPr>
-          <w:rFonts w:ascii="Calibri" w:hAnsi="Calibri"/>
-          <w:sz w:val="24"/>
-          <w:szCs w:val="24"/>
-        </w:rPr>
-        <w:t>3</w:t>
-      </w:r>
-      <w:r>
-        <w:rPr>
-          <w:rFonts w:ascii="Calibri" w:hAnsi="Calibri"/>
-          <w:sz w:val="24"/>
-          <w:szCs w:val="24"/>
-        </w:rPr>
-        <w:t>.</w:t>
-      </w:r>
-      <w:r>
-        <w:rPr>
-          <w:rFonts w:ascii="Calibri" w:hAnsi="Calibri"/>
-          <w:sz w:val="24"/>
-          <w:szCs w:val="24"/>
-        </w:rPr>
-        <w:t>nohup /xx/xx &amp;</w:t>
-      </w:r>
-      <w:r>
-        <w:rPr>
-          <w:rFonts w:ascii="Calibri" w:hAnsi="Calibri"/>
-          <w:sz w:val="24"/>
-          <w:szCs w:val="24"/>
-        </w:rPr>
-        <w:t xml:space="preserve">  disown -h %&lt;</w:t>
-      </w:r>
-      <w:proofErr w:type="spellStart"/>
-      <w:r>
-        <w:rPr>
-          <w:rFonts w:ascii="Calibri" w:hAnsi="Calibri"/>
-          <w:sz w:val="24"/>
-          <w:szCs w:val="24"/>
-        </w:rPr>
-        <w:t>job_num</w:t>
-      </w:r>
-      <w:proofErr w:type="spellEnd"/>
-      <w:r>
-        <w:rPr>
-          <w:rFonts w:ascii="Calibri" w:hAnsi="Calibri"/>
-          <w:sz w:val="24"/>
-          <w:szCs w:val="24"/>
-        </w:rPr>
-        <w:t>&gt;</w:t>
-      </w:r>
-      <w:r>
-        <w:rPr>
-          <w:rFonts w:ascii="Calibri" w:hAnsi="Calibri"/>
-          <w:sz w:val="24"/>
-          <w:szCs w:val="24"/>
-        </w:rPr>
-        <w:t xml:space="preserve">  -&gt; exit</w:t>
-      </w:r>
-    </w:p>
-    <w:p>
-      <w:pPr>
-        <w:widowControl/>
-        <w:spacing w:after="0" w:line="360" w:lineRule="auto"/>
-        <w:jc w:val="left"/>
-        <w:rPr>
-          <w:rFonts w:ascii="Calibri" w:hAnsi="Calibri"/>
-          <w:sz w:val="24"/>
-          <w:szCs w:val="24"/>
-        </w:rPr>
-      </w:pPr>
-      <w:proofErr w:type="gramStart"/>
-      <w:r>
-        <w:rPr>
-          <w:rFonts w:ascii="Calibri" w:hAnsi="Calibri"/>
-          <w:sz w:val="24"/>
-          <w:szCs w:val="24"/>
-        </w:rPr>
-        <w:t>4.</w:t>
-      </w:r>
-      <w:r>
-        <w:rPr>
-          <w:rFonts w:ascii="Calibri" w:hAnsi="Calibri"/>
-          <w:sz w:val="24"/>
-          <w:szCs w:val="24"/>
-        </w:rPr>
-        <w:t>setsid</w:t>
-      </w:r>
-      <w:proofErr w:type="gramEnd"/>
-      <w:r>
-        <w:rPr>
-          <w:rFonts w:ascii="Calibri" w:hAnsi="Calibri"/>
-          <w:sz w:val="24"/>
-          <w:szCs w:val="24"/>
-        </w:rPr>
-        <w:t xml:space="preserve"> /xx/xx  (/xx/xx &amp;)</w:t>
-      </w:r>
-    </w:p>
-    <w:p>
-      <w:pPr>
-        <w:widowControl/>
-        <w:spacing w:after="0" w:line="360" w:lineRule="auto"/>
-        <w:jc w:val="left"/>
-        <w:rPr>
-          <w:rFonts w:ascii="Calibri" w:hAnsi="Calibri"/>
-          <w:sz w:val="24"/>
-          <w:szCs w:val="24"/>
-        </w:rPr>
-      </w:pPr>
-      <w:proofErr w:type="gramStart"/>
-      <w:r>
-        <w:rPr>
-          <w:rFonts w:ascii="Calibri" w:hAnsi="Calibri"/>
-          <w:sz w:val="24"/>
-          <w:szCs w:val="24"/>
-        </w:rPr>
-        <w:t>5</w:t>
-      </w:r>
-      <w:r>
-        <w:rPr>
-          <w:rFonts w:ascii="Calibri" w:hAnsi="Calibri"/>
-          <w:sz w:val="24"/>
-          <w:szCs w:val="24"/>
-        </w:rPr>
-        <w:t>.</w:t>
-      </w:r>
-      <w:r>
-        <w:rPr>
-          <w:rFonts w:ascii="Calibri" w:hAnsi="Calibri"/>
-          <w:sz w:val="24"/>
-          <w:szCs w:val="24"/>
-        </w:rPr>
-        <w:t>start</w:t>
-      </w:r>
-      <w:proofErr w:type="gramEnd"/>
-      <w:r>
-        <w:rPr>
-          <w:rFonts w:ascii="Calibri" w:hAnsi="Calibri"/>
-          <w:sz w:val="24"/>
-          <w:szCs w:val="24"/>
-        </w:rPr>
-        <w:t>-stop-daemon --start --background --exec /</w:t>
-      </w:r>
-      <w:proofErr w:type="spellStart"/>
-      <w:r>
-        <w:rPr>
-          <w:rFonts w:ascii="Calibri" w:hAnsi="Calibri"/>
-          <w:sz w:val="24"/>
-          <w:szCs w:val="24"/>
-        </w:rPr>
-        <w:t>usr</w:t>
-      </w:r>
-      <w:proofErr w:type="spellEnd"/>
-      <w:r>
-        <w:rPr>
-          <w:rFonts w:ascii="Calibri" w:hAnsi="Calibri"/>
-          <w:sz w:val="24"/>
-          <w:szCs w:val="24"/>
-        </w:rPr>
-        <w:t xml:space="preserve">/bin/java -- -jar </w:t>
-      </w:r>
-      <w:r>
-        <w:rPr>
-          <w:rFonts w:ascii="Calibri" w:hAnsi="Calibri"/>
-          <w:sz w:val="24"/>
-          <w:szCs w:val="24"/>
-        </w:rPr>
-        <w:t>/home/</w:t>
-      </w:r>
-      <w:proofErr w:type="spellStart"/>
-      <w:r>
-        <w:rPr>
-          <w:rFonts w:ascii="Calibri" w:hAnsi="Calibri"/>
-          <w:sz w:val="24"/>
-          <w:szCs w:val="24"/>
-        </w:rPr>
-        <w:t>bruce</w:t>
-      </w:r>
-      <w:proofErr w:type="spellEnd"/>
-      <w:r>
-        <w:rPr>
-          <w:rFonts w:ascii="Calibri" w:hAnsi="Calibri"/>
-          <w:sz w:val="24"/>
-          <w:szCs w:val="24"/>
-        </w:rPr>
-        <w:t>/Desktop/</w:t>
-      </w:r>
-      <w:proofErr w:type="spellStart"/>
-      <w:r>
-        <w:rPr>
-          <w:rFonts w:ascii="Calibri" w:hAnsi="Calibri"/>
-          <w:sz w:val="24"/>
-          <w:szCs w:val="24"/>
-        </w:rPr>
-        <w:t>jenkins.war</w:t>
-      </w:r>
-      <w:proofErr w:type="spellEnd"/>
-      <w:r>
-        <w:rPr>
-          <w:rFonts w:ascii="Calibri" w:hAnsi="Calibri"/>
-          <w:sz w:val="24"/>
-          <w:szCs w:val="24"/>
-        </w:rPr>
-        <w:t xml:space="preserve">  </w:t>
-      </w:r>
-      <w:r>
-        <w:rPr>
-          <w:rFonts w:ascii="Calibri" w:hAnsi="Calibri"/>
-          <w:sz w:val="24"/>
-          <w:szCs w:val="24"/>
-        </w:rPr>
-        <w:t>start-stop-daemon --stop --name java</w:t>
-      </w:r>
-    </w:p>
-    <w:p>
-      <w:pPr>
-        <w:widowControl/>
-        <w:spacing w:after="0" w:line="360" w:lineRule="auto"/>
-        <w:jc w:val="left"/>
-        <w:rPr>
-          <w:rFonts w:ascii="Calibri" w:hAnsi="Calibri"/>
-          <w:sz w:val="24"/>
-          <w:szCs w:val="24"/>
-        </w:rPr>
-      </w:pPr>
-      <w:proofErr w:type="gramStart"/>
-      <w:r>
-        <w:rPr>
-          <w:rFonts w:ascii="Calibri" w:hAnsi="Calibri"/>
-          <w:sz w:val="24"/>
-          <w:szCs w:val="24"/>
-        </w:rPr>
-        <w:t>6.</w:t>
-      </w:r>
-      <w:r>
-        <w:rPr>
-          <w:rFonts w:ascii="Calibri" w:hAnsi="Calibri"/>
-          <w:sz w:val="24"/>
-          <w:szCs w:val="24"/>
-        </w:rPr>
-        <w:t>screen</w:t>
-      </w:r>
-      <w:proofErr w:type="gramEnd"/>
-      <w:r>
-        <w:rPr>
-          <w:rFonts w:ascii="Calibri" w:hAnsi="Calibri"/>
-          <w:sz w:val="24"/>
-          <w:szCs w:val="24"/>
-        </w:rPr>
-        <w:t xml:space="preserve"> -list  </w:t>
-      </w:r>
-      <w:r>
-        <w:rPr>
-          <w:rFonts w:ascii="Calibri" w:hAnsi="Calibri"/>
-          <w:sz w:val="24"/>
-          <w:szCs w:val="24"/>
-        </w:rPr>
-        <w:t>screen -</w:t>
-      </w:r>
-      <w:proofErr w:type="spellStart"/>
-      <w:r>
-        <w:rPr>
-          <w:rFonts w:ascii="Calibri" w:hAnsi="Calibri"/>
-          <w:sz w:val="24"/>
-          <w:szCs w:val="24"/>
-        </w:rPr>
-        <w:t>dmS</w:t>
-      </w:r>
-      <w:proofErr w:type="spellEnd"/>
-      <w:r>
-        <w:rPr>
-          <w:rFonts w:ascii="Calibri" w:hAnsi="Calibri"/>
-          <w:sz w:val="24"/>
-          <w:szCs w:val="24"/>
-        </w:rPr>
-        <w:t xml:space="preserve"> &lt;</w:t>
-      </w:r>
-      <w:proofErr w:type="spellStart"/>
-      <w:r>
-        <w:rPr>
-          <w:rFonts w:ascii="Calibri" w:hAnsi="Calibri"/>
-          <w:sz w:val="24"/>
-          <w:szCs w:val="24"/>
-        </w:rPr>
-        <w:t>screen_name</w:t>
-      </w:r>
-      <w:proofErr w:type="spellEnd"/>
-      <w:r>
-        <w:rPr>
-          <w:rFonts w:ascii="Calibri" w:hAnsi="Calibri"/>
-          <w:sz w:val="24"/>
-          <w:szCs w:val="24"/>
-        </w:rPr>
-        <w:t>&gt;  screen -r &lt;</w:t>
-      </w:r>
-      <w:proofErr w:type="spellStart"/>
-      <w:r>
-        <w:rPr>
-          <w:rFonts w:ascii="Calibri" w:hAnsi="Calibri"/>
-          <w:sz w:val="24"/>
-          <w:szCs w:val="24"/>
-        </w:rPr>
-        <w:t>screen_name</w:t>
-      </w:r>
-      <w:proofErr w:type="spellEnd"/>
-      <w:r>
-        <w:rPr>
-          <w:rFonts w:ascii="Calibri" w:hAnsi="Calibri"/>
-          <w:sz w:val="24"/>
-          <w:szCs w:val="24"/>
-        </w:rPr>
-        <w:t>&gt;  screen -d  exit</w:t>
-      </w:r>
-    </w:p>
-    <w:p>
-      <w:pPr>
-        <w:spacing w:after="0" w:line="360" w:lineRule="auto"/>
-        <w:jc w:val="left"/>
-        <w:rPr>
-          <w:rFonts w:ascii="Calibri" w:hAnsi="Calibri"/>
-          <w:b/>
-          <w:bCs/>
-          <w:sz w:val="24"/>
-          <w:szCs w:val="24"/>
-        </w:rPr>
-      </w:pPr>
-      <w:proofErr w:type="spellStart"/>
-      <w:r>
-        <w:rPr>
-          <w:rFonts w:ascii="Calibri" w:hAnsi="Calibri"/>
-          <w:b/>
-          <w:bCs/>
-          <w:sz w:val="24"/>
-          <w:szCs w:val="24"/>
-        </w:rPr>
-        <w:t>Inode</w:t>
-      </w:r>
-      <w:proofErr w:type="spellEnd"/>
-    </w:p>
-    <w:p>
-      <w:pPr>
-        <w:widowControl/>
-        <w:spacing w:after="0" w:line="360" w:lineRule="auto"/>
-        <w:jc w:val="left"/>
-        <w:rPr>
-          <w:rFonts w:ascii="Calibri" w:hAnsi="Calibri"/>
-          <w:sz w:val="24"/>
-          <w:szCs w:val="24"/>
-        </w:rPr>
-      </w:pPr>
-      <w:r>
-        <w:rPr>
-          <w:rFonts w:ascii="Calibri" w:hAnsi="Calibri"/>
-          <w:sz w:val="24"/>
-          <w:szCs w:val="24"/>
-        </w:rPr>
-        <w:t xml:space="preserve">1. </w:t>
-      </w:r>
-      <w:proofErr w:type="gramStart"/>
-      <w:r>
-        <w:rPr>
-          <w:rFonts w:ascii="Calibri" w:hAnsi="Calibri"/>
-          <w:sz w:val="24"/>
-          <w:szCs w:val="24"/>
-        </w:rPr>
-        <w:t>stat</w:t>
-      </w:r>
-      <w:proofErr w:type="gramEnd"/>
-      <w:r>
-        <w:rPr>
-          <w:rFonts w:ascii="Calibri" w:hAnsi="Calibri"/>
-          <w:sz w:val="24"/>
-          <w:szCs w:val="24"/>
-        </w:rPr>
-        <w:t xml:space="preserve"> xx  </w:t>
-      </w:r>
-      <w:proofErr w:type="spellStart"/>
-      <w:r>
-        <w:rPr>
-          <w:rFonts w:ascii="Calibri" w:hAnsi="Calibri"/>
-          <w:sz w:val="24"/>
-          <w:szCs w:val="24"/>
-        </w:rPr>
-        <w:t>df</w:t>
-      </w:r>
-      <w:proofErr w:type="spellEnd"/>
-      <w:r>
-        <w:rPr>
-          <w:rFonts w:ascii="Calibri" w:hAnsi="Calibri"/>
-          <w:sz w:val="24"/>
-          <w:szCs w:val="24"/>
-        </w:rPr>
-        <w:t xml:space="preserve"> -</w:t>
-      </w:r>
-      <w:proofErr w:type="spellStart"/>
-      <w:r>
-        <w:rPr>
-          <w:rFonts w:ascii="Calibri" w:hAnsi="Calibri"/>
-          <w:sz w:val="24"/>
-          <w:szCs w:val="24"/>
-        </w:rPr>
-        <w:t>i</w:t>
-      </w:r>
-      <w:proofErr w:type="spellEnd"/>
-      <w:r>
-        <w:rPr>
-          <w:rFonts w:ascii="Calibri" w:hAnsi="Calibri"/>
-          <w:sz w:val="24"/>
-          <w:szCs w:val="24"/>
-        </w:rPr>
-        <w:t xml:space="preserve">  </w:t>
-      </w:r>
-      <w:proofErr w:type="spellStart"/>
-      <w:r>
-        <w:rPr>
-          <w:rFonts w:ascii="Calibri" w:hAnsi="Calibri"/>
-          <w:sz w:val="24"/>
-          <w:szCs w:val="24"/>
-        </w:rPr>
-        <w:t>ls</w:t>
-      </w:r>
-      <w:proofErr w:type="spellEnd"/>
-      <w:r>
-        <w:rPr>
-          <w:rFonts w:ascii="Calibri" w:hAnsi="Calibri"/>
-          <w:sz w:val="24"/>
-          <w:szCs w:val="24"/>
-        </w:rPr>
-        <w:t xml:space="preserve"> -</w:t>
-      </w:r>
-      <w:proofErr w:type="spellStart"/>
-      <w:r>
-        <w:rPr>
-          <w:rFonts w:ascii="Calibri" w:hAnsi="Calibri"/>
-          <w:sz w:val="24"/>
-          <w:szCs w:val="24"/>
-        </w:rPr>
-        <w:t>i</w:t>
-      </w:r>
-      <w:proofErr w:type="spellEnd"/>
-      <w:r>
-        <w:rPr>
-          <w:rFonts w:ascii="Calibri" w:hAnsi="Calibri"/>
-          <w:sz w:val="24"/>
-          <w:szCs w:val="24"/>
-        </w:rPr>
-        <w:t xml:space="preserve"> xx</w:t>
-      </w:r>
-    </w:p>
-    <w:p>
-      <w:pPr>
-        <w:widowControl/>
-        <w:spacing w:after="0" w:line="360" w:lineRule="auto"/>
-        <w:jc w:val="left"/>
-        <w:rPr>
-          <w:rFonts w:ascii="Calibri" w:hAnsi="Calibri"/>
-          <w:sz w:val="24"/>
-          <w:szCs w:val="24"/>
-        </w:rPr>
-      </w:pPr>
-      <w:r>
-        <w:rPr>
-          <w:rFonts w:ascii="Calibri" w:hAnsi="Calibri"/>
-          <w:sz w:val="24"/>
-          <w:szCs w:val="24"/>
-        </w:rPr>
-        <w:t xml:space="preserve">2. </w:t>
-      </w:r>
-      <w:proofErr w:type="gramStart"/>
-      <w:r>
-        <w:rPr>
-          <w:rFonts w:ascii="Calibri" w:hAnsi="Calibri"/>
-          <w:sz w:val="24"/>
-          <w:szCs w:val="24"/>
-        </w:rPr>
-        <w:t>ln</w:t>
-      </w:r>
-      <w:proofErr w:type="gramEnd"/>
-      <w:r>
-        <w:rPr>
-          <w:rFonts w:ascii="Calibri" w:hAnsi="Calibri"/>
-          <w:sz w:val="24"/>
-          <w:szCs w:val="24"/>
-        </w:rPr>
-        <w:t xml:space="preserve"> xx </w:t>
-      </w:r>
-      <w:proofErr w:type="spellStart"/>
-      <w:r>
-        <w:rPr>
-          <w:rFonts w:ascii="Calibri" w:hAnsi="Calibri"/>
-          <w:sz w:val="24"/>
-          <w:szCs w:val="24"/>
-        </w:rPr>
-        <w:t>xx</w:t>
-      </w:r>
-      <w:proofErr w:type="spellEnd"/>
-      <w:r>
-        <w:rPr>
-          <w:rFonts w:ascii="Calibri" w:hAnsi="Calibri"/>
-          <w:sz w:val="24"/>
-          <w:szCs w:val="24"/>
-        </w:rPr>
-        <w:t xml:space="preserve">  ln -s xx </w:t>
-      </w:r>
-      <w:proofErr w:type="spellStart"/>
-      <w:r>
-        <w:rPr>
-          <w:rFonts w:ascii="Calibri" w:hAnsi="Calibri"/>
-          <w:sz w:val="24"/>
-          <w:szCs w:val="24"/>
-        </w:rPr>
-        <w:t>xx</w:t>
-      </w:r>
-      <w:proofErr w:type="spellEnd"/>
-      <w:r>
-        <w:rPr>
-          <w:rFonts w:ascii="Calibri" w:hAnsi="Calibri"/>
-          <w:sz w:val="24"/>
-          <w:szCs w:val="24"/>
-        </w:rPr>
-        <w:t xml:space="preserve">  </w:t>
-      </w:r>
-      <w:proofErr w:type="spellStart"/>
-      <w:r>
-        <w:rPr>
-          <w:rFonts w:ascii="Calibri" w:hAnsi="Calibri"/>
-          <w:sz w:val="24"/>
-          <w:szCs w:val="24"/>
-        </w:rPr>
-        <w:t>rm</w:t>
-      </w:r>
-      <w:proofErr w:type="spellEnd"/>
-      <w:r>
-        <w:rPr>
-          <w:rFonts w:ascii="Calibri" w:hAnsi="Calibri"/>
-          <w:sz w:val="24"/>
-          <w:szCs w:val="24"/>
-        </w:rPr>
-        <w:t xml:space="preserve"> -</w:t>
-      </w:r>
-      <w:proofErr w:type="spellStart"/>
-      <w:r>
-        <w:rPr>
-          <w:rFonts w:ascii="Calibri" w:hAnsi="Calibri"/>
-          <w:sz w:val="24"/>
-          <w:szCs w:val="24"/>
-        </w:rPr>
-        <w:t>rf</w:t>
-      </w:r>
-      <w:proofErr w:type="spellEnd"/>
-      <w:r>
-        <w:rPr>
-          <w:rFonts w:ascii="Calibri" w:hAnsi="Calibri"/>
-          <w:sz w:val="24"/>
-          <w:szCs w:val="24"/>
-        </w:rPr>
-        <w:t xml:space="preserve"> xx</w:t>
-      </w:r>
-    </w:p>
-    <w:p>
-      <w:pPr>
-        <w:widowControl/>
-        <w:spacing w:after="0" w:line="360" w:lineRule="auto"/>
-        <w:jc w:val="left"/>
-        <w:rPr>
-          <w:rFonts w:ascii="Calibri" w:hAnsi="Calibri"/>
-          <w:b/>
-          <w:sz w:val="24"/>
-          <w:szCs w:val="24"/>
-        </w:rPr>
-      </w:pPr>
-      <w:r>
-        <w:rPr>
-          <w:rFonts w:ascii="Calibri" w:hAnsi="Calibri"/>
-          <w:b/>
-          <w:sz w:val="24"/>
-          <w:szCs w:val="24"/>
-        </w:rPr>
-        <w:t>Shell Variable</w:t>
-      </w:r>
-    </w:p>
-    <w:p>
-      <w:pPr>
-        <w:widowControl/>
-        <w:spacing w:after="0" w:line="360" w:lineRule="auto"/>
-        <w:jc w:val="left"/>
-        <w:rPr>
-          <w:rFonts w:ascii="Calibri" w:hAnsi="Calibri"/>
-          <w:sz w:val="24"/>
-          <w:szCs w:val="24"/>
-        </w:rPr>
-      </w:pPr>
-      <w:r>
-        <w:rPr>
-          <w:rFonts w:ascii="Calibri" w:hAnsi="Calibri"/>
-          <w:sz w:val="24"/>
-          <w:szCs w:val="24"/>
-        </w:rPr>
-        <w:t xml:space="preserve">1. </w:t>
-      </w:r>
-      <w:proofErr w:type="gramStart"/>
-      <w:r>
-        <w:rPr>
-          <w:rFonts w:ascii="Calibri" w:hAnsi="Calibri"/>
-          <w:sz w:val="24"/>
-          <w:szCs w:val="24"/>
-        </w:rPr>
-        <w:t>set</w:t>
-      </w:r>
-      <w:proofErr w:type="gramEnd"/>
-      <w:r>
-        <w:rPr>
-          <w:rFonts w:ascii="Calibri" w:hAnsi="Calibri"/>
-          <w:sz w:val="24"/>
-          <w:szCs w:val="24"/>
-        </w:rPr>
-        <w:t xml:space="preserve"> &lt;</w:t>
-      </w:r>
-      <w:proofErr w:type="spellStart"/>
-      <w:r>
-        <w:rPr>
-          <w:rFonts w:ascii="Calibri" w:hAnsi="Calibri"/>
-          <w:sz w:val="24"/>
-          <w:szCs w:val="24"/>
-        </w:rPr>
-        <w:t>var</w:t>
-      </w:r>
-      <w:proofErr w:type="spellEnd"/>
-      <w:r>
-        <w:rPr>
-          <w:rFonts w:ascii="Calibri" w:hAnsi="Calibri"/>
-          <w:sz w:val="24"/>
-          <w:szCs w:val="24"/>
-        </w:rPr>
-        <w:t xml:space="preserve">/lower-case&gt;=&lt;value&gt;  set  </w:t>
-      </w:r>
-      <w:proofErr w:type="spellStart"/>
-      <w:r>
-        <w:rPr>
-          <w:rFonts w:ascii="Calibri" w:hAnsi="Calibri"/>
-          <w:i/>
-          <w:color w:val="FF0000"/>
-          <w:sz w:val="24"/>
-          <w:szCs w:val="24"/>
-        </w:rPr>
-        <w:t>local_variable</w:t>
-      </w:r>
-      <w:proofErr w:type="spellEnd"/>
-    </w:p>
-    <w:p>
-      <w:pPr>
-        <w:widowControl/>
-        <w:spacing w:after="0" w:line="360" w:lineRule="auto"/>
-        <w:jc w:val="left"/>
-        <w:rPr>
-          <w:rFonts w:ascii="Calibri" w:hAnsi="Calibri"/>
-          <w:sz w:val="24"/>
-          <w:szCs w:val="24"/>
-        </w:rPr>
-      </w:pPr>
-      <w:r>
-        <w:rPr>
-          <w:rFonts w:ascii="Calibri" w:hAnsi="Calibri"/>
-          <w:sz w:val="24"/>
-          <w:szCs w:val="24"/>
-        </w:rPr>
-        <w:t xml:space="preserve">2. </w:t>
-      </w:r>
-      <w:proofErr w:type="gramStart"/>
-      <w:r>
-        <w:rPr>
-          <w:rFonts w:ascii="Calibri" w:hAnsi="Calibri"/>
-          <w:sz w:val="24"/>
-          <w:szCs w:val="24"/>
-        </w:rPr>
-        <w:t>export</w:t>
-      </w:r>
-      <w:proofErr w:type="gramEnd"/>
-      <w:r>
-        <w:rPr>
-          <w:rFonts w:ascii="Calibri" w:hAnsi="Calibri"/>
-          <w:sz w:val="24"/>
-          <w:szCs w:val="24"/>
-        </w:rPr>
-        <w:t xml:space="preserve"> &lt;</w:t>
-      </w:r>
-      <w:proofErr w:type="spellStart"/>
-      <w:r>
-        <w:rPr>
-          <w:rFonts w:ascii="Calibri" w:hAnsi="Calibri"/>
-          <w:sz w:val="24"/>
-          <w:szCs w:val="24"/>
-        </w:rPr>
-        <w:t>var</w:t>
-      </w:r>
-      <w:proofErr w:type="spellEnd"/>
-      <w:r>
-        <w:rPr>
-          <w:rFonts w:ascii="Calibri" w:hAnsi="Calibri"/>
-          <w:sz w:val="24"/>
-          <w:szCs w:val="24"/>
-        </w:rPr>
-        <w:t xml:space="preserve">/upper-case&gt;=&lt;value&gt;  </w:t>
-      </w:r>
-      <w:proofErr w:type="spellStart"/>
-      <w:r>
-        <w:rPr>
-          <w:rFonts w:ascii="Calibri" w:hAnsi="Calibri"/>
-          <w:sz w:val="24"/>
-          <w:szCs w:val="24"/>
-        </w:rPr>
-        <w:t>setenv</w:t>
-      </w:r>
-      <w:proofErr w:type="spellEnd"/>
-      <w:r>
-        <w:rPr>
-          <w:rFonts w:ascii="Calibri" w:hAnsi="Calibri"/>
-          <w:sz w:val="24"/>
-          <w:szCs w:val="24"/>
-        </w:rPr>
-        <w:t xml:space="preserve"> &lt;</w:t>
-      </w:r>
-      <w:proofErr w:type="spellStart"/>
-      <w:r>
-        <w:rPr>
-          <w:rFonts w:ascii="Calibri" w:hAnsi="Calibri"/>
-          <w:sz w:val="24"/>
-          <w:szCs w:val="24"/>
-        </w:rPr>
-        <w:t>var</w:t>
-      </w:r>
-      <w:proofErr w:type="spellEnd"/>
-      <w:r>
-        <w:rPr>
-          <w:rFonts w:ascii="Calibri" w:hAnsi="Calibri"/>
-          <w:sz w:val="24"/>
-          <w:szCs w:val="24"/>
-        </w:rPr>
-        <w:t xml:space="preserve">/upper-case&gt; &lt;value&gt;  </w:t>
-      </w:r>
-      <w:proofErr w:type="spellStart"/>
-      <w:r>
-        <w:rPr>
-          <w:rFonts w:ascii="Calibri" w:hAnsi="Calibri"/>
-          <w:sz w:val="24"/>
-          <w:szCs w:val="24"/>
-        </w:rPr>
-        <w:t>env</w:t>
-      </w:r>
-      <w:proofErr w:type="spellEnd"/>
-      <w:r>
-        <w:rPr>
-          <w:rFonts w:ascii="Calibri" w:hAnsi="Calibri"/>
-          <w:sz w:val="24"/>
-          <w:szCs w:val="24"/>
-        </w:rPr>
-        <w:t xml:space="preserve">  </w:t>
-      </w:r>
-      <w:proofErr w:type="spellStart"/>
-      <w:r>
-        <w:rPr>
-          <w:rFonts w:ascii="Calibri" w:hAnsi="Calibri"/>
-          <w:i/>
-          <w:color w:val="FF0000"/>
-          <w:sz w:val="24"/>
-          <w:szCs w:val="24"/>
-        </w:rPr>
-        <w:t>global_variable</w:t>
-      </w:r>
-      <w:proofErr w:type="spellEnd"/>
-    </w:p>
-    <w:p>
-      <w:pPr>
-        <w:widowControl/>
-        <w:spacing w:after="0" w:line="360" w:lineRule="auto"/>
-        <w:jc w:val="left"/>
-        <w:rPr>
-          <w:rFonts w:ascii="Calibri" w:hAnsi="Calibri"/>
-          <w:sz w:val="24"/>
-          <w:szCs w:val="24"/>
-        </w:rPr>
-      </w:pPr>
-      <w:r>
-        <w:rPr>
-          <w:rFonts w:ascii="Calibri" w:hAnsi="Calibri"/>
-          <w:sz w:val="24"/>
-          <w:szCs w:val="24"/>
-        </w:rPr>
-        <w:t xml:space="preserve">3. </w:t>
-      </w:r>
-      <w:proofErr w:type="gramStart"/>
-      <w:r>
-        <w:rPr>
-          <w:rFonts w:ascii="Calibri" w:hAnsi="Calibri"/>
-          <w:sz w:val="24"/>
-          <w:szCs w:val="24"/>
-        </w:rPr>
-        <w:t>echo</w:t>
-      </w:r>
-      <w:proofErr w:type="gramEnd"/>
-      <w:r>
-        <w:rPr>
-          <w:rFonts w:ascii="Calibri" w:hAnsi="Calibri"/>
-          <w:sz w:val="24"/>
-          <w:szCs w:val="24"/>
-        </w:rPr>
-        <w:t xml:space="preserve"> $xx  unset &lt;</w:t>
-      </w:r>
-      <w:proofErr w:type="spellStart"/>
-      <w:r>
-        <w:rPr>
-          <w:rFonts w:ascii="Calibri" w:hAnsi="Calibri"/>
-          <w:sz w:val="24"/>
-          <w:szCs w:val="24"/>
-        </w:rPr>
-        <w:t>var</w:t>
-      </w:r>
-      <w:proofErr w:type="spellEnd"/>
-      <w:r>
-        <w:rPr>
-          <w:rFonts w:ascii="Calibri" w:hAnsi="Calibri"/>
-          <w:sz w:val="24"/>
-          <w:szCs w:val="24"/>
-        </w:rPr>
-        <w:t>&gt;</w:t>
-      </w:r>
-    </w:p>
-    <w:p>
-      <w:pPr>
-        <w:widowControl/>
-        <w:spacing w:after="0" w:line="360" w:lineRule="auto"/>
-        <w:jc w:val="left"/>
-        <w:rPr>
-          <w:rFonts w:ascii="Calibri" w:hAnsi="Calibri"/>
-          <w:sz w:val="24"/>
-          <w:szCs w:val="24"/>
-        </w:rPr>
-      </w:pPr>
-      <w:r>
-        <w:rPr>
-          <w:rFonts w:ascii="Calibri" w:hAnsi="Calibri"/>
-          <w:sz w:val="24"/>
-          <w:szCs w:val="24"/>
-        </w:rPr>
-        <w:t>4. /</w:t>
-      </w:r>
-      <w:proofErr w:type="spellStart"/>
-      <w:r>
-        <w:rPr>
-          <w:rFonts w:ascii="Calibri" w:hAnsi="Calibri"/>
-          <w:sz w:val="24"/>
-          <w:szCs w:val="24"/>
-        </w:rPr>
-        <w:t>etc</w:t>
-      </w:r>
-      <w:proofErr w:type="spellEnd"/>
-      <w:r>
-        <w:rPr>
-          <w:rFonts w:ascii="Calibri" w:hAnsi="Calibri"/>
-          <w:sz w:val="24"/>
-          <w:szCs w:val="24"/>
-        </w:rPr>
-        <w:t>/</w:t>
-      </w:r>
-      <w:proofErr w:type="gramStart"/>
-      <w:r>
-        <w:rPr>
-          <w:rFonts w:ascii="Calibri" w:hAnsi="Calibri"/>
-          <w:sz w:val="24"/>
-          <w:szCs w:val="24"/>
-        </w:rPr>
-        <w:t>profile  /</w:t>
-      </w:r>
-      <w:proofErr w:type="gramEnd"/>
-      <w:r>
-        <w:rPr>
-          <w:rFonts w:ascii="Calibri" w:hAnsi="Calibri"/>
-          <w:sz w:val="24"/>
-          <w:szCs w:val="24"/>
-        </w:rPr>
-        <w:t>home/xx/.profile  source /xx/xx</w:t>
-      </w:r>
-    </w:p>
-    <w:p>
-      <w:pPr>
-        <w:widowControl/>
-        <w:spacing w:after="0" w:line="360" w:lineRule="auto"/>
-        <w:jc w:val="left"/>
-        <w:rPr>
-          <w:rFonts w:ascii="Calibri" w:hAnsi="Calibri"/>
-          <w:sz w:val="24"/>
-          <w:szCs w:val="24"/>
-        </w:rPr>
-      </w:pPr>
-      <w:r>
-        <w:rPr>
-          <w:rFonts w:ascii="Calibri" w:hAnsi="Calibri"/>
-          <w:sz w:val="24"/>
-          <w:szCs w:val="24"/>
-        </w:rPr>
-        <w:t>5. alias</w:t>
-      </w:r>
-      <w:r>
-        <w:rPr>
-          <w:rFonts w:ascii="Calibri" w:hAnsi="Calibri"/>
-          <w:sz w:val="24"/>
-          <w:szCs w:val="24"/>
-        </w:rPr>
-        <w:t xml:space="preserve">  </w:t>
-      </w:r>
-    </w:p>
-    <w:p>
-      <w:pPr>
-        <w:widowControl/>
-        <w:spacing w:after="0" w:line="360" w:lineRule="auto"/>
-        <w:jc w:val="left"/>
-        <w:rPr>
-          <w:rFonts w:ascii="Calibri" w:hAnsi="Calibri"/>
-          <w:sz w:val="24"/>
-          <w:szCs w:val="24"/>
-        </w:rPr>
-      </w:pPr>
     </w:p>
     <w:sectPr>
       <w:pgSz w:w="11906" w:h="16838"/>

</xml_diff>

<commit_message>
add user directory command
</commit_message>
<xml_diff>
--- a/integration/network/archive/command.docx
+++ b/integration/network/archive/command.docx
@@ -4861,6 +4861,16 @@
         </w:rPr>
         <w:t xml:space="preserve"> xx -u xx -l xx </w:t>
       </w:r>
+      <w:r>
+        <w:rPr>
+          <w:rFonts w:ascii="Calibri" w:hAnsi="Calibri"/>
+          <w:sz w:val="24"/>
+          <w:szCs w:val="24"/>
+        </w:rPr>
+        <w:t xml:space="preserve">-d xx </w:t>
+      </w:r>
+      <w:bookmarkStart w:id="0" w:name="_GoBack"/>
+      <w:bookmarkEnd w:id="0"/>
       <w:proofErr w:type="spellStart"/>
       <w:r>
         <w:rPr>
@@ -6069,6 +6079,7 @@
           <w:sz w:val="24"/>
           <w:szCs w:val="24"/>
         </w:rPr>
+        <w:lastRenderedPageBreak/>
         <w:t>6</w:t>
       </w:r>
       <w:r>
@@ -6184,7 +6195,6 @@
           <w:sz w:val="24"/>
           <w:szCs w:val="24"/>
         </w:rPr>
-        <w:lastRenderedPageBreak/>
         <w:t>7.</w:t>
       </w:r>
       <w:r>
@@ -7488,6 +7498,7 @@
           <w:sz w:val="24"/>
           <w:szCs w:val="24"/>
         </w:rPr>
+        <w:lastRenderedPageBreak/>
         <w:t>windows:\\</w:t>
       </w:r>
       <w:proofErr w:type="spellStart"/>
@@ -7508,8 +7519,6 @@
         </w:rPr>
         <w:t>-host\Shared Folders\share-name</w:t>
       </w:r>
-      <w:bookmarkStart w:id="0" w:name="_GoBack"/>
-      <w:bookmarkEnd w:id="0"/>
     </w:p>
     <w:sectPr>
       <w:pgSz w:w="11906" w:h="16838"/>

</xml_diff>

<commit_message>
add screen cmd screen -wipe
</commit_message>
<xml_diff>
--- a/integration/network/archive/command.docx
+++ b/integration/network/archive/command.docx
@@ -6923,169 +6923,169 @@
         </w:rPr>
         <w:t xml:space="preserve">  screen -x  </w:t>
       </w:r>
-      <w:proofErr w:type="spellStart"/>
-      <w:r>
-        <w:rPr>
-          <w:rFonts w:ascii="Calibri" w:hAnsi="Calibri"/>
-          <w:sz w:val="24"/>
-          <w:szCs w:val="24"/>
-        </w:rPr>
-        <w:t>ctrl+a</w:t>
-      </w:r>
-      <w:r>
-        <w:rPr>
-          <w:rFonts w:ascii="Calibri" w:hAnsi="Calibri"/>
-          <w:sz w:val="24"/>
-          <w:szCs w:val="24"/>
-        </w:rPr>
-        <w:t>,ctrl</w:t>
-      </w:r>
-      <w:r>
-        <w:rPr>
-          <w:rFonts w:ascii="Calibri" w:hAnsi="Calibri"/>
-          <w:sz w:val="24"/>
-          <w:szCs w:val="24"/>
-        </w:rPr>
-        <w:t>+d</w:t>
-      </w:r>
-      <w:proofErr w:type="spellEnd"/>
-      <w:r>
-        <w:rPr>
-          <w:rFonts w:ascii="Calibri" w:hAnsi="Calibri"/>
-          <w:sz w:val="24"/>
-          <w:szCs w:val="24"/>
-        </w:rPr>
-        <w:t xml:space="preserve">  </w:t>
-      </w:r>
-      <w:proofErr w:type="spellStart"/>
-      <w:r>
-        <w:rPr>
-          <w:rFonts w:ascii="Calibri" w:hAnsi="Calibri"/>
-          <w:sz w:val="24"/>
-          <w:szCs w:val="24"/>
-        </w:rPr>
-        <w:t>ctrl+a</w:t>
-      </w:r>
-      <w:r>
-        <w:rPr>
-          <w:rFonts w:ascii="Calibri" w:hAnsi="Calibri"/>
-          <w:sz w:val="24"/>
-          <w:szCs w:val="24"/>
-        </w:rPr>
-        <w:t>,ctrl</w:t>
-      </w:r>
-      <w:r>
-        <w:rPr>
-          <w:rFonts w:ascii="Calibri" w:hAnsi="Calibri"/>
-          <w:sz w:val="24"/>
-          <w:szCs w:val="24"/>
-        </w:rPr>
-        <w:t>+c</w:t>
-      </w:r>
-      <w:proofErr w:type="spellEnd"/>
-      <w:r>
-        <w:rPr>
-          <w:rFonts w:ascii="Calibri" w:hAnsi="Calibri"/>
-          <w:sz w:val="24"/>
-          <w:szCs w:val="24"/>
-        </w:rPr>
-        <w:t xml:space="preserve">  </w:t>
-      </w:r>
-      <w:proofErr w:type="spellStart"/>
-      <w:r>
-        <w:rPr>
-          <w:rFonts w:ascii="Calibri" w:hAnsi="Calibri"/>
-          <w:sz w:val="24"/>
-          <w:szCs w:val="24"/>
-        </w:rPr>
-        <w:t>ctrl+a</w:t>
-      </w:r>
-      <w:r>
-        <w:rPr>
-          <w:rFonts w:ascii="Calibri" w:hAnsi="Calibri"/>
-          <w:sz w:val="24"/>
-          <w:szCs w:val="24"/>
-        </w:rPr>
-        <w:t>,ctrl</w:t>
-      </w:r>
-      <w:r>
-        <w:rPr>
-          <w:rFonts w:ascii="Calibri" w:hAnsi="Calibri"/>
-          <w:sz w:val="24"/>
-          <w:szCs w:val="24"/>
-        </w:rPr>
-        <w:t>+p</w:t>
-      </w:r>
-      <w:proofErr w:type="spellEnd"/>
-      <w:r>
-        <w:rPr>
-          <w:rFonts w:ascii="Calibri" w:hAnsi="Calibri"/>
-          <w:sz w:val="24"/>
-          <w:szCs w:val="24"/>
-        </w:rPr>
-        <w:t>/</w:t>
-      </w:r>
-      <w:proofErr w:type="spellStart"/>
-      <w:r>
-        <w:rPr>
-          <w:rFonts w:ascii="Calibri" w:hAnsi="Calibri"/>
-          <w:sz w:val="24"/>
-          <w:szCs w:val="24"/>
-        </w:rPr>
-        <w:t>ctrl+a</w:t>
-      </w:r>
-      <w:r>
-        <w:rPr>
-          <w:rFonts w:ascii="Calibri" w:hAnsi="Calibri"/>
-          <w:sz w:val="24"/>
-          <w:szCs w:val="24"/>
-        </w:rPr>
-        <w:t>,ctrl</w:t>
-      </w:r>
-      <w:r>
-        <w:rPr>
-          <w:rFonts w:ascii="Calibri" w:hAnsi="Calibri"/>
-          <w:sz w:val="24"/>
-          <w:szCs w:val="24"/>
-        </w:rPr>
-        <w:t>+n</w:t>
-      </w:r>
-      <w:proofErr w:type="spellEnd"/>
-      <w:r>
-        <w:rPr>
-          <w:rFonts w:ascii="Calibri" w:hAnsi="Calibri"/>
-          <w:sz w:val="24"/>
-          <w:szCs w:val="24"/>
-        </w:rPr>
-        <w:t xml:space="preserve">  </w:t>
-      </w:r>
-      <w:proofErr w:type="spellStart"/>
-      <w:r>
-        <w:rPr>
-          <w:rFonts w:ascii="Calibri" w:hAnsi="Calibri"/>
-          <w:sz w:val="24"/>
-          <w:szCs w:val="24"/>
-        </w:rPr>
-        <w:t>ctrl+a,ctrl+a</w:t>
-      </w:r>
-      <w:proofErr w:type="spellEnd"/>
-      <w:r>
-        <w:rPr>
-          <w:rFonts w:ascii="Calibri" w:hAnsi="Calibri"/>
-          <w:sz w:val="24"/>
-          <w:szCs w:val="24"/>
-        </w:rPr>
-        <w:t xml:space="preserve">  </w:t>
+      <w:r>
+        <w:rPr>
+          <w:rFonts w:ascii="Calibri" w:hAnsi="Calibri"/>
+          <w:sz w:val="24"/>
+          <w:szCs w:val="24"/>
+        </w:rPr>
+        <w:t xml:space="preserve">kill -9 &lt;PID&gt;  screen -wipe  </w:t>
       </w:r>
       <w:bookmarkStart w:id="0" w:name="_GoBack"/>
       <w:bookmarkEnd w:id="0"/>
-      <w:r>
-        <w:rPr>
-          <w:rFonts w:ascii="Calibri" w:hAnsi="Calibri"/>
-          <w:sz w:val="24"/>
-          <w:szCs w:val="24"/>
-        </w:rPr>
-        <w:t>exit</w:t>
+      <w:proofErr w:type="spellStart"/>
+      <w:r>
+        <w:rPr>
+          <w:rFonts w:ascii="Calibri" w:hAnsi="Calibri"/>
+          <w:sz w:val="24"/>
+          <w:szCs w:val="24"/>
+        </w:rPr>
+        <w:t>ctrl+a</w:t>
+      </w:r>
+      <w:r>
+        <w:rPr>
+          <w:rFonts w:ascii="Calibri" w:hAnsi="Calibri"/>
+          <w:sz w:val="24"/>
+          <w:szCs w:val="24"/>
+        </w:rPr>
+        <w:t>,ctrl</w:t>
+      </w:r>
+      <w:r>
+        <w:rPr>
+          <w:rFonts w:ascii="Calibri" w:hAnsi="Calibri"/>
+          <w:sz w:val="24"/>
+          <w:szCs w:val="24"/>
+        </w:rPr>
+        <w:t>+d</w:t>
+      </w:r>
+      <w:proofErr w:type="spellEnd"/>
+      <w:r>
+        <w:rPr>
+          <w:rFonts w:ascii="Calibri" w:hAnsi="Calibri"/>
+          <w:sz w:val="24"/>
+          <w:szCs w:val="24"/>
+        </w:rPr>
+        <w:t xml:space="preserve">  </w:t>
+      </w:r>
+      <w:proofErr w:type="spellStart"/>
+      <w:r>
+        <w:rPr>
+          <w:rFonts w:ascii="Calibri" w:hAnsi="Calibri"/>
+          <w:sz w:val="24"/>
+          <w:szCs w:val="24"/>
+        </w:rPr>
+        <w:t>ctrl+a</w:t>
+      </w:r>
+      <w:r>
+        <w:rPr>
+          <w:rFonts w:ascii="Calibri" w:hAnsi="Calibri"/>
+          <w:sz w:val="24"/>
+          <w:szCs w:val="24"/>
+        </w:rPr>
+        <w:t>,ctrl</w:t>
+      </w:r>
+      <w:r>
+        <w:rPr>
+          <w:rFonts w:ascii="Calibri" w:hAnsi="Calibri"/>
+          <w:sz w:val="24"/>
+          <w:szCs w:val="24"/>
+        </w:rPr>
+        <w:t>+c</w:t>
+      </w:r>
+      <w:proofErr w:type="spellEnd"/>
+      <w:r>
+        <w:rPr>
+          <w:rFonts w:ascii="Calibri" w:hAnsi="Calibri"/>
+          <w:sz w:val="24"/>
+          <w:szCs w:val="24"/>
+        </w:rPr>
+        <w:t xml:space="preserve">  </w:t>
+      </w:r>
+      <w:proofErr w:type="spellStart"/>
+      <w:r>
+        <w:rPr>
+          <w:rFonts w:ascii="Calibri" w:hAnsi="Calibri"/>
+          <w:sz w:val="24"/>
+          <w:szCs w:val="24"/>
+        </w:rPr>
+        <w:t>ctrl+a</w:t>
+      </w:r>
+      <w:r>
+        <w:rPr>
+          <w:rFonts w:ascii="Calibri" w:hAnsi="Calibri"/>
+          <w:sz w:val="24"/>
+          <w:szCs w:val="24"/>
+        </w:rPr>
+        <w:t>,ctrl</w:t>
+      </w:r>
+      <w:r>
+        <w:rPr>
+          <w:rFonts w:ascii="Calibri" w:hAnsi="Calibri"/>
+          <w:sz w:val="24"/>
+          <w:szCs w:val="24"/>
+        </w:rPr>
+        <w:t>+p</w:t>
+      </w:r>
+      <w:proofErr w:type="spellEnd"/>
+      <w:r>
+        <w:rPr>
+          <w:rFonts w:ascii="Calibri" w:hAnsi="Calibri"/>
+          <w:sz w:val="24"/>
+          <w:szCs w:val="24"/>
+        </w:rPr>
+        <w:t>/</w:t>
+      </w:r>
+      <w:proofErr w:type="spellStart"/>
+      <w:r>
+        <w:rPr>
+          <w:rFonts w:ascii="Calibri" w:hAnsi="Calibri"/>
+          <w:sz w:val="24"/>
+          <w:szCs w:val="24"/>
+        </w:rPr>
+        <w:t>ctrl+a</w:t>
+      </w:r>
+      <w:r>
+        <w:rPr>
+          <w:rFonts w:ascii="Calibri" w:hAnsi="Calibri"/>
+          <w:sz w:val="24"/>
+          <w:szCs w:val="24"/>
+        </w:rPr>
+        <w:t>,ctrl</w:t>
+      </w:r>
+      <w:r>
+        <w:rPr>
+          <w:rFonts w:ascii="Calibri" w:hAnsi="Calibri"/>
+          <w:sz w:val="24"/>
+          <w:szCs w:val="24"/>
+        </w:rPr>
+        <w:t>+n</w:t>
+      </w:r>
+      <w:proofErr w:type="spellEnd"/>
+      <w:r>
+        <w:rPr>
+          <w:rFonts w:ascii="Calibri" w:hAnsi="Calibri"/>
+          <w:sz w:val="24"/>
+          <w:szCs w:val="24"/>
+        </w:rPr>
+        <w:t xml:space="preserve">  </w:t>
+      </w:r>
+      <w:proofErr w:type="spellStart"/>
+      <w:r>
+        <w:rPr>
+          <w:rFonts w:ascii="Calibri" w:hAnsi="Calibri"/>
+          <w:sz w:val="24"/>
+          <w:szCs w:val="24"/>
+        </w:rPr>
+        <w:t>ctrl+a,ctrl+a</w:t>
+      </w:r>
+      <w:proofErr w:type="spellEnd"/>
+      <w:r>
+        <w:rPr>
+          <w:rFonts w:ascii="Calibri" w:hAnsi="Calibri"/>
+          <w:sz w:val="24"/>
+          <w:szCs w:val="24"/>
+        </w:rPr>
+        <w:t xml:space="preserve">  exit</w:t>
       </w:r>
     </w:p>
     <w:p>

</xml_diff>

<commit_message>
add network command and conf file path
</commit_message>
<xml_diff>
--- a/integration/network/archive/command.docx
+++ b/integration/network/archive/command.docx
@@ -1047,12 +1047,500 @@
         <w:jc w:val="left"/>
         <w:rPr>
           <w:rFonts w:ascii="Calibri" w:hAnsi="Calibri"/>
+          <w:sz w:val="24"/>
+          <w:szCs w:val="24"/>
+        </w:rPr>
+      </w:pPr>
+      <w:r>
+        <w:rPr>
+          <w:rFonts w:ascii="Calibri" w:hAnsi="Calibri"/>
+          <w:sz w:val="24"/>
+          <w:szCs w:val="24"/>
+        </w:rPr>
+        <w:t xml:space="preserve">10. </w:t>
+      </w:r>
+      <w:proofErr w:type="gramStart"/>
+      <w:r>
+        <w:rPr>
+          <w:rFonts w:ascii="Calibri" w:hAnsi="Calibri"/>
+          <w:i/>
+          <w:color w:val="FF0000"/>
+          <w:sz w:val="24"/>
+          <w:szCs w:val="24"/>
+        </w:rPr>
+        <w:t>interface</w:t>
+      </w:r>
+      <w:proofErr w:type="gramEnd"/>
+      <w:r>
+        <w:rPr>
+          <w:rFonts w:ascii="Calibri" w:hAnsi="Calibri"/>
+          <w:sz w:val="24"/>
+          <w:szCs w:val="24"/>
+        </w:rPr>
+        <w:t xml:space="preserve">: </w:t>
+      </w:r>
+      <w:r>
+        <w:rPr>
+          <w:rFonts w:ascii="Calibri" w:hAnsi="Calibri"/>
+          <w:sz w:val="24"/>
+          <w:szCs w:val="24"/>
+        </w:rPr>
+        <w:t>/</w:t>
+      </w:r>
+      <w:proofErr w:type="spellStart"/>
+      <w:r>
+        <w:rPr>
+          <w:rFonts w:ascii="Calibri" w:hAnsi="Calibri"/>
+          <w:sz w:val="24"/>
+          <w:szCs w:val="24"/>
+        </w:rPr>
+        <w:t>etc</w:t>
+      </w:r>
+      <w:proofErr w:type="spellEnd"/>
+      <w:r>
+        <w:rPr>
+          <w:rFonts w:ascii="Calibri" w:hAnsi="Calibri"/>
+          <w:sz w:val="24"/>
+          <w:szCs w:val="24"/>
+        </w:rPr>
+        <w:t>/</w:t>
+      </w:r>
+      <w:proofErr w:type="spellStart"/>
+      <w:r>
+        <w:rPr>
+          <w:rFonts w:ascii="Calibri" w:hAnsi="Calibri"/>
+          <w:sz w:val="24"/>
+          <w:szCs w:val="24"/>
+        </w:rPr>
+        <w:t>sysconfig</w:t>
+      </w:r>
+      <w:proofErr w:type="spellEnd"/>
+      <w:r>
+        <w:rPr>
+          <w:rFonts w:ascii="Calibri" w:hAnsi="Calibri"/>
+          <w:sz w:val="24"/>
+          <w:szCs w:val="24"/>
+        </w:rPr>
+        <w:t>/network</w:t>
+      </w:r>
+      <w:r>
+        <w:rPr>
+          <w:rFonts w:ascii="Calibri" w:hAnsi="Calibri"/>
+          <w:sz w:val="24"/>
+          <w:szCs w:val="24"/>
+        </w:rPr>
+        <w:t>/</w:t>
+      </w:r>
+      <w:proofErr w:type="spellStart"/>
+      <w:r>
+        <w:rPr>
+          <w:rFonts w:ascii="Calibri" w:hAnsi="Calibri"/>
+          <w:sz w:val="24"/>
+          <w:szCs w:val="24"/>
+        </w:rPr>
+        <w:t>ifcfg-ethx</w:t>
+      </w:r>
+      <w:proofErr w:type="spellEnd"/>
+      <w:r>
+        <w:rPr>
+          <w:rFonts w:ascii="Calibri" w:hAnsi="Calibri"/>
+          <w:sz w:val="24"/>
+          <w:szCs w:val="24"/>
+        </w:rPr>
+        <w:t xml:space="preserve">, </w:t>
+      </w:r>
+      <w:proofErr w:type="spellStart"/>
+      <w:r>
+        <w:rPr>
+          <w:rFonts w:ascii="Calibri" w:hAnsi="Calibri"/>
+          <w:sz w:val="24"/>
+          <w:szCs w:val="24"/>
+        </w:rPr>
+        <w:t>BOOTPROTO:static</w:t>
+      </w:r>
+      <w:proofErr w:type="spellEnd"/>
+      <w:r>
+        <w:rPr>
+          <w:rFonts w:ascii="Calibri" w:hAnsi="Calibri"/>
+          <w:sz w:val="24"/>
+          <w:szCs w:val="24"/>
+        </w:rPr>
+        <w:t>/</w:t>
+      </w:r>
+      <w:proofErr w:type="spellStart"/>
+      <w:r>
+        <w:rPr>
+          <w:rFonts w:ascii="Calibri" w:hAnsi="Calibri"/>
+          <w:sz w:val="24"/>
+          <w:szCs w:val="24"/>
+        </w:rPr>
+        <w:t>dhcp</w:t>
+      </w:r>
+      <w:proofErr w:type="spellEnd"/>
+      <w:r>
+        <w:rPr>
+          <w:rFonts w:ascii="Calibri" w:hAnsi="Calibri"/>
+          <w:sz w:val="24"/>
+          <w:szCs w:val="24"/>
+        </w:rPr>
+        <w:t xml:space="preserve">  </w:t>
+      </w:r>
+      <w:r>
+        <w:rPr>
+          <w:rFonts w:ascii="Calibri" w:hAnsi="Calibri"/>
+          <w:i/>
+          <w:color w:val="FF0000"/>
+          <w:sz w:val="24"/>
+          <w:szCs w:val="24"/>
+        </w:rPr>
+        <w:t>route</w:t>
+      </w:r>
+      <w:r>
+        <w:rPr>
+          <w:rFonts w:ascii="Calibri" w:hAnsi="Calibri"/>
+          <w:sz w:val="24"/>
+          <w:szCs w:val="24"/>
+        </w:rPr>
+        <w:t xml:space="preserve">: </w:t>
+      </w:r>
+      <w:r>
+        <w:rPr>
+          <w:rFonts w:ascii="Calibri" w:hAnsi="Calibri"/>
+          <w:sz w:val="24"/>
+          <w:szCs w:val="24"/>
+        </w:rPr>
+        <w:t>/</w:t>
+      </w:r>
+      <w:proofErr w:type="spellStart"/>
+      <w:r>
+        <w:rPr>
+          <w:rFonts w:ascii="Calibri" w:hAnsi="Calibri"/>
+          <w:sz w:val="24"/>
+          <w:szCs w:val="24"/>
+        </w:rPr>
+        <w:t>etc</w:t>
+      </w:r>
+      <w:proofErr w:type="spellEnd"/>
+      <w:r>
+        <w:rPr>
+          <w:rFonts w:ascii="Calibri" w:hAnsi="Calibri"/>
+          <w:sz w:val="24"/>
+          <w:szCs w:val="24"/>
+        </w:rPr>
+        <w:t>/</w:t>
+      </w:r>
+      <w:proofErr w:type="spellStart"/>
+      <w:r>
+        <w:rPr>
+          <w:rFonts w:ascii="Calibri" w:hAnsi="Calibri"/>
+          <w:sz w:val="24"/>
+          <w:szCs w:val="24"/>
+        </w:rPr>
+        <w:t>sysconfig</w:t>
+      </w:r>
+      <w:proofErr w:type="spellEnd"/>
+      <w:r>
+        <w:rPr>
+          <w:rFonts w:ascii="Calibri" w:hAnsi="Calibri"/>
+          <w:sz w:val="24"/>
+          <w:szCs w:val="24"/>
+        </w:rPr>
+        <w:t>/network</w:t>
+      </w:r>
+      <w:r>
+        <w:rPr>
+          <w:rFonts w:ascii="Calibri" w:hAnsi="Calibri"/>
+          <w:sz w:val="24"/>
+          <w:szCs w:val="24"/>
+        </w:rPr>
+        <w:t xml:space="preserve">/routes  </w:t>
+      </w:r>
+      <w:r>
+        <w:rPr>
+          <w:rFonts w:ascii="Calibri" w:hAnsi="Calibri"/>
+          <w:i/>
+          <w:color w:val="FF0000"/>
+          <w:sz w:val="24"/>
+          <w:szCs w:val="24"/>
+        </w:rPr>
+        <w:t>DNS</w:t>
+      </w:r>
+      <w:r>
+        <w:rPr>
+          <w:rFonts w:ascii="Calibri" w:hAnsi="Calibri"/>
+          <w:sz w:val="24"/>
+          <w:szCs w:val="24"/>
+        </w:rPr>
+        <w:t xml:space="preserve">: </w:t>
+      </w:r>
+      <w:r>
+        <w:rPr>
+          <w:rFonts w:ascii="Calibri" w:hAnsi="Calibri"/>
+          <w:sz w:val="24"/>
+          <w:szCs w:val="24"/>
+        </w:rPr>
+        <w:t>/</w:t>
+      </w:r>
+      <w:proofErr w:type="spellStart"/>
+      <w:r>
+        <w:rPr>
+          <w:rFonts w:ascii="Calibri" w:hAnsi="Calibri"/>
+          <w:sz w:val="24"/>
+          <w:szCs w:val="24"/>
+        </w:rPr>
+        <w:t>etc</w:t>
+      </w:r>
+      <w:proofErr w:type="spellEnd"/>
+      <w:r>
+        <w:rPr>
+          <w:rFonts w:ascii="Calibri" w:hAnsi="Calibri"/>
+          <w:sz w:val="24"/>
+          <w:szCs w:val="24"/>
+        </w:rPr>
+        <w:t>/</w:t>
+      </w:r>
+      <w:proofErr w:type="spellStart"/>
+      <w:r>
+        <w:rPr>
+          <w:rFonts w:ascii="Calibri" w:hAnsi="Calibri"/>
+          <w:sz w:val="24"/>
+          <w:szCs w:val="24"/>
+        </w:rPr>
+        <w:t>resolv.conf</w:t>
+      </w:r>
+      <w:proofErr w:type="spellEnd"/>
+      <w:r>
+        <w:rPr>
+          <w:rFonts w:ascii="Calibri" w:hAnsi="Calibri"/>
+          <w:sz w:val="24"/>
+          <w:szCs w:val="24"/>
+        </w:rPr>
+        <w:t xml:space="preserve">  </w:t>
+      </w:r>
+    </w:p>
+    <w:p>
+      <w:pPr>
+        <w:spacing w:after="0" w:line="360" w:lineRule="auto"/>
+        <w:jc w:val="left"/>
+        <w:rPr>
+          <w:rFonts w:ascii="Calibri" w:hAnsi="Calibri"/>
+          <w:sz w:val="24"/>
+          <w:szCs w:val="24"/>
+        </w:rPr>
+      </w:pPr>
+      <w:r>
+        <w:rPr>
+          <w:rFonts w:ascii="Calibri" w:hAnsi="Calibri"/>
+          <w:sz w:val="24"/>
+          <w:szCs w:val="24"/>
+        </w:rPr>
+        <w:t xml:space="preserve">DHCP: </w:t>
+      </w:r>
+      <w:r>
+        <w:rPr>
+          <w:rFonts w:ascii="Calibri" w:hAnsi="Calibri"/>
+          <w:sz w:val="24"/>
+          <w:szCs w:val="24"/>
+        </w:rPr>
+        <w:t>/</w:t>
+      </w:r>
+      <w:proofErr w:type="spellStart"/>
+      <w:r>
+        <w:rPr>
+          <w:rFonts w:ascii="Calibri" w:hAnsi="Calibri"/>
+          <w:sz w:val="24"/>
+          <w:szCs w:val="24"/>
+        </w:rPr>
+        <w:t>var</w:t>
+      </w:r>
+      <w:proofErr w:type="spellEnd"/>
+      <w:r>
+        <w:rPr>
+          <w:rFonts w:ascii="Calibri" w:hAnsi="Calibri"/>
+          <w:sz w:val="24"/>
+          <w:szCs w:val="24"/>
+        </w:rPr>
+        <w:t>/lib/</w:t>
+      </w:r>
+      <w:proofErr w:type="spellStart"/>
+      <w:r>
+        <w:rPr>
+          <w:rFonts w:ascii="Calibri" w:hAnsi="Calibri"/>
+          <w:sz w:val="24"/>
+          <w:szCs w:val="24"/>
+        </w:rPr>
+        <w:t>dhcp</w:t>
+      </w:r>
+      <w:proofErr w:type="spellEnd"/>
+      <w:r>
+        <w:rPr>
+          <w:rFonts w:ascii="Calibri" w:hAnsi="Calibri"/>
+          <w:sz w:val="24"/>
+          <w:szCs w:val="24"/>
+        </w:rPr>
+        <w:t>/</w:t>
+      </w:r>
+      <w:proofErr w:type="spellStart"/>
+      <w:r>
+        <w:rPr>
+          <w:rFonts w:ascii="Calibri" w:hAnsi="Calibri"/>
+          <w:sz w:val="24"/>
+          <w:szCs w:val="24"/>
+        </w:rPr>
+        <w:t>dhclient</w:t>
+      </w:r>
+      <w:proofErr w:type="spellEnd"/>
+      <w:r>
+        <w:rPr>
+          <w:rFonts w:ascii="Calibri" w:hAnsi="Calibri"/>
+          <w:sz w:val="24"/>
+          <w:szCs w:val="24"/>
+        </w:rPr>
+        <w:t>*-</w:t>
+      </w:r>
+      <w:proofErr w:type="spellStart"/>
+      <w:r>
+        <w:rPr>
+          <w:rFonts w:ascii="Calibri" w:hAnsi="Calibri"/>
+          <w:sz w:val="24"/>
+          <w:szCs w:val="24"/>
+        </w:rPr>
+        <w:t>ethx</w:t>
+      </w:r>
+      <w:r>
+        <w:rPr>
+          <w:rFonts w:ascii="Calibri" w:hAnsi="Calibri"/>
+          <w:sz w:val="24"/>
+          <w:szCs w:val="24"/>
+        </w:rPr>
+        <w:t>.lease</w:t>
+      </w:r>
+      <w:proofErr w:type="spellEnd"/>
+    </w:p>
+    <w:p>
+      <w:pPr>
+        <w:spacing w:after="0" w:line="360" w:lineRule="auto"/>
+        <w:jc w:val="left"/>
+        <w:rPr>
+          <w:rFonts w:ascii="Calibri" w:hAnsi="Calibri"/>
+          <w:sz w:val="24"/>
+          <w:szCs w:val="24"/>
+        </w:rPr>
+      </w:pPr>
+      <w:r>
+        <w:rPr>
+          <w:rFonts w:ascii="Calibri" w:hAnsi="Calibri"/>
+          <w:sz w:val="24"/>
+          <w:szCs w:val="24"/>
+        </w:rPr>
+        <w:t xml:space="preserve">11. </w:t>
+      </w:r>
+      <w:proofErr w:type="spellStart"/>
+      <w:proofErr w:type="gramStart"/>
+      <w:r>
+        <w:rPr>
+          <w:rFonts w:ascii="Calibri" w:hAnsi="Calibri"/>
+          <w:sz w:val="24"/>
+          <w:szCs w:val="24"/>
+        </w:rPr>
+        <w:t>dhcpd</w:t>
+      </w:r>
+      <w:proofErr w:type="spellEnd"/>
+      <w:proofErr w:type="gramEnd"/>
+      <w:r>
+        <w:rPr>
+          <w:rFonts w:ascii="Calibri" w:hAnsi="Calibri"/>
+          <w:sz w:val="24"/>
+          <w:szCs w:val="24"/>
+        </w:rPr>
+        <w:t>: /</w:t>
+      </w:r>
+      <w:proofErr w:type="spellStart"/>
+      <w:r>
+        <w:rPr>
+          <w:rFonts w:ascii="Calibri" w:hAnsi="Calibri"/>
+          <w:sz w:val="24"/>
+          <w:szCs w:val="24"/>
+        </w:rPr>
+        <w:t>etc</w:t>
+      </w:r>
+      <w:proofErr w:type="spellEnd"/>
+      <w:r>
+        <w:rPr>
+          <w:rFonts w:ascii="Calibri" w:hAnsi="Calibri"/>
+          <w:sz w:val="24"/>
+          <w:szCs w:val="24"/>
+        </w:rPr>
+        <w:t>/</w:t>
+      </w:r>
+      <w:proofErr w:type="spellStart"/>
+      <w:r>
+        <w:rPr>
+          <w:rFonts w:ascii="Calibri" w:hAnsi="Calibri"/>
+          <w:sz w:val="24"/>
+          <w:szCs w:val="24"/>
+        </w:rPr>
+        <w:t>dhcpd.conf</w:t>
+      </w:r>
+      <w:proofErr w:type="spellEnd"/>
+      <w:r>
+        <w:rPr>
+          <w:rFonts w:ascii="Calibri" w:hAnsi="Calibri"/>
+          <w:sz w:val="24"/>
+          <w:szCs w:val="24"/>
+        </w:rPr>
+        <w:t xml:space="preserve">  option routers 192.168.4.1, option domain-name-server 10.185.56.40, option </w:t>
+      </w:r>
+      <w:proofErr w:type="spellStart"/>
+      <w:r>
+        <w:rPr>
+          <w:rFonts w:ascii="Calibri" w:hAnsi="Calibri"/>
+          <w:sz w:val="24"/>
+          <w:szCs w:val="24"/>
+        </w:rPr>
+        <w:t>ntp</w:t>
+      </w:r>
+      <w:proofErr w:type="spellEnd"/>
+      <w:r>
+        <w:rPr>
+          <w:rFonts w:ascii="Calibri" w:hAnsi="Calibri"/>
+          <w:sz w:val="24"/>
+          <w:szCs w:val="24"/>
+        </w:rPr>
+        <w:t xml:space="preserve">-server 150.236.57.81, subnet 192.168.0.0 </w:t>
+      </w:r>
+      <w:proofErr w:type="spellStart"/>
+      <w:r>
+        <w:rPr>
+          <w:rFonts w:ascii="Calibri" w:hAnsi="Calibri"/>
+          <w:sz w:val="24"/>
+          <w:szCs w:val="24"/>
+        </w:rPr>
+        <w:t>netmask</w:t>
+      </w:r>
+      <w:proofErr w:type="spellEnd"/>
+      <w:r>
+        <w:rPr>
+          <w:rFonts w:ascii="Calibri" w:hAnsi="Calibri"/>
+          <w:sz w:val="24"/>
+          <w:szCs w:val="24"/>
+        </w:rPr>
+        <w:t xml:space="preserve"> 255.255.0.0 {}, host bjg2enb01 {}</w:t>
+      </w:r>
+    </w:p>
+    <w:p>
+      <w:pPr>
+        <w:spacing w:after="0" w:line="360" w:lineRule="auto"/>
+        <w:jc w:val="left"/>
+        <w:rPr>
+          <w:rFonts w:ascii="Calibri" w:hAnsi="Calibri"/>
           <w:b/>
           <w:bCs/>
           <w:sz w:val="24"/>
           <w:szCs w:val="24"/>
         </w:rPr>
       </w:pPr>
+      <w:proofErr w:type="gramStart"/>
       <w:r>
         <w:rPr>
           <w:rFonts w:ascii="Calibri" w:hAnsi="Calibri"/>
@@ -1063,6 +1551,7 @@
         </w:rPr>
         <w:t>disk/partition</w:t>
       </w:r>
+      <w:proofErr w:type="gramEnd"/>
     </w:p>
     <w:p>
       <w:pPr>
@@ -1397,6 +1886,7 @@
           <w:sz w:val="24"/>
           <w:szCs w:val="24"/>
         </w:rPr>
+        <w:lastRenderedPageBreak/>
         <w:t>mdadm</w:t>
       </w:r>
       <w:proofErr w:type="spellEnd"/>
@@ -1647,7 +2137,6 @@
           <w:sz w:val="24"/>
           <w:szCs w:val="24"/>
         </w:rPr>
-        <w:lastRenderedPageBreak/>
         <w:t>③</w:t>
       </w:r>
       <w:proofErr w:type="spellStart"/>
@@ -3290,6 +3779,7 @@
           <w:sz w:val="24"/>
           <w:szCs w:val="24"/>
         </w:rPr>
+        <w:lastRenderedPageBreak/>
         <w:t>service_name</w:t>
       </w:r>
       <w:proofErr w:type="spellEnd"/>
@@ -3624,7 +4114,6 @@
           <w:sz w:val="24"/>
           <w:szCs w:val="24"/>
         </w:rPr>
-        <w:lastRenderedPageBreak/>
         <w:t>file&amp;directory</w:t>
       </w:r>
       <w:proofErr w:type="spellEnd"/>
@@ -4636,6 +5125,47 @@
         </w:rPr>
         <w:t>/</w:t>
       </w:r>
+    </w:p>
+    <w:p>
+      <w:pPr>
+        <w:spacing w:after="0" w:line="360" w:lineRule="auto"/>
+        <w:jc w:val="left"/>
+        <w:rPr>
+          <w:rFonts w:ascii="Calibri" w:hAnsi="Calibri"/>
+          <w:sz w:val="24"/>
+          <w:szCs w:val="24"/>
+        </w:rPr>
+      </w:pPr>
+      <w:r>
+        <w:rPr>
+          <w:rFonts w:ascii="Calibri" w:hAnsi="Calibri"/>
+          <w:sz w:val="24"/>
+          <w:szCs w:val="24"/>
+        </w:rPr>
+        <w:t xml:space="preserve">12. </w:t>
+      </w:r>
+      <w:proofErr w:type="spellStart"/>
+      <w:proofErr w:type="gramStart"/>
+      <w:r>
+        <w:rPr>
+          <w:rFonts w:ascii="Calibri" w:hAnsi="Calibri"/>
+          <w:sz w:val="24"/>
+          <w:szCs w:val="24"/>
+        </w:rPr>
+        <w:t>tftp</w:t>
+      </w:r>
+      <w:proofErr w:type="spellEnd"/>
+      <w:proofErr w:type="gramEnd"/>
+      <w:r>
+        <w:rPr>
+          <w:rFonts w:ascii="Calibri" w:hAnsi="Calibri"/>
+          <w:sz w:val="24"/>
+          <w:szCs w:val="24"/>
+        </w:rPr>
+        <w:t xml:space="preserve"> -g/-p -r/-l file host</w:t>
+      </w:r>
+      <w:bookmarkStart w:id="0" w:name="_GoBack"/>
+      <w:bookmarkEnd w:id="0"/>
     </w:p>
     <w:p>
       <w:pPr>
@@ -4649,6 +5179,7 @@
           <w:szCs w:val="24"/>
         </w:rPr>
       </w:pPr>
+      <w:proofErr w:type="gramStart"/>
       <w:r>
         <w:rPr>
           <w:rFonts w:ascii="Calibri" w:hAnsi="Calibri"/>
@@ -4659,6 +5190,7 @@
         </w:rPr>
         <w:t>user</w:t>
       </w:r>
+      <w:proofErr w:type="gramEnd"/>
     </w:p>
     <w:p>
       <w:pPr>
@@ -5402,6 +5934,7 @@
           <w:sz w:val="24"/>
           <w:szCs w:val="24"/>
         </w:rPr>
+        <w:lastRenderedPageBreak/>
         <w:t>depmod</w:t>
       </w:r>
       <w:proofErr w:type="spellEnd"/>
@@ -6077,7 +6610,6 @@
           <w:sz w:val="24"/>
           <w:szCs w:val="24"/>
         </w:rPr>
-        <w:lastRenderedPageBreak/>
         <w:t>6</w:t>
       </w:r>
       <w:r>
@@ -6931,8 +7463,6 @@
         </w:rPr>
         <w:t xml:space="preserve">kill -9 &lt;PID&gt;  screen -wipe  </w:t>
       </w:r>
-      <w:bookmarkStart w:id="0" w:name="_GoBack"/>
-      <w:bookmarkEnd w:id="0"/>
       <w:proofErr w:type="spellStart"/>
       <w:r>
         <w:rPr>
@@ -7386,6 +7916,7 @@
           <w:sz w:val="24"/>
           <w:szCs w:val="24"/>
         </w:rPr>
+        <w:lastRenderedPageBreak/>
         <w:t>2. export &lt;</w:t>
       </w:r>
       <w:proofErr w:type="spellStart"/>
@@ -7731,7 +8262,6 @@
           <w:sz w:val="24"/>
           <w:szCs w:val="24"/>
         </w:rPr>
-        <w:lastRenderedPageBreak/>
         <w:t xml:space="preserve">.host:/share-name  mount -t </w:t>
       </w:r>
       <w:proofErr w:type="spellStart"/>

</xml_diff>

<commit_message>
add ntp to file
</commit_message>
<xml_diff>
--- a/integration/network/archive/command.docx
+++ b/integration/network/archive/command.docx
@@ -8654,21 +8654,447 @@
         </w:rPr>
         <w:t>lterbsdailytest</w:t>
       </w:r>
+      <w:proofErr w:type="spellEnd"/>
+    </w:p>
+    <w:p>
+      <w:pPr>
+        <w:widowControl/>
+        <w:spacing w:after="0" w:line="360" w:lineRule="auto"/>
+        <w:jc w:val="left"/>
+        <w:rPr>
+          <w:rFonts w:ascii="Calibri" w:hAnsi="Calibri" w:hint="eastAsia"/>
+          <w:b/>
+          <w:sz w:val="24"/>
+          <w:szCs w:val="24"/>
+        </w:rPr>
+      </w:pPr>
+      <w:r>
+        <w:rPr>
+          <w:rFonts w:ascii="Calibri" w:hAnsi="Calibri" w:hint="eastAsia"/>
+          <w:b/>
+          <w:sz w:val="24"/>
+          <w:szCs w:val="24"/>
+        </w:rPr>
+        <w:t>NTP</w:t>
+      </w:r>
+    </w:p>
+    <w:p>
+      <w:pPr>
+        <w:widowControl/>
+        <w:spacing w:after="0" w:line="360" w:lineRule="auto"/>
+        <w:jc w:val="left"/>
+        <w:rPr>
+          <w:rFonts w:ascii="Calibri" w:hAnsi="Calibri"/>
+          <w:sz w:val="24"/>
+          <w:szCs w:val="24"/>
+        </w:rPr>
+      </w:pPr>
+      <w:r>
+        <w:rPr>
+          <w:rFonts w:ascii="Calibri" w:hAnsi="Calibri" w:hint="eastAsia"/>
+          <w:sz w:val="24"/>
+          <w:szCs w:val="24"/>
+        </w:rPr>
+        <w:t>1</w:t>
+      </w:r>
+      <w:r>
+        <w:rPr>
+          <w:rFonts w:ascii="Calibri" w:hAnsi="Calibri"/>
+          <w:sz w:val="24"/>
+          <w:szCs w:val="24"/>
+        </w:rPr>
+        <w:t>.</w:t>
+      </w:r>
+      <w:r>
+        <w:rPr>
+          <w:rFonts w:ascii="Calibri" w:hAnsi="Calibri"/>
+          <w:sz w:val="24"/>
+          <w:szCs w:val="24"/>
+        </w:rPr>
+        <w:t xml:space="preserve"> </w:t>
+      </w:r>
+      <w:proofErr w:type="spellStart"/>
+      <w:proofErr w:type="gramStart"/>
+      <w:r>
+        <w:rPr>
+          <w:rFonts w:ascii="Calibri" w:hAnsi="Calibri"/>
+          <w:sz w:val="24"/>
+          <w:szCs w:val="24"/>
+        </w:rPr>
+        <w:t>hwclock</w:t>
+      </w:r>
+      <w:proofErr w:type="spellEnd"/>
+      <w:proofErr w:type="gramEnd"/>
+      <w:r>
+        <w:rPr>
+          <w:rFonts w:ascii="Calibri" w:hAnsi="Calibri"/>
+          <w:sz w:val="24"/>
+          <w:szCs w:val="24"/>
+        </w:rPr>
+        <w:t xml:space="preserve"> –show  </w:t>
+      </w:r>
+      <w:proofErr w:type="spellStart"/>
+      <w:r>
+        <w:rPr>
+          <w:rFonts w:ascii="Calibri" w:hAnsi="Calibri"/>
+          <w:sz w:val="24"/>
+          <w:szCs w:val="24"/>
+        </w:rPr>
+        <w:t>hwclock</w:t>
+      </w:r>
+      <w:proofErr w:type="spellEnd"/>
+      <w:r>
+        <w:rPr>
+          <w:rFonts w:ascii="Calibri" w:hAnsi="Calibri"/>
+          <w:sz w:val="24"/>
+          <w:szCs w:val="24"/>
+        </w:rPr>
+        <w:t xml:space="preserve"> –</w:t>
+      </w:r>
+      <w:proofErr w:type="spellStart"/>
+      <w:r>
+        <w:rPr>
+          <w:rFonts w:ascii="Calibri" w:hAnsi="Calibri"/>
+          <w:sz w:val="24"/>
+          <w:szCs w:val="24"/>
+        </w:rPr>
+        <w:t>systohc</w:t>
+      </w:r>
+      <w:proofErr w:type="spellEnd"/>
+      <w:r>
+        <w:rPr>
+          <w:rFonts w:ascii="Calibri" w:hAnsi="Calibri"/>
+          <w:sz w:val="24"/>
+          <w:szCs w:val="24"/>
+        </w:rPr>
+        <w:t xml:space="preserve">  </w:t>
+      </w:r>
+      <w:proofErr w:type="spellStart"/>
+      <w:r>
+        <w:rPr>
+          <w:rFonts w:ascii="Calibri" w:hAnsi="Calibri"/>
+          <w:sz w:val="24"/>
+          <w:szCs w:val="24"/>
+        </w:rPr>
+        <w:t>hwclock</w:t>
+      </w:r>
+      <w:proofErr w:type="spellEnd"/>
+      <w:r>
+        <w:rPr>
+          <w:rFonts w:ascii="Calibri" w:hAnsi="Calibri"/>
+          <w:sz w:val="24"/>
+          <w:szCs w:val="24"/>
+        </w:rPr>
+        <w:t xml:space="preserve"> –</w:t>
+      </w:r>
+      <w:proofErr w:type="spellStart"/>
+      <w:r>
+        <w:rPr>
+          <w:rFonts w:ascii="Calibri" w:hAnsi="Calibri"/>
+          <w:sz w:val="24"/>
+          <w:szCs w:val="24"/>
+        </w:rPr>
+        <w:t>hctosys</w:t>
+      </w:r>
+      <w:proofErr w:type="spellEnd"/>
+      <w:r>
+        <w:rPr>
+          <w:rFonts w:ascii="Calibri" w:hAnsi="Calibri"/>
+          <w:sz w:val="24"/>
+          <w:szCs w:val="24"/>
+        </w:rPr>
+        <w:t xml:space="preserve">  date</w:t>
+      </w:r>
+    </w:p>
+    <w:p>
+      <w:pPr>
+        <w:widowControl/>
+        <w:spacing w:after="0" w:line="360" w:lineRule="auto"/>
+        <w:jc w:val="left"/>
+        <w:rPr>
+          <w:rFonts w:ascii="Calibri" w:hAnsi="Calibri"/>
+          <w:sz w:val="24"/>
+          <w:szCs w:val="24"/>
+        </w:rPr>
+      </w:pPr>
+      <w:r>
+        <w:rPr>
+          <w:rFonts w:ascii="Calibri" w:hAnsi="Calibri"/>
+          <w:sz w:val="24"/>
+          <w:szCs w:val="24"/>
+        </w:rPr>
+        <w:t xml:space="preserve">2. </w:t>
+      </w:r>
+      <w:proofErr w:type="gramStart"/>
+      <w:r>
+        <w:rPr>
+          <w:rFonts w:ascii="Calibri" w:hAnsi="Calibri"/>
+          <w:sz w:val="24"/>
+          <w:szCs w:val="24"/>
+        </w:rPr>
+        <w:t>watch</w:t>
+      </w:r>
+      <w:proofErr w:type="gramEnd"/>
+      <w:r>
+        <w:rPr>
+          <w:rFonts w:ascii="Calibri" w:hAnsi="Calibri"/>
+          <w:sz w:val="24"/>
+          <w:szCs w:val="24"/>
+        </w:rPr>
+        <w:t xml:space="preserve"> </w:t>
+      </w:r>
+      <w:proofErr w:type="spellStart"/>
+      <w:r>
+        <w:rPr>
+          <w:rFonts w:ascii="Calibri" w:hAnsi="Calibri"/>
+          <w:sz w:val="24"/>
+          <w:szCs w:val="24"/>
+        </w:rPr>
+        <w:t>ntpq</w:t>
+      </w:r>
+      <w:proofErr w:type="spellEnd"/>
+      <w:r>
+        <w:rPr>
+          <w:rFonts w:ascii="Calibri" w:hAnsi="Calibri"/>
+          <w:sz w:val="24"/>
+          <w:szCs w:val="24"/>
+        </w:rPr>
+        <w:t xml:space="preserve"> –p  /</w:t>
+      </w:r>
+      <w:proofErr w:type="spellStart"/>
+      <w:r>
+        <w:rPr>
+          <w:rFonts w:ascii="Calibri" w:hAnsi="Calibri"/>
+          <w:sz w:val="24"/>
+          <w:szCs w:val="24"/>
+        </w:rPr>
+        <w:t>etc</w:t>
+      </w:r>
+      <w:proofErr w:type="spellEnd"/>
+      <w:r>
+        <w:rPr>
+          <w:rFonts w:ascii="Calibri" w:hAnsi="Calibri"/>
+          <w:sz w:val="24"/>
+          <w:szCs w:val="24"/>
+        </w:rPr>
+        <w:t>/</w:t>
+      </w:r>
+      <w:proofErr w:type="spellStart"/>
+      <w:r>
+        <w:rPr>
+          <w:rFonts w:ascii="Calibri" w:hAnsi="Calibri"/>
+          <w:sz w:val="24"/>
+          <w:szCs w:val="24"/>
+        </w:rPr>
+        <w:t>ntp.conf</w:t>
+      </w:r>
+      <w:proofErr w:type="spellEnd"/>
+      <w:r>
+        <w:rPr>
+          <w:rFonts w:ascii="Calibri" w:hAnsi="Calibri"/>
+          <w:sz w:val="24"/>
+          <w:szCs w:val="24"/>
+        </w:rPr>
+        <w:t xml:space="preserve">  service </w:t>
+      </w:r>
+      <w:proofErr w:type="spellStart"/>
+      <w:r>
+        <w:rPr>
+          <w:rFonts w:ascii="Calibri" w:hAnsi="Calibri"/>
+          <w:sz w:val="24"/>
+          <w:szCs w:val="24"/>
+        </w:rPr>
+        <w:t>ntpd</w:t>
+      </w:r>
+      <w:proofErr w:type="spellEnd"/>
+    </w:p>
+    <w:p>
+      <w:pPr>
+        <w:widowControl/>
+        <w:spacing w:after="0" w:line="360" w:lineRule="auto"/>
+        <w:jc w:val="left"/>
+        <w:rPr>
+          <w:rFonts w:ascii="Calibri" w:hAnsi="Calibri"/>
+          <w:sz w:val="24"/>
+          <w:szCs w:val="24"/>
+        </w:rPr>
+      </w:pPr>
+      <w:r>
+        <w:rPr>
+          <w:rFonts w:ascii="Calibri" w:hAnsi="Calibri"/>
+          <w:sz w:val="24"/>
+          <w:szCs w:val="24"/>
+        </w:rPr>
+        <w:t xml:space="preserve">3. </w:t>
+      </w:r>
+      <w:proofErr w:type="spellStart"/>
+      <w:proofErr w:type="gramStart"/>
+      <w:r>
+        <w:rPr>
+          <w:rFonts w:ascii="Calibri" w:hAnsi="Calibri"/>
+          <w:sz w:val="24"/>
+          <w:szCs w:val="24"/>
+        </w:rPr>
+        <w:t>ntpdate</w:t>
+      </w:r>
+      <w:proofErr w:type="spellEnd"/>
+      <w:proofErr w:type="gramEnd"/>
+      <w:r>
+        <w:rPr>
+          <w:rFonts w:ascii="Calibri" w:hAnsi="Calibri"/>
+          <w:sz w:val="24"/>
+          <w:szCs w:val="24"/>
+        </w:rPr>
+        <w:t xml:space="preserve"> &lt;IP&gt;  </w:t>
+      </w:r>
+      <w:proofErr w:type="spellStart"/>
+      <w:r>
+        <w:rPr>
+          <w:rFonts w:ascii="Calibri" w:hAnsi="Calibri"/>
+          <w:sz w:val="24"/>
+          <w:szCs w:val="24"/>
+        </w:rPr>
+        <w:t>ntpdate</w:t>
+      </w:r>
+      <w:proofErr w:type="spellEnd"/>
+      <w:r>
+        <w:rPr>
+          <w:rFonts w:ascii="Calibri" w:hAnsi="Calibri"/>
+          <w:sz w:val="24"/>
+          <w:szCs w:val="24"/>
+        </w:rPr>
+        <w:t xml:space="preserve"> –d &lt;IP&gt;  </w:t>
+      </w:r>
+      <w:proofErr w:type="spellStart"/>
+      <w:r>
+        <w:rPr>
+          <w:rFonts w:ascii="Calibri" w:hAnsi="Calibri"/>
+          <w:sz w:val="24"/>
+          <w:szCs w:val="24"/>
+        </w:rPr>
+        <w:t>sntp</w:t>
+      </w:r>
+      <w:proofErr w:type="spellEnd"/>
+      <w:r>
+        <w:rPr>
+          <w:rFonts w:ascii="Calibri" w:hAnsi="Calibri"/>
+          <w:sz w:val="24"/>
+          <w:szCs w:val="24"/>
+        </w:rPr>
+        <w:t xml:space="preserve"> –P no –r &lt;IP&gt;  </w:t>
+      </w:r>
+      <w:proofErr w:type="spellStart"/>
+      <w:r>
+        <w:rPr>
+          <w:rFonts w:ascii="Calibri" w:hAnsi="Calibri"/>
+          <w:sz w:val="24"/>
+          <w:szCs w:val="24"/>
+        </w:rPr>
+        <w:t>sntp</w:t>
+      </w:r>
+      <w:proofErr w:type="spellEnd"/>
+      <w:r>
+        <w:rPr>
+          <w:rFonts w:ascii="Calibri" w:hAnsi="Calibri"/>
+          <w:sz w:val="24"/>
+          <w:szCs w:val="24"/>
+        </w:rPr>
+        <w:t xml:space="preserve"> –w &lt;IP&gt;</w:t>
+      </w:r>
+    </w:p>
+    <w:p>
+      <w:pPr>
+        <w:widowControl/>
+        <w:spacing w:after="0" w:line="360" w:lineRule="auto"/>
+        <w:jc w:val="left"/>
+        <w:rPr>
+          <w:rFonts w:ascii="Calibri" w:hAnsi="Calibri"/>
+          <w:sz w:val="24"/>
+          <w:szCs w:val="24"/>
+        </w:rPr>
+      </w:pPr>
+      <w:r>
+        <w:rPr>
+          <w:rFonts w:ascii="Calibri" w:hAnsi="Calibri"/>
+          <w:sz w:val="24"/>
+          <w:szCs w:val="24"/>
+        </w:rPr>
+        <w:t>4. /</w:t>
+      </w:r>
+      <w:proofErr w:type="spellStart"/>
+      <w:r>
+        <w:rPr>
+          <w:rFonts w:ascii="Calibri" w:hAnsi="Calibri"/>
+          <w:sz w:val="24"/>
+          <w:szCs w:val="24"/>
+        </w:rPr>
+        <w:t>etc</w:t>
+      </w:r>
+      <w:proofErr w:type="spellEnd"/>
+      <w:r>
+        <w:rPr>
+          <w:rFonts w:ascii="Calibri" w:hAnsi="Calibri"/>
+          <w:sz w:val="24"/>
+          <w:szCs w:val="24"/>
+        </w:rPr>
+        <w:t>/</w:t>
+      </w:r>
+      <w:proofErr w:type="spellStart"/>
+      <w:r>
+        <w:rPr>
+          <w:rFonts w:ascii="Calibri" w:hAnsi="Calibri"/>
+          <w:sz w:val="24"/>
+          <w:szCs w:val="24"/>
+        </w:rPr>
+        <w:t>localtime</w:t>
+      </w:r>
+      <w:proofErr w:type="spellEnd"/>
+      <w:r>
+        <w:rPr>
+          <w:rFonts w:ascii="Calibri" w:hAnsi="Calibri"/>
+          <w:sz w:val="24"/>
+          <w:szCs w:val="24"/>
+        </w:rPr>
+        <w:t xml:space="preserve">  /</w:t>
+      </w:r>
+      <w:proofErr w:type="spellStart"/>
+      <w:r>
+        <w:rPr>
+          <w:rFonts w:ascii="Calibri" w:hAnsi="Calibri"/>
+          <w:sz w:val="24"/>
+          <w:szCs w:val="24"/>
+        </w:rPr>
+        <w:t>usr</w:t>
+      </w:r>
+      <w:proofErr w:type="spellEnd"/>
+      <w:r>
+        <w:rPr>
+          <w:rFonts w:ascii="Calibri" w:hAnsi="Calibri"/>
+          <w:sz w:val="24"/>
+          <w:szCs w:val="24"/>
+        </w:rPr>
+        <w:t>/share/</w:t>
+      </w:r>
+      <w:proofErr w:type="spellStart"/>
+      <w:r>
+        <w:rPr>
+          <w:rFonts w:ascii="Calibri" w:hAnsi="Calibri"/>
+          <w:sz w:val="24"/>
+          <w:szCs w:val="24"/>
+        </w:rPr>
+        <w:t>zoneinfo</w:t>
+      </w:r>
+      <w:proofErr w:type="spellEnd"/>
+      <w:r>
+        <w:rPr>
+          <w:rFonts w:ascii="Calibri" w:hAnsi="Calibri"/>
+          <w:sz w:val="24"/>
+          <w:szCs w:val="24"/>
+        </w:rPr>
+        <w:t>/Asia/Shanghai Beijing</w:t>
+      </w:r>
       <w:bookmarkStart w:id="0" w:name="_GoBack"/>
       <w:bookmarkEnd w:id="0"/>
-      <w:proofErr w:type="spellEnd"/>
-    </w:p>
-    <w:p>
-      <w:pPr>
-        <w:widowControl/>
-        <w:spacing w:after="0" w:line="360" w:lineRule="auto"/>
-        <w:jc w:val="left"/>
-        <w:rPr>
-          <w:rFonts w:ascii="Calibri" w:hAnsi="Calibri"/>
-          <w:sz w:val="24"/>
-          <w:szCs w:val="24"/>
-        </w:rPr>
-      </w:pPr>
     </w:p>
     <w:sectPr>
       <w:pgSz w:w="11906" w:h="16838"/>
@@ -8678,6 +9104,195 @@
     </w:sectPr>
   </w:body>
 </w:document>
+</file>
+
+<file path=word/numbering.xml><?xml version="1.0" encoding="utf-8"?>
+<w:numbering xmlns:wpc="http://schemas.microsoft.com/office/word/2010/wordprocessingCanvas" xmlns:mc="http://schemas.openxmlformats.org/markup-compatibility/2006" xmlns:o="urn:schemas-microsoft-com:office:office" xmlns:r="http://schemas.openxmlformats.org/officeDocument/2006/relationships" xmlns:m="http://schemas.openxmlformats.org/officeDocument/2006/math" xmlns:v="urn:schemas-microsoft-com:vml" xmlns:wp14="http://schemas.microsoft.com/office/word/2010/wordprocessingDrawing" xmlns:wp="http://schemas.openxmlformats.org/drawingml/2006/wordprocessingDrawing" xmlns:w10="urn:schemas-microsoft-com:office:word" xmlns:w="http://schemas.openxmlformats.org/wordprocessingml/2006/main" xmlns:w14="http://schemas.microsoft.com/office/word/2010/wordml" xmlns:wpg="http://schemas.microsoft.com/office/word/2010/wordprocessingGroup" xmlns:wpi="http://schemas.microsoft.com/office/word/2010/wordprocessingInk" xmlns:wne="http://schemas.microsoft.com/office/word/2006/wordml" xmlns:wps="http://schemas.microsoft.com/office/word/2010/wordprocessingShape" mc:Ignorable="w14 wp14">
+  <w:abstractNum w:abstractNumId="0">
+    <w:nsid w:val="370F6AEF"/>
+    <w:multiLevelType w:val="hybridMultilevel"/>
+    <w:tmpl w:val="998E799E"/>
+    <w:lvl w:ilvl="0" w:tplc="0409000F">
+      <w:start w:val="1"/>
+      <w:numFmt w:val="decimal"/>
+      <w:lvlText w:val="%1."/>
+      <w:lvlJc w:val="left"/>
+      <w:pPr>
+        <w:ind w:left="720" w:hanging="360"/>
+      </w:pPr>
+      <w:rPr>
+        <w:rFonts w:hint="default"/>
+      </w:rPr>
+    </w:lvl>
+    <w:lvl w:ilvl="1" w:tplc="04090019" w:tentative="1">
+      <w:start w:val="1"/>
+      <w:numFmt w:val="lowerLetter"/>
+      <w:lvlText w:val="%2."/>
+      <w:lvlJc w:val="left"/>
+      <w:pPr>
+        <w:ind w:left="1440" w:hanging="360"/>
+      </w:pPr>
+    </w:lvl>
+    <w:lvl w:ilvl="2" w:tplc="0409001B" w:tentative="1">
+      <w:start w:val="1"/>
+      <w:numFmt w:val="lowerRoman"/>
+      <w:lvlText w:val="%3."/>
+      <w:lvlJc w:val="right"/>
+      <w:pPr>
+        <w:ind w:left="2160" w:hanging="180"/>
+      </w:pPr>
+    </w:lvl>
+    <w:lvl w:ilvl="3" w:tplc="0409000F" w:tentative="1">
+      <w:start w:val="1"/>
+      <w:numFmt w:val="decimal"/>
+      <w:lvlText w:val="%4."/>
+      <w:lvlJc w:val="left"/>
+      <w:pPr>
+        <w:ind w:left="2880" w:hanging="360"/>
+      </w:pPr>
+    </w:lvl>
+    <w:lvl w:ilvl="4" w:tplc="04090019" w:tentative="1">
+      <w:start w:val="1"/>
+      <w:numFmt w:val="lowerLetter"/>
+      <w:lvlText w:val="%5."/>
+      <w:lvlJc w:val="left"/>
+      <w:pPr>
+        <w:ind w:left="3600" w:hanging="360"/>
+      </w:pPr>
+    </w:lvl>
+    <w:lvl w:ilvl="5" w:tplc="0409001B" w:tentative="1">
+      <w:start w:val="1"/>
+      <w:numFmt w:val="lowerRoman"/>
+      <w:lvlText w:val="%6."/>
+      <w:lvlJc w:val="right"/>
+      <w:pPr>
+        <w:ind w:left="4320" w:hanging="180"/>
+      </w:pPr>
+    </w:lvl>
+    <w:lvl w:ilvl="6" w:tplc="0409000F" w:tentative="1">
+      <w:start w:val="1"/>
+      <w:numFmt w:val="decimal"/>
+      <w:lvlText w:val="%7."/>
+      <w:lvlJc w:val="left"/>
+      <w:pPr>
+        <w:ind w:left="5040" w:hanging="360"/>
+      </w:pPr>
+    </w:lvl>
+    <w:lvl w:ilvl="7" w:tplc="04090019" w:tentative="1">
+      <w:start w:val="1"/>
+      <w:numFmt w:val="lowerLetter"/>
+      <w:lvlText w:val="%8."/>
+      <w:lvlJc w:val="left"/>
+      <w:pPr>
+        <w:ind w:left="5760" w:hanging="360"/>
+      </w:pPr>
+    </w:lvl>
+    <w:lvl w:ilvl="8" w:tplc="0409001B" w:tentative="1">
+      <w:start w:val="1"/>
+      <w:numFmt w:val="lowerRoman"/>
+      <w:lvlText w:val="%9."/>
+      <w:lvlJc w:val="right"/>
+      <w:pPr>
+        <w:ind w:left="6480" w:hanging="180"/>
+      </w:pPr>
+    </w:lvl>
+  </w:abstractNum>
+  <w:abstractNum w:abstractNumId="1">
+    <w:nsid w:val="5A106A22"/>
+    <w:multiLevelType w:val="hybridMultilevel"/>
+    <w:tmpl w:val="04F6CDD8"/>
+    <w:lvl w:ilvl="0" w:tplc="0409000F">
+      <w:start w:val="1"/>
+      <w:numFmt w:val="decimal"/>
+      <w:lvlText w:val="%1."/>
+      <w:lvlJc w:val="left"/>
+      <w:pPr>
+        <w:ind w:left="720" w:hanging="360"/>
+      </w:pPr>
+      <w:rPr>
+        <w:rFonts w:hint="default"/>
+      </w:rPr>
+    </w:lvl>
+    <w:lvl w:ilvl="1" w:tplc="04090019" w:tentative="1">
+      <w:start w:val="1"/>
+      <w:numFmt w:val="lowerLetter"/>
+      <w:lvlText w:val="%2."/>
+      <w:lvlJc w:val="left"/>
+      <w:pPr>
+        <w:ind w:left="1440" w:hanging="360"/>
+      </w:pPr>
+    </w:lvl>
+    <w:lvl w:ilvl="2" w:tplc="0409001B" w:tentative="1">
+      <w:start w:val="1"/>
+      <w:numFmt w:val="lowerRoman"/>
+      <w:lvlText w:val="%3."/>
+      <w:lvlJc w:val="right"/>
+      <w:pPr>
+        <w:ind w:left="2160" w:hanging="180"/>
+      </w:pPr>
+    </w:lvl>
+    <w:lvl w:ilvl="3" w:tplc="0409000F" w:tentative="1">
+      <w:start w:val="1"/>
+      <w:numFmt w:val="decimal"/>
+      <w:lvlText w:val="%4."/>
+      <w:lvlJc w:val="left"/>
+      <w:pPr>
+        <w:ind w:left="2880" w:hanging="360"/>
+      </w:pPr>
+    </w:lvl>
+    <w:lvl w:ilvl="4" w:tplc="04090019" w:tentative="1">
+      <w:start w:val="1"/>
+      <w:numFmt w:val="lowerLetter"/>
+      <w:lvlText w:val="%5."/>
+      <w:lvlJc w:val="left"/>
+      <w:pPr>
+        <w:ind w:left="3600" w:hanging="360"/>
+      </w:pPr>
+    </w:lvl>
+    <w:lvl w:ilvl="5" w:tplc="0409001B" w:tentative="1">
+      <w:start w:val="1"/>
+      <w:numFmt w:val="lowerRoman"/>
+      <w:lvlText w:val="%6."/>
+      <w:lvlJc w:val="right"/>
+      <w:pPr>
+        <w:ind w:left="4320" w:hanging="180"/>
+      </w:pPr>
+    </w:lvl>
+    <w:lvl w:ilvl="6" w:tplc="0409000F" w:tentative="1">
+      <w:start w:val="1"/>
+      <w:numFmt w:val="decimal"/>
+      <w:lvlText w:val="%7."/>
+      <w:lvlJc w:val="left"/>
+      <w:pPr>
+        <w:ind w:left="5040" w:hanging="360"/>
+      </w:pPr>
+    </w:lvl>
+    <w:lvl w:ilvl="7" w:tplc="04090019" w:tentative="1">
+      <w:start w:val="1"/>
+      <w:numFmt w:val="lowerLetter"/>
+      <w:lvlText w:val="%8."/>
+      <w:lvlJc w:val="left"/>
+      <w:pPr>
+        <w:ind w:left="5760" w:hanging="360"/>
+      </w:pPr>
+    </w:lvl>
+    <w:lvl w:ilvl="8" w:tplc="0409001B" w:tentative="1">
+      <w:start w:val="1"/>
+      <w:numFmt w:val="lowerRoman"/>
+      <w:lvlText w:val="%9."/>
+      <w:lvlJc w:val="right"/>
+      <w:pPr>
+        <w:ind w:left="6480" w:hanging="180"/>
+      </w:pPr>
+    </w:lvl>
+  </w:abstractNum>
+  <w:num w:numId="1">
+    <w:abstractNumId w:val="0"/>
+  </w:num>
+  <w:num w:numId="2">
+    <w:abstractNumId w:val="1"/>
+  </w:num>
+</w:numbering>
 </file>
 
 <file path=word/styles.xml><?xml version="1.0" encoding="utf-8"?>

</xml_diff>

<commit_message>
add comments for NFS command
</commit_message>
<xml_diff>
--- a/integration/network/archive/command.docx
+++ b/integration/network/archive/command.docx
@@ -1,6 +1,6 @@
 
 <file path=word/document.xml><?xml version="1.0" encoding="utf-8"?>
-<w:document xmlns:wpc="http://schemas.microsoft.com/office/word/2010/wordprocessingCanvas" xmlns:mc="http://schemas.openxmlformats.org/markup-compatibility/2006" xmlns:o="urn:schemas-microsoft-com:office:office" xmlns:r="http://schemas.openxmlformats.org/officeDocument/2006/relationships" xmlns:m="http://schemas.openxmlformats.org/officeDocument/2006/math" xmlns:v="urn:schemas-microsoft-com:vml" xmlns:wp14="http://schemas.microsoft.com/office/word/2010/wordprocessingDrawing" xmlns:wp="http://schemas.openxmlformats.org/drawingml/2006/wordprocessingDrawing" xmlns:w10="urn:schemas-microsoft-com:office:word" xmlns:w="http://schemas.openxmlformats.org/wordprocessingml/2006/main" xmlns:w14="http://schemas.microsoft.com/office/word/2010/wordml" xmlns:wpg="http://schemas.microsoft.com/office/word/2010/wordprocessingGroup" xmlns:wpi="http://schemas.microsoft.com/office/word/2010/wordprocessingInk" xmlns:wne="http://schemas.microsoft.com/office/word/2006/wordml" xmlns:wps="http://schemas.microsoft.com/office/word/2010/wordprocessingShape" mc:Ignorable="w14 wp14">
+<w:document xmlns:wpc="http://schemas.microsoft.com/office/word/2010/wordprocessingCanvas" xmlns:cx="http://schemas.microsoft.com/office/drawing/2014/chartex" xmlns:cx1="http://schemas.microsoft.com/office/drawing/2015/9/8/chartex" xmlns:cx2="http://schemas.microsoft.com/office/drawing/2015/10/21/chartex" xmlns:mc="http://schemas.openxmlformats.org/markup-compatibility/2006" xmlns:o="urn:schemas-microsoft-com:office:office" xmlns:r="http://schemas.openxmlformats.org/officeDocument/2006/relationships" xmlns:m="http://schemas.openxmlformats.org/officeDocument/2006/math" xmlns:v="urn:schemas-microsoft-com:vml" xmlns:wp14="http://schemas.microsoft.com/office/word/2010/wordprocessingDrawing" xmlns:wp="http://schemas.openxmlformats.org/drawingml/2006/wordprocessingDrawing" xmlns:w10="urn:schemas-microsoft-com:office:word" xmlns:w="http://schemas.openxmlformats.org/wordprocessingml/2006/main" xmlns:w14="http://schemas.microsoft.com/office/word/2010/wordml" xmlns:w15="http://schemas.microsoft.com/office/word/2012/wordml" xmlns:w16se="http://schemas.microsoft.com/office/word/2015/wordml/symex" xmlns:wpg="http://schemas.microsoft.com/office/word/2010/wordprocessingGroup" xmlns:wpi="http://schemas.microsoft.com/office/word/2010/wordprocessingInk" xmlns:wne="http://schemas.microsoft.com/office/word/2006/wordml" xmlns:wps="http://schemas.microsoft.com/office/word/2010/wordprocessingShape" mc:Ignorable="w14 w15 w16se wp14">
   <w:body>
     <w:p>
       <w:pPr>
@@ -14,7 +14,6 @@
           <w:szCs w:val="24"/>
         </w:rPr>
       </w:pPr>
-      <w:proofErr w:type="gramStart"/>
       <w:r>
         <w:rPr>
           <w:rFonts w:ascii="Calibri" w:hAnsi="Calibri"/>
@@ -25,46 +24,45 @@
         </w:rPr>
         <w:t>network</w:t>
       </w:r>
+    </w:p>
+    <w:p>
+      <w:pPr>
+        <w:spacing w:after="0" w:line="360" w:lineRule="auto"/>
+        <w:jc w:val="left"/>
+        <w:rPr>
+          <w:rFonts w:ascii="Calibri" w:hAnsi="Calibri"/>
+          <w:sz w:val="24"/>
+          <w:szCs w:val="24"/>
+        </w:rPr>
+      </w:pPr>
+      <w:r>
+        <w:rPr>
+          <w:rFonts w:ascii="Calibri" w:hAnsi="Calibri"/>
+          <w:sz w:val="24"/>
+          <w:szCs w:val="24"/>
+        </w:rPr>
+        <w:t>1.ifconfig -</w:t>
+      </w:r>
+      <w:proofErr w:type="gramStart"/>
+      <w:r>
+        <w:rPr>
+          <w:rFonts w:ascii="Calibri" w:hAnsi="Calibri"/>
+          <w:sz w:val="24"/>
+          <w:szCs w:val="24"/>
+        </w:rPr>
+        <w:t xml:space="preserve">a  </w:t>
+      </w:r>
+      <w:proofErr w:type="spellStart"/>
+      <w:r>
+        <w:rPr>
+          <w:rFonts w:ascii="Calibri" w:hAnsi="Calibri"/>
+          <w:sz w:val="24"/>
+          <w:szCs w:val="24"/>
+        </w:rPr>
+        <w:t>ifconfig</w:t>
+      </w:r>
+      <w:proofErr w:type="spellEnd"/>
       <w:proofErr w:type="gramEnd"/>
-    </w:p>
-    <w:p>
-      <w:pPr>
-        <w:spacing w:after="0" w:line="360" w:lineRule="auto"/>
-        <w:jc w:val="left"/>
-        <w:rPr>
-          <w:rFonts w:ascii="Calibri" w:hAnsi="Calibri"/>
-          <w:sz w:val="24"/>
-          <w:szCs w:val="24"/>
-        </w:rPr>
-      </w:pPr>
-      <w:proofErr w:type="gramStart"/>
-      <w:r>
-        <w:rPr>
-          <w:rFonts w:ascii="Calibri" w:hAnsi="Calibri"/>
-          <w:sz w:val="24"/>
-          <w:szCs w:val="24"/>
-        </w:rPr>
-        <w:t>1.ifconfig</w:t>
-      </w:r>
-      <w:proofErr w:type="gramEnd"/>
-      <w:r>
-        <w:rPr>
-          <w:rFonts w:ascii="Calibri" w:hAnsi="Calibri"/>
-          <w:sz w:val="24"/>
-          <w:szCs w:val="24"/>
-        </w:rPr>
-        <w:t xml:space="preserve"> -a  </w:t>
-      </w:r>
-      <w:proofErr w:type="spellStart"/>
-      <w:r>
-        <w:rPr>
-          <w:rFonts w:ascii="Calibri" w:hAnsi="Calibri"/>
-          <w:sz w:val="24"/>
-          <w:szCs w:val="24"/>
-        </w:rPr>
-        <w:t>ifconfig</w:t>
-      </w:r>
-      <w:proofErr w:type="spellEnd"/>
       <w:r>
         <w:rPr>
           <w:rFonts w:ascii="Calibri" w:hAnsi="Calibri"/>
@@ -700,25 +698,7 @@
           <w:sz w:val="24"/>
           <w:szCs w:val="24"/>
         </w:rPr>
-        <w:t xml:space="preserve">  </w:t>
-      </w:r>
-      <w:proofErr w:type="spellStart"/>
-      <w:r>
-        <w:rPr>
-          <w:rFonts w:ascii="Calibri" w:hAnsi="Calibri"/>
-          <w:sz w:val="24"/>
-          <w:szCs w:val="24"/>
-        </w:rPr>
-        <w:t>traceroute</w:t>
-      </w:r>
-      <w:proofErr w:type="spellEnd"/>
-      <w:r>
-        <w:rPr>
-          <w:rFonts w:ascii="Calibri" w:hAnsi="Calibri"/>
-          <w:sz w:val="24"/>
-          <w:szCs w:val="24"/>
-        </w:rPr>
-        <w:t xml:space="preserve"> -n </w:t>
+        <w:t xml:space="preserve">  traceroute -n </w:t>
       </w:r>
       <w:proofErr w:type="spellStart"/>
       <w:r>
@@ -1059,7 +1039,6 @@
         </w:rPr>
         <w:t xml:space="preserve">10. </w:t>
       </w:r>
-      <w:proofErr w:type="gramStart"/>
       <w:r>
         <w:rPr>
           <w:rFonts w:ascii="Calibri" w:hAnsi="Calibri"/>
@@ -1070,95 +1049,96 @@
         </w:rPr>
         <w:t>interface</w:t>
       </w:r>
+      <w:r>
+        <w:rPr>
+          <w:rFonts w:ascii="Calibri" w:hAnsi="Calibri"/>
+          <w:sz w:val="24"/>
+          <w:szCs w:val="24"/>
+        </w:rPr>
+        <w:t xml:space="preserve">: </w:t>
+      </w:r>
+      <w:r>
+        <w:rPr>
+          <w:rFonts w:ascii="Calibri" w:hAnsi="Calibri"/>
+          <w:sz w:val="24"/>
+          <w:szCs w:val="24"/>
+        </w:rPr>
+        <w:t>/</w:t>
+      </w:r>
+      <w:proofErr w:type="spellStart"/>
+      <w:r>
+        <w:rPr>
+          <w:rFonts w:ascii="Calibri" w:hAnsi="Calibri"/>
+          <w:sz w:val="24"/>
+          <w:szCs w:val="24"/>
+        </w:rPr>
+        <w:t>etc</w:t>
+      </w:r>
+      <w:proofErr w:type="spellEnd"/>
+      <w:r>
+        <w:rPr>
+          <w:rFonts w:ascii="Calibri" w:hAnsi="Calibri"/>
+          <w:sz w:val="24"/>
+          <w:szCs w:val="24"/>
+        </w:rPr>
+        <w:t>/</w:t>
+      </w:r>
+      <w:proofErr w:type="spellStart"/>
+      <w:r>
+        <w:rPr>
+          <w:rFonts w:ascii="Calibri" w:hAnsi="Calibri"/>
+          <w:sz w:val="24"/>
+          <w:szCs w:val="24"/>
+        </w:rPr>
+        <w:t>sysconfig</w:t>
+      </w:r>
+      <w:proofErr w:type="spellEnd"/>
+      <w:r>
+        <w:rPr>
+          <w:rFonts w:ascii="Calibri" w:hAnsi="Calibri"/>
+          <w:sz w:val="24"/>
+          <w:szCs w:val="24"/>
+        </w:rPr>
+        <w:t>/network</w:t>
+      </w:r>
+      <w:r>
+        <w:rPr>
+          <w:rFonts w:ascii="Calibri" w:hAnsi="Calibri"/>
+          <w:sz w:val="24"/>
+          <w:szCs w:val="24"/>
+        </w:rPr>
+        <w:t>/</w:t>
+      </w:r>
+      <w:proofErr w:type="spellStart"/>
+      <w:r>
+        <w:rPr>
+          <w:rFonts w:ascii="Calibri" w:hAnsi="Calibri"/>
+          <w:sz w:val="24"/>
+          <w:szCs w:val="24"/>
+        </w:rPr>
+        <w:t>ifcfg-ethx</w:t>
+      </w:r>
+      <w:proofErr w:type="spellEnd"/>
+      <w:r>
+        <w:rPr>
+          <w:rFonts w:ascii="Calibri" w:hAnsi="Calibri"/>
+          <w:sz w:val="24"/>
+          <w:szCs w:val="24"/>
+        </w:rPr>
+        <w:t xml:space="preserve">, </w:t>
+      </w:r>
+      <w:proofErr w:type="spellStart"/>
+      <w:proofErr w:type="gramStart"/>
+      <w:r>
+        <w:rPr>
+          <w:rFonts w:ascii="Calibri" w:hAnsi="Calibri"/>
+          <w:sz w:val="24"/>
+          <w:szCs w:val="24"/>
+        </w:rPr>
+        <w:t>BOOTPROTO:static</w:t>
+      </w:r>
+      <w:proofErr w:type="spellEnd"/>
       <w:proofErr w:type="gramEnd"/>
-      <w:r>
-        <w:rPr>
-          <w:rFonts w:ascii="Calibri" w:hAnsi="Calibri"/>
-          <w:sz w:val="24"/>
-          <w:szCs w:val="24"/>
-        </w:rPr>
-        <w:t xml:space="preserve">: </w:t>
-      </w:r>
-      <w:r>
-        <w:rPr>
-          <w:rFonts w:ascii="Calibri" w:hAnsi="Calibri"/>
-          <w:sz w:val="24"/>
-          <w:szCs w:val="24"/>
-        </w:rPr>
-        <w:t>/</w:t>
-      </w:r>
-      <w:proofErr w:type="spellStart"/>
-      <w:r>
-        <w:rPr>
-          <w:rFonts w:ascii="Calibri" w:hAnsi="Calibri"/>
-          <w:sz w:val="24"/>
-          <w:szCs w:val="24"/>
-        </w:rPr>
-        <w:t>etc</w:t>
-      </w:r>
-      <w:proofErr w:type="spellEnd"/>
-      <w:r>
-        <w:rPr>
-          <w:rFonts w:ascii="Calibri" w:hAnsi="Calibri"/>
-          <w:sz w:val="24"/>
-          <w:szCs w:val="24"/>
-        </w:rPr>
-        <w:t>/</w:t>
-      </w:r>
-      <w:proofErr w:type="spellStart"/>
-      <w:r>
-        <w:rPr>
-          <w:rFonts w:ascii="Calibri" w:hAnsi="Calibri"/>
-          <w:sz w:val="24"/>
-          <w:szCs w:val="24"/>
-        </w:rPr>
-        <w:t>sysconfig</w:t>
-      </w:r>
-      <w:proofErr w:type="spellEnd"/>
-      <w:r>
-        <w:rPr>
-          <w:rFonts w:ascii="Calibri" w:hAnsi="Calibri"/>
-          <w:sz w:val="24"/>
-          <w:szCs w:val="24"/>
-        </w:rPr>
-        <w:t>/network</w:t>
-      </w:r>
-      <w:r>
-        <w:rPr>
-          <w:rFonts w:ascii="Calibri" w:hAnsi="Calibri"/>
-          <w:sz w:val="24"/>
-          <w:szCs w:val="24"/>
-        </w:rPr>
-        <w:t>/</w:t>
-      </w:r>
-      <w:proofErr w:type="spellStart"/>
-      <w:r>
-        <w:rPr>
-          <w:rFonts w:ascii="Calibri" w:hAnsi="Calibri"/>
-          <w:sz w:val="24"/>
-          <w:szCs w:val="24"/>
-        </w:rPr>
-        <w:t>ifcfg-ethx</w:t>
-      </w:r>
-      <w:proofErr w:type="spellEnd"/>
-      <w:r>
-        <w:rPr>
-          <w:rFonts w:ascii="Calibri" w:hAnsi="Calibri"/>
-          <w:sz w:val="24"/>
-          <w:szCs w:val="24"/>
-        </w:rPr>
-        <w:t xml:space="preserve">, </w:t>
-      </w:r>
-      <w:proofErr w:type="spellStart"/>
-      <w:r>
-        <w:rPr>
-          <w:rFonts w:ascii="Calibri" w:hAnsi="Calibri"/>
-          <w:sz w:val="24"/>
-          <w:szCs w:val="24"/>
-        </w:rPr>
-        <w:t>BOOTPROTO:static</w:t>
-      </w:r>
-      <w:proofErr w:type="spellEnd"/>
       <w:r>
         <w:rPr>
           <w:rFonts w:ascii="Calibri" w:hAnsi="Calibri"/>
@@ -1436,6 +1416,23 @@
         <w:t xml:space="preserve">11. </w:t>
       </w:r>
       <w:proofErr w:type="spellStart"/>
+      <w:r>
+        <w:rPr>
+          <w:rFonts w:ascii="Calibri" w:hAnsi="Calibri"/>
+          <w:sz w:val="24"/>
+          <w:szCs w:val="24"/>
+        </w:rPr>
+        <w:t>dhcpd</w:t>
+      </w:r>
+      <w:proofErr w:type="spellEnd"/>
+      <w:r>
+        <w:rPr>
+          <w:rFonts w:ascii="Calibri" w:hAnsi="Calibri"/>
+          <w:sz w:val="24"/>
+          <w:szCs w:val="24"/>
+        </w:rPr>
+        <w:t xml:space="preserve">: </w:t>
+      </w:r>
       <w:proofErr w:type="gramStart"/>
       <w:r>
         <w:rPr>
@@ -1443,7 +1440,96 @@
           <w:sz w:val="24"/>
           <w:szCs w:val="24"/>
         </w:rPr>
-        <w:t>dhcpd</w:t>
+        <w:t>/</w:t>
+      </w:r>
+      <w:proofErr w:type="spellStart"/>
+      <w:r>
+        <w:rPr>
+          <w:rFonts w:ascii="Calibri" w:hAnsi="Calibri"/>
+          <w:sz w:val="24"/>
+          <w:szCs w:val="24"/>
+        </w:rPr>
+        <w:t>var</w:t>
+      </w:r>
+      <w:proofErr w:type="spellEnd"/>
+      <w:r>
+        <w:rPr>
+          <w:rFonts w:ascii="Calibri" w:hAnsi="Calibri"/>
+          <w:sz w:val="24"/>
+          <w:szCs w:val="24"/>
+        </w:rPr>
+        <w:t>/lib/</w:t>
+      </w:r>
+      <w:proofErr w:type="spellStart"/>
+      <w:r>
+        <w:rPr>
+          <w:rFonts w:ascii="Calibri" w:hAnsi="Calibri"/>
+          <w:sz w:val="24"/>
+          <w:szCs w:val="24"/>
+        </w:rPr>
+        <w:t>dhcp</w:t>
+      </w:r>
+      <w:proofErr w:type="spellEnd"/>
+      <w:r>
+        <w:rPr>
+          <w:rFonts w:ascii="Calibri" w:hAnsi="Calibri"/>
+          <w:sz w:val="24"/>
+          <w:szCs w:val="24"/>
+        </w:rPr>
+        <w:t>/</w:t>
+      </w:r>
+      <w:proofErr w:type="spellStart"/>
+      <w:r>
+        <w:rPr>
+          <w:rFonts w:ascii="Calibri" w:hAnsi="Calibri"/>
+          <w:sz w:val="24"/>
+          <w:szCs w:val="24"/>
+        </w:rPr>
+        <w:t>dhclient.leases</w:t>
+      </w:r>
+      <w:proofErr w:type="spellEnd"/>
+      <w:r>
+        <w:rPr>
+          <w:rFonts w:ascii="Calibri" w:hAnsi="Calibri"/>
+          <w:sz w:val="24"/>
+          <w:szCs w:val="24"/>
+        </w:rPr>
+        <w:t xml:space="preserve">  </w:t>
+      </w:r>
+      <w:r>
+        <w:rPr>
+          <w:rFonts w:ascii="Calibri" w:hAnsi="Calibri"/>
+          <w:sz w:val="24"/>
+          <w:szCs w:val="24"/>
+        </w:rPr>
+        <w:t>/</w:t>
+      </w:r>
+      <w:proofErr w:type="spellStart"/>
+      <w:r>
+        <w:rPr>
+          <w:rFonts w:ascii="Calibri" w:hAnsi="Calibri"/>
+          <w:sz w:val="24"/>
+          <w:szCs w:val="24"/>
+        </w:rPr>
+        <w:t>etc</w:t>
+      </w:r>
+      <w:proofErr w:type="spellEnd"/>
+      <w:r>
+        <w:rPr>
+          <w:rFonts w:ascii="Calibri" w:hAnsi="Calibri"/>
+          <w:sz w:val="24"/>
+          <w:szCs w:val="24"/>
+        </w:rPr>
+        <w:t>/</w:t>
+      </w:r>
+      <w:proofErr w:type="spellStart"/>
+      <w:r>
+        <w:rPr>
+          <w:rFonts w:ascii="Calibri" w:hAnsi="Calibri"/>
+          <w:sz w:val="24"/>
+          <w:szCs w:val="24"/>
+        </w:rPr>
+        <w:t>dhcpd.conf</w:t>
       </w:r>
       <w:proofErr w:type="spellEnd"/>
       <w:proofErr w:type="gramEnd"/>
@@ -1453,112 +1539,6 @@
           <w:sz w:val="24"/>
           <w:szCs w:val="24"/>
         </w:rPr>
-        <w:t xml:space="preserve">: </w:t>
-      </w:r>
-      <w:r>
-        <w:rPr>
-          <w:rFonts w:ascii="Calibri" w:hAnsi="Calibri"/>
-          <w:sz w:val="24"/>
-          <w:szCs w:val="24"/>
-        </w:rPr>
-        <w:t>/</w:t>
-      </w:r>
-      <w:proofErr w:type="spellStart"/>
-      <w:r>
-        <w:rPr>
-          <w:rFonts w:ascii="Calibri" w:hAnsi="Calibri"/>
-          <w:sz w:val="24"/>
-          <w:szCs w:val="24"/>
-        </w:rPr>
-        <w:t>var</w:t>
-      </w:r>
-      <w:proofErr w:type="spellEnd"/>
-      <w:r>
-        <w:rPr>
-          <w:rFonts w:ascii="Calibri" w:hAnsi="Calibri"/>
-          <w:sz w:val="24"/>
-          <w:szCs w:val="24"/>
-        </w:rPr>
-        <w:t>/lib/</w:t>
-      </w:r>
-      <w:proofErr w:type="spellStart"/>
-      <w:r>
-        <w:rPr>
-          <w:rFonts w:ascii="Calibri" w:hAnsi="Calibri"/>
-          <w:sz w:val="24"/>
-          <w:szCs w:val="24"/>
-        </w:rPr>
-        <w:t>dhcp</w:t>
-      </w:r>
-      <w:proofErr w:type="spellEnd"/>
-      <w:r>
-        <w:rPr>
-          <w:rFonts w:ascii="Calibri" w:hAnsi="Calibri"/>
-          <w:sz w:val="24"/>
-          <w:szCs w:val="24"/>
-        </w:rPr>
-        <w:t>/</w:t>
-      </w:r>
-      <w:proofErr w:type="spellStart"/>
-      <w:r>
-        <w:rPr>
-          <w:rFonts w:ascii="Calibri" w:hAnsi="Calibri"/>
-          <w:sz w:val="24"/>
-          <w:szCs w:val="24"/>
-        </w:rPr>
-        <w:t>dhclient.leases</w:t>
-      </w:r>
-      <w:proofErr w:type="spellEnd"/>
-      <w:r>
-        <w:rPr>
-          <w:rFonts w:ascii="Calibri" w:hAnsi="Calibri"/>
-          <w:sz w:val="24"/>
-          <w:szCs w:val="24"/>
-        </w:rPr>
-        <w:t xml:space="preserve">  </w:t>
-      </w:r>
-      <w:r>
-        <w:rPr>
-          <w:rFonts w:ascii="Calibri" w:hAnsi="Calibri"/>
-          <w:sz w:val="24"/>
-          <w:szCs w:val="24"/>
-        </w:rPr>
-        <w:t>/</w:t>
-      </w:r>
-      <w:proofErr w:type="spellStart"/>
-      <w:r>
-        <w:rPr>
-          <w:rFonts w:ascii="Calibri" w:hAnsi="Calibri"/>
-          <w:sz w:val="24"/>
-          <w:szCs w:val="24"/>
-        </w:rPr>
-        <w:t>etc</w:t>
-      </w:r>
-      <w:proofErr w:type="spellEnd"/>
-      <w:r>
-        <w:rPr>
-          <w:rFonts w:ascii="Calibri" w:hAnsi="Calibri"/>
-          <w:sz w:val="24"/>
-          <w:szCs w:val="24"/>
-        </w:rPr>
-        <w:t>/</w:t>
-      </w:r>
-      <w:proofErr w:type="spellStart"/>
-      <w:r>
-        <w:rPr>
-          <w:rFonts w:ascii="Calibri" w:hAnsi="Calibri"/>
-          <w:sz w:val="24"/>
-          <w:szCs w:val="24"/>
-        </w:rPr>
-        <w:t>dhcpd.conf</w:t>
-      </w:r>
-      <w:proofErr w:type="spellEnd"/>
-      <w:r>
-        <w:rPr>
-          <w:rFonts w:ascii="Calibri" w:hAnsi="Calibri"/>
-          <w:sz w:val="24"/>
-          <w:szCs w:val="24"/>
-        </w:rPr>
         <w:t xml:space="preserve">  option routers 192.168.4.1, option domain-name-server 10.185.56.40, option </w:t>
       </w:r>
       <w:proofErr w:type="spellStart"/>
@@ -1577,25 +1557,7 @@
           <w:sz w:val="24"/>
           <w:szCs w:val="24"/>
         </w:rPr>
-        <w:t xml:space="preserve">-server 150.236.57.81, subnet 192.168.0.0 </w:t>
-      </w:r>
-      <w:proofErr w:type="spellStart"/>
-      <w:r>
-        <w:rPr>
-          <w:rFonts w:ascii="Calibri" w:hAnsi="Calibri"/>
-          <w:sz w:val="24"/>
-          <w:szCs w:val="24"/>
-        </w:rPr>
-        <w:t>netmask</w:t>
-      </w:r>
-      <w:proofErr w:type="spellEnd"/>
-      <w:r>
-        <w:rPr>
-          <w:rFonts w:ascii="Calibri" w:hAnsi="Calibri"/>
-          <w:sz w:val="24"/>
-          <w:szCs w:val="24"/>
-        </w:rPr>
-        <w:t xml:space="preserve"> 255.255.0.0 {}, host bjg2enb01 {}</w:t>
+        <w:t>-server 150.236.57.81, subnet 192.168.0.0 netmask 255.255.0.0 {}, host bjg2enb01 {}</w:t>
       </w:r>
     </w:p>
     <w:p>
@@ -1610,7 +1572,6 @@
           <w:szCs w:val="24"/>
         </w:rPr>
       </w:pPr>
-      <w:proofErr w:type="gramStart"/>
       <w:r>
         <w:rPr>
           <w:rFonts w:ascii="Calibri" w:hAnsi="Calibri"/>
@@ -1621,7 +1582,6 @@
         </w:rPr>
         <w:t>disk/partition</w:t>
       </w:r>
-      <w:proofErr w:type="gramEnd"/>
     </w:p>
     <w:p>
       <w:pPr>
@@ -1759,25 +1719,7 @@
           <w:sz w:val="24"/>
           <w:szCs w:val="24"/>
         </w:rPr>
-        <w:t>3.mdadm --create /</w:t>
-      </w:r>
-      <w:proofErr w:type="spellStart"/>
-      <w:r>
-        <w:rPr>
-          <w:rFonts w:ascii="Calibri" w:hAnsi="Calibri"/>
-          <w:sz w:val="24"/>
-          <w:szCs w:val="24"/>
-        </w:rPr>
-        <w:t>dev</w:t>
-      </w:r>
-      <w:proofErr w:type="spellEnd"/>
-      <w:r>
-        <w:rPr>
-          <w:rFonts w:ascii="Calibri" w:hAnsi="Calibri"/>
-          <w:sz w:val="24"/>
-          <w:szCs w:val="24"/>
-        </w:rPr>
-        <w:t>/mdx --auto=yes --level=0/1/5 --raid-devices=m --spare-devices=n devices(</w:t>
+        <w:t>3.mdadm --create /dev/mdx --auto=yes --level=0/1/5 --raid-devices=m --spare-devices=n devices(</w:t>
       </w:r>
       <w:proofErr w:type="spellStart"/>
       <w:r>
@@ -1824,25 +1766,7 @@
           <w:sz w:val="24"/>
           <w:szCs w:val="24"/>
         </w:rPr>
-        <w:t xml:space="preserve"> --detail /</w:t>
-      </w:r>
-      <w:proofErr w:type="spellStart"/>
-      <w:r>
-        <w:rPr>
-          <w:rFonts w:ascii="Calibri" w:hAnsi="Calibri"/>
-          <w:sz w:val="24"/>
-          <w:szCs w:val="24"/>
-        </w:rPr>
-        <w:t>dev</w:t>
-      </w:r>
-      <w:proofErr w:type="spellEnd"/>
-      <w:r>
-        <w:rPr>
-          <w:rFonts w:ascii="Calibri" w:hAnsi="Calibri"/>
-          <w:sz w:val="24"/>
-          <w:szCs w:val="24"/>
-        </w:rPr>
-        <w:t xml:space="preserve">/mdx  </w:t>
+        <w:t xml:space="preserve"> --detail /dev/mdx  </w:t>
       </w:r>
     </w:p>
     <w:p>
@@ -1871,25 +1795,7 @@
           <w:sz w:val="24"/>
           <w:szCs w:val="24"/>
         </w:rPr>
-        <w:t xml:space="preserve"> --manage /</w:t>
-      </w:r>
-      <w:proofErr w:type="spellStart"/>
-      <w:r>
-        <w:rPr>
-          <w:rFonts w:ascii="Calibri" w:hAnsi="Calibri"/>
-          <w:sz w:val="24"/>
-          <w:szCs w:val="24"/>
-        </w:rPr>
-        <w:t>dev</w:t>
-      </w:r>
-      <w:proofErr w:type="spellEnd"/>
-      <w:r>
-        <w:rPr>
-          <w:rFonts w:ascii="Calibri" w:hAnsi="Calibri"/>
-          <w:sz w:val="24"/>
-          <w:szCs w:val="24"/>
-        </w:rPr>
-        <w:t xml:space="preserve">/mdx --add device --remove device  </w:t>
+        <w:t xml:space="preserve"> --manage /dev/mdx --add device --remove device  </w:t>
       </w:r>
     </w:p>
     <w:p>
@@ -1918,25 +1824,7 @@
           <w:sz w:val="24"/>
           <w:szCs w:val="24"/>
         </w:rPr>
-        <w:t xml:space="preserve"> --stop /</w:t>
-      </w:r>
-      <w:proofErr w:type="spellStart"/>
-      <w:r>
-        <w:rPr>
-          <w:rFonts w:ascii="Calibri" w:hAnsi="Calibri"/>
-          <w:sz w:val="24"/>
-          <w:szCs w:val="24"/>
-        </w:rPr>
-        <w:t>dev</w:t>
-      </w:r>
-      <w:proofErr w:type="spellEnd"/>
-      <w:r>
-        <w:rPr>
-          <w:rFonts w:ascii="Calibri" w:hAnsi="Calibri"/>
-          <w:sz w:val="24"/>
-          <w:szCs w:val="24"/>
-        </w:rPr>
-        <w:t xml:space="preserve">/mdx  </w:t>
+        <w:t xml:space="preserve"> --stop /dev/mdx  </w:t>
       </w:r>
     </w:p>
     <w:p>
@@ -1966,25 +1854,7 @@
           <w:sz w:val="24"/>
           <w:szCs w:val="24"/>
         </w:rPr>
-        <w:t xml:space="preserve"> --assemble /</w:t>
-      </w:r>
-      <w:proofErr w:type="spellStart"/>
-      <w:r>
-        <w:rPr>
-          <w:rFonts w:ascii="Calibri" w:hAnsi="Calibri"/>
-          <w:sz w:val="24"/>
-          <w:szCs w:val="24"/>
-        </w:rPr>
-        <w:t>dev</w:t>
-      </w:r>
-      <w:proofErr w:type="spellEnd"/>
-      <w:r>
-        <w:rPr>
-          <w:rFonts w:ascii="Calibri" w:hAnsi="Calibri"/>
-          <w:sz w:val="24"/>
-          <w:szCs w:val="24"/>
-        </w:rPr>
-        <w:t xml:space="preserve">/mdx  </w:t>
+        <w:t xml:space="preserve"> --assemble /dev/mdx  </w:t>
       </w:r>
     </w:p>
     <w:p>
@@ -2013,25 +1883,7 @@
           <w:sz w:val="24"/>
           <w:szCs w:val="24"/>
         </w:rPr>
-        <w:t xml:space="preserve"> /</w:t>
-      </w:r>
-      <w:proofErr w:type="spellStart"/>
-      <w:r>
-        <w:rPr>
-          <w:rFonts w:ascii="Calibri" w:hAnsi="Calibri"/>
-          <w:sz w:val="24"/>
-          <w:szCs w:val="24"/>
-        </w:rPr>
-        <w:t>dev</w:t>
-      </w:r>
-      <w:proofErr w:type="spellEnd"/>
-      <w:r>
-        <w:rPr>
-          <w:rFonts w:ascii="Calibri" w:hAnsi="Calibri"/>
-          <w:sz w:val="24"/>
-          <w:szCs w:val="24"/>
-        </w:rPr>
-        <w:t>/mdx</w:t>
+        <w:t xml:space="preserve"> /dev/mdx</w:t>
       </w:r>
     </w:p>
     <w:p>
@@ -2542,16 +2394,16 @@
           <w:sz w:val="24"/>
           <w:szCs w:val="24"/>
         </w:rPr>
-        <w:t xml:space="preserve"> /</w:t>
-      </w:r>
-      <w:proofErr w:type="spellStart"/>
-      <w:r>
-        <w:rPr>
-          <w:rFonts w:ascii="Calibri" w:hAnsi="Calibri"/>
-          <w:sz w:val="24"/>
-          <w:szCs w:val="24"/>
-        </w:rPr>
-        <w:t>dev</w:t>
+        <w:t xml:space="preserve"> /dev/</w:t>
+      </w:r>
+      <w:proofErr w:type="spellStart"/>
+      <w:r>
+        <w:rPr>
+          <w:rFonts w:ascii="Calibri" w:hAnsi="Calibri"/>
+          <w:sz w:val="24"/>
+          <w:szCs w:val="24"/>
+        </w:rPr>
+        <w:t>vg_name</w:t>
       </w:r>
       <w:proofErr w:type="spellEnd"/>
       <w:r>
@@ -2569,6 +2421,60 @@
           <w:sz w:val="24"/>
           <w:szCs w:val="24"/>
         </w:rPr>
+        <w:t>lv_name</w:t>
+      </w:r>
+      <w:proofErr w:type="spellEnd"/>
+      <w:r>
+        <w:rPr>
+          <w:rFonts w:ascii="Calibri" w:hAnsi="Calibri"/>
+          <w:sz w:val="24"/>
+          <w:szCs w:val="24"/>
+        </w:rPr>
+        <w:t xml:space="preserve">  </w:t>
+      </w:r>
+      <w:proofErr w:type="spellStart"/>
+      <w:r>
+        <w:rPr>
+          <w:rFonts w:ascii="Calibri" w:hAnsi="Calibri"/>
+          <w:sz w:val="24"/>
+          <w:szCs w:val="24"/>
+        </w:rPr>
+        <w:t>lvresize</w:t>
+      </w:r>
+      <w:proofErr w:type="spellEnd"/>
+      <w:r>
+        <w:rPr>
+          <w:rFonts w:ascii="Calibri" w:hAnsi="Calibri"/>
+          <w:sz w:val="24"/>
+          <w:szCs w:val="24"/>
+        </w:rPr>
+        <w:t xml:space="preserve"> -l +/-</w:t>
+      </w:r>
+      <w:proofErr w:type="spellStart"/>
+      <w:r>
+        <w:rPr>
+          <w:rFonts w:ascii="Calibri" w:hAnsi="Calibri"/>
+          <w:sz w:val="24"/>
+          <w:szCs w:val="24"/>
+        </w:rPr>
+        <w:t>number_pe</w:t>
+      </w:r>
+      <w:proofErr w:type="spellEnd"/>
+      <w:r>
+        <w:rPr>
+          <w:rFonts w:ascii="Calibri" w:hAnsi="Calibri"/>
+          <w:sz w:val="24"/>
+          <w:szCs w:val="24"/>
+        </w:rPr>
+        <w:t xml:space="preserve"> /dev/</w:t>
+      </w:r>
+      <w:proofErr w:type="spellStart"/>
+      <w:r>
+        <w:rPr>
+          <w:rFonts w:ascii="Calibri" w:hAnsi="Calibri"/>
+          <w:sz w:val="24"/>
+          <w:szCs w:val="24"/>
+        </w:rPr>
         <w:t>vg_name</w:t>
       </w:r>
       <w:proofErr w:type="spellEnd"/>
@@ -2598,23 +2504,34 @@
         </w:rPr>
         <w:t xml:space="preserve">  </w:t>
       </w:r>
-      <w:proofErr w:type="spellStart"/>
-      <w:r>
-        <w:rPr>
-          <w:rFonts w:ascii="Calibri" w:hAnsi="Calibri"/>
-          <w:sz w:val="24"/>
-          <w:szCs w:val="24"/>
-        </w:rPr>
-        <w:t>lvresize</w:t>
-      </w:r>
-      <w:proofErr w:type="spellEnd"/>
-      <w:r>
-        <w:rPr>
-          <w:rFonts w:ascii="Calibri" w:hAnsi="Calibri"/>
-          <w:sz w:val="24"/>
-          <w:szCs w:val="24"/>
-        </w:rPr>
-        <w:t xml:space="preserve"> -l +/-</w:t>
+    </w:p>
+    <w:p>
+      <w:pPr>
+        <w:spacing w:after="0" w:line="360" w:lineRule="auto"/>
+        <w:jc w:val="left"/>
+        <w:rPr>
+          <w:rFonts w:ascii="Calibri" w:hAnsi="Calibri"/>
+          <w:sz w:val="24"/>
+          <w:szCs w:val="24"/>
+        </w:rPr>
+      </w:pPr>
+      <w:proofErr w:type="spellStart"/>
+      <w:r>
+        <w:rPr>
+          <w:rFonts w:ascii="Calibri" w:hAnsi="Calibri"/>
+          <w:sz w:val="24"/>
+          <w:szCs w:val="24"/>
+        </w:rPr>
+        <w:t>lvextend</w:t>
+      </w:r>
+      <w:proofErr w:type="spellEnd"/>
+      <w:r>
+        <w:rPr>
+          <w:rFonts w:ascii="Calibri" w:hAnsi="Calibri"/>
+          <w:sz w:val="24"/>
+          <w:szCs w:val="24"/>
+        </w:rPr>
+        <w:t xml:space="preserve"> -l +</w:t>
       </w:r>
       <w:proofErr w:type="spellStart"/>
       <w:r>
@@ -2632,16 +2549,16 @@
           <w:sz w:val="24"/>
           <w:szCs w:val="24"/>
         </w:rPr>
-        <w:t xml:space="preserve"> /</w:t>
-      </w:r>
-      <w:proofErr w:type="spellStart"/>
-      <w:r>
-        <w:rPr>
-          <w:rFonts w:ascii="Calibri" w:hAnsi="Calibri"/>
-          <w:sz w:val="24"/>
-          <w:szCs w:val="24"/>
-        </w:rPr>
-        <w:t>dev</w:t>
+        <w:t xml:space="preserve"> /dev/</w:t>
+      </w:r>
+      <w:proofErr w:type="spellStart"/>
+      <w:r>
+        <w:rPr>
+          <w:rFonts w:ascii="Calibri" w:hAnsi="Calibri"/>
+          <w:sz w:val="24"/>
+          <w:szCs w:val="24"/>
+        </w:rPr>
+        <w:t>vg_name</w:t>
       </w:r>
       <w:proofErr w:type="spellEnd"/>
       <w:r>
@@ -2659,6 +2576,63 @@
           <w:sz w:val="24"/>
           <w:szCs w:val="24"/>
         </w:rPr>
+        <w:t>lv_name</w:t>
+      </w:r>
+      <w:proofErr w:type="spellEnd"/>
+    </w:p>
+    <w:p>
+      <w:pPr>
+        <w:spacing w:after="0" w:line="360" w:lineRule="auto"/>
+        <w:jc w:val="left"/>
+        <w:rPr>
+          <w:rFonts w:ascii="Calibri" w:hAnsi="Calibri"/>
+          <w:sz w:val="24"/>
+          <w:szCs w:val="24"/>
+        </w:rPr>
+      </w:pPr>
+      <w:proofErr w:type="spellStart"/>
+      <w:r>
+        <w:rPr>
+          <w:rFonts w:ascii="Calibri" w:hAnsi="Calibri"/>
+          <w:sz w:val="24"/>
+          <w:szCs w:val="24"/>
+        </w:rPr>
+        <w:t>lvreduce</w:t>
+      </w:r>
+      <w:proofErr w:type="spellEnd"/>
+      <w:r>
+        <w:rPr>
+          <w:rFonts w:ascii="Calibri" w:hAnsi="Calibri"/>
+          <w:sz w:val="24"/>
+          <w:szCs w:val="24"/>
+        </w:rPr>
+        <w:t xml:space="preserve"> -l -</w:t>
+      </w:r>
+      <w:proofErr w:type="spellStart"/>
+      <w:r>
+        <w:rPr>
+          <w:rFonts w:ascii="Calibri" w:hAnsi="Calibri"/>
+          <w:sz w:val="24"/>
+          <w:szCs w:val="24"/>
+        </w:rPr>
+        <w:t>number_pe</w:t>
+      </w:r>
+      <w:proofErr w:type="spellEnd"/>
+      <w:r>
+        <w:rPr>
+          <w:rFonts w:ascii="Calibri" w:hAnsi="Calibri"/>
+          <w:sz w:val="24"/>
+          <w:szCs w:val="24"/>
+        </w:rPr>
+        <w:t xml:space="preserve"> /dev/</w:t>
+      </w:r>
+      <w:proofErr w:type="spellStart"/>
+      <w:r>
+        <w:rPr>
+          <w:rFonts w:ascii="Calibri" w:hAnsi="Calibri"/>
+          <w:sz w:val="24"/>
+          <w:szCs w:val="24"/>
+        </w:rPr>
         <w:t>vg_name</w:t>
       </w:r>
       <w:proofErr w:type="spellEnd"/>
@@ -2680,236 +2654,24 @@
         <w:t>lv_name</w:t>
       </w:r>
       <w:proofErr w:type="spellEnd"/>
-      <w:r>
-        <w:rPr>
-          <w:rFonts w:ascii="Calibri" w:hAnsi="Calibri"/>
-          <w:sz w:val="24"/>
-          <w:szCs w:val="24"/>
-        </w:rPr>
-        <w:t xml:space="preserve">  </w:t>
-      </w:r>
-    </w:p>
-    <w:p>
-      <w:pPr>
-        <w:spacing w:after="0" w:line="360" w:lineRule="auto"/>
-        <w:jc w:val="left"/>
-        <w:rPr>
-          <w:rFonts w:ascii="Calibri" w:hAnsi="Calibri"/>
-          <w:sz w:val="24"/>
-          <w:szCs w:val="24"/>
-        </w:rPr>
-      </w:pPr>
-      <w:proofErr w:type="spellStart"/>
-      <w:r>
-        <w:rPr>
-          <w:rFonts w:ascii="Calibri" w:hAnsi="Calibri"/>
-          <w:sz w:val="24"/>
-          <w:szCs w:val="24"/>
-        </w:rPr>
-        <w:t>lvextend</w:t>
-      </w:r>
-      <w:proofErr w:type="spellEnd"/>
-      <w:r>
-        <w:rPr>
-          <w:rFonts w:ascii="Calibri" w:hAnsi="Calibri"/>
-          <w:sz w:val="24"/>
-          <w:szCs w:val="24"/>
-        </w:rPr>
-        <w:t xml:space="preserve"> -l +</w:t>
-      </w:r>
-      <w:proofErr w:type="spellStart"/>
-      <w:r>
-        <w:rPr>
-          <w:rFonts w:ascii="Calibri" w:hAnsi="Calibri"/>
-          <w:sz w:val="24"/>
-          <w:szCs w:val="24"/>
-        </w:rPr>
-        <w:t>number_pe</w:t>
-      </w:r>
-      <w:proofErr w:type="spellEnd"/>
-      <w:r>
-        <w:rPr>
-          <w:rFonts w:ascii="Calibri" w:hAnsi="Calibri"/>
-          <w:sz w:val="24"/>
-          <w:szCs w:val="24"/>
-        </w:rPr>
-        <w:t xml:space="preserve"> /</w:t>
-      </w:r>
-      <w:proofErr w:type="spellStart"/>
-      <w:r>
-        <w:rPr>
-          <w:rFonts w:ascii="Calibri" w:hAnsi="Calibri"/>
-          <w:sz w:val="24"/>
-          <w:szCs w:val="24"/>
-        </w:rPr>
-        <w:t>dev</w:t>
-      </w:r>
-      <w:proofErr w:type="spellEnd"/>
-      <w:r>
-        <w:rPr>
-          <w:rFonts w:ascii="Calibri" w:hAnsi="Calibri"/>
-          <w:sz w:val="24"/>
-          <w:szCs w:val="24"/>
-        </w:rPr>
-        <w:t>/</w:t>
-      </w:r>
-      <w:proofErr w:type="spellStart"/>
-      <w:r>
-        <w:rPr>
-          <w:rFonts w:ascii="Calibri" w:hAnsi="Calibri"/>
-          <w:sz w:val="24"/>
-          <w:szCs w:val="24"/>
-        </w:rPr>
-        <w:t>vg_name</w:t>
-      </w:r>
-      <w:proofErr w:type="spellEnd"/>
-      <w:r>
-        <w:rPr>
-          <w:rFonts w:ascii="Calibri" w:hAnsi="Calibri"/>
-          <w:sz w:val="24"/>
-          <w:szCs w:val="24"/>
-        </w:rPr>
-        <w:t>/</w:t>
-      </w:r>
-      <w:proofErr w:type="spellStart"/>
-      <w:r>
-        <w:rPr>
-          <w:rFonts w:ascii="Calibri" w:hAnsi="Calibri"/>
-          <w:sz w:val="24"/>
-          <w:szCs w:val="24"/>
-        </w:rPr>
-        <w:t>lv_name</w:t>
-      </w:r>
-      <w:proofErr w:type="spellEnd"/>
-    </w:p>
-    <w:p>
-      <w:pPr>
-        <w:spacing w:after="0" w:line="360" w:lineRule="auto"/>
-        <w:jc w:val="left"/>
-        <w:rPr>
-          <w:rFonts w:ascii="Calibri" w:hAnsi="Calibri"/>
-          <w:sz w:val="24"/>
-          <w:szCs w:val="24"/>
-        </w:rPr>
-      </w:pPr>
-      <w:proofErr w:type="spellStart"/>
-      <w:r>
-        <w:rPr>
-          <w:rFonts w:ascii="Calibri" w:hAnsi="Calibri"/>
-          <w:sz w:val="24"/>
-          <w:szCs w:val="24"/>
-        </w:rPr>
-        <w:t>lvreduce</w:t>
-      </w:r>
-      <w:proofErr w:type="spellEnd"/>
-      <w:r>
-        <w:rPr>
-          <w:rFonts w:ascii="Calibri" w:hAnsi="Calibri"/>
-          <w:sz w:val="24"/>
-          <w:szCs w:val="24"/>
-        </w:rPr>
-        <w:t xml:space="preserve"> -l -</w:t>
-      </w:r>
-      <w:proofErr w:type="spellStart"/>
-      <w:r>
-        <w:rPr>
-          <w:rFonts w:ascii="Calibri" w:hAnsi="Calibri"/>
-          <w:sz w:val="24"/>
-          <w:szCs w:val="24"/>
-        </w:rPr>
-        <w:t>number_pe</w:t>
-      </w:r>
-      <w:proofErr w:type="spellEnd"/>
-      <w:r>
-        <w:rPr>
-          <w:rFonts w:ascii="Calibri" w:hAnsi="Calibri"/>
-          <w:sz w:val="24"/>
-          <w:szCs w:val="24"/>
-        </w:rPr>
-        <w:t xml:space="preserve"> /</w:t>
-      </w:r>
-      <w:proofErr w:type="spellStart"/>
-      <w:r>
-        <w:rPr>
-          <w:rFonts w:ascii="Calibri" w:hAnsi="Calibri"/>
-          <w:sz w:val="24"/>
-          <w:szCs w:val="24"/>
-        </w:rPr>
-        <w:t>dev</w:t>
-      </w:r>
-      <w:proofErr w:type="spellEnd"/>
-      <w:r>
-        <w:rPr>
-          <w:rFonts w:ascii="Calibri" w:hAnsi="Calibri"/>
-          <w:sz w:val="24"/>
-          <w:szCs w:val="24"/>
-        </w:rPr>
-        <w:t>/</w:t>
-      </w:r>
-      <w:proofErr w:type="spellStart"/>
-      <w:r>
-        <w:rPr>
-          <w:rFonts w:ascii="Calibri" w:hAnsi="Calibri"/>
-          <w:sz w:val="24"/>
-          <w:szCs w:val="24"/>
-        </w:rPr>
-        <w:t>vg_name</w:t>
-      </w:r>
-      <w:proofErr w:type="spellEnd"/>
-      <w:r>
-        <w:rPr>
-          <w:rFonts w:ascii="Calibri" w:hAnsi="Calibri"/>
-          <w:sz w:val="24"/>
-          <w:szCs w:val="24"/>
-        </w:rPr>
-        <w:t>/</w:t>
-      </w:r>
-      <w:proofErr w:type="spellStart"/>
-      <w:r>
-        <w:rPr>
-          <w:rFonts w:ascii="Calibri" w:hAnsi="Calibri"/>
-          <w:sz w:val="24"/>
-          <w:szCs w:val="24"/>
-        </w:rPr>
-        <w:t>lv_name</w:t>
-      </w:r>
-      <w:proofErr w:type="spellEnd"/>
-    </w:p>
-    <w:p>
-      <w:pPr>
-        <w:spacing w:after="0" w:line="360" w:lineRule="auto"/>
-        <w:jc w:val="left"/>
-        <w:rPr>
-          <w:rFonts w:ascii="Calibri" w:hAnsi="Calibri"/>
-          <w:sz w:val="24"/>
-          <w:szCs w:val="24"/>
-        </w:rPr>
-      </w:pPr>
-      <w:r>
-        <w:rPr>
-          <w:rFonts w:ascii="Calibri" w:hAnsi="Calibri"/>
-          <w:sz w:val="24"/>
-          <w:szCs w:val="24"/>
-        </w:rPr>
-        <w:t>resize2fs /</w:t>
-      </w:r>
-      <w:proofErr w:type="spellStart"/>
-      <w:r>
-        <w:rPr>
-          <w:rFonts w:ascii="Calibri" w:hAnsi="Calibri"/>
-          <w:sz w:val="24"/>
-          <w:szCs w:val="24"/>
-        </w:rPr>
-        <w:t>dev</w:t>
-      </w:r>
-      <w:proofErr w:type="spellEnd"/>
-      <w:r>
-        <w:rPr>
-          <w:rFonts w:ascii="Calibri" w:hAnsi="Calibri"/>
-          <w:sz w:val="24"/>
-          <w:szCs w:val="24"/>
-        </w:rPr>
-        <w:t>/</w:t>
+    </w:p>
+    <w:p>
+      <w:pPr>
+        <w:spacing w:after="0" w:line="360" w:lineRule="auto"/>
+        <w:jc w:val="left"/>
+        <w:rPr>
+          <w:rFonts w:ascii="Calibri" w:hAnsi="Calibri"/>
+          <w:sz w:val="24"/>
+          <w:szCs w:val="24"/>
+        </w:rPr>
+      </w:pPr>
+      <w:r>
+        <w:rPr>
+          <w:rFonts w:ascii="Calibri" w:hAnsi="Calibri"/>
+          <w:sz w:val="24"/>
+          <w:szCs w:val="24"/>
+        </w:rPr>
+        <w:t>resize2fs /dev/</w:t>
       </w:r>
       <w:proofErr w:type="spellStart"/>
       <w:r>
@@ -3136,25 +2898,7 @@
           <w:sz w:val="24"/>
           <w:szCs w:val="24"/>
         </w:rPr>
-        <w:t xml:space="preserve">1.who  who am </w:t>
-      </w:r>
-      <w:proofErr w:type="spellStart"/>
-      <w:r>
-        <w:rPr>
-          <w:rFonts w:ascii="Calibri" w:hAnsi="Calibri"/>
-          <w:sz w:val="24"/>
-          <w:szCs w:val="24"/>
-        </w:rPr>
-        <w:t>i</w:t>
-      </w:r>
-      <w:proofErr w:type="spellEnd"/>
-      <w:r>
-        <w:rPr>
-          <w:rFonts w:ascii="Calibri" w:hAnsi="Calibri"/>
-          <w:sz w:val="24"/>
-          <w:szCs w:val="24"/>
-        </w:rPr>
-        <w:t xml:space="preserve">  </w:t>
+        <w:t xml:space="preserve">1.who  who am i  </w:t>
       </w:r>
       <w:proofErr w:type="spellStart"/>
       <w:r>
@@ -3656,25 +3400,7 @@
           <w:sz w:val="24"/>
           <w:szCs w:val="24"/>
         </w:rPr>
-        <w:t xml:space="preserve"> | </w:t>
-      </w:r>
-      <w:proofErr w:type="spellStart"/>
-      <w:r>
-        <w:rPr>
-          <w:rFonts w:ascii="Calibri" w:hAnsi="Calibri"/>
-          <w:sz w:val="24"/>
-          <w:szCs w:val="24"/>
-        </w:rPr>
-        <w:t>grep</w:t>
-      </w:r>
-      <w:proofErr w:type="spellEnd"/>
-      <w:r>
-        <w:rPr>
-          <w:rFonts w:ascii="Calibri" w:hAnsi="Calibri"/>
-          <w:sz w:val="24"/>
-          <w:szCs w:val="24"/>
-        </w:rPr>
-        <w:t xml:space="preserve"> -e 'bjenb03' | </w:t>
+        <w:t xml:space="preserve"> | grep -e 'bjenb03' | </w:t>
       </w:r>
       <w:proofErr w:type="spellStart"/>
       <w:r>
@@ -4443,25 +4169,7 @@
           <w:sz w:val="24"/>
           <w:szCs w:val="24"/>
         </w:rPr>
-        <w:t xml:space="preserve">4.cd  </w:t>
-      </w:r>
-      <w:proofErr w:type="spellStart"/>
-      <w:r>
-        <w:rPr>
-          <w:rFonts w:ascii="Calibri" w:hAnsi="Calibri"/>
-          <w:sz w:val="24"/>
-          <w:szCs w:val="24"/>
-        </w:rPr>
-        <w:t>ls</w:t>
-      </w:r>
-      <w:proofErr w:type="spellEnd"/>
-      <w:r>
-        <w:rPr>
-          <w:rFonts w:ascii="Calibri" w:hAnsi="Calibri"/>
-          <w:sz w:val="24"/>
-          <w:szCs w:val="24"/>
-        </w:rPr>
-        <w:t xml:space="preserve"> -al  </w:t>
+        <w:t xml:space="preserve">4.cd  ls -al  </w:t>
       </w:r>
       <w:proofErr w:type="spellStart"/>
       <w:r>
@@ -5215,7 +4923,6 @@
         <w:t xml:space="preserve">12. </w:t>
       </w:r>
       <w:proofErr w:type="spellStart"/>
-      <w:proofErr w:type="gramStart"/>
       <w:r>
         <w:rPr>
           <w:rFonts w:ascii="Calibri" w:hAnsi="Calibri"/>
@@ -5225,7 +4932,6 @@
         <w:t>tftp</w:t>
       </w:r>
       <w:proofErr w:type="spellEnd"/>
-      <w:proofErr w:type="gramEnd"/>
       <w:r>
         <w:rPr>
           <w:rFonts w:ascii="Calibri" w:hAnsi="Calibri"/>
@@ -5247,7 +4953,6 @@
           <w:szCs w:val="24"/>
         </w:rPr>
       </w:pPr>
-      <w:proofErr w:type="gramStart"/>
       <w:r>
         <w:rPr>
           <w:rFonts w:ascii="Calibri" w:hAnsi="Calibri"/>
@@ -5258,7 +4963,6 @@
         </w:rPr>
         <w:t>user</w:t>
       </w:r>
-      <w:proofErr w:type="gramEnd"/>
     </w:p>
     <w:p>
       <w:pPr>
@@ -5708,23 +5412,13 @@
         </w:rPr>
         <w:t xml:space="preserve">  </w:t>
       </w:r>
-      <w:proofErr w:type="spellStart"/>
-      <w:r>
-        <w:rPr>
-          <w:rFonts w:ascii="Calibri" w:hAnsi="Calibri"/>
-          <w:sz w:val="24"/>
-          <w:szCs w:val="24"/>
-        </w:rPr>
-        <w:t>grep</w:t>
-      </w:r>
-      <w:proofErr w:type="spellEnd"/>
-      <w:r>
-        <w:rPr>
-          <w:rFonts w:ascii="Calibri" w:hAnsi="Calibri"/>
-          <w:sz w:val="24"/>
-          <w:szCs w:val="24"/>
-        </w:rPr>
-        <w:t xml:space="preserve"> xx </w:t>
+      <w:r>
+        <w:rPr>
+          <w:rFonts w:ascii="Calibri" w:hAnsi="Calibri"/>
+          <w:sz w:val="24"/>
+          <w:szCs w:val="24"/>
+        </w:rPr>
+        <w:t xml:space="preserve">grep xx </w:t>
       </w:r>
       <w:r>
         <w:rPr>
@@ -6143,6 +5837,165 @@
           <w:szCs w:val="24"/>
         </w:rPr>
       </w:pPr>
+      <w:r>
+        <w:rPr>
+          <w:rFonts w:ascii="Calibri" w:hAnsi="Calibri"/>
+          <w:sz w:val="24"/>
+          <w:szCs w:val="24"/>
+        </w:rPr>
+        <w:t xml:space="preserve">3.watch </w:t>
+      </w:r>
+      <w:proofErr w:type="spellStart"/>
+      <w:r>
+        <w:rPr>
+          <w:rFonts w:ascii="Calibri" w:hAnsi="Calibri"/>
+          <w:sz w:val="24"/>
+          <w:szCs w:val="24"/>
+        </w:rPr>
+        <w:t>ntpq</w:t>
+      </w:r>
+      <w:proofErr w:type="spellEnd"/>
+      <w:r>
+        <w:rPr>
+          <w:rFonts w:ascii="Calibri" w:hAnsi="Calibri"/>
+          <w:sz w:val="24"/>
+          <w:szCs w:val="24"/>
+        </w:rPr>
+        <w:t xml:space="preserve"> </w:t>
+      </w:r>
+      <w:r>
+        <w:rPr>
+          <w:rFonts w:ascii="Calibri" w:hAnsi="Calibri"/>
+          <w:sz w:val="24"/>
+          <w:szCs w:val="24"/>
+        </w:rPr>
+        <w:t>–</w:t>
+      </w:r>
+      <w:r>
+        <w:rPr>
+          <w:rFonts w:ascii="Calibri" w:hAnsi="Calibri"/>
+          <w:sz w:val="24"/>
+          <w:szCs w:val="24"/>
+        </w:rPr>
+        <w:t>p</w:t>
+      </w:r>
+    </w:p>
+    <w:p>
+      <w:pPr>
+        <w:spacing w:after="0" w:line="360" w:lineRule="auto"/>
+        <w:jc w:val="left"/>
+        <w:rPr>
+          <w:rFonts w:ascii="Calibri" w:hAnsi="Calibri"/>
+          <w:sz w:val="24"/>
+          <w:szCs w:val="24"/>
+        </w:rPr>
+      </w:pPr>
+      <w:r>
+        <w:rPr>
+          <w:rFonts w:ascii="Calibri" w:hAnsi="Calibri"/>
+          <w:sz w:val="24"/>
+          <w:szCs w:val="24"/>
+        </w:rPr>
+        <w:t>4</w:t>
+      </w:r>
+      <w:r>
+        <w:rPr>
+          <w:rFonts w:ascii="Calibri" w:hAnsi="Calibri"/>
+          <w:sz w:val="24"/>
+          <w:szCs w:val="24"/>
+        </w:rPr>
+        <w:t>. more /proc/</w:t>
+      </w:r>
+      <w:proofErr w:type="spellStart"/>
+      <w:r>
+        <w:rPr>
+          <w:rFonts w:ascii="Calibri" w:hAnsi="Calibri"/>
+          <w:sz w:val="24"/>
+          <w:szCs w:val="24"/>
+        </w:rPr>
+        <w:t>cpuinfo</w:t>
+      </w:r>
+      <w:proofErr w:type="spellEnd"/>
+      <w:r>
+        <w:rPr>
+          <w:rFonts w:ascii="Calibri" w:hAnsi="Calibri"/>
+          <w:sz w:val="24"/>
+          <w:szCs w:val="24"/>
+        </w:rPr>
+        <w:t xml:space="preserve"> | grep processor | </w:t>
+      </w:r>
+      <w:proofErr w:type="spellStart"/>
+      <w:r>
+        <w:rPr>
+          <w:rFonts w:ascii="Calibri" w:hAnsi="Calibri"/>
+          <w:sz w:val="24"/>
+          <w:szCs w:val="24"/>
+        </w:rPr>
+        <w:t>wc</w:t>
+      </w:r>
+      <w:proofErr w:type="spellEnd"/>
+      <w:r>
+        <w:rPr>
+          <w:rFonts w:ascii="Calibri" w:hAnsi="Calibri"/>
+          <w:sz w:val="24"/>
+          <w:szCs w:val="24"/>
+        </w:rPr>
+        <w:t xml:space="preserve"> </w:t>
+      </w:r>
+      <w:r>
+        <w:rPr>
+          <w:rFonts w:ascii="Calibri" w:hAnsi="Calibri"/>
+          <w:sz w:val="24"/>
+          <w:szCs w:val="24"/>
+        </w:rPr>
+        <w:t>–</w:t>
+      </w:r>
+      <w:r>
+        <w:rPr>
+          <w:rFonts w:ascii="Calibri" w:hAnsi="Calibri"/>
+          <w:sz w:val="24"/>
+          <w:szCs w:val="24"/>
+        </w:rPr>
+        <w:t>l</w:t>
+      </w:r>
+    </w:p>
+    <w:p>
+      <w:pPr>
+        <w:spacing w:after="0" w:line="360" w:lineRule="auto"/>
+        <w:jc w:val="left"/>
+        <w:rPr>
+          <w:rFonts w:ascii="Calibri" w:hAnsi="Calibri"/>
+          <w:sz w:val="24"/>
+          <w:szCs w:val="24"/>
+        </w:rPr>
+      </w:pPr>
+      <w:r>
+        <w:rPr>
+          <w:rFonts w:ascii="Calibri" w:hAnsi="Calibri"/>
+          <w:sz w:val="24"/>
+          <w:szCs w:val="24"/>
+        </w:rPr>
+        <w:t>5</w:t>
+      </w:r>
+      <w:r>
+        <w:rPr>
+          <w:rFonts w:ascii="Calibri" w:hAnsi="Calibri"/>
+          <w:sz w:val="24"/>
+          <w:szCs w:val="24"/>
+        </w:rPr>
+        <w:t>.</w:t>
+      </w:r>
+      <w:r>
+        <w:t xml:space="preserve"> </w:t>
+      </w:r>
+      <w:r>
+        <w:rPr>
+          <w:rFonts w:ascii="Calibri" w:hAnsi="Calibri"/>
+          <w:sz w:val="24"/>
+          <w:szCs w:val="24"/>
+        </w:rPr>
+        <w:t>[1,</w:t>
+      </w:r>
       <w:proofErr w:type="gramStart"/>
       <w:r>
         <w:rPr>
@@ -6150,7 +6003,7 @@
           <w:sz w:val="24"/>
           <w:szCs w:val="24"/>
         </w:rPr>
-        <w:t>3.watch</w:t>
+        <w:t>2,&amp;</w:t>
       </w:r>
       <w:proofErr w:type="gramEnd"/>
       <w:r>
@@ -6159,68 +6012,45 @@
           <w:sz w:val="24"/>
           <w:szCs w:val="24"/>
         </w:rPr>
+        <w:t>] &gt;/&gt;&gt; &amp;[n],file,&amp;-,/dev/null  0 &lt; &amp;[n],file</w:t>
+      </w:r>
+    </w:p>
+    <w:p>
+      <w:pPr>
+        <w:spacing w:after="0" w:line="360" w:lineRule="auto"/>
+        <w:jc w:val="left"/>
+        <w:rPr>
+          <w:rFonts w:ascii="Calibri" w:hAnsi="Calibri"/>
+          <w:sz w:val="24"/>
+          <w:szCs w:val="24"/>
+        </w:rPr>
+      </w:pPr>
+      <w:r>
+        <w:rPr>
+          <w:rFonts w:ascii="Calibri" w:hAnsi="Calibri"/>
+          <w:sz w:val="24"/>
+          <w:szCs w:val="24"/>
+        </w:rPr>
+        <w:t>6</w:t>
+      </w:r>
+      <w:r>
+        <w:rPr>
+          <w:rFonts w:ascii="Calibri" w:hAnsi="Calibri"/>
+          <w:sz w:val="24"/>
+          <w:szCs w:val="24"/>
+        </w:rPr>
+        <w:t>.</w:t>
+      </w:r>
+      <w:r>
         <w:t xml:space="preserve"> </w:t>
       </w:r>
-      <w:proofErr w:type="spellStart"/>
-      <w:r>
-        <w:rPr>
-          <w:rFonts w:ascii="Calibri" w:hAnsi="Calibri"/>
-          <w:sz w:val="24"/>
-          <w:szCs w:val="24"/>
-        </w:rPr>
-        <w:t>ntpq</w:t>
-      </w:r>
-      <w:proofErr w:type="spellEnd"/>
-      <w:r>
-        <w:rPr>
-          <w:rFonts w:ascii="Calibri" w:hAnsi="Calibri"/>
-          <w:sz w:val="24"/>
-          <w:szCs w:val="24"/>
-        </w:rPr>
-        <w:t xml:space="preserve"> </w:t>
-      </w:r>
-      <w:r>
-        <w:rPr>
-          <w:rFonts w:ascii="Calibri" w:hAnsi="Calibri"/>
-          <w:sz w:val="24"/>
-          <w:szCs w:val="24"/>
-        </w:rPr>
-        <w:t>–</w:t>
-      </w:r>
-      <w:r>
-        <w:rPr>
-          <w:rFonts w:ascii="Calibri" w:hAnsi="Calibri"/>
-          <w:sz w:val="24"/>
-          <w:szCs w:val="24"/>
-        </w:rPr>
-        <w:t>p</w:t>
-      </w:r>
-    </w:p>
-    <w:p>
-      <w:pPr>
-        <w:spacing w:after="0" w:line="360" w:lineRule="auto"/>
-        <w:jc w:val="left"/>
-        <w:rPr>
-          <w:rFonts w:ascii="Calibri" w:hAnsi="Calibri"/>
-          <w:sz w:val="24"/>
-          <w:szCs w:val="24"/>
-        </w:rPr>
-      </w:pPr>
-      <w:r>
-        <w:rPr>
-          <w:rFonts w:ascii="Calibri" w:hAnsi="Calibri"/>
-          <w:sz w:val="24"/>
-          <w:szCs w:val="24"/>
-        </w:rPr>
-        <w:t>4</w:t>
-      </w:r>
-      <w:r>
-        <w:rPr>
-          <w:rFonts w:ascii="Calibri" w:hAnsi="Calibri"/>
-          <w:sz w:val="24"/>
-          <w:szCs w:val="24"/>
-        </w:rPr>
-        <w:t xml:space="preserve">. </w:t>
+      <w:r>
+        <w:rPr>
+          <w:rFonts w:ascii="Calibri" w:hAnsi="Calibri"/>
+          <w:sz w:val="24"/>
+          <w:szCs w:val="24"/>
+        </w:rPr>
+        <w:t>free -m/-g &lt;total = code/data + buffers + cached + free</w:t>
       </w:r>
       <w:proofErr w:type="gramStart"/>
       <w:r>
@@ -6229,7 +6059,7 @@
           <w:sz w:val="24"/>
           <w:szCs w:val="24"/>
         </w:rPr>
-        <w:t>more</w:t>
+        <w:t>&gt;  top</w:t>
       </w:r>
       <w:proofErr w:type="gramEnd"/>
       <w:r>
@@ -6238,217 +6068,7 @@
           <w:sz w:val="24"/>
           <w:szCs w:val="24"/>
         </w:rPr>
-        <w:t xml:space="preserve"> /</w:t>
-      </w:r>
-      <w:proofErr w:type="spellStart"/>
-      <w:r>
-        <w:rPr>
-          <w:rFonts w:ascii="Calibri" w:hAnsi="Calibri"/>
-          <w:sz w:val="24"/>
-          <w:szCs w:val="24"/>
-        </w:rPr>
-        <w:t>proc</w:t>
-      </w:r>
-      <w:proofErr w:type="spellEnd"/>
-      <w:r>
-        <w:rPr>
-          <w:rFonts w:ascii="Calibri" w:hAnsi="Calibri"/>
-          <w:sz w:val="24"/>
-          <w:szCs w:val="24"/>
-        </w:rPr>
-        <w:t>/</w:t>
-      </w:r>
-      <w:proofErr w:type="spellStart"/>
-      <w:r>
-        <w:rPr>
-          <w:rFonts w:ascii="Calibri" w:hAnsi="Calibri"/>
-          <w:sz w:val="24"/>
-          <w:szCs w:val="24"/>
-        </w:rPr>
-        <w:t>cpuinfo</w:t>
-      </w:r>
-      <w:proofErr w:type="spellEnd"/>
-      <w:r>
-        <w:rPr>
-          <w:rFonts w:ascii="Calibri" w:hAnsi="Calibri"/>
-          <w:sz w:val="24"/>
-          <w:szCs w:val="24"/>
-        </w:rPr>
-        <w:t xml:space="preserve"> | </w:t>
-      </w:r>
-      <w:proofErr w:type="spellStart"/>
-      <w:r>
-        <w:rPr>
-          <w:rFonts w:ascii="Calibri" w:hAnsi="Calibri"/>
-          <w:sz w:val="24"/>
-          <w:szCs w:val="24"/>
-        </w:rPr>
-        <w:t>grep</w:t>
-      </w:r>
-      <w:proofErr w:type="spellEnd"/>
-      <w:r>
-        <w:rPr>
-          <w:rFonts w:ascii="Calibri" w:hAnsi="Calibri"/>
-          <w:sz w:val="24"/>
-          <w:szCs w:val="24"/>
-        </w:rPr>
-        <w:t xml:space="preserve"> processor | </w:t>
-      </w:r>
-      <w:proofErr w:type="spellStart"/>
-      <w:r>
-        <w:rPr>
-          <w:rFonts w:ascii="Calibri" w:hAnsi="Calibri"/>
-          <w:sz w:val="24"/>
-          <w:szCs w:val="24"/>
-        </w:rPr>
-        <w:t>wc</w:t>
-      </w:r>
-      <w:proofErr w:type="spellEnd"/>
-      <w:r>
-        <w:rPr>
-          <w:rFonts w:ascii="Calibri" w:hAnsi="Calibri"/>
-          <w:sz w:val="24"/>
-          <w:szCs w:val="24"/>
-        </w:rPr>
-        <w:t xml:space="preserve"> </w:t>
-      </w:r>
-      <w:r>
-        <w:rPr>
-          <w:rFonts w:ascii="Calibri" w:hAnsi="Calibri"/>
-          <w:sz w:val="24"/>
-          <w:szCs w:val="24"/>
-        </w:rPr>
-        <w:t>–</w:t>
-      </w:r>
-      <w:r>
-        <w:rPr>
-          <w:rFonts w:ascii="Calibri" w:hAnsi="Calibri"/>
-          <w:sz w:val="24"/>
-          <w:szCs w:val="24"/>
-        </w:rPr>
-        <w:t>l</w:t>
-      </w:r>
-    </w:p>
-    <w:p>
-      <w:pPr>
-        <w:spacing w:after="0" w:line="360" w:lineRule="auto"/>
-        <w:jc w:val="left"/>
-        <w:rPr>
-          <w:rFonts w:ascii="Calibri" w:hAnsi="Calibri"/>
-          <w:sz w:val="24"/>
-          <w:szCs w:val="24"/>
-        </w:rPr>
-      </w:pPr>
-      <w:r>
-        <w:rPr>
-          <w:rFonts w:ascii="Calibri" w:hAnsi="Calibri"/>
-          <w:sz w:val="24"/>
-          <w:szCs w:val="24"/>
-        </w:rPr>
-        <w:t>5</w:t>
-      </w:r>
-      <w:r>
-        <w:rPr>
-          <w:rFonts w:ascii="Calibri" w:hAnsi="Calibri"/>
-          <w:sz w:val="24"/>
-          <w:szCs w:val="24"/>
-        </w:rPr>
-        <w:t>.</w:t>
-      </w:r>
-      <w:r>
-        <w:t xml:space="preserve"> </w:t>
-      </w:r>
-      <w:r>
-        <w:rPr>
-          <w:rFonts w:ascii="Calibri" w:hAnsi="Calibri"/>
-          <w:sz w:val="24"/>
-          <w:szCs w:val="24"/>
-        </w:rPr>
-        <w:t>[1</w:t>
-      </w:r>
-      <w:proofErr w:type="gramStart"/>
-      <w:r>
-        <w:rPr>
-          <w:rFonts w:ascii="Calibri" w:hAnsi="Calibri"/>
-          <w:sz w:val="24"/>
-          <w:szCs w:val="24"/>
-        </w:rPr>
-        <w:t>,2</w:t>
-      </w:r>
-      <w:proofErr w:type="gramEnd"/>
-      <w:r>
-        <w:rPr>
-          <w:rFonts w:ascii="Calibri" w:hAnsi="Calibri"/>
-          <w:sz w:val="24"/>
-          <w:szCs w:val="24"/>
-        </w:rPr>
-        <w:t>,&amp;] &gt;/&gt;&gt; &amp;[n],file,&amp;-,/</w:t>
-      </w:r>
-      <w:proofErr w:type="spellStart"/>
-      <w:r>
-        <w:rPr>
-          <w:rFonts w:ascii="Calibri" w:hAnsi="Calibri"/>
-          <w:sz w:val="24"/>
-          <w:szCs w:val="24"/>
-        </w:rPr>
-        <w:t>dev</w:t>
-      </w:r>
-      <w:proofErr w:type="spellEnd"/>
-      <w:r>
-        <w:rPr>
-          <w:rFonts w:ascii="Calibri" w:hAnsi="Calibri"/>
-          <w:sz w:val="24"/>
-          <w:szCs w:val="24"/>
-        </w:rPr>
-        <w:t>/null  0 &lt; &amp;[n],file</w:t>
-      </w:r>
-    </w:p>
-    <w:p>
-      <w:pPr>
-        <w:spacing w:after="0" w:line="360" w:lineRule="auto"/>
-        <w:jc w:val="left"/>
-        <w:rPr>
-          <w:rFonts w:ascii="Calibri" w:hAnsi="Calibri"/>
-          <w:sz w:val="24"/>
-          <w:szCs w:val="24"/>
-        </w:rPr>
-      </w:pPr>
-      <w:r>
-        <w:rPr>
-          <w:rFonts w:ascii="Calibri" w:hAnsi="Calibri"/>
-          <w:sz w:val="24"/>
-          <w:szCs w:val="24"/>
-        </w:rPr>
-        <w:t>6</w:t>
-      </w:r>
-      <w:r>
-        <w:rPr>
-          <w:rFonts w:ascii="Calibri" w:hAnsi="Calibri"/>
-          <w:sz w:val="24"/>
-          <w:szCs w:val="24"/>
-        </w:rPr>
-        <w:t>.</w:t>
-      </w:r>
-      <w:r>
-        <w:t xml:space="preserve"> </w:t>
-      </w:r>
-      <w:proofErr w:type="gramStart"/>
-      <w:r>
-        <w:rPr>
-          <w:rFonts w:ascii="Calibri" w:hAnsi="Calibri"/>
-          <w:sz w:val="24"/>
-          <w:szCs w:val="24"/>
-        </w:rPr>
-        <w:t>free</w:t>
-      </w:r>
-      <w:proofErr w:type="gramEnd"/>
-      <w:r>
-        <w:rPr>
-          <w:rFonts w:ascii="Calibri" w:hAnsi="Calibri"/>
-          <w:sz w:val="24"/>
-          <w:szCs w:val="24"/>
-        </w:rPr>
-        <w:t xml:space="preserve"> -m/-g &lt;total = code/data + buffers + cached + free&gt;  top &lt;"1","b","x","shift+&lt;/&gt;"&gt;</w:t>
+        <w:t xml:space="preserve"> &lt;"1","b","x","shift+&lt;/&gt;"&gt;</w:t>
       </w:r>
       <w:r>
         <w:rPr>
@@ -6978,18 +6598,8 @@
           <w:sz w:val="24"/>
           <w:szCs w:val="24"/>
         </w:rPr>
-        <w:t>/-</w:t>
-      </w:r>
-      <w:proofErr w:type="spellStart"/>
-      <w:r>
-        <w:rPr>
-          <w:rFonts w:ascii="Calibri" w:hAnsi="Calibri"/>
-          <w:sz w:val="24"/>
-          <w:szCs w:val="24"/>
-        </w:rPr>
-        <w:t>ls</w:t>
-      </w:r>
-      <w:proofErr w:type="spellEnd"/>
+        <w:t>/-ls</w:t>
+      </w:r>
       <w:r>
         <w:rPr>
           <w:rFonts w:ascii="Calibri" w:hAnsi="Calibri"/>
@@ -7350,61 +6960,7 @@
           <w:sz w:val="24"/>
           <w:szCs w:val="24"/>
         </w:rPr>
-        <w:t xml:space="preserve"> -</w:t>
-      </w:r>
-      <w:proofErr w:type="spellStart"/>
-      <w:r>
-        <w:rPr>
-          <w:rFonts w:ascii="Calibri" w:hAnsi="Calibri"/>
-          <w:sz w:val="24"/>
-          <w:szCs w:val="24"/>
-        </w:rPr>
-        <w:t>i</w:t>
-      </w:r>
-      <w:proofErr w:type="spellEnd"/>
-      <w:r>
-        <w:rPr>
-          <w:rFonts w:ascii="Calibri" w:hAnsi="Calibri"/>
-          <w:sz w:val="24"/>
-          <w:szCs w:val="24"/>
-        </w:rPr>
-        <w:t xml:space="preserve">  </w:t>
-      </w:r>
-      <w:proofErr w:type="spellStart"/>
-      <w:r>
-        <w:rPr>
-          <w:rFonts w:ascii="Calibri" w:hAnsi="Calibri"/>
-          <w:sz w:val="24"/>
-          <w:szCs w:val="24"/>
-        </w:rPr>
-        <w:t>ls</w:t>
-      </w:r>
-      <w:proofErr w:type="spellEnd"/>
-      <w:r>
-        <w:rPr>
-          <w:rFonts w:ascii="Calibri" w:hAnsi="Calibri"/>
-          <w:sz w:val="24"/>
-          <w:szCs w:val="24"/>
-        </w:rPr>
-        <w:t xml:space="preserve"> -</w:t>
-      </w:r>
-      <w:proofErr w:type="spellStart"/>
-      <w:r>
-        <w:rPr>
-          <w:rFonts w:ascii="Calibri" w:hAnsi="Calibri"/>
-          <w:sz w:val="24"/>
-          <w:szCs w:val="24"/>
-        </w:rPr>
-        <w:t>i</w:t>
-      </w:r>
-      <w:proofErr w:type="spellEnd"/>
-      <w:r>
-        <w:rPr>
-          <w:rFonts w:ascii="Calibri" w:hAnsi="Calibri"/>
-          <w:sz w:val="24"/>
-          <w:szCs w:val="24"/>
-        </w:rPr>
-        <w:t xml:space="preserve"> xx</w:t>
+        <w:t xml:space="preserve"> -i  ls -i xx</w:t>
       </w:r>
     </w:p>
     <w:p>
@@ -7850,18 +7406,207 @@
           <w:sz w:val="24"/>
           <w:szCs w:val="24"/>
         </w:rPr>
-        <w:t xml:space="preserve"> | </w:t>
-      </w:r>
-      <w:proofErr w:type="spellStart"/>
-      <w:r>
-        <w:rPr>
-          <w:rFonts w:ascii="Calibri" w:hAnsi="Calibri"/>
-          <w:sz w:val="24"/>
-          <w:szCs w:val="24"/>
-        </w:rPr>
-        <w:t>grep</w:t>
-      </w:r>
-      <w:proofErr w:type="spellEnd"/>
+        <w:t xml:space="preserve"> | grep </w:t>
+      </w:r>
+      <w:proofErr w:type="spellStart"/>
+      <w:r>
+        <w:rPr>
+          <w:rFonts w:ascii="Calibri" w:hAnsi="Calibri"/>
+          <w:sz w:val="24"/>
+          <w:szCs w:val="24"/>
+        </w:rPr>
+        <w:t>vmhgfs</w:t>
+      </w:r>
+      <w:proofErr w:type="spellEnd"/>
+      <w:r>
+        <w:rPr>
+          <w:rFonts w:ascii="Calibri" w:hAnsi="Calibri"/>
+          <w:sz w:val="24"/>
+          <w:szCs w:val="24"/>
+        </w:rPr>
+        <w:t xml:space="preserve">  /</w:t>
+      </w:r>
+      <w:proofErr w:type="spellStart"/>
+      <w:r>
+        <w:rPr>
+          <w:rFonts w:ascii="Calibri" w:hAnsi="Calibri"/>
+          <w:sz w:val="24"/>
+          <w:szCs w:val="24"/>
+        </w:rPr>
+        <w:t>sbin</w:t>
+      </w:r>
+      <w:proofErr w:type="spellEnd"/>
+      <w:r>
+        <w:rPr>
+          <w:rFonts w:ascii="Calibri" w:hAnsi="Calibri"/>
+          <w:sz w:val="24"/>
+          <w:szCs w:val="24"/>
+        </w:rPr>
+        <w:t>/</w:t>
+      </w:r>
+      <w:proofErr w:type="spellStart"/>
+      <w:r>
+        <w:rPr>
+          <w:rFonts w:ascii="Calibri" w:hAnsi="Calibri"/>
+          <w:sz w:val="24"/>
+          <w:szCs w:val="24"/>
+        </w:rPr>
+        <w:t>mount.vmhgfs</w:t>
+      </w:r>
+      <w:proofErr w:type="spellEnd"/>
+    </w:p>
+    <w:p>
+      <w:pPr>
+        <w:widowControl/>
+        <w:spacing w:after="0" w:line="360" w:lineRule="auto"/>
+        <w:jc w:val="left"/>
+        <w:rPr>
+          <w:rFonts w:ascii="Calibri" w:hAnsi="Calibri"/>
+          <w:sz w:val="24"/>
+          <w:szCs w:val="24"/>
+        </w:rPr>
+      </w:pPr>
+      <w:r>
+        <w:rPr>
+          <w:rFonts w:ascii="Calibri" w:hAnsi="Calibri"/>
+          <w:sz w:val="24"/>
+          <w:szCs w:val="24"/>
+        </w:rPr>
+        <w:t xml:space="preserve">.host:/share-name  mount -t </w:t>
+      </w:r>
+      <w:proofErr w:type="spellStart"/>
+      <w:r>
+        <w:rPr>
+          <w:rFonts w:ascii="Calibri" w:hAnsi="Calibri"/>
+          <w:sz w:val="24"/>
+          <w:szCs w:val="24"/>
+        </w:rPr>
+        <w:t>vmhgfs</w:t>
+      </w:r>
+      <w:proofErr w:type="spellEnd"/>
+      <w:r>
+        <w:rPr>
+          <w:rFonts w:ascii="Calibri" w:hAnsi="Calibri"/>
+          <w:sz w:val="24"/>
+          <w:szCs w:val="24"/>
+        </w:rPr>
+        <w:t xml:space="preserve"> .host:/share-name</w:t>
+      </w:r>
+    </w:p>
+    <w:p>
+      <w:pPr>
+        <w:widowControl/>
+        <w:spacing w:after="0" w:line="360" w:lineRule="auto"/>
+        <w:jc w:val="left"/>
+        <w:rPr>
+          <w:rFonts w:ascii="Calibri" w:hAnsi="Calibri"/>
+          <w:sz w:val="24"/>
+          <w:szCs w:val="24"/>
+        </w:rPr>
+      </w:pPr>
+      <w:r>
+        <w:rPr>
+          <w:rFonts w:ascii="Calibri" w:hAnsi="Calibri"/>
+          <w:sz w:val="24"/>
+          <w:szCs w:val="24"/>
+        </w:rPr>
+        <w:t>windows:\\</w:t>
+      </w:r>
+      <w:proofErr w:type="spellStart"/>
+      <w:r>
+        <w:rPr>
+          <w:rFonts w:ascii="Calibri" w:hAnsi="Calibri"/>
+          <w:sz w:val="24"/>
+          <w:szCs w:val="24"/>
+        </w:rPr>
+        <w:t>vmware</w:t>
+      </w:r>
+      <w:proofErr w:type="spellEnd"/>
+      <w:r>
+        <w:rPr>
+          <w:rFonts w:ascii="Calibri" w:hAnsi="Calibri"/>
+          <w:sz w:val="24"/>
+          <w:szCs w:val="24"/>
+        </w:rPr>
+        <w:t>-host\Shared Folders\share-name</w:t>
+      </w:r>
+    </w:p>
+    <w:p>
+      <w:pPr>
+        <w:widowControl/>
+        <w:spacing w:after="0" w:line="360" w:lineRule="auto"/>
+        <w:jc w:val="left"/>
+        <w:rPr>
+          <w:rFonts w:ascii="Calibri" w:hAnsi="Calibri"/>
+          <w:b/>
+          <w:sz w:val="24"/>
+          <w:szCs w:val="24"/>
+        </w:rPr>
+      </w:pPr>
+      <w:r>
+        <w:rPr>
+          <w:rFonts w:ascii="Calibri" w:hAnsi="Calibri"/>
+          <w:b/>
+          <w:sz w:val="24"/>
+          <w:szCs w:val="24"/>
+        </w:rPr>
+        <w:t>NFS</w:t>
+      </w:r>
+    </w:p>
+    <w:p>
+      <w:pPr>
+        <w:spacing w:after="0" w:line="360" w:lineRule="auto"/>
+        <w:jc w:val="left"/>
+        <w:rPr>
+          <w:rFonts w:ascii="Calibri" w:hAnsi="Calibri"/>
+          <w:sz w:val="24"/>
+          <w:szCs w:val="24"/>
+        </w:rPr>
+      </w:pPr>
+      <w:r>
+        <w:rPr>
+          <w:rFonts w:ascii="Calibri" w:hAnsi="Calibri"/>
+          <w:sz w:val="24"/>
+          <w:szCs w:val="24"/>
+        </w:rPr>
+        <w:t>1</w:t>
+      </w:r>
+      <w:r>
+        <w:rPr>
+          <w:rFonts w:ascii="Calibri" w:hAnsi="Calibri"/>
+          <w:sz w:val="24"/>
+          <w:szCs w:val="24"/>
+        </w:rPr>
+        <w:t>./</w:t>
+      </w:r>
+      <w:proofErr w:type="spellStart"/>
+      <w:r>
+        <w:rPr>
+          <w:rFonts w:ascii="Calibri" w:hAnsi="Calibri"/>
+          <w:sz w:val="24"/>
+          <w:szCs w:val="24"/>
+        </w:rPr>
+        <w:t>etc</w:t>
+      </w:r>
+      <w:proofErr w:type="spellEnd"/>
+      <w:r>
+        <w:rPr>
+          <w:rFonts w:ascii="Calibri" w:hAnsi="Calibri"/>
+          <w:sz w:val="24"/>
+          <w:szCs w:val="24"/>
+        </w:rPr>
+        <w:t>/</w:t>
+      </w:r>
+      <w:proofErr w:type="gramStart"/>
+      <w:r>
+        <w:rPr>
+          <w:rFonts w:ascii="Calibri" w:hAnsi="Calibri"/>
+          <w:sz w:val="24"/>
+          <w:szCs w:val="24"/>
+        </w:rPr>
+        <w:t>exports  service</w:t>
+      </w:r>
+      <w:proofErr w:type="gramEnd"/>
       <w:r>
         <w:rPr>
           <w:rFonts w:ascii="Calibri" w:hAnsi="Calibri"/>
@@ -7877,25 +7622,354 @@
           <w:sz w:val="24"/>
           <w:szCs w:val="24"/>
         </w:rPr>
-        <w:t>vmhgfs</w:t>
-      </w:r>
-      <w:proofErr w:type="spellEnd"/>
-      <w:r>
-        <w:rPr>
-          <w:rFonts w:ascii="Calibri" w:hAnsi="Calibri"/>
-          <w:sz w:val="24"/>
-          <w:szCs w:val="24"/>
-        </w:rPr>
-        <w:t xml:space="preserve">  /</w:t>
-      </w:r>
-      <w:proofErr w:type="spellStart"/>
-      <w:r>
-        <w:rPr>
-          <w:rFonts w:ascii="Calibri" w:hAnsi="Calibri"/>
-          <w:sz w:val="24"/>
-          <w:szCs w:val="24"/>
-        </w:rPr>
-        <w:t>sbin</w:t>
+        <w:t>rpcbind</w:t>
+      </w:r>
+      <w:proofErr w:type="spellEnd"/>
+      <w:r>
+        <w:rPr>
+          <w:rFonts w:ascii="Calibri" w:hAnsi="Calibri"/>
+          <w:sz w:val="24"/>
+          <w:szCs w:val="24"/>
+        </w:rPr>
+        <w:t xml:space="preserve"> start  service </w:t>
+      </w:r>
+      <w:proofErr w:type="spellStart"/>
+      <w:r>
+        <w:rPr>
+          <w:rFonts w:ascii="Calibri" w:hAnsi="Calibri"/>
+          <w:sz w:val="24"/>
+          <w:szCs w:val="24"/>
+        </w:rPr>
+        <w:t>nfsserver</w:t>
+      </w:r>
+      <w:proofErr w:type="spellEnd"/>
+      <w:r>
+        <w:rPr>
+          <w:rFonts w:ascii="Calibri" w:hAnsi="Calibri"/>
+          <w:sz w:val="24"/>
+          <w:szCs w:val="24"/>
+        </w:rPr>
+        <w:t xml:space="preserve"> st</w:t>
+      </w:r>
+      <w:r>
+        <w:rPr>
+          <w:rFonts w:ascii="Calibri" w:hAnsi="Calibri"/>
+          <w:sz w:val="24"/>
+          <w:szCs w:val="24"/>
+        </w:rPr>
+        <w:t xml:space="preserve">art  </w:t>
+      </w:r>
+      <w:proofErr w:type="spellStart"/>
+      <w:r>
+        <w:rPr>
+          <w:rFonts w:ascii="Calibri" w:hAnsi="Calibri"/>
+          <w:sz w:val="24"/>
+          <w:szCs w:val="24"/>
+        </w:rPr>
+        <w:t>exportfs</w:t>
+      </w:r>
+      <w:proofErr w:type="spellEnd"/>
+      <w:r>
+        <w:rPr>
+          <w:rFonts w:ascii="Calibri" w:hAnsi="Calibri"/>
+          <w:sz w:val="24"/>
+          <w:szCs w:val="24"/>
+        </w:rPr>
+        <w:t xml:space="preserve"> -v(list)  </w:t>
+      </w:r>
+      <w:proofErr w:type="spellStart"/>
+      <w:r>
+        <w:rPr>
+          <w:rFonts w:ascii="Calibri" w:hAnsi="Calibri"/>
+          <w:sz w:val="24"/>
+          <w:szCs w:val="24"/>
+        </w:rPr>
+        <w:t>exportfs</w:t>
+      </w:r>
+      <w:proofErr w:type="spellEnd"/>
+      <w:r>
+        <w:rPr>
+          <w:rFonts w:ascii="Calibri" w:hAnsi="Calibri"/>
+          <w:sz w:val="24"/>
+          <w:szCs w:val="24"/>
+        </w:rPr>
+        <w:t xml:space="preserve"> -</w:t>
+      </w:r>
+      <w:proofErr w:type="spellStart"/>
+      <w:r>
+        <w:rPr>
+          <w:rFonts w:ascii="Calibri" w:hAnsi="Calibri"/>
+          <w:sz w:val="24"/>
+          <w:szCs w:val="24"/>
+        </w:rPr>
+        <w:t>arv</w:t>
+      </w:r>
+      <w:proofErr w:type="spellEnd"/>
+      <w:r>
+        <w:rPr>
+          <w:rFonts w:ascii="Calibri" w:hAnsi="Calibri"/>
+          <w:sz w:val="24"/>
+          <w:szCs w:val="24"/>
+        </w:rPr>
+        <w:t xml:space="preserve">(re)  </w:t>
+      </w:r>
+      <w:proofErr w:type="spellStart"/>
+      <w:r>
+        <w:rPr>
+          <w:rFonts w:ascii="Calibri" w:hAnsi="Calibri"/>
+          <w:sz w:val="24"/>
+          <w:szCs w:val="24"/>
+        </w:rPr>
+        <w:t>exportfs</w:t>
+      </w:r>
+      <w:proofErr w:type="spellEnd"/>
+      <w:r>
+        <w:rPr>
+          <w:rFonts w:ascii="Calibri" w:hAnsi="Calibri"/>
+          <w:sz w:val="24"/>
+          <w:szCs w:val="24"/>
+        </w:rPr>
+        <w:t xml:space="preserve"> -</w:t>
+      </w:r>
+      <w:proofErr w:type="spellStart"/>
+      <w:r>
+        <w:rPr>
+          <w:rFonts w:ascii="Calibri" w:hAnsi="Calibri"/>
+          <w:sz w:val="24"/>
+          <w:szCs w:val="24"/>
+        </w:rPr>
+        <w:t>au</w:t>
+      </w:r>
+      <w:r>
+        <w:rPr>
+          <w:rFonts w:ascii="Calibri" w:hAnsi="Calibri"/>
+          <w:sz w:val="24"/>
+          <w:szCs w:val="24"/>
+        </w:rPr>
+        <w:t>v</w:t>
+      </w:r>
+      <w:proofErr w:type="spellEnd"/>
+      <w:r>
+        <w:rPr>
+          <w:rFonts w:ascii="Calibri" w:hAnsi="Calibri"/>
+          <w:sz w:val="24"/>
+          <w:szCs w:val="24"/>
+        </w:rPr>
+        <w:t>(shut)</w:t>
+      </w:r>
+      <w:r>
+        <w:rPr>
+          <w:rFonts w:ascii="Calibri" w:hAnsi="Calibri"/>
+          <w:sz w:val="24"/>
+          <w:szCs w:val="24"/>
+        </w:rPr>
+        <w:t xml:space="preserve">  </w:t>
+      </w:r>
+      <w:proofErr w:type="spellStart"/>
+      <w:r>
+        <w:rPr>
+          <w:rFonts w:ascii="Calibri" w:hAnsi="Calibri"/>
+          <w:sz w:val="24"/>
+          <w:szCs w:val="24"/>
+        </w:rPr>
+        <w:t>rpcinfo</w:t>
+      </w:r>
+      <w:proofErr w:type="spellEnd"/>
+      <w:r>
+        <w:rPr>
+          <w:rFonts w:ascii="Calibri" w:hAnsi="Calibri"/>
+          <w:sz w:val="24"/>
+          <w:szCs w:val="24"/>
+        </w:rPr>
+        <w:t xml:space="preserve"> -p  </w:t>
+      </w:r>
+      <w:proofErr w:type="spellStart"/>
+      <w:r>
+        <w:rPr>
+          <w:rFonts w:ascii="Calibri" w:hAnsi="Calibri"/>
+          <w:sz w:val="24"/>
+          <w:szCs w:val="24"/>
+        </w:rPr>
+        <w:t>rpcinfo</w:t>
+      </w:r>
+      <w:proofErr w:type="spellEnd"/>
+      <w:r>
+        <w:rPr>
+          <w:rFonts w:ascii="Calibri" w:hAnsi="Calibri"/>
+          <w:sz w:val="24"/>
+          <w:szCs w:val="24"/>
+        </w:rPr>
+        <w:t xml:space="preserve"> -p &lt;server-IP&gt;  </w:t>
+      </w:r>
+    </w:p>
+    <w:p>
+      <w:pPr>
+        <w:spacing w:after="0" w:line="360" w:lineRule="auto"/>
+        <w:jc w:val="left"/>
+        <w:rPr>
+          <w:rFonts w:ascii="Calibri" w:hAnsi="Calibri"/>
+          <w:sz w:val="24"/>
+          <w:szCs w:val="24"/>
+        </w:rPr>
+      </w:pPr>
+      <w:r>
+        <w:rPr>
+          <w:rFonts w:ascii="Calibri" w:hAnsi="Calibri"/>
+          <w:sz w:val="24"/>
+          <w:szCs w:val="24"/>
+        </w:rPr>
+        <w:t xml:space="preserve">2. </w:t>
+      </w:r>
+      <w:proofErr w:type="spellStart"/>
+      <w:r>
+        <w:rPr>
+          <w:rFonts w:ascii="Calibri" w:hAnsi="Calibri"/>
+          <w:sz w:val="24"/>
+          <w:szCs w:val="24"/>
+        </w:rPr>
+        <w:t>showmount</w:t>
+      </w:r>
+      <w:proofErr w:type="spellEnd"/>
+      <w:r>
+        <w:rPr>
+          <w:rFonts w:ascii="Calibri" w:hAnsi="Calibri"/>
+          <w:sz w:val="24"/>
+          <w:szCs w:val="24"/>
+        </w:rPr>
+        <w:t xml:space="preserve"> -a</w:t>
+      </w:r>
+      <w:r>
+        <w:rPr>
+          <w:rFonts w:ascii="Calibri" w:hAnsi="Calibri"/>
+          <w:sz w:val="24"/>
+          <w:szCs w:val="24"/>
+        </w:rPr>
+        <w:t>(</w:t>
+      </w:r>
+      <w:proofErr w:type="gramStart"/>
+      <w:r>
+        <w:rPr>
+          <w:rFonts w:ascii="Calibri" w:hAnsi="Calibri"/>
+          <w:sz w:val="24"/>
+          <w:szCs w:val="24"/>
+        </w:rPr>
+        <w:t>connected)</w:t>
+      </w:r>
+      <w:r>
+        <w:rPr>
+          <w:rFonts w:ascii="Calibri" w:hAnsi="Calibri"/>
+          <w:sz w:val="24"/>
+          <w:szCs w:val="24"/>
+        </w:rPr>
+        <w:t xml:space="preserve">  </w:t>
+      </w:r>
+      <w:proofErr w:type="spellStart"/>
+      <w:r>
+        <w:rPr>
+          <w:rFonts w:ascii="Calibri" w:hAnsi="Calibri"/>
+          <w:sz w:val="24"/>
+          <w:szCs w:val="24"/>
+        </w:rPr>
+        <w:t>showmount</w:t>
+      </w:r>
+      <w:proofErr w:type="spellEnd"/>
+      <w:proofErr w:type="gramEnd"/>
+      <w:r>
+        <w:rPr>
+          <w:rFonts w:ascii="Calibri" w:hAnsi="Calibri"/>
+          <w:sz w:val="24"/>
+          <w:szCs w:val="24"/>
+        </w:rPr>
+        <w:t xml:space="preserve"> -e</w:t>
+      </w:r>
+      <w:r>
+        <w:rPr>
+          <w:rFonts w:ascii="Calibri" w:hAnsi="Calibri"/>
+          <w:sz w:val="24"/>
+          <w:szCs w:val="24"/>
+        </w:rPr>
+        <w:t>(list</w:t>
+      </w:r>
+      <w:bookmarkStart w:id="0" w:name="_GoBack"/>
+      <w:bookmarkEnd w:id="0"/>
+      <w:r>
+        <w:rPr>
+          <w:rFonts w:ascii="Calibri" w:hAnsi="Calibri"/>
+          <w:sz w:val="24"/>
+          <w:szCs w:val="24"/>
+        </w:rPr>
+        <w:t>)</w:t>
+      </w:r>
+      <w:r>
+        <w:rPr>
+          <w:rFonts w:ascii="Calibri" w:hAnsi="Calibri"/>
+          <w:sz w:val="24"/>
+          <w:szCs w:val="24"/>
+        </w:rPr>
+        <w:t xml:space="preserve">  </w:t>
+      </w:r>
+      <w:proofErr w:type="spellStart"/>
+      <w:r>
+        <w:rPr>
+          <w:rFonts w:ascii="Calibri" w:hAnsi="Calibri"/>
+          <w:sz w:val="24"/>
+          <w:szCs w:val="24"/>
+        </w:rPr>
+        <w:t>showmount</w:t>
+      </w:r>
+      <w:proofErr w:type="spellEnd"/>
+      <w:r>
+        <w:rPr>
+          <w:rFonts w:ascii="Calibri" w:hAnsi="Calibri"/>
+          <w:sz w:val="24"/>
+          <w:szCs w:val="24"/>
+        </w:rPr>
+        <w:t xml:space="preserve"> -e &lt;</w:t>
+      </w:r>
+      <w:proofErr w:type="spellStart"/>
+      <w:r>
+        <w:rPr>
+          <w:rFonts w:ascii="Calibri" w:hAnsi="Calibri"/>
+          <w:sz w:val="24"/>
+          <w:szCs w:val="24"/>
+        </w:rPr>
+        <w:t>nfs</w:t>
+      </w:r>
+      <w:proofErr w:type="spellEnd"/>
+      <w:r>
+        <w:rPr>
+          <w:rFonts w:ascii="Calibri" w:hAnsi="Calibri"/>
+          <w:sz w:val="24"/>
+          <w:szCs w:val="24"/>
+        </w:rPr>
+        <w:t>-server-IP&gt;  tail /</w:t>
+      </w:r>
+      <w:proofErr w:type="spellStart"/>
+      <w:r>
+        <w:rPr>
+          <w:rFonts w:ascii="Calibri" w:hAnsi="Calibri"/>
+          <w:sz w:val="24"/>
+          <w:szCs w:val="24"/>
+        </w:rPr>
+        <w:t>var</w:t>
+      </w:r>
+      <w:proofErr w:type="spellEnd"/>
+      <w:r>
+        <w:rPr>
+          <w:rFonts w:ascii="Calibri" w:hAnsi="Calibri"/>
+          <w:sz w:val="24"/>
+          <w:szCs w:val="24"/>
+        </w:rPr>
+        <w:t>/lib/</w:t>
+      </w:r>
+      <w:proofErr w:type="spellStart"/>
+      <w:r>
+        <w:rPr>
+          <w:rFonts w:ascii="Calibri" w:hAnsi="Calibri"/>
+          <w:sz w:val="24"/>
+          <w:szCs w:val="24"/>
+        </w:rPr>
+        <w:t>nfs</w:t>
       </w:r>
       <w:proofErr w:type="spellEnd"/>
       <w:r>
@@ -7913,7 +7987,282 @@
           <w:sz w:val="24"/>
           <w:szCs w:val="24"/>
         </w:rPr>
-        <w:t>mount.vmhgfs</w:t>
+        <w:t>etab</w:t>
+      </w:r>
+      <w:proofErr w:type="spellEnd"/>
+      <w:r>
+        <w:rPr>
+          <w:rFonts w:ascii="Calibri" w:hAnsi="Calibri"/>
+          <w:sz w:val="24"/>
+          <w:szCs w:val="24"/>
+        </w:rPr>
+        <w:t xml:space="preserve">  </w:t>
+      </w:r>
+    </w:p>
+    <w:p>
+      <w:pPr>
+        <w:spacing w:after="0" w:line="360" w:lineRule="auto"/>
+        <w:jc w:val="left"/>
+        <w:rPr>
+          <w:rFonts w:ascii="Calibri" w:hAnsi="Calibri"/>
+          <w:sz w:val="24"/>
+          <w:szCs w:val="24"/>
+        </w:rPr>
+      </w:pPr>
+      <w:r>
+        <w:rPr>
+          <w:rFonts w:ascii="Calibri" w:hAnsi="Calibri"/>
+          <w:sz w:val="24"/>
+          <w:szCs w:val="24"/>
+        </w:rPr>
+        <w:t>3. /</w:t>
+      </w:r>
+      <w:proofErr w:type="spellStart"/>
+      <w:r>
+        <w:rPr>
+          <w:rFonts w:ascii="Calibri" w:hAnsi="Calibri"/>
+          <w:sz w:val="24"/>
+          <w:szCs w:val="24"/>
+        </w:rPr>
+        <w:t>etc</w:t>
+      </w:r>
+      <w:proofErr w:type="spellEnd"/>
+      <w:r>
+        <w:rPr>
+          <w:rFonts w:ascii="Calibri" w:hAnsi="Calibri"/>
+          <w:sz w:val="24"/>
+          <w:szCs w:val="24"/>
+        </w:rPr>
+        <w:t>/</w:t>
+      </w:r>
+      <w:proofErr w:type="spellStart"/>
+      <w:proofErr w:type="gramStart"/>
+      <w:r>
+        <w:rPr>
+          <w:rFonts w:ascii="Calibri" w:hAnsi="Calibri"/>
+          <w:sz w:val="24"/>
+          <w:szCs w:val="24"/>
+        </w:rPr>
+        <w:t>fstab</w:t>
+      </w:r>
+      <w:proofErr w:type="spellEnd"/>
+      <w:r>
+        <w:rPr>
+          <w:rFonts w:ascii="Calibri" w:hAnsi="Calibri"/>
+          <w:sz w:val="24"/>
+          <w:szCs w:val="24"/>
+        </w:rPr>
+        <w:t xml:space="preserve">  mount</w:t>
+      </w:r>
+      <w:proofErr w:type="gramEnd"/>
+      <w:r>
+        <w:rPr>
+          <w:rFonts w:ascii="Calibri" w:hAnsi="Calibri"/>
+          <w:sz w:val="24"/>
+          <w:szCs w:val="24"/>
+        </w:rPr>
+        <w:t xml:space="preserve"> -a  unmount -a  </w:t>
+      </w:r>
+      <w:r>
+        <w:rPr>
+          <w:rFonts w:ascii="Calibri" w:hAnsi="Calibri"/>
+          <w:sz w:val="24"/>
+          <w:szCs w:val="24"/>
+        </w:rPr>
+        <w:t xml:space="preserve">mount -t </w:t>
+      </w:r>
+      <w:proofErr w:type="spellStart"/>
+      <w:r>
+        <w:rPr>
+          <w:rFonts w:ascii="Calibri" w:hAnsi="Calibri"/>
+          <w:sz w:val="24"/>
+          <w:szCs w:val="24"/>
+        </w:rPr>
+        <w:t>nfs</w:t>
+      </w:r>
+      <w:proofErr w:type="spellEnd"/>
+      <w:r>
+        <w:rPr>
+          <w:rFonts w:ascii="Calibri" w:hAnsi="Calibri"/>
+          <w:sz w:val="24"/>
+          <w:szCs w:val="24"/>
+        </w:rPr>
+        <w:t xml:space="preserve"> </w:t>
+      </w:r>
+      <w:proofErr w:type="spellStart"/>
+      <w:r>
+        <w:rPr>
+          <w:rFonts w:ascii="Calibri" w:hAnsi="Calibri"/>
+          <w:sz w:val="24"/>
+          <w:szCs w:val="24"/>
+        </w:rPr>
+        <w:t>xx:x</w:t>
+      </w:r>
+      <w:proofErr w:type="spellEnd"/>
+      <w:r>
+        <w:rPr>
+          <w:rFonts w:ascii="Calibri" w:hAnsi="Calibri"/>
+          <w:sz w:val="24"/>
+          <w:szCs w:val="24"/>
+        </w:rPr>
+        <w:t xml:space="preserve"> xxx  </w:t>
+      </w:r>
+    </w:p>
+    <w:p>
+      <w:pPr>
+        <w:spacing w:after="0" w:line="360" w:lineRule="auto"/>
+        <w:jc w:val="left"/>
+        <w:rPr>
+          <w:rFonts w:ascii="Calibri" w:hAnsi="Calibri"/>
+          <w:sz w:val="24"/>
+          <w:szCs w:val="24"/>
+        </w:rPr>
+      </w:pPr>
+      <w:r>
+        <w:rPr>
+          <w:rFonts w:ascii="Calibri" w:hAnsi="Calibri"/>
+          <w:sz w:val="24"/>
+          <w:szCs w:val="24"/>
+        </w:rPr>
+        <w:t xml:space="preserve">4. </w:t>
+      </w:r>
+      <w:proofErr w:type="spellStart"/>
+      <w:r>
+        <w:rPr>
+          <w:rFonts w:ascii="Calibri" w:hAnsi="Calibri"/>
+          <w:sz w:val="24"/>
+          <w:szCs w:val="24"/>
+        </w:rPr>
+        <w:t>df</w:t>
+      </w:r>
+      <w:proofErr w:type="spellEnd"/>
+      <w:r>
+        <w:rPr>
+          <w:rFonts w:ascii="Calibri" w:hAnsi="Calibri"/>
+          <w:sz w:val="24"/>
+          <w:szCs w:val="24"/>
+        </w:rPr>
+        <w:t xml:space="preserve"> -</w:t>
+      </w:r>
+      <w:proofErr w:type="gramStart"/>
+      <w:r>
+        <w:rPr>
+          <w:rFonts w:ascii="Calibri" w:hAnsi="Calibri"/>
+          <w:sz w:val="24"/>
+          <w:szCs w:val="24"/>
+        </w:rPr>
+        <w:t>h  mount</w:t>
+      </w:r>
+      <w:proofErr w:type="gramEnd"/>
+      <w:r>
+        <w:rPr>
+          <w:rFonts w:ascii="Calibri" w:hAnsi="Calibri"/>
+          <w:sz w:val="24"/>
+          <w:szCs w:val="24"/>
+        </w:rPr>
+        <w:t xml:space="preserve"> -l</w:t>
+      </w:r>
+    </w:p>
+    <w:p>
+      <w:pPr>
+        <w:spacing w:after="0" w:line="360" w:lineRule="auto"/>
+        <w:jc w:val="left"/>
+        <w:rPr>
+          <w:rFonts w:ascii="Calibri" w:hAnsi="Calibri"/>
+          <w:sz w:val="24"/>
+          <w:szCs w:val="24"/>
+        </w:rPr>
+      </w:pPr>
+      <w:r>
+        <w:rPr>
+          <w:rFonts w:ascii="Calibri" w:hAnsi="Calibri"/>
+          <w:sz w:val="24"/>
+          <w:szCs w:val="24"/>
+        </w:rPr>
+        <w:t>5.fuser -m /</w:t>
+      </w:r>
+      <w:proofErr w:type="spellStart"/>
+      <w:r>
+        <w:rPr>
+          <w:rFonts w:ascii="Calibri" w:hAnsi="Calibri"/>
+          <w:sz w:val="24"/>
+          <w:szCs w:val="24"/>
+        </w:rPr>
+        <w:t>proj</w:t>
+      </w:r>
+      <w:proofErr w:type="spellEnd"/>
+      <w:r>
+        <w:rPr>
+          <w:rFonts w:ascii="Calibri" w:hAnsi="Calibri"/>
+          <w:sz w:val="24"/>
+          <w:szCs w:val="24"/>
+        </w:rPr>
+        <w:t>/</w:t>
+      </w:r>
+      <w:proofErr w:type="spellStart"/>
+      <w:proofErr w:type="gramStart"/>
+      <w:r>
+        <w:rPr>
+          <w:rFonts w:ascii="Calibri" w:hAnsi="Calibri"/>
+          <w:sz w:val="24"/>
+          <w:szCs w:val="24"/>
+        </w:rPr>
+        <w:t>lterbsdailytest</w:t>
+      </w:r>
+      <w:proofErr w:type="spellEnd"/>
+      <w:r>
+        <w:rPr>
+          <w:rFonts w:ascii="Calibri" w:hAnsi="Calibri"/>
+          <w:sz w:val="24"/>
+          <w:szCs w:val="24"/>
+        </w:rPr>
+        <w:t xml:space="preserve">  </w:t>
+      </w:r>
+      <w:proofErr w:type="spellStart"/>
+      <w:r>
+        <w:rPr>
+          <w:rFonts w:ascii="Calibri" w:hAnsi="Calibri"/>
+          <w:sz w:val="24"/>
+          <w:szCs w:val="24"/>
+        </w:rPr>
+        <w:t>umount</w:t>
+      </w:r>
+      <w:proofErr w:type="spellEnd"/>
+      <w:proofErr w:type="gramEnd"/>
+      <w:r>
+        <w:rPr>
+          <w:rFonts w:ascii="Calibri" w:hAnsi="Calibri"/>
+          <w:sz w:val="24"/>
+          <w:szCs w:val="24"/>
+        </w:rPr>
+        <w:t xml:space="preserve"> -l/-f /</w:t>
+      </w:r>
+      <w:proofErr w:type="spellStart"/>
+      <w:r>
+        <w:rPr>
+          <w:rFonts w:ascii="Calibri" w:hAnsi="Calibri"/>
+          <w:sz w:val="24"/>
+          <w:szCs w:val="24"/>
+        </w:rPr>
+        <w:t>proj</w:t>
+      </w:r>
+      <w:proofErr w:type="spellEnd"/>
+      <w:r>
+        <w:rPr>
+          <w:rFonts w:ascii="Calibri" w:hAnsi="Calibri"/>
+          <w:sz w:val="24"/>
+          <w:szCs w:val="24"/>
+        </w:rPr>
+        <w:t>/</w:t>
+      </w:r>
+      <w:proofErr w:type="spellStart"/>
+      <w:r>
+        <w:rPr>
+          <w:rFonts w:ascii="Calibri" w:hAnsi="Calibri"/>
+          <w:sz w:val="24"/>
+          <w:szCs w:val="24"/>
+        </w:rPr>
+        <w:t>lterbsdailytest</w:t>
       </w:r>
       <w:proofErr w:type="spellEnd"/>
     </w:p>
@@ -7924,758 +8273,155 @@
         <w:jc w:val="left"/>
         <w:rPr>
           <w:rFonts w:ascii="Calibri" w:hAnsi="Calibri"/>
-          <w:sz w:val="24"/>
-          <w:szCs w:val="24"/>
-        </w:rPr>
-      </w:pPr>
-      <w:r>
-        <w:rPr>
-          <w:rFonts w:ascii="Calibri" w:hAnsi="Calibri"/>
-          <w:sz w:val="24"/>
-          <w:szCs w:val="24"/>
-        </w:rPr>
-        <w:t xml:space="preserve">.host:/share-name  mount -t </w:t>
-      </w:r>
-      <w:proofErr w:type="spellStart"/>
-      <w:r>
-        <w:rPr>
-          <w:rFonts w:ascii="Calibri" w:hAnsi="Calibri"/>
-          <w:sz w:val="24"/>
-          <w:szCs w:val="24"/>
-        </w:rPr>
-        <w:t>vmhgfs</w:t>
-      </w:r>
-      <w:proofErr w:type="spellEnd"/>
-      <w:r>
-        <w:rPr>
-          <w:rFonts w:ascii="Calibri" w:hAnsi="Calibri"/>
-          <w:sz w:val="24"/>
-          <w:szCs w:val="24"/>
-        </w:rPr>
-        <w:t xml:space="preserve"> .host:/share-name</w:t>
-      </w:r>
-    </w:p>
-    <w:p>
-      <w:pPr>
-        <w:widowControl/>
-        <w:spacing w:after="0" w:line="360" w:lineRule="auto"/>
-        <w:jc w:val="left"/>
-        <w:rPr>
-          <w:rFonts w:ascii="Calibri" w:hAnsi="Calibri"/>
-          <w:sz w:val="24"/>
-          <w:szCs w:val="24"/>
-        </w:rPr>
-      </w:pPr>
-      <w:proofErr w:type="gramStart"/>
-      <w:r>
-        <w:rPr>
-          <w:rFonts w:ascii="Calibri" w:hAnsi="Calibri"/>
-          <w:sz w:val="24"/>
-          <w:szCs w:val="24"/>
-        </w:rPr>
-        <w:t>windows</w:t>
-      </w:r>
-      <w:proofErr w:type="gramEnd"/>
-      <w:r>
-        <w:rPr>
-          <w:rFonts w:ascii="Calibri" w:hAnsi="Calibri"/>
-          <w:sz w:val="24"/>
-          <w:szCs w:val="24"/>
-        </w:rPr>
-        <w:t>:\\</w:t>
-      </w:r>
-      <w:proofErr w:type="spellStart"/>
-      <w:r>
-        <w:rPr>
-          <w:rFonts w:ascii="Calibri" w:hAnsi="Calibri"/>
-          <w:sz w:val="24"/>
-          <w:szCs w:val="24"/>
-        </w:rPr>
-        <w:t>vmware</w:t>
-      </w:r>
-      <w:proofErr w:type="spellEnd"/>
-      <w:r>
-        <w:rPr>
-          <w:rFonts w:ascii="Calibri" w:hAnsi="Calibri"/>
-          <w:sz w:val="24"/>
-          <w:szCs w:val="24"/>
-        </w:rPr>
-        <w:t>-host\Shared Folders\share-name</w:t>
-      </w:r>
-    </w:p>
-    <w:p>
-      <w:pPr>
-        <w:widowControl/>
-        <w:spacing w:after="0" w:line="360" w:lineRule="auto"/>
-        <w:jc w:val="left"/>
-        <w:rPr>
-          <w:rFonts w:ascii="Calibri" w:hAnsi="Calibri"/>
           <w:b/>
           <w:sz w:val="24"/>
           <w:szCs w:val="24"/>
         </w:rPr>
       </w:pPr>
       <w:r>
-        <w:rPr>
-          <w:rFonts w:ascii="Calibri" w:hAnsi="Calibri"/>
-          <w:b/>
-          <w:sz w:val="24"/>
-          <w:szCs w:val="24"/>
-        </w:rPr>
-        <w:t>NFS</w:t>
-      </w:r>
-    </w:p>
-    <w:p>
-      <w:pPr>
-        <w:spacing w:after="0" w:line="360" w:lineRule="auto"/>
-        <w:jc w:val="left"/>
-        <w:rPr>
-          <w:rFonts w:ascii="Calibri" w:hAnsi="Calibri"/>
-          <w:sz w:val="24"/>
-          <w:szCs w:val="24"/>
-        </w:rPr>
-      </w:pPr>
-      <w:r>
-        <w:rPr>
-          <w:rFonts w:ascii="Calibri" w:hAnsi="Calibri"/>
-          <w:sz w:val="24"/>
-          <w:szCs w:val="24"/>
-        </w:rPr>
-        <w:t>1</w:t>
-      </w:r>
-      <w:r>
-        <w:rPr>
-          <w:rFonts w:ascii="Calibri" w:hAnsi="Calibri"/>
-          <w:sz w:val="24"/>
-          <w:szCs w:val="24"/>
-        </w:rPr>
-        <w:t>./</w:t>
-      </w:r>
-      <w:proofErr w:type="spellStart"/>
-      <w:r>
-        <w:rPr>
-          <w:rFonts w:ascii="Calibri" w:hAnsi="Calibri"/>
-          <w:sz w:val="24"/>
-          <w:szCs w:val="24"/>
-        </w:rPr>
-        <w:t>etc</w:t>
-      </w:r>
-      <w:proofErr w:type="spellEnd"/>
-      <w:r>
-        <w:rPr>
-          <w:rFonts w:ascii="Calibri" w:hAnsi="Calibri"/>
-          <w:sz w:val="24"/>
-          <w:szCs w:val="24"/>
-        </w:rPr>
-        <w:t>/</w:t>
-      </w:r>
-      <w:proofErr w:type="gramStart"/>
-      <w:r>
-        <w:rPr>
-          <w:rFonts w:ascii="Calibri" w:hAnsi="Calibri"/>
-          <w:sz w:val="24"/>
-          <w:szCs w:val="24"/>
-        </w:rPr>
-        <w:t>exports  service</w:t>
-      </w:r>
-      <w:proofErr w:type="gramEnd"/>
-      <w:r>
-        <w:rPr>
-          <w:rFonts w:ascii="Calibri" w:hAnsi="Calibri"/>
-          <w:sz w:val="24"/>
-          <w:szCs w:val="24"/>
-        </w:rPr>
-        <w:t xml:space="preserve"> </w:t>
-      </w:r>
-      <w:proofErr w:type="spellStart"/>
-      <w:r>
-        <w:rPr>
-          <w:rFonts w:ascii="Calibri" w:hAnsi="Calibri"/>
-          <w:sz w:val="24"/>
-          <w:szCs w:val="24"/>
-        </w:rPr>
-        <w:t>rpcbind</w:t>
-      </w:r>
-      <w:proofErr w:type="spellEnd"/>
-      <w:r>
-        <w:rPr>
-          <w:rFonts w:ascii="Calibri" w:hAnsi="Calibri"/>
-          <w:sz w:val="24"/>
-          <w:szCs w:val="24"/>
-        </w:rPr>
-        <w:t xml:space="preserve"> start  service </w:t>
-      </w:r>
-      <w:proofErr w:type="spellStart"/>
-      <w:r>
-        <w:rPr>
-          <w:rFonts w:ascii="Calibri" w:hAnsi="Calibri"/>
-          <w:sz w:val="24"/>
-          <w:szCs w:val="24"/>
-        </w:rPr>
-        <w:t>nfsserver</w:t>
-      </w:r>
-      <w:proofErr w:type="spellEnd"/>
-      <w:r>
-        <w:rPr>
-          <w:rFonts w:ascii="Calibri" w:hAnsi="Calibri"/>
-          <w:sz w:val="24"/>
-          <w:szCs w:val="24"/>
-        </w:rPr>
-        <w:t xml:space="preserve"> start  </w:t>
-      </w:r>
-      <w:proofErr w:type="spellStart"/>
-      <w:r>
-        <w:rPr>
-          <w:rFonts w:ascii="Calibri" w:hAnsi="Calibri"/>
-          <w:sz w:val="24"/>
-          <w:szCs w:val="24"/>
-        </w:rPr>
-        <w:t>exportfs</w:t>
-      </w:r>
-      <w:proofErr w:type="spellEnd"/>
-      <w:r>
-        <w:rPr>
-          <w:rFonts w:ascii="Calibri" w:hAnsi="Calibri"/>
-          <w:sz w:val="24"/>
-          <w:szCs w:val="24"/>
-        </w:rPr>
-        <w:t xml:space="preserve"> -</w:t>
-      </w:r>
-      <w:proofErr w:type="spellStart"/>
-      <w:r>
-        <w:rPr>
-          <w:rFonts w:ascii="Calibri" w:hAnsi="Calibri"/>
-          <w:sz w:val="24"/>
-          <w:szCs w:val="24"/>
-        </w:rPr>
-        <w:t>arv</w:t>
-      </w:r>
-      <w:proofErr w:type="spellEnd"/>
-      <w:r>
-        <w:rPr>
-          <w:rFonts w:ascii="Calibri" w:hAnsi="Calibri"/>
-          <w:sz w:val="24"/>
-          <w:szCs w:val="24"/>
-        </w:rPr>
-        <w:t xml:space="preserve">  </w:t>
-      </w:r>
-      <w:proofErr w:type="spellStart"/>
-      <w:r>
-        <w:rPr>
-          <w:rFonts w:ascii="Calibri" w:hAnsi="Calibri"/>
-          <w:sz w:val="24"/>
-          <w:szCs w:val="24"/>
-        </w:rPr>
-        <w:t>exportfs</w:t>
-      </w:r>
-      <w:proofErr w:type="spellEnd"/>
-      <w:r>
-        <w:rPr>
-          <w:rFonts w:ascii="Calibri" w:hAnsi="Calibri"/>
-          <w:sz w:val="24"/>
-          <w:szCs w:val="24"/>
-        </w:rPr>
-        <w:t xml:space="preserve"> -</w:t>
-      </w:r>
-      <w:proofErr w:type="spellStart"/>
-      <w:r>
-        <w:rPr>
-          <w:rFonts w:ascii="Calibri" w:hAnsi="Calibri"/>
-          <w:sz w:val="24"/>
-          <w:szCs w:val="24"/>
-        </w:rPr>
-        <w:t>anv</w:t>
-      </w:r>
-      <w:proofErr w:type="spellEnd"/>
-      <w:r>
-        <w:rPr>
-          <w:rFonts w:ascii="Calibri" w:hAnsi="Calibri"/>
-          <w:sz w:val="24"/>
-          <w:szCs w:val="24"/>
-        </w:rPr>
-        <w:t xml:space="preserve">  </w:t>
-      </w:r>
-      <w:proofErr w:type="spellStart"/>
-      <w:r>
-        <w:rPr>
-          <w:rFonts w:ascii="Calibri" w:hAnsi="Calibri"/>
-          <w:sz w:val="24"/>
-          <w:szCs w:val="24"/>
-        </w:rPr>
-        <w:t>rpcinfo</w:t>
-      </w:r>
-      <w:proofErr w:type="spellEnd"/>
-      <w:r>
-        <w:rPr>
-          <w:rFonts w:ascii="Calibri" w:hAnsi="Calibri"/>
-          <w:sz w:val="24"/>
-          <w:szCs w:val="24"/>
-        </w:rPr>
-        <w:t xml:space="preserve"> -p  </w:t>
-      </w:r>
-      <w:proofErr w:type="spellStart"/>
-      <w:r>
-        <w:rPr>
-          <w:rFonts w:ascii="Calibri" w:hAnsi="Calibri"/>
-          <w:sz w:val="24"/>
-          <w:szCs w:val="24"/>
-        </w:rPr>
-        <w:t>rpcinfo</w:t>
-      </w:r>
-      <w:proofErr w:type="spellEnd"/>
-      <w:r>
-        <w:rPr>
-          <w:rFonts w:ascii="Calibri" w:hAnsi="Calibri"/>
-          <w:sz w:val="24"/>
-          <w:szCs w:val="24"/>
-        </w:rPr>
-        <w:t xml:space="preserve"> -p &lt;server-IP&gt;  </w:t>
-      </w:r>
-    </w:p>
-    <w:p>
-      <w:pPr>
-        <w:spacing w:after="0" w:line="360" w:lineRule="auto"/>
-        <w:jc w:val="left"/>
-        <w:rPr>
-          <w:rFonts w:ascii="Calibri" w:hAnsi="Calibri"/>
-          <w:sz w:val="24"/>
-          <w:szCs w:val="24"/>
-        </w:rPr>
-      </w:pPr>
-      <w:r>
-        <w:rPr>
-          <w:rFonts w:ascii="Calibri" w:hAnsi="Calibri"/>
-          <w:sz w:val="24"/>
-          <w:szCs w:val="24"/>
-        </w:rPr>
-        <w:t xml:space="preserve">2. </w:t>
-      </w:r>
-      <w:proofErr w:type="spellStart"/>
-      <w:proofErr w:type="gramStart"/>
-      <w:r>
-        <w:rPr>
-          <w:rFonts w:ascii="Calibri" w:hAnsi="Calibri"/>
-          <w:sz w:val="24"/>
-          <w:szCs w:val="24"/>
-        </w:rPr>
-        <w:t>showmount</w:t>
-      </w:r>
-      <w:proofErr w:type="spellEnd"/>
-      <w:proofErr w:type="gramEnd"/>
-      <w:r>
-        <w:rPr>
-          <w:rFonts w:ascii="Calibri" w:hAnsi="Calibri"/>
-          <w:sz w:val="24"/>
-          <w:szCs w:val="24"/>
-        </w:rPr>
-        <w:t xml:space="preserve"> -a  </w:t>
-      </w:r>
-      <w:proofErr w:type="spellStart"/>
-      <w:r>
-        <w:rPr>
-          <w:rFonts w:ascii="Calibri" w:hAnsi="Calibri"/>
-          <w:sz w:val="24"/>
-          <w:szCs w:val="24"/>
-        </w:rPr>
-        <w:t>showmount</w:t>
-      </w:r>
-      <w:proofErr w:type="spellEnd"/>
-      <w:r>
-        <w:rPr>
-          <w:rFonts w:ascii="Calibri" w:hAnsi="Calibri"/>
-          <w:sz w:val="24"/>
-          <w:szCs w:val="24"/>
-        </w:rPr>
-        <w:t xml:space="preserve"> -e  </w:t>
-      </w:r>
-      <w:proofErr w:type="spellStart"/>
-      <w:r>
-        <w:rPr>
-          <w:rFonts w:ascii="Calibri" w:hAnsi="Calibri"/>
-          <w:sz w:val="24"/>
-          <w:szCs w:val="24"/>
-        </w:rPr>
-        <w:t>showmount</w:t>
-      </w:r>
-      <w:proofErr w:type="spellEnd"/>
-      <w:r>
-        <w:rPr>
-          <w:rFonts w:ascii="Calibri" w:hAnsi="Calibri"/>
-          <w:sz w:val="24"/>
-          <w:szCs w:val="24"/>
-        </w:rPr>
-        <w:t xml:space="preserve"> -e &lt;</w:t>
-      </w:r>
-      <w:proofErr w:type="spellStart"/>
-      <w:r>
-        <w:rPr>
-          <w:rFonts w:ascii="Calibri" w:hAnsi="Calibri"/>
-          <w:sz w:val="24"/>
-          <w:szCs w:val="24"/>
-        </w:rPr>
-        <w:t>nfs</w:t>
-      </w:r>
-      <w:proofErr w:type="spellEnd"/>
-      <w:r>
-        <w:rPr>
-          <w:rFonts w:ascii="Calibri" w:hAnsi="Calibri"/>
-          <w:sz w:val="24"/>
-          <w:szCs w:val="24"/>
-        </w:rPr>
-        <w:t>-server-IP&gt;  tail /</w:t>
-      </w:r>
-      <w:proofErr w:type="spellStart"/>
-      <w:r>
-        <w:rPr>
-          <w:rFonts w:ascii="Calibri" w:hAnsi="Calibri"/>
-          <w:sz w:val="24"/>
-          <w:szCs w:val="24"/>
-        </w:rPr>
-        <w:t>var</w:t>
-      </w:r>
-      <w:proofErr w:type="spellEnd"/>
-      <w:r>
-        <w:rPr>
-          <w:rFonts w:ascii="Calibri" w:hAnsi="Calibri"/>
-          <w:sz w:val="24"/>
-          <w:szCs w:val="24"/>
-        </w:rPr>
-        <w:t>/lib/</w:t>
-      </w:r>
-      <w:proofErr w:type="spellStart"/>
-      <w:r>
-        <w:rPr>
-          <w:rFonts w:ascii="Calibri" w:hAnsi="Calibri"/>
-          <w:sz w:val="24"/>
-          <w:szCs w:val="24"/>
-        </w:rPr>
-        <w:t>nfs</w:t>
-      </w:r>
-      <w:proofErr w:type="spellEnd"/>
-      <w:r>
-        <w:rPr>
-          <w:rFonts w:ascii="Calibri" w:hAnsi="Calibri"/>
-          <w:sz w:val="24"/>
-          <w:szCs w:val="24"/>
-        </w:rPr>
-        <w:t>/</w:t>
-      </w:r>
-      <w:proofErr w:type="spellStart"/>
-      <w:r>
-        <w:rPr>
-          <w:rFonts w:ascii="Calibri" w:hAnsi="Calibri"/>
-          <w:sz w:val="24"/>
-          <w:szCs w:val="24"/>
-        </w:rPr>
-        <w:t>etab</w:t>
-      </w:r>
-      <w:proofErr w:type="spellEnd"/>
-      <w:r>
-        <w:rPr>
-          <w:rFonts w:ascii="Calibri" w:hAnsi="Calibri"/>
-          <w:sz w:val="24"/>
-          <w:szCs w:val="24"/>
-        </w:rPr>
-        <w:t xml:space="preserve">  </w:t>
-      </w:r>
-    </w:p>
-    <w:p>
-      <w:pPr>
-        <w:spacing w:after="0" w:line="360" w:lineRule="auto"/>
-        <w:jc w:val="left"/>
-        <w:rPr>
-          <w:rFonts w:ascii="Calibri" w:hAnsi="Calibri"/>
-          <w:sz w:val="24"/>
-          <w:szCs w:val="24"/>
-        </w:rPr>
-      </w:pPr>
-      <w:r>
-        <w:rPr>
-          <w:rFonts w:ascii="Calibri" w:hAnsi="Calibri"/>
-          <w:sz w:val="24"/>
-          <w:szCs w:val="24"/>
-        </w:rPr>
-        <w:t>3. /</w:t>
-      </w:r>
-      <w:proofErr w:type="spellStart"/>
-      <w:r>
-        <w:rPr>
-          <w:rFonts w:ascii="Calibri" w:hAnsi="Calibri"/>
-          <w:sz w:val="24"/>
-          <w:szCs w:val="24"/>
-        </w:rPr>
-        <w:t>etc</w:t>
-      </w:r>
-      <w:proofErr w:type="spellEnd"/>
-      <w:r>
-        <w:rPr>
-          <w:rFonts w:ascii="Calibri" w:hAnsi="Calibri"/>
-          <w:sz w:val="24"/>
-          <w:szCs w:val="24"/>
-        </w:rPr>
-        <w:t>/</w:t>
-      </w:r>
-      <w:proofErr w:type="spellStart"/>
-      <w:proofErr w:type="gramStart"/>
-      <w:r>
-        <w:rPr>
-          <w:rFonts w:ascii="Calibri" w:hAnsi="Calibri"/>
-          <w:sz w:val="24"/>
-          <w:szCs w:val="24"/>
-        </w:rPr>
-        <w:t>fstab</w:t>
-      </w:r>
-      <w:proofErr w:type="spellEnd"/>
-      <w:r>
-        <w:rPr>
-          <w:rFonts w:ascii="Calibri" w:hAnsi="Calibri"/>
-          <w:sz w:val="24"/>
-          <w:szCs w:val="24"/>
-        </w:rPr>
-        <w:t xml:space="preserve">  mount</w:t>
-      </w:r>
-      <w:proofErr w:type="gramEnd"/>
-      <w:r>
-        <w:rPr>
-          <w:rFonts w:ascii="Calibri" w:hAnsi="Calibri"/>
-          <w:sz w:val="24"/>
-          <w:szCs w:val="24"/>
-        </w:rPr>
-        <w:t xml:space="preserve"> -a  </w:t>
-      </w:r>
-      <w:proofErr w:type="spellStart"/>
-      <w:r>
-        <w:rPr>
-          <w:rFonts w:ascii="Calibri" w:hAnsi="Calibri"/>
-          <w:sz w:val="24"/>
-          <w:szCs w:val="24"/>
-        </w:rPr>
-        <w:t>unmount</w:t>
-      </w:r>
-      <w:proofErr w:type="spellEnd"/>
-      <w:r>
-        <w:rPr>
-          <w:rFonts w:ascii="Calibri" w:hAnsi="Calibri"/>
-          <w:sz w:val="24"/>
-          <w:szCs w:val="24"/>
-        </w:rPr>
-        <w:t xml:space="preserve"> -a  </w:t>
-      </w:r>
-      <w:r>
-        <w:rPr>
-          <w:rFonts w:ascii="Calibri" w:hAnsi="Calibri"/>
-          <w:sz w:val="24"/>
-          <w:szCs w:val="24"/>
-        </w:rPr>
-        <w:t xml:space="preserve">mount -t </w:t>
-      </w:r>
-      <w:proofErr w:type="spellStart"/>
-      <w:r>
-        <w:rPr>
-          <w:rFonts w:ascii="Calibri" w:hAnsi="Calibri"/>
-          <w:sz w:val="24"/>
-          <w:szCs w:val="24"/>
-        </w:rPr>
-        <w:t>nfs</w:t>
-      </w:r>
-      <w:proofErr w:type="spellEnd"/>
-      <w:r>
-        <w:rPr>
-          <w:rFonts w:ascii="Calibri" w:hAnsi="Calibri"/>
-          <w:sz w:val="24"/>
-          <w:szCs w:val="24"/>
-        </w:rPr>
-        <w:t xml:space="preserve"> </w:t>
-      </w:r>
-      <w:proofErr w:type="spellStart"/>
-      <w:r>
-        <w:rPr>
-          <w:rFonts w:ascii="Calibri" w:hAnsi="Calibri"/>
-          <w:sz w:val="24"/>
-          <w:szCs w:val="24"/>
-        </w:rPr>
-        <w:t>xx:x</w:t>
-      </w:r>
-      <w:proofErr w:type="spellEnd"/>
-      <w:r>
-        <w:rPr>
-          <w:rFonts w:ascii="Calibri" w:hAnsi="Calibri"/>
-          <w:sz w:val="24"/>
-          <w:szCs w:val="24"/>
-        </w:rPr>
-        <w:t xml:space="preserve"> xxx  </w:t>
-      </w:r>
-    </w:p>
-    <w:p>
-      <w:pPr>
-        <w:spacing w:after="0" w:line="360" w:lineRule="auto"/>
-        <w:jc w:val="left"/>
-        <w:rPr>
-          <w:rFonts w:ascii="Calibri" w:hAnsi="Calibri"/>
-          <w:sz w:val="24"/>
-          <w:szCs w:val="24"/>
-        </w:rPr>
-      </w:pPr>
-      <w:r>
-        <w:rPr>
-          <w:rFonts w:ascii="Calibri" w:hAnsi="Calibri"/>
-          <w:sz w:val="24"/>
-          <w:szCs w:val="24"/>
-        </w:rPr>
-        <w:t xml:space="preserve">4. </w:t>
-      </w:r>
-      <w:proofErr w:type="spellStart"/>
-      <w:proofErr w:type="gramStart"/>
-      <w:r>
-        <w:rPr>
-          <w:rFonts w:ascii="Calibri" w:hAnsi="Calibri"/>
-          <w:sz w:val="24"/>
-          <w:szCs w:val="24"/>
-        </w:rPr>
-        <w:t>df</w:t>
-      </w:r>
-      <w:proofErr w:type="spellEnd"/>
-      <w:proofErr w:type="gramEnd"/>
-      <w:r>
-        <w:rPr>
-          <w:rFonts w:ascii="Calibri" w:hAnsi="Calibri"/>
-          <w:sz w:val="24"/>
-          <w:szCs w:val="24"/>
-        </w:rPr>
-        <w:t xml:space="preserve"> -h  mount -l</w:t>
-      </w:r>
-    </w:p>
-    <w:p>
-      <w:pPr>
-        <w:spacing w:after="0" w:line="360" w:lineRule="auto"/>
-        <w:jc w:val="left"/>
-        <w:rPr>
-          <w:rFonts w:ascii="Calibri" w:hAnsi="Calibri"/>
-          <w:sz w:val="24"/>
-          <w:szCs w:val="24"/>
-        </w:rPr>
-      </w:pPr>
-      <w:proofErr w:type="gramStart"/>
-      <w:r>
-        <w:rPr>
-          <w:rFonts w:ascii="Calibri" w:hAnsi="Calibri"/>
-          <w:sz w:val="24"/>
-          <w:szCs w:val="24"/>
-        </w:rPr>
-        <w:t>5.fuser</w:t>
-      </w:r>
-      <w:proofErr w:type="gramEnd"/>
-      <w:r>
-        <w:rPr>
-          <w:rFonts w:ascii="Calibri" w:hAnsi="Calibri"/>
-          <w:sz w:val="24"/>
-          <w:szCs w:val="24"/>
-        </w:rPr>
-        <w:t xml:space="preserve"> -m /</w:t>
-      </w:r>
-      <w:proofErr w:type="spellStart"/>
-      <w:r>
-        <w:rPr>
-          <w:rFonts w:ascii="Calibri" w:hAnsi="Calibri"/>
-          <w:sz w:val="24"/>
-          <w:szCs w:val="24"/>
-        </w:rPr>
-        <w:t>proj</w:t>
-      </w:r>
-      <w:proofErr w:type="spellEnd"/>
-      <w:r>
-        <w:rPr>
-          <w:rFonts w:ascii="Calibri" w:hAnsi="Calibri"/>
-          <w:sz w:val="24"/>
-          <w:szCs w:val="24"/>
-        </w:rPr>
-        <w:t>/</w:t>
-      </w:r>
-      <w:proofErr w:type="spellStart"/>
-      <w:r>
-        <w:rPr>
-          <w:rFonts w:ascii="Calibri" w:hAnsi="Calibri"/>
-          <w:sz w:val="24"/>
-          <w:szCs w:val="24"/>
-        </w:rPr>
-        <w:t>lterbsdailytest</w:t>
-      </w:r>
-      <w:proofErr w:type="spellEnd"/>
-      <w:r>
-        <w:rPr>
-          <w:rFonts w:ascii="Calibri" w:hAnsi="Calibri"/>
-          <w:sz w:val="24"/>
-          <w:szCs w:val="24"/>
-        </w:rPr>
-        <w:t xml:space="preserve">  </w:t>
-      </w:r>
-      <w:proofErr w:type="spellStart"/>
-      <w:r>
-        <w:rPr>
-          <w:rFonts w:ascii="Calibri" w:hAnsi="Calibri"/>
-          <w:sz w:val="24"/>
-          <w:szCs w:val="24"/>
-        </w:rPr>
-        <w:t>umount</w:t>
-      </w:r>
-      <w:proofErr w:type="spellEnd"/>
-      <w:r>
-        <w:rPr>
-          <w:rFonts w:ascii="Calibri" w:hAnsi="Calibri"/>
-          <w:sz w:val="24"/>
-          <w:szCs w:val="24"/>
-        </w:rPr>
-        <w:t xml:space="preserve"> -l/-f /</w:t>
-      </w:r>
-      <w:proofErr w:type="spellStart"/>
-      <w:r>
-        <w:rPr>
-          <w:rFonts w:ascii="Calibri" w:hAnsi="Calibri"/>
-          <w:sz w:val="24"/>
-          <w:szCs w:val="24"/>
-        </w:rPr>
-        <w:t>proj</w:t>
-      </w:r>
-      <w:proofErr w:type="spellEnd"/>
-      <w:r>
-        <w:rPr>
-          <w:rFonts w:ascii="Calibri" w:hAnsi="Calibri"/>
-          <w:sz w:val="24"/>
-          <w:szCs w:val="24"/>
-        </w:rPr>
-        <w:t>/</w:t>
-      </w:r>
-      <w:proofErr w:type="spellStart"/>
-      <w:r>
-        <w:rPr>
-          <w:rFonts w:ascii="Calibri" w:hAnsi="Calibri"/>
-          <w:sz w:val="24"/>
-          <w:szCs w:val="24"/>
-        </w:rPr>
-        <w:t>lterbsdailytest</w:t>
-      </w:r>
-      <w:proofErr w:type="spellEnd"/>
-    </w:p>
-    <w:p>
-      <w:pPr>
-        <w:widowControl/>
-        <w:spacing w:after="0" w:line="360" w:lineRule="auto"/>
-        <w:jc w:val="left"/>
         <w:rPr>
           <w:rFonts w:ascii="Calibri" w:hAnsi="Calibri" w:hint="eastAsia"/>
           <w:b/>
           <w:sz w:val="24"/>
           <w:szCs w:val="24"/>
         </w:rPr>
+        <w:t>NTP</w:t>
+      </w:r>
+    </w:p>
+    <w:p>
+      <w:pPr>
+        <w:widowControl/>
+        <w:spacing w:after="0" w:line="360" w:lineRule="auto"/>
+        <w:jc w:val="left"/>
+        <w:rPr>
+          <w:rFonts w:ascii="Calibri" w:hAnsi="Calibri"/>
+          <w:sz w:val="24"/>
+          <w:szCs w:val="24"/>
+        </w:rPr>
       </w:pPr>
       <w:r>
         <w:rPr>
           <w:rFonts w:ascii="Calibri" w:hAnsi="Calibri" w:hint="eastAsia"/>
-          <w:b/>
-          <w:sz w:val="24"/>
-          <w:szCs w:val="24"/>
-        </w:rPr>
-        <w:t>NTP</w:t>
+          <w:sz w:val="24"/>
+          <w:szCs w:val="24"/>
+        </w:rPr>
+        <w:t>1</w:t>
+      </w:r>
+      <w:r>
+        <w:rPr>
+          <w:rFonts w:ascii="Calibri" w:hAnsi="Calibri"/>
+          <w:sz w:val="24"/>
+          <w:szCs w:val="24"/>
+        </w:rPr>
+        <w:t>.</w:t>
+      </w:r>
+      <w:r>
+        <w:rPr>
+          <w:rFonts w:ascii="Calibri" w:hAnsi="Calibri"/>
+          <w:sz w:val="24"/>
+          <w:szCs w:val="24"/>
+        </w:rPr>
+        <w:t xml:space="preserve"> </w:t>
+      </w:r>
+      <w:proofErr w:type="spellStart"/>
+      <w:r>
+        <w:rPr>
+          <w:rFonts w:ascii="Calibri" w:hAnsi="Calibri"/>
+          <w:sz w:val="24"/>
+          <w:szCs w:val="24"/>
+        </w:rPr>
+        <w:t>hwclock</w:t>
+      </w:r>
+      <w:proofErr w:type="spellEnd"/>
+      <w:r>
+        <w:rPr>
+          <w:rFonts w:ascii="Calibri" w:hAnsi="Calibri"/>
+          <w:sz w:val="24"/>
+          <w:szCs w:val="24"/>
+        </w:rPr>
+        <w:t xml:space="preserve"> –</w:t>
+      </w:r>
+      <w:proofErr w:type="gramStart"/>
+      <w:r>
+        <w:rPr>
+          <w:rFonts w:ascii="Calibri" w:hAnsi="Calibri"/>
+          <w:sz w:val="24"/>
+          <w:szCs w:val="24"/>
+        </w:rPr>
+        <w:t xml:space="preserve">show  </w:t>
+      </w:r>
+      <w:proofErr w:type="spellStart"/>
+      <w:r>
+        <w:rPr>
+          <w:rFonts w:ascii="Calibri" w:hAnsi="Calibri"/>
+          <w:sz w:val="24"/>
+          <w:szCs w:val="24"/>
+        </w:rPr>
+        <w:t>hwclock</w:t>
+      </w:r>
+      <w:proofErr w:type="spellEnd"/>
+      <w:proofErr w:type="gramEnd"/>
+      <w:r>
+        <w:rPr>
+          <w:rFonts w:ascii="Calibri" w:hAnsi="Calibri"/>
+          <w:sz w:val="24"/>
+          <w:szCs w:val="24"/>
+        </w:rPr>
+        <w:t xml:space="preserve"> –</w:t>
+      </w:r>
+      <w:proofErr w:type="spellStart"/>
+      <w:r>
+        <w:rPr>
+          <w:rFonts w:ascii="Calibri" w:hAnsi="Calibri"/>
+          <w:sz w:val="24"/>
+          <w:szCs w:val="24"/>
+        </w:rPr>
+        <w:t>systohc</w:t>
+      </w:r>
+      <w:proofErr w:type="spellEnd"/>
+      <w:r>
+        <w:rPr>
+          <w:rFonts w:ascii="Calibri" w:hAnsi="Calibri"/>
+          <w:sz w:val="24"/>
+          <w:szCs w:val="24"/>
+        </w:rPr>
+        <w:t xml:space="preserve">  </w:t>
+      </w:r>
+      <w:proofErr w:type="spellStart"/>
+      <w:r>
+        <w:rPr>
+          <w:rFonts w:ascii="Calibri" w:hAnsi="Calibri"/>
+          <w:sz w:val="24"/>
+          <w:szCs w:val="24"/>
+        </w:rPr>
+        <w:t>hwclock</w:t>
+      </w:r>
+      <w:proofErr w:type="spellEnd"/>
+      <w:r>
+        <w:rPr>
+          <w:rFonts w:ascii="Calibri" w:hAnsi="Calibri"/>
+          <w:sz w:val="24"/>
+          <w:szCs w:val="24"/>
+        </w:rPr>
+        <w:t xml:space="preserve"> –</w:t>
+      </w:r>
+      <w:proofErr w:type="spellStart"/>
+      <w:r>
+        <w:rPr>
+          <w:rFonts w:ascii="Calibri" w:hAnsi="Calibri"/>
+          <w:sz w:val="24"/>
+          <w:szCs w:val="24"/>
+        </w:rPr>
+        <w:t>hctosys</w:t>
+      </w:r>
+      <w:proofErr w:type="spellEnd"/>
+      <w:r>
+        <w:rPr>
+          <w:rFonts w:ascii="Calibri" w:hAnsi="Calibri"/>
+          <w:sz w:val="24"/>
+          <w:szCs w:val="24"/>
+        </w:rPr>
+        <w:t xml:space="preserve">  date</w:t>
       </w:r>
     </w:p>
     <w:p>
@@ -8691,29 +8437,30 @@
       </w:pPr>
       <w:r>
         <w:rPr>
-          <w:rFonts w:ascii="Calibri" w:hAnsi="Calibri" w:hint="eastAsia"/>
-          <w:sz w:val="24"/>
-          <w:szCs w:val="24"/>
-        </w:rPr>
-        <w:t>1</w:t>
-      </w:r>
-      <w:r>
-        <w:rPr>
-          <w:rFonts w:ascii="Calibri" w:hAnsi="Calibri"/>
-          <w:sz w:val="24"/>
-          <w:szCs w:val="24"/>
-        </w:rPr>
-        <w:t>.</w:t>
-      </w:r>
-      <w:r>
-        <w:rPr>
-          <w:rFonts w:ascii="Calibri" w:hAnsi="Calibri"/>
-          <w:sz w:val="24"/>
-          <w:szCs w:val="24"/>
-        </w:rPr>
-        <w:t xml:space="preserve"> </w:t>
-      </w:r>
-      <w:proofErr w:type="spellStart"/>
+          <w:rFonts w:ascii="Calibri" w:hAnsi="Calibri"/>
+          <w:sz w:val="24"/>
+          <w:szCs w:val="24"/>
+        </w:rPr>
+        <w:t xml:space="preserve">2. watch </w:t>
+      </w:r>
+      <w:proofErr w:type="spellStart"/>
+      <w:r>
+        <w:rPr>
+          <w:rFonts w:ascii="Calibri" w:hAnsi="Calibri"/>
+          <w:sz w:val="24"/>
+          <w:szCs w:val="24"/>
+        </w:rPr>
+        <w:t>ntpq</w:t>
+      </w:r>
+      <w:proofErr w:type="spellEnd"/>
+      <w:r>
+        <w:rPr>
+          <w:rFonts w:ascii="Calibri" w:hAnsi="Calibri"/>
+          <w:sz w:val="24"/>
+          <w:szCs w:val="24"/>
+        </w:rPr>
+        <w:t xml:space="preserve"> –</w:t>
+      </w:r>
       <w:proofErr w:type="gramStart"/>
       <w:r>
         <w:rPr>
@@ -8721,7 +8468,34 @@
           <w:sz w:val="24"/>
           <w:szCs w:val="24"/>
         </w:rPr>
-        <w:t>hwclock</w:t>
+        <w:t>p  /</w:t>
+      </w:r>
+      <w:proofErr w:type="spellStart"/>
+      <w:r>
+        <w:rPr>
+          <w:rFonts w:ascii="Calibri" w:hAnsi="Calibri"/>
+          <w:sz w:val="24"/>
+          <w:szCs w:val="24"/>
+        </w:rPr>
+        <w:t>etc</w:t>
+      </w:r>
+      <w:proofErr w:type="spellEnd"/>
+      <w:r>
+        <w:rPr>
+          <w:rFonts w:ascii="Calibri" w:hAnsi="Calibri"/>
+          <w:sz w:val="24"/>
+          <w:szCs w:val="24"/>
+        </w:rPr>
+        <w:t>/</w:t>
+      </w:r>
+      <w:proofErr w:type="spellStart"/>
+      <w:r>
+        <w:rPr>
+          <w:rFonts w:ascii="Calibri" w:hAnsi="Calibri"/>
+          <w:sz w:val="24"/>
+          <w:szCs w:val="24"/>
+        </w:rPr>
+        <w:t>ntp.conf</w:t>
       </w:r>
       <w:proofErr w:type="spellEnd"/>
       <w:proofErr w:type="gramEnd"/>
@@ -8731,80 +8505,18 @@
           <w:sz w:val="24"/>
           <w:szCs w:val="24"/>
         </w:rPr>
-        <w:t xml:space="preserve"> –show  </w:t>
-      </w:r>
-      <w:proofErr w:type="spellStart"/>
-      <w:r>
-        <w:rPr>
-          <w:rFonts w:ascii="Calibri" w:hAnsi="Calibri"/>
-          <w:sz w:val="24"/>
-          <w:szCs w:val="24"/>
-        </w:rPr>
-        <w:t>hwclock</w:t>
-      </w:r>
-      <w:proofErr w:type="spellEnd"/>
-      <w:r>
-        <w:rPr>
-          <w:rFonts w:ascii="Calibri" w:hAnsi="Calibri"/>
-          <w:sz w:val="24"/>
-          <w:szCs w:val="24"/>
-        </w:rPr>
-        <w:t xml:space="preserve"> –</w:t>
-      </w:r>
-      <w:proofErr w:type="spellStart"/>
-      <w:r>
-        <w:rPr>
-          <w:rFonts w:ascii="Calibri" w:hAnsi="Calibri"/>
-          <w:sz w:val="24"/>
-          <w:szCs w:val="24"/>
-        </w:rPr>
-        <w:t>systohc</w:t>
-      </w:r>
-      <w:proofErr w:type="spellEnd"/>
-      <w:r>
-        <w:rPr>
-          <w:rFonts w:ascii="Calibri" w:hAnsi="Calibri"/>
-          <w:sz w:val="24"/>
-          <w:szCs w:val="24"/>
-        </w:rPr>
-        <w:t xml:space="preserve">  </w:t>
-      </w:r>
-      <w:proofErr w:type="spellStart"/>
-      <w:r>
-        <w:rPr>
-          <w:rFonts w:ascii="Calibri" w:hAnsi="Calibri"/>
-          <w:sz w:val="24"/>
-          <w:szCs w:val="24"/>
-        </w:rPr>
-        <w:t>hwclock</w:t>
-      </w:r>
-      <w:proofErr w:type="spellEnd"/>
-      <w:r>
-        <w:rPr>
-          <w:rFonts w:ascii="Calibri" w:hAnsi="Calibri"/>
-          <w:sz w:val="24"/>
-          <w:szCs w:val="24"/>
-        </w:rPr>
-        <w:t xml:space="preserve"> –</w:t>
-      </w:r>
-      <w:proofErr w:type="spellStart"/>
-      <w:r>
-        <w:rPr>
-          <w:rFonts w:ascii="Calibri" w:hAnsi="Calibri"/>
-          <w:sz w:val="24"/>
-          <w:szCs w:val="24"/>
-        </w:rPr>
-        <w:t>hctosys</w:t>
-      </w:r>
-      <w:proofErr w:type="spellEnd"/>
-      <w:r>
-        <w:rPr>
-          <w:rFonts w:ascii="Calibri" w:hAnsi="Calibri"/>
-          <w:sz w:val="24"/>
-          <w:szCs w:val="24"/>
-        </w:rPr>
-        <w:t xml:space="preserve">  date</w:t>
-      </w:r>
+        <w:t xml:space="preserve">  service </w:t>
+      </w:r>
+      <w:proofErr w:type="spellStart"/>
+      <w:r>
+        <w:rPr>
+          <w:rFonts w:ascii="Calibri" w:hAnsi="Calibri"/>
+          <w:sz w:val="24"/>
+          <w:szCs w:val="24"/>
+        </w:rPr>
+        <w:t>ntpd</w:t>
+      </w:r>
+      <w:proofErr w:type="spellEnd"/>
     </w:p>
     <w:p>
       <w:pPr>
@@ -8823,7 +8535,25 @@
           <w:sz w:val="24"/>
           <w:szCs w:val="24"/>
         </w:rPr>
-        <w:t xml:space="preserve">2. </w:t>
+        <w:t xml:space="preserve">3. </w:t>
+      </w:r>
+      <w:proofErr w:type="spellStart"/>
+      <w:r>
+        <w:rPr>
+          <w:rFonts w:ascii="Calibri" w:hAnsi="Calibri"/>
+          <w:sz w:val="24"/>
+          <w:szCs w:val="24"/>
+        </w:rPr>
+        <w:t>ntpdate</w:t>
+      </w:r>
+      <w:proofErr w:type="spellEnd"/>
+      <w:r>
+        <w:rPr>
+          <w:rFonts w:ascii="Calibri" w:hAnsi="Calibri"/>
+          <w:sz w:val="24"/>
+          <w:szCs w:val="24"/>
+        </w:rPr>
+        <w:t xml:space="preserve"> &lt;IP</w:t>
       </w:r>
       <w:proofErr w:type="gramStart"/>
       <w:r>
@@ -8832,8 +8562,18 @@
           <w:sz w:val="24"/>
           <w:szCs w:val="24"/>
         </w:rPr>
-        <w:t>watch</w:t>
-      </w:r>
+        <w:t xml:space="preserve">&gt;  </w:t>
+      </w:r>
+      <w:proofErr w:type="spellStart"/>
+      <w:r>
+        <w:rPr>
+          <w:rFonts w:ascii="Calibri" w:hAnsi="Calibri"/>
+          <w:sz w:val="24"/>
+          <w:szCs w:val="24"/>
+        </w:rPr>
+        <w:t>ntpdate</w:t>
+      </w:r>
+      <w:proofErr w:type="spellEnd"/>
       <w:proofErr w:type="gramEnd"/>
       <w:r>
         <w:rPr>
@@ -8841,25 +8581,63 @@
           <w:sz w:val="24"/>
           <w:szCs w:val="24"/>
         </w:rPr>
-        <w:t xml:space="preserve"> </w:t>
-      </w:r>
-      <w:proofErr w:type="spellStart"/>
-      <w:r>
-        <w:rPr>
-          <w:rFonts w:ascii="Calibri" w:hAnsi="Calibri"/>
-          <w:sz w:val="24"/>
-          <w:szCs w:val="24"/>
-        </w:rPr>
-        <w:t>ntpq</w:t>
-      </w:r>
-      <w:proofErr w:type="spellEnd"/>
-      <w:r>
-        <w:rPr>
-          <w:rFonts w:ascii="Calibri" w:hAnsi="Calibri"/>
-          <w:sz w:val="24"/>
-          <w:szCs w:val="24"/>
-        </w:rPr>
-        <w:t xml:space="preserve"> –p  /</w:t>
+        <w:t xml:space="preserve"> –d &lt;IP&gt;  </w:t>
+      </w:r>
+      <w:proofErr w:type="spellStart"/>
+      <w:r>
+        <w:rPr>
+          <w:rFonts w:ascii="Calibri" w:hAnsi="Calibri"/>
+          <w:sz w:val="24"/>
+          <w:szCs w:val="24"/>
+        </w:rPr>
+        <w:t>sntp</w:t>
+      </w:r>
+      <w:proofErr w:type="spellEnd"/>
+      <w:r>
+        <w:rPr>
+          <w:rFonts w:ascii="Calibri" w:hAnsi="Calibri"/>
+          <w:sz w:val="24"/>
+          <w:szCs w:val="24"/>
+        </w:rPr>
+        <w:t xml:space="preserve"> –P no –r &lt;IP&gt;  </w:t>
+      </w:r>
+      <w:proofErr w:type="spellStart"/>
+      <w:r>
+        <w:rPr>
+          <w:rFonts w:ascii="Calibri" w:hAnsi="Calibri"/>
+          <w:sz w:val="24"/>
+          <w:szCs w:val="24"/>
+        </w:rPr>
+        <w:t>sntp</w:t>
+      </w:r>
+      <w:proofErr w:type="spellEnd"/>
+      <w:r>
+        <w:rPr>
+          <w:rFonts w:ascii="Calibri" w:hAnsi="Calibri"/>
+          <w:sz w:val="24"/>
+          <w:szCs w:val="24"/>
+        </w:rPr>
+        <w:t xml:space="preserve"> –w &lt;IP&gt;</w:t>
+      </w:r>
+    </w:p>
+    <w:p>
+      <w:pPr>
+        <w:widowControl/>
+        <w:spacing w:after="0" w:line="360" w:lineRule="auto"/>
+        <w:jc w:val="left"/>
+        <w:rPr>
+          <w:rFonts w:ascii="Calibri" w:hAnsi="Calibri"/>
+          <w:sz w:val="24"/>
+          <w:szCs w:val="24"/>
+        </w:rPr>
+      </w:pPr>
+      <w:r>
+        <w:rPr>
+          <w:rFonts w:ascii="Calibri" w:hAnsi="Calibri"/>
+          <w:sz w:val="24"/>
+          <w:szCs w:val="24"/>
+        </w:rPr>
+        <w:t>4. /</w:t>
       </w:r>
       <w:proofErr w:type="spellStart"/>
       <w:r>
@@ -8886,166 +8664,6 @@
           <w:sz w:val="24"/>
           <w:szCs w:val="24"/>
         </w:rPr>
-        <w:t>ntp.conf</w:t>
-      </w:r>
-      <w:proofErr w:type="spellEnd"/>
-      <w:r>
-        <w:rPr>
-          <w:rFonts w:ascii="Calibri" w:hAnsi="Calibri"/>
-          <w:sz w:val="24"/>
-          <w:szCs w:val="24"/>
-        </w:rPr>
-        <w:t xml:space="preserve">  service </w:t>
-      </w:r>
-      <w:proofErr w:type="spellStart"/>
-      <w:r>
-        <w:rPr>
-          <w:rFonts w:ascii="Calibri" w:hAnsi="Calibri"/>
-          <w:sz w:val="24"/>
-          <w:szCs w:val="24"/>
-        </w:rPr>
-        <w:t>ntpd</w:t>
-      </w:r>
-      <w:proofErr w:type="spellEnd"/>
-    </w:p>
-    <w:p>
-      <w:pPr>
-        <w:widowControl/>
-        <w:spacing w:after="0" w:line="360" w:lineRule="auto"/>
-        <w:jc w:val="left"/>
-        <w:rPr>
-          <w:rFonts w:ascii="Calibri" w:hAnsi="Calibri"/>
-          <w:sz w:val="24"/>
-          <w:szCs w:val="24"/>
-        </w:rPr>
-      </w:pPr>
-      <w:r>
-        <w:rPr>
-          <w:rFonts w:ascii="Calibri" w:hAnsi="Calibri"/>
-          <w:sz w:val="24"/>
-          <w:szCs w:val="24"/>
-        </w:rPr>
-        <w:t xml:space="preserve">3. </w:t>
-      </w:r>
-      <w:proofErr w:type="spellStart"/>
-      <w:proofErr w:type="gramStart"/>
-      <w:r>
-        <w:rPr>
-          <w:rFonts w:ascii="Calibri" w:hAnsi="Calibri"/>
-          <w:sz w:val="24"/>
-          <w:szCs w:val="24"/>
-        </w:rPr>
-        <w:t>ntpdate</w:t>
-      </w:r>
-      <w:proofErr w:type="spellEnd"/>
-      <w:proofErr w:type="gramEnd"/>
-      <w:r>
-        <w:rPr>
-          <w:rFonts w:ascii="Calibri" w:hAnsi="Calibri"/>
-          <w:sz w:val="24"/>
-          <w:szCs w:val="24"/>
-        </w:rPr>
-        <w:t xml:space="preserve"> &lt;IP&gt;  </w:t>
-      </w:r>
-      <w:proofErr w:type="spellStart"/>
-      <w:r>
-        <w:rPr>
-          <w:rFonts w:ascii="Calibri" w:hAnsi="Calibri"/>
-          <w:sz w:val="24"/>
-          <w:szCs w:val="24"/>
-        </w:rPr>
-        <w:t>ntpdate</w:t>
-      </w:r>
-      <w:proofErr w:type="spellEnd"/>
-      <w:r>
-        <w:rPr>
-          <w:rFonts w:ascii="Calibri" w:hAnsi="Calibri"/>
-          <w:sz w:val="24"/>
-          <w:szCs w:val="24"/>
-        </w:rPr>
-        <w:t xml:space="preserve"> –d &lt;IP&gt;  </w:t>
-      </w:r>
-      <w:proofErr w:type="spellStart"/>
-      <w:r>
-        <w:rPr>
-          <w:rFonts w:ascii="Calibri" w:hAnsi="Calibri"/>
-          <w:sz w:val="24"/>
-          <w:szCs w:val="24"/>
-        </w:rPr>
-        <w:t>sntp</w:t>
-      </w:r>
-      <w:proofErr w:type="spellEnd"/>
-      <w:r>
-        <w:rPr>
-          <w:rFonts w:ascii="Calibri" w:hAnsi="Calibri"/>
-          <w:sz w:val="24"/>
-          <w:szCs w:val="24"/>
-        </w:rPr>
-        <w:t xml:space="preserve"> –P no –r &lt;IP&gt;  </w:t>
-      </w:r>
-      <w:proofErr w:type="spellStart"/>
-      <w:r>
-        <w:rPr>
-          <w:rFonts w:ascii="Calibri" w:hAnsi="Calibri"/>
-          <w:sz w:val="24"/>
-          <w:szCs w:val="24"/>
-        </w:rPr>
-        <w:t>sntp</w:t>
-      </w:r>
-      <w:proofErr w:type="spellEnd"/>
-      <w:r>
-        <w:rPr>
-          <w:rFonts w:ascii="Calibri" w:hAnsi="Calibri"/>
-          <w:sz w:val="24"/>
-          <w:szCs w:val="24"/>
-        </w:rPr>
-        <w:t xml:space="preserve"> –w &lt;IP&gt;</w:t>
-      </w:r>
-    </w:p>
-    <w:p>
-      <w:pPr>
-        <w:widowControl/>
-        <w:spacing w:after="0" w:line="360" w:lineRule="auto"/>
-        <w:jc w:val="left"/>
-        <w:rPr>
-          <w:rFonts w:ascii="Calibri" w:hAnsi="Calibri"/>
-          <w:sz w:val="24"/>
-          <w:szCs w:val="24"/>
-        </w:rPr>
-      </w:pPr>
-      <w:r>
-        <w:rPr>
-          <w:rFonts w:ascii="Calibri" w:hAnsi="Calibri"/>
-          <w:sz w:val="24"/>
-          <w:szCs w:val="24"/>
-        </w:rPr>
-        <w:t>4. /</w:t>
-      </w:r>
-      <w:proofErr w:type="spellStart"/>
-      <w:r>
-        <w:rPr>
-          <w:rFonts w:ascii="Calibri" w:hAnsi="Calibri"/>
-          <w:sz w:val="24"/>
-          <w:szCs w:val="24"/>
-        </w:rPr>
-        <w:t>etc</w:t>
-      </w:r>
-      <w:proofErr w:type="spellEnd"/>
-      <w:r>
-        <w:rPr>
-          <w:rFonts w:ascii="Calibri" w:hAnsi="Calibri"/>
-          <w:sz w:val="24"/>
-          <w:szCs w:val="24"/>
-        </w:rPr>
-        <w:t>/</w:t>
-      </w:r>
-      <w:proofErr w:type="spellStart"/>
-      <w:r>
-        <w:rPr>
-          <w:rFonts w:ascii="Calibri" w:hAnsi="Calibri"/>
-          <w:sz w:val="24"/>
-          <w:szCs w:val="24"/>
-        </w:rPr>
         <w:t>localtime</w:t>
       </w:r>
       <w:proofErr w:type="spellEnd"/>
@@ -9093,8 +8711,6 @@
         </w:rPr>
         <w:t>/Asia/Shanghai Beijing</w:t>
       </w:r>
-      <w:bookmarkStart w:id="0" w:name="_GoBack"/>
-      <w:bookmarkEnd w:id="0"/>
     </w:p>
     <w:sectPr>
       <w:pgSz w:w="11906" w:h="16838"/>
@@ -9107,8 +8723,8 @@
 </file>
 
 <file path=word/numbering.xml><?xml version="1.0" encoding="utf-8"?>
-<w:numbering xmlns:wpc="http://schemas.microsoft.com/office/word/2010/wordprocessingCanvas" xmlns:mc="http://schemas.openxmlformats.org/markup-compatibility/2006" xmlns:o="urn:schemas-microsoft-com:office:office" xmlns:r="http://schemas.openxmlformats.org/officeDocument/2006/relationships" xmlns:m="http://schemas.openxmlformats.org/officeDocument/2006/math" xmlns:v="urn:schemas-microsoft-com:vml" xmlns:wp14="http://schemas.microsoft.com/office/word/2010/wordprocessingDrawing" xmlns:wp="http://schemas.openxmlformats.org/drawingml/2006/wordprocessingDrawing" xmlns:w10="urn:schemas-microsoft-com:office:word" xmlns:w="http://schemas.openxmlformats.org/wordprocessingml/2006/main" xmlns:w14="http://schemas.microsoft.com/office/word/2010/wordml" xmlns:wpg="http://schemas.microsoft.com/office/word/2010/wordprocessingGroup" xmlns:wpi="http://schemas.microsoft.com/office/word/2010/wordprocessingInk" xmlns:wne="http://schemas.microsoft.com/office/word/2006/wordml" xmlns:wps="http://schemas.microsoft.com/office/word/2010/wordprocessingShape" mc:Ignorable="w14 wp14">
-  <w:abstractNum w:abstractNumId="0">
+<w:numbering xmlns:wpc="http://schemas.microsoft.com/office/word/2010/wordprocessingCanvas" xmlns:cx="http://schemas.microsoft.com/office/drawing/2014/chartex" xmlns:cx1="http://schemas.microsoft.com/office/drawing/2015/9/8/chartex" xmlns:cx2="http://schemas.microsoft.com/office/drawing/2015/10/21/chartex" xmlns:mc="http://schemas.openxmlformats.org/markup-compatibility/2006" xmlns:o="urn:schemas-microsoft-com:office:office" xmlns:r="http://schemas.openxmlformats.org/officeDocument/2006/relationships" xmlns:m="http://schemas.openxmlformats.org/officeDocument/2006/math" xmlns:v="urn:schemas-microsoft-com:vml" xmlns:wp14="http://schemas.microsoft.com/office/word/2010/wordprocessingDrawing" xmlns:wp="http://schemas.openxmlformats.org/drawingml/2006/wordprocessingDrawing" xmlns:w10="urn:schemas-microsoft-com:office:word" xmlns:w="http://schemas.openxmlformats.org/wordprocessingml/2006/main" xmlns:w14="http://schemas.microsoft.com/office/word/2010/wordml" xmlns:w15="http://schemas.microsoft.com/office/word/2012/wordml" xmlns:w16se="http://schemas.microsoft.com/office/word/2015/wordml/symex" xmlns:wpg="http://schemas.microsoft.com/office/word/2010/wordprocessingGroup" xmlns:wpi="http://schemas.microsoft.com/office/word/2010/wordprocessingInk" xmlns:wne="http://schemas.microsoft.com/office/word/2006/wordml" xmlns:wps="http://schemas.microsoft.com/office/word/2010/wordprocessingShape" mc:Ignorable="w14 w15 w16se wp14">
+  <w:abstractNum w:abstractNumId="0" w15:restartNumberingAfterBreak="0">
     <w:nsid w:val="370F6AEF"/>
     <w:multiLevelType w:val="hybridMultilevel"/>
     <w:tmpl w:val="998E799E"/>
@@ -9197,7 +8813,7 @@
       </w:pPr>
     </w:lvl>
   </w:abstractNum>
-  <w:abstractNum w:abstractNumId="1">
+  <w:abstractNum w:abstractNumId="1" w15:restartNumberingAfterBreak="0">
     <w:nsid w:val="5A106A22"/>
     <w:multiLevelType w:val="hybridMultilevel"/>
     <w:tmpl w:val="04F6CDD8"/>
@@ -9296,7 +8912,7 @@
 </file>
 
 <file path=word/styles.xml><?xml version="1.0" encoding="utf-8"?>
-<w:styles xmlns:mc="http://schemas.openxmlformats.org/markup-compatibility/2006" xmlns:r="http://schemas.openxmlformats.org/officeDocument/2006/relationships" xmlns:w="http://schemas.openxmlformats.org/wordprocessingml/2006/main" xmlns:w14="http://schemas.microsoft.com/office/word/2010/wordml" mc:Ignorable="w14">
+<w:styles xmlns:mc="http://schemas.openxmlformats.org/markup-compatibility/2006" xmlns:r="http://schemas.openxmlformats.org/officeDocument/2006/relationships" xmlns:w="http://schemas.openxmlformats.org/wordprocessingml/2006/main" xmlns:w14="http://schemas.microsoft.com/office/word/2010/wordml" xmlns:w15="http://schemas.microsoft.com/office/word/2012/wordml" xmlns:w16se="http://schemas.microsoft.com/office/word/2015/wordml/symex" mc:Ignorable="w14 w15 w16se">
   <w:docDefaults>
     <w:rPrDefault>
       <w:rPr>
@@ -9306,131 +8922,275 @@
     </w:rPrDefault>
     <w:pPrDefault/>
   </w:docDefaults>
-  <w:latentStyles w:defLockedState="0" w:defUIPriority="0" w:defSemiHidden="1" w:defUnhideWhenUsed="1" w:defQFormat="0" w:count="267">
-    <w:lsdException w:name="Normal" w:semiHidden="0" w:unhideWhenUsed="0"/>
-    <w:lsdException w:name="heading 1" w:semiHidden="0" w:unhideWhenUsed="0"/>
-    <w:lsdException w:name="heading 2" w:semiHidden="0" w:unhideWhenUsed="0"/>
-    <w:lsdException w:name="heading 3" w:semiHidden="0" w:unhideWhenUsed="0"/>
-    <w:lsdException w:name="heading 4" w:semiHidden="0" w:unhideWhenUsed="0"/>
-    <w:lsdException w:name="heading 5" w:semiHidden="0" w:unhideWhenUsed="0"/>
-    <w:lsdException w:name="heading 6" w:semiHidden="0" w:unhideWhenUsed="0"/>
-    <w:lsdException w:name="heading 7" w:semiHidden="0" w:unhideWhenUsed="0"/>
-    <w:lsdException w:name="heading 8" w:semiHidden="0" w:unhideWhenUsed="0"/>
-    <w:lsdException w:name="heading 9" w:semiHidden="0" w:unhideWhenUsed="0"/>
-    <w:lsdException w:name="index 1" w:semiHidden="0" w:unhideWhenUsed="0"/>
-    <w:lsdException w:name="index 2" w:semiHidden="0" w:unhideWhenUsed="0"/>
-    <w:lsdException w:name="index 3" w:semiHidden="0" w:unhideWhenUsed="0"/>
-    <w:lsdException w:name="index 4" w:semiHidden="0" w:unhideWhenUsed="0"/>
-    <w:lsdException w:name="index 5" w:semiHidden="0" w:unhideWhenUsed="0"/>
-    <w:lsdException w:name="index 6" w:semiHidden="0" w:unhideWhenUsed="0"/>
-    <w:lsdException w:name="index 7" w:semiHidden="0" w:unhideWhenUsed="0"/>
-    <w:lsdException w:name="index 8" w:semiHidden="0" w:unhideWhenUsed="0"/>
-    <w:lsdException w:name="index 9" w:semiHidden="0" w:unhideWhenUsed="0"/>
-    <w:lsdException w:name="toc 1" w:semiHidden="0" w:unhideWhenUsed="0"/>
-    <w:lsdException w:name="toc 2" w:semiHidden="0" w:unhideWhenUsed="0"/>
-    <w:lsdException w:name="toc 3" w:semiHidden="0" w:unhideWhenUsed="0"/>
-    <w:lsdException w:name="toc 4" w:semiHidden="0" w:unhideWhenUsed="0"/>
-    <w:lsdException w:name="toc 5" w:semiHidden="0" w:unhideWhenUsed="0"/>
-    <w:lsdException w:name="toc 6" w:semiHidden="0" w:unhideWhenUsed="0"/>
-    <w:lsdException w:name="toc 7" w:semiHidden="0" w:unhideWhenUsed="0"/>
-    <w:lsdException w:name="toc 8" w:semiHidden="0" w:unhideWhenUsed="0"/>
-    <w:lsdException w:name="toc 9" w:semiHidden="0" w:unhideWhenUsed="0"/>
-    <w:lsdException w:name="Normal Indent" w:semiHidden="0" w:unhideWhenUsed="0"/>
-    <w:lsdException w:name="footnote text" w:semiHidden="0" w:unhideWhenUsed="0"/>
-    <w:lsdException w:name="annotation text" w:semiHidden="0" w:unhideWhenUsed="0"/>
-    <w:lsdException w:name="header" w:semiHidden="0" w:unhideWhenUsed="0"/>
-    <w:lsdException w:name="footer" w:semiHidden="0" w:unhideWhenUsed="0"/>
-    <w:lsdException w:name="index heading" w:semiHidden="0" w:unhideWhenUsed="0"/>
-    <w:lsdException w:name="caption" w:semiHidden="0" w:unhideWhenUsed="0"/>
-    <w:lsdException w:name="table of figures" w:semiHidden="0" w:unhideWhenUsed="0"/>
-    <w:lsdException w:name="envelope address" w:semiHidden="0" w:unhideWhenUsed="0"/>
-    <w:lsdException w:name="envelope return" w:semiHidden="0" w:unhideWhenUsed="0"/>
-    <w:lsdException w:name="footnote reference" w:semiHidden="0" w:unhideWhenUsed="0"/>
-    <w:lsdException w:name="annotation reference" w:semiHidden="0" w:unhideWhenUsed="0"/>
-    <w:lsdException w:name="line number" w:semiHidden="0" w:unhideWhenUsed="0"/>
-    <w:lsdException w:name="page number" w:semiHidden="0" w:unhideWhenUsed="0"/>
-    <w:lsdException w:name="endnote reference" w:semiHidden="0" w:unhideWhenUsed="0"/>
-    <w:lsdException w:name="endnote text" w:semiHidden="0" w:unhideWhenUsed="0"/>
-    <w:lsdException w:name="table of authorities" w:semiHidden="0" w:unhideWhenUsed="0"/>
-    <w:lsdException w:name="macro" w:semiHidden="0" w:unhideWhenUsed="0"/>
-    <w:lsdException w:name="toa heading" w:semiHidden="0" w:unhideWhenUsed="0"/>
-    <w:lsdException w:name="List" w:semiHidden="0" w:unhideWhenUsed="0"/>
-    <w:lsdException w:name="List Bullet" w:semiHidden="0" w:unhideWhenUsed="0"/>
-    <w:lsdException w:name="List Number" w:semiHidden="0" w:unhideWhenUsed="0"/>
-    <w:lsdException w:name="List 2" w:semiHidden="0" w:unhideWhenUsed="0"/>
-    <w:lsdException w:name="List 3" w:semiHidden="0" w:unhideWhenUsed="0"/>
-    <w:lsdException w:name="List 4" w:semiHidden="0" w:unhideWhenUsed="0"/>
-    <w:lsdException w:name="List 5" w:semiHidden="0" w:unhideWhenUsed="0"/>
-    <w:lsdException w:name="List Bullet 2" w:semiHidden="0" w:unhideWhenUsed="0"/>
-    <w:lsdException w:name="List Bullet 3" w:semiHidden="0" w:unhideWhenUsed="0"/>
-    <w:lsdException w:name="List Bullet 4" w:semiHidden="0" w:unhideWhenUsed="0"/>
-    <w:lsdException w:name="List Bullet 5" w:semiHidden="0" w:unhideWhenUsed="0"/>
-    <w:lsdException w:name="List Number 2" w:semiHidden="0" w:unhideWhenUsed="0"/>
-    <w:lsdException w:name="List Number 3" w:semiHidden="0" w:unhideWhenUsed="0"/>
-    <w:lsdException w:name="List Number 4" w:semiHidden="0" w:unhideWhenUsed="0"/>
-    <w:lsdException w:name="List Number 5" w:semiHidden="0" w:unhideWhenUsed="0"/>
-    <w:lsdException w:name="Title" w:semiHidden="0" w:unhideWhenUsed="0"/>
-    <w:lsdException w:name="Closing" w:semiHidden="0" w:unhideWhenUsed="0"/>
-    <w:lsdException w:name="Signature" w:semiHidden="0" w:unhideWhenUsed="0"/>
-    <w:lsdException w:name="Default Paragraph Font" w:semiHidden="0" w:unhideWhenUsed="0"/>
-    <w:lsdException w:name="Body Text" w:semiHidden="0" w:unhideWhenUsed="0"/>
-    <w:lsdException w:name="Body Text Indent" w:semiHidden="0" w:unhideWhenUsed="0"/>
-    <w:lsdException w:name="List Continue" w:semiHidden="0" w:unhideWhenUsed="0"/>
-    <w:lsdException w:name="List Continue 2" w:semiHidden="0" w:unhideWhenUsed="0"/>
-    <w:lsdException w:name="List Continue 3" w:semiHidden="0" w:unhideWhenUsed="0"/>
-    <w:lsdException w:name="List Continue 4" w:semiHidden="0" w:unhideWhenUsed="0"/>
-    <w:lsdException w:name="List Continue 5" w:semiHidden="0" w:unhideWhenUsed="0"/>
-    <w:lsdException w:name="Message Header" w:semiHidden="0" w:unhideWhenUsed="0"/>
-    <w:lsdException w:name="Subtitle" w:semiHidden="0" w:unhideWhenUsed="0"/>
-    <w:lsdException w:name="Salutation" w:semiHidden="0" w:unhideWhenUsed="0"/>
-    <w:lsdException w:name="Date" w:semiHidden="0" w:unhideWhenUsed="0"/>
-    <w:lsdException w:name="Body Text First Indent" w:semiHidden="0" w:unhideWhenUsed="0"/>
-    <w:lsdException w:name="Body Text First Indent 2" w:semiHidden="0" w:unhideWhenUsed="0"/>
-    <w:lsdException w:name="Note Heading" w:semiHidden="0" w:unhideWhenUsed="0"/>
-    <w:lsdException w:name="Body Text 2" w:semiHidden="0" w:unhideWhenUsed="0"/>
-    <w:lsdException w:name="Body Text 3" w:semiHidden="0" w:unhideWhenUsed="0"/>
-    <w:lsdException w:name="Body Text Indent 2" w:semiHidden="0" w:unhideWhenUsed="0"/>
-    <w:lsdException w:name="Body Text Indent 3" w:semiHidden="0" w:unhideWhenUsed="0"/>
-    <w:lsdException w:name="Block Text" w:semiHidden="0" w:unhideWhenUsed="0"/>
-    <w:lsdException w:name="Hyperlink" w:semiHidden="0" w:unhideWhenUsed="0"/>
-    <w:lsdException w:name="FollowedHyperlink" w:semiHidden="0" w:unhideWhenUsed="0"/>
-    <w:lsdException w:name="Strong" w:semiHidden="0" w:unhideWhenUsed="0"/>
-    <w:lsdException w:name="Emphasis" w:semiHidden="0" w:unhideWhenUsed="0"/>
-    <w:lsdException w:name="Document Map" w:semiHidden="0" w:unhideWhenUsed="0"/>
-    <w:lsdException w:name="Plain Text" w:semiHidden="0" w:unhideWhenUsed="0"/>
-    <w:lsdException w:name="E-mail Signature" w:semiHidden="0" w:unhideWhenUsed="0"/>
-    <w:lsdException w:name="HTML Top of Form" w:uiPriority="99"/>
-    <w:lsdException w:name="HTML Bottom of Form" w:uiPriority="99"/>
-    <w:lsdException w:name="Normal (Web)" w:semiHidden="0" w:unhideWhenUsed="0"/>
-    <w:lsdException w:name="HTML Acronym" w:semiHidden="0" w:unhideWhenUsed="0"/>
-    <w:lsdException w:name="HTML Address" w:semiHidden="0" w:unhideWhenUsed="0"/>
-    <w:lsdException w:name="HTML Cite" w:semiHidden="0" w:unhideWhenUsed="0"/>
-    <w:lsdException w:name="HTML Code" w:semiHidden="0" w:unhideWhenUsed="0"/>
-    <w:lsdException w:name="HTML Definition" w:semiHidden="0" w:unhideWhenUsed="0"/>
-    <w:lsdException w:name="HTML Keyboard" w:semiHidden="0" w:unhideWhenUsed="0"/>
-    <w:lsdException w:name="HTML Preformatted" w:semiHidden="0" w:unhideWhenUsed="0"/>
-    <w:lsdException w:name="HTML Sample" w:semiHidden="0" w:unhideWhenUsed="0"/>
-    <w:lsdException w:name="HTML Typewriter" w:semiHidden="0" w:unhideWhenUsed="0"/>
-    <w:lsdException w:name="HTML Variable" w:semiHidden="0" w:unhideWhenUsed="0"/>
-    <w:lsdException w:name="annotation subject" w:semiHidden="0" w:unhideWhenUsed="0"/>
-    <w:lsdException w:name="No List" w:uiPriority="99"/>
-    <w:lsdException w:name="Outline List 1" w:uiPriority="99"/>
-    <w:lsdException w:name="Outline List 2" w:uiPriority="99"/>
-    <w:lsdException w:name="Outline List 3" w:uiPriority="99"/>
-    <w:lsdException w:name="Balloon Text" w:semiHidden="0" w:unhideWhenUsed="0"/>
-    <w:lsdException w:name="Placeholder Text" w:uiPriority="99"/>
-    <w:lsdException w:name="No Spacing" w:uiPriority="99"/>
-    <w:lsdException w:name="Revision" w:uiPriority="99"/>
+  <w:latentStyles w:defLockedState="0" w:defUIPriority="0" w:defSemiHidden="0" w:defUnhideWhenUsed="0" w:defQFormat="0" w:count="373">
+    <w:lsdException w:name="HTML Top of Form" w:semiHidden="1" w:uiPriority="99" w:unhideWhenUsed="1"/>
+    <w:lsdException w:name="HTML Bottom of Form" w:semiHidden="1" w:uiPriority="99" w:unhideWhenUsed="1"/>
+    <w:lsdException w:name="Normal Table" w:semiHidden="1" w:unhideWhenUsed="1"/>
+    <w:lsdException w:name="No List" w:semiHidden="1" w:uiPriority="99" w:unhideWhenUsed="1"/>
+    <w:lsdException w:name="Outline List 1" w:semiHidden="1" w:uiPriority="99" w:unhideWhenUsed="1"/>
+    <w:lsdException w:name="Outline List 2" w:semiHidden="1" w:uiPriority="99" w:unhideWhenUsed="1"/>
+    <w:lsdException w:name="Outline List 3" w:semiHidden="1" w:uiPriority="99" w:unhideWhenUsed="1"/>
+    <w:lsdException w:name="Table Simple 1" w:semiHidden="1" w:unhideWhenUsed="1"/>
+    <w:lsdException w:name="Table Simple 2" w:semiHidden="1" w:unhideWhenUsed="1"/>
+    <w:lsdException w:name="Table Simple 3" w:semiHidden="1" w:unhideWhenUsed="1"/>
+    <w:lsdException w:name="Table Classic 1" w:semiHidden="1" w:unhideWhenUsed="1"/>
+    <w:lsdException w:name="Table Classic 2" w:semiHidden="1" w:unhideWhenUsed="1"/>
+    <w:lsdException w:name="Table Classic 3" w:semiHidden="1" w:unhideWhenUsed="1"/>
+    <w:lsdException w:name="Table Classic 4" w:semiHidden="1" w:unhideWhenUsed="1"/>
+    <w:lsdException w:name="Table Colorful 1" w:semiHidden="1" w:unhideWhenUsed="1"/>
+    <w:lsdException w:name="Table Colorful 2" w:semiHidden="1" w:unhideWhenUsed="1"/>
+    <w:lsdException w:name="Table Colorful 3" w:semiHidden="1" w:unhideWhenUsed="1"/>
+    <w:lsdException w:name="Table Columns 1" w:semiHidden="1" w:unhideWhenUsed="1"/>
+    <w:lsdException w:name="Table Columns 2" w:semiHidden="1" w:unhideWhenUsed="1"/>
+    <w:lsdException w:name="Table Columns 3" w:semiHidden="1" w:unhideWhenUsed="1"/>
+    <w:lsdException w:name="Table Columns 4" w:semiHidden="1" w:unhideWhenUsed="1"/>
+    <w:lsdException w:name="Table Columns 5" w:semiHidden="1" w:unhideWhenUsed="1"/>
+    <w:lsdException w:name="Table Grid 1" w:semiHidden="1" w:unhideWhenUsed="1"/>
+    <w:lsdException w:name="Table Grid 2" w:semiHidden="1" w:unhideWhenUsed="1"/>
+    <w:lsdException w:name="Table Grid 3" w:semiHidden="1" w:unhideWhenUsed="1"/>
+    <w:lsdException w:name="Table Grid 4" w:semiHidden="1" w:unhideWhenUsed="1"/>
+    <w:lsdException w:name="Table Grid 5" w:semiHidden="1" w:unhideWhenUsed="1"/>
+    <w:lsdException w:name="Table Grid 6" w:semiHidden="1" w:unhideWhenUsed="1"/>
+    <w:lsdException w:name="Table Grid 7" w:semiHidden="1" w:unhideWhenUsed="1"/>
+    <w:lsdException w:name="Table Grid 8" w:semiHidden="1" w:unhideWhenUsed="1"/>
+    <w:lsdException w:name="Table List 1" w:semiHidden="1" w:unhideWhenUsed="1"/>
+    <w:lsdException w:name="Table List 2" w:semiHidden="1" w:unhideWhenUsed="1"/>
+    <w:lsdException w:name="Table List 3" w:semiHidden="1" w:unhideWhenUsed="1"/>
+    <w:lsdException w:name="Table List 4" w:semiHidden="1" w:unhideWhenUsed="1"/>
+    <w:lsdException w:name="Table List 5" w:semiHidden="1" w:unhideWhenUsed="1"/>
+    <w:lsdException w:name="Table List 6" w:semiHidden="1" w:unhideWhenUsed="1"/>
+    <w:lsdException w:name="Table List 7" w:semiHidden="1" w:unhideWhenUsed="1"/>
+    <w:lsdException w:name="Table List 8" w:semiHidden="1" w:unhideWhenUsed="1"/>
+    <w:lsdException w:name="Table 3D effects 1" w:semiHidden="1" w:unhideWhenUsed="1"/>
+    <w:lsdException w:name="Table 3D effects 2" w:semiHidden="1" w:unhideWhenUsed="1"/>
+    <w:lsdException w:name="Table 3D effects 3" w:semiHidden="1" w:unhideWhenUsed="1"/>
+    <w:lsdException w:name="Table Contemporary" w:semiHidden="1" w:unhideWhenUsed="1"/>
+    <w:lsdException w:name="Table Elegant" w:semiHidden="1" w:unhideWhenUsed="1"/>
+    <w:lsdException w:name="Table Professional" w:semiHidden="1" w:unhideWhenUsed="1"/>
+    <w:lsdException w:name="Table Subtle 1" w:semiHidden="1" w:unhideWhenUsed="1"/>
+    <w:lsdException w:name="Table Subtle 2" w:semiHidden="1" w:unhideWhenUsed="1"/>
+    <w:lsdException w:name="Table Web 1" w:semiHidden="1" w:unhideWhenUsed="1"/>
+    <w:lsdException w:name="Table Web 2" w:semiHidden="1" w:unhideWhenUsed="1"/>
+    <w:lsdException w:name="Table Web 3" w:semiHidden="1" w:unhideWhenUsed="1"/>
+    <w:lsdException w:name="Table Grid" w:semiHidden="1" w:unhideWhenUsed="1"/>
+    <w:lsdException w:name="Table Theme" w:semiHidden="1" w:unhideWhenUsed="1"/>
+    <w:lsdException w:name="Placeholder Text" w:semiHidden="1" w:uiPriority="99" w:unhideWhenUsed="1"/>
+    <w:lsdException w:name="No Spacing" w:semiHidden="1" w:uiPriority="99" w:unhideWhenUsed="1"/>
+    <w:lsdException w:name="Light Shading"/>
+    <w:lsdException w:name="Light List"/>
+    <w:lsdException w:name="Light Grid"/>
+    <w:lsdException w:name="Medium Shading 1"/>
+    <w:lsdException w:name="Medium Shading 2"/>
+    <w:lsdException w:name="Medium List 1"/>
+    <w:lsdException w:name="Medium List 2"/>
+    <w:lsdException w:name="Medium Grid 1"/>
+    <w:lsdException w:name="Medium Grid 2"/>
+    <w:lsdException w:name="Medium Grid 3"/>
+    <w:lsdException w:name="Dark List"/>
+    <w:lsdException w:name="Colorful Shading"/>
+    <w:lsdException w:name="Colorful List"/>
+    <w:lsdException w:name="Colorful Grid"/>
+    <w:lsdException w:name="Light Shading Accent 1"/>
+    <w:lsdException w:name="Light List Accent 1"/>
+    <w:lsdException w:name="Light Grid Accent 1"/>
+    <w:lsdException w:name="Medium Shading 1 Accent 1"/>
+    <w:lsdException w:name="Medium Shading 2 Accent 1"/>
+    <w:lsdException w:name="Medium List 1 Accent 1"/>
+    <w:lsdException w:name="Revision" w:semiHidden="1" w:uiPriority="99"/>
     <w:lsdException w:name="List Paragraph" w:uiPriority="99"/>
     <w:lsdException w:name="Quote" w:uiPriority="99"/>
     <w:lsdException w:name="Intense Quote" w:uiPriority="99"/>
-    <w:lsdException w:name="Subtle Emphasis" w:semiHidden="0" w:uiPriority="19" w:unhideWhenUsed="0" w:qFormat="1"/>
-    <w:lsdException w:name="Intense Emphasis" w:semiHidden="0" w:uiPriority="21" w:unhideWhenUsed="0" w:qFormat="1"/>
-    <w:lsdException w:name="Subtle Reference" w:semiHidden="0" w:uiPriority="31" w:unhideWhenUsed="0" w:qFormat="1"/>
-    <w:lsdException w:name="Intense Reference" w:semiHidden="0" w:uiPriority="32" w:unhideWhenUsed="0" w:qFormat="1"/>
-    <w:lsdException w:name="Book Title" w:semiHidden="0" w:uiPriority="33" w:unhideWhenUsed="0" w:qFormat="1"/>
-    <w:lsdException w:name="Bibliography" w:uiPriority="37"/>
-    <w:lsdException w:name="TOC Heading" w:uiPriority="39" w:qFormat="1"/>
+    <w:lsdException w:name="Medium List 2 Accent 1"/>
+    <w:lsdException w:name="Medium Grid 1 Accent 1"/>
+    <w:lsdException w:name="Medium Grid 2 Accent 1"/>
+    <w:lsdException w:name="Medium Grid 3 Accent 1"/>
+    <w:lsdException w:name="Dark List Accent 1"/>
+    <w:lsdException w:name="Colorful Shading Accent 1"/>
+    <w:lsdException w:name="Colorful List Accent 1"/>
+    <w:lsdException w:name="Colorful Grid Accent 1"/>
+    <w:lsdException w:name="Light Shading Accent 2"/>
+    <w:lsdException w:name="Light List Accent 2"/>
+    <w:lsdException w:name="Light Grid Accent 2"/>
+    <w:lsdException w:name="Medium Shading 1 Accent 2"/>
+    <w:lsdException w:name="Medium Shading 2 Accent 2"/>
+    <w:lsdException w:name="Medium List 1 Accent 2"/>
+    <w:lsdException w:name="Medium List 2 Accent 2"/>
+    <w:lsdException w:name="Medium Grid 1 Accent 2"/>
+    <w:lsdException w:name="Medium Grid 2 Accent 2"/>
+    <w:lsdException w:name="Medium Grid 3 Accent 2"/>
+    <w:lsdException w:name="Dark List Accent 2"/>
+    <w:lsdException w:name="Colorful Shading Accent 2"/>
+    <w:lsdException w:name="Colorful List Accent 2"/>
+    <w:lsdException w:name="Colorful Grid Accent 2"/>
+    <w:lsdException w:name="Light Shading Accent 3"/>
+    <w:lsdException w:name="Light List Accent 3"/>
+    <w:lsdException w:name="Light Grid Accent 3"/>
+    <w:lsdException w:name="Medium Shading 1 Accent 3"/>
+    <w:lsdException w:name="Medium Shading 2 Accent 3"/>
+    <w:lsdException w:name="Medium List 1 Accent 3"/>
+    <w:lsdException w:name="Medium List 2 Accent 3"/>
+    <w:lsdException w:name="Medium Grid 1 Accent 3"/>
+    <w:lsdException w:name="Medium Grid 2 Accent 3"/>
+    <w:lsdException w:name="Medium Grid 3 Accent 3"/>
+    <w:lsdException w:name="Dark List Accent 3"/>
+    <w:lsdException w:name="Colorful Shading Accent 3"/>
+    <w:lsdException w:name="Colorful List Accent 3"/>
+    <w:lsdException w:name="Colorful Grid Accent 3"/>
+    <w:lsdException w:name="Light Shading Accent 4"/>
+    <w:lsdException w:name="Light List Accent 4"/>
+    <w:lsdException w:name="Light Grid Accent 4"/>
+    <w:lsdException w:name="Medium Shading 1 Accent 4"/>
+    <w:lsdException w:name="Medium Shading 2 Accent 4"/>
+    <w:lsdException w:name="Medium List 1 Accent 4"/>
+    <w:lsdException w:name="Medium List 2 Accent 4"/>
+    <w:lsdException w:name="Medium Grid 1 Accent 4"/>
+    <w:lsdException w:name="Medium Grid 2 Accent 4"/>
+    <w:lsdException w:name="Medium Grid 3 Accent 4"/>
+    <w:lsdException w:name="Dark List Accent 4"/>
+    <w:lsdException w:name="Colorful Shading Accent 4"/>
+    <w:lsdException w:name="Colorful List Accent 4"/>
+    <w:lsdException w:name="Colorful Grid Accent 4"/>
+    <w:lsdException w:name="Light Shading Accent 5"/>
+    <w:lsdException w:name="Light List Accent 5"/>
+    <w:lsdException w:name="Light Grid Accent 5"/>
+    <w:lsdException w:name="Medium Shading 1 Accent 5"/>
+    <w:lsdException w:name="Medium Shading 2 Accent 5"/>
+    <w:lsdException w:name="Medium List 1 Accent 5"/>
+    <w:lsdException w:name="Medium List 2 Accent 5"/>
+    <w:lsdException w:name="Medium Grid 1 Accent 5"/>
+    <w:lsdException w:name="Medium Grid 2 Accent 5"/>
+    <w:lsdException w:name="Medium Grid 3 Accent 5"/>
+    <w:lsdException w:name="Dark List Accent 5"/>
+    <w:lsdException w:name="Colorful Shading Accent 5"/>
+    <w:lsdException w:name="Colorful List Accent 5"/>
+    <w:lsdException w:name="Colorful Grid Accent 5"/>
+    <w:lsdException w:name="Light Shading Accent 6"/>
+    <w:lsdException w:name="Light List Accent 6"/>
+    <w:lsdException w:name="Light Grid Accent 6"/>
+    <w:lsdException w:name="Medium Shading 1 Accent 6"/>
+    <w:lsdException w:name="Medium Shading 2 Accent 6"/>
+    <w:lsdException w:name="Medium List 1 Accent 6"/>
+    <w:lsdException w:name="Medium List 2 Accent 6"/>
+    <w:lsdException w:name="Medium Grid 1 Accent 6"/>
+    <w:lsdException w:name="Medium Grid 2 Accent 6"/>
+    <w:lsdException w:name="Medium Grid 3 Accent 6"/>
+    <w:lsdException w:name="Dark List Accent 6"/>
+    <w:lsdException w:name="Colorful Shading Accent 6"/>
+    <w:lsdException w:name="Colorful List Accent 6"/>
+    <w:lsdException w:name="Colorful Grid Accent 6"/>
+    <w:lsdException w:name="Subtle Emphasis" w:uiPriority="19" w:qFormat="1"/>
+    <w:lsdException w:name="Intense Emphasis" w:uiPriority="21" w:qFormat="1"/>
+    <w:lsdException w:name="Subtle Reference" w:uiPriority="31" w:qFormat="1"/>
+    <w:lsdException w:name="Intense Reference" w:uiPriority="32" w:qFormat="1"/>
+    <w:lsdException w:name="Book Title" w:uiPriority="33" w:qFormat="1"/>
+    <w:lsdException w:name="Bibliography" w:semiHidden="1" w:uiPriority="37" w:unhideWhenUsed="1"/>
+    <w:lsdException w:name="TOC Heading" w:semiHidden="1" w:uiPriority="39" w:unhideWhenUsed="1" w:qFormat="1"/>
+    <w:lsdException w:name="Plain Table 1" w:uiPriority="41"/>
+    <w:lsdException w:name="Plain Table 2" w:uiPriority="42"/>
+    <w:lsdException w:name="Plain Table 3" w:uiPriority="43"/>
+    <w:lsdException w:name="Plain Table 4" w:uiPriority="44"/>
+    <w:lsdException w:name="Plain Table 5" w:uiPriority="45"/>
+    <w:lsdException w:name="Grid Table Light" w:uiPriority="40"/>
+    <w:lsdException w:name="Grid Table 1 Light" w:uiPriority="46"/>
+    <w:lsdException w:name="Grid Table 2" w:uiPriority="47"/>
+    <w:lsdException w:name="Grid Table 3" w:uiPriority="48"/>
+    <w:lsdException w:name="Grid Table 4" w:uiPriority="49"/>
+    <w:lsdException w:name="Grid Table 5 Dark" w:uiPriority="50"/>
+    <w:lsdException w:name="Grid Table 6 Colorful" w:uiPriority="51"/>
+    <w:lsdException w:name="Grid Table 7 Colorful" w:uiPriority="52"/>
+    <w:lsdException w:name="Grid Table 1 Light Accent 1" w:uiPriority="46"/>
+    <w:lsdException w:name="Grid Table 2 Accent 1" w:uiPriority="47"/>
+    <w:lsdException w:name="Grid Table 3 Accent 1" w:uiPriority="48"/>
+    <w:lsdException w:name="Grid Table 4 Accent 1" w:uiPriority="49"/>
+    <w:lsdException w:name="Grid Table 5 Dark Accent 1" w:uiPriority="50"/>
+    <w:lsdException w:name="Grid Table 6 Colorful Accent 1" w:uiPriority="51"/>
+    <w:lsdException w:name="Grid Table 7 Colorful Accent 1" w:uiPriority="52"/>
+    <w:lsdException w:name="Grid Table 1 Light Accent 2" w:uiPriority="46"/>
+    <w:lsdException w:name="Grid Table 2 Accent 2" w:uiPriority="47"/>
+    <w:lsdException w:name="Grid Table 3 Accent 2" w:uiPriority="48"/>
+    <w:lsdException w:name="Grid Table 4 Accent 2" w:uiPriority="49"/>
+    <w:lsdException w:name="Grid Table 5 Dark Accent 2" w:uiPriority="50"/>
+    <w:lsdException w:name="Grid Table 6 Colorful Accent 2" w:uiPriority="51"/>
+    <w:lsdException w:name="Grid Table 7 Colorful Accent 2" w:uiPriority="52"/>
+    <w:lsdException w:name="Grid Table 1 Light Accent 3" w:uiPriority="46"/>
+    <w:lsdException w:name="Grid Table 2 Accent 3" w:uiPriority="47"/>
+    <w:lsdException w:name="Grid Table 3 Accent 3" w:uiPriority="48"/>
+    <w:lsdException w:name="Grid Table 4 Accent 3" w:uiPriority="49"/>
+    <w:lsdException w:name="Grid Table 5 Dark Accent 3" w:uiPriority="50"/>
+    <w:lsdException w:name="Grid Table 6 Colorful Accent 3" w:uiPriority="51"/>
+    <w:lsdException w:name="Grid Table 7 Colorful Accent 3" w:uiPriority="52"/>
+    <w:lsdException w:name="Grid Table 1 Light Accent 4" w:uiPriority="46"/>
+    <w:lsdException w:name="Grid Table 2 Accent 4" w:uiPriority="47"/>
+    <w:lsdException w:name="Grid Table 3 Accent 4" w:uiPriority="48"/>
+    <w:lsdException w:name="Grid Table 4 Accent 4" w:uiPriority="49"/>
+    <w:lsdException w:name="Grid Table 5 Dark Accent 4" w:uiPriority="50"/>
+    <w:lsdException w:name="Grid Table 6 Colorful Accent 4" w:uiPriority="51"/>
+    <w:lsdException w:name="Grid Table 7 Colorful Accent 4" w:uiPriority="52"/>
+    <w:lsdException w:name="Grid Table 1 Light Accent 5" w:uiPriority="46"/>
+    <w:lsdException w:name="Grid Table 2 Accent 5" w:uiPriority="47"/>
+    <w:lsdException w:name="Grid Table 3 Accent 5" w:uiPriority="48"/>
+    <w:lsdException w:name="Grid Table 4 Accent 5" w:uiPriority="49"/>
+    <w:lsdException w:name="Grid Table 5 Dark Accent 5" w:uiPriority="50"/>
+    <w:lsdException w:name="Grid Table 6 Colorful Accent 5" w:uiPriority="51"/>
+    <w:lsdException w:name="Grid Table 7 Colorful Accent 5" w:uiPriority="52"/>
+    <w:lsdException w:name="Grid Table 1 Light Accent 6" w:uiPriority="46"/>
+    <w:lsdException w:name="Grid Table 2 Accent 6" w:uiPriority="47"/>
+    <w:lsdException w:name="Grid Table 3 Accent 6" w:uiPriority="48"/>
+    <w:lsdException w:name="Grid Table 4 Accent 6" w:uiPriority="49"/>
+    <w:lsdException w:name="Grid Table 5 Dark Accent 6" w:uiPriority="50"/>
+    <w:lsdException w:name="Grid Table 6 Colorful Accent 6" w:uiPriority="51"/>
+    <w:lsdException w:name="Grid Table 7 Colorful Accent 6" w:uiPriority="52"/>
+    <w:lsdException w:name="List Table 1 Light" w:uiPriority="46"/>
+    <w:lsdException w:name="List Table 2" w:uiPriority="47"/>
+    <w:lsdException w:name="List Table 3" w:uiPriority="48"/>
+    <w:lsdException w:name="List Table 4" w:uiPriority="49"/>
+    <w:lsdException w:name="List Table 5 Dark" w:uiPriority="50"/>
+    <w:lsdException w:name="List Table 6 Colorful" w:uiPriority="51"/>
+    <w:lsdException w:name="List Table 7 Colorful" w:uiPriority="52"/>
+    <w:lsdException w:name="List Table 1 Light Accent 1" w:uiPriority="46"/>
+    <w:lsdException w:name="List Table 2 Accent 1" w:uiPriority="47"/>
+    <w:lsdException w:name="List Table 3 Accent 1" w:uiPriority="48"/>
+    <w:lsdException w:name="List Table 4 Accent 1" w:uiPriority="49"/>
+    <w:lsdException w:name="List Table 5 Dark Accent 1" w:uiPriority="50"/>
+    <w:lsdException w:name="List Table 6 Colorful Accent 1" w:uiPriority="51"/>
+    <w:lsdException w:name="List Table 7 Colorful Accent 1" w:uiPriority="52"/>
+    <w:lsdException w:name="List Table 1 Light Accent 2" w:uiPriority="46"/>
+    <w:lsdException w:name="List Table 2 Accent 2" w:uiPriority="47"/>
+    <w:lsdException w:name="List Table 3 Accent 2" w:uiPriority="48"/>
+    <w:lsdException w:name="List Table 4 Accent 2" w:uiPriority="49"/>
+    <w:lsdException w:name="List Table 5 Dark Accent 2" w:uiPriority="50"/>
+    <w:lsdException w:name="List Table 6 Colorful Accent 2" w:uiPriority="51"/>
+    <w:lsdException w:name="List Table 7 Colorful Accent 2" w:uiPriority="52"/>
+    <w:lsdException w:name="List Table 1 Light Accent 3" w:uiPriority="46"/>
+    <w:lsdException w:name="List Table 2 Accent 3" w:uiPriority="47"/>
+    <w:lsdException w:name="List Table 3 Accent 3" w:uiPriority="48"/>
+    <w:lsdException w:name="List Table 4 Accent 3" w:uiPriority="49"/>
+    <w:lsdException w:name="List Table 5 Dark Accent 3" w:uiPriority="50"/>
+    <w:lsdException w:name="List Table 6 Colorful Accent 3" w:uiPriority="51"/>
+    <w:lsdException w:name="List Table 7 Colorful Accent 3" w:uiPriority="52"/>
+    <w:lsdException w:name="List Table 1 Light Accent 4" w:uiPriority="46"/>
+    <w:lsdException w:name="List Table 2 Accent 4" w:uiPriority="47"/>
+    <w:lsdException w:name="List Table 3 Accent 4" w:uiPriority="48"/>
+    <w:lsdException w:name="List Table 4 Accent 4" w:uiPriority="49"/>
+    <w:lsdException w:name="List Table 5 Dark Accent 4" w:uiPriority="50"/>
+    <w:lsdException w:name="List Table 6 Colorful Accent 4" w:uiPriority="51"/>
+    <w:lsdException w:name="List Table 7 Colorful Accent 4" w:uiPriority="52"/>
+    <w:lsdException w:name="List Table 1 Light Accent 5" w:uiPriority="46"/>
+    <w:lsdException w:name="List Table 2 Accent 5" w:uiPriority="47"/>
+    <w:lsdException w:name="List Table 3 Accent 5" w:uiPriority="48"/>
+    <w:lsdException w:name="List Table 4 Accent 5" w:uiPriority="49"/>
+    <w:lsdException w:name="List Table 5 Dark Accent 5" w:uiPriority="50"/>
+    <w:lsdException w:name="List Table 6 Colorful Accent 5" w:uiPriority="51"/>
+    <w:lsdException w:name="List Table 7 Colorful Accent 5" w:uiPriority="52"/>
+    <w:lsdException w:name="List Table 1 Light Accent 6" w:uiPriority="46"/>
+    <w:lsdException w:name="List Table 2 Accent 6" w:uiPriority="47"/>
+    <w:lsdException w:name="List Table 3 Accent 6" w:uiPriority="48"/>
+    <w:lsdException w:name="List Table 4 Accent 6" w:uiPriority="49"/>
+    <w:lsdException w:name="List Table 5 Dark Accent 6" w:uiPriority="50"/>
+    <w:lsdException w:name="List Table 6 Colorful Accent 6" w:uiPriority="51"/>
+    <w:lsdException w:name="List Table 7 Colorful Accent 6" w:uiPriority="52"/>
+    <w:lsdException w:name="Mention" w:semiHidden="1" w:uiPriority="99" w:unhideWhenUsed="1"/>
+    <w:lsdException w:name="Smart Hyperlink" w:semiHidden="1" w:uiPriority="99" w:unhideWhenUsed="1"/>
   </w:latentStyles>
   <w:style w:type="paragraph" w:default="1" w:styleId="Normal">
     <w:name w:val="Normal"/>
@@ -9513,196 +9273,6 @@
       <w:color w:val="0000FF"/>
       <w:u w:val="single"/>
     </w:rPr>
-  </w:style>
-</w:styles>
-</file>
-
-<file path=word/stylesWithEffects.xml><?xml version="1.0" encoding="utf-8"?>
-<w:styles xmlns:wpc="http://schemas.microsoft.com/office/word/2010/wordprocessingCanvas" xmlns:mc="http://schemas.openxmlformats.org/markup-compatibility/2006" xmlns:o="urn:schemas-microsoft-com:office:office" xmlns:r="http://schemas.openxmlformats.org/officeDocument/2006/relationships" xmlns:m="http://schemas.openxmlformats.org/officeDocument/2006/math" xmlns:v="urn:schemas-microsoft-com:vml" xmlns:wp14="http://schemas.microsoft.com/office/word/2010/wordprocessingDrawing" xmlns:wp="http://schemas.openxmlformats.org/drawingml/2006/wordprocessingDrawing" xmlns:w10="urn:schemas-microsoft-com:office:word" xmlns:w="http://schemas.openxmlformats.org/wordprocessingml/2006/main" xmlns:w14="http://schemas.microsoft.com/office/word/2010/wordml" xmlns:wpg="http://schemas.microsoft.com/office/word/2010/wordprocessingGroup" xmlns:wpi="http://schemas.microsoft.com/office/word/2010/wordprocessingInk" xmlns:wne="http://schemas.microsoft.com/office/word/2006/wordml" xmlns:wps="http://schemas.microsoft.com/office/word/2010/wordprocessingShape" mc:Ignorable="w14 wp14">
-  <w:docDefaults>
-    <w:rPrDefault>
-      <w:rPr>
-        <w:rFonts w:asciiTheme="minorHAnsi" w:eastAsiaTheme="minorEastAsia" w:hAnsiTheme="minorHAnsi" w:cstheme="minorBidi"/>
-        <w:sz w:val="22"/>
-        <w:szCs w:val="22"/>
-        <w:lang w:val="en-US" w:eastAsia="zh-CN" w:bidi="ar-SA"/>
-      </w:rPr>
-    </w:rPrDefault>
-    <w:pPrDefault>
-      <w:pPr>
-        <w:spacing w:after="200" w:line="276" w:lineRule="auto"/>
-      </w:pPr>
-    </w:pPrDefault>
-  </w:docDefaults>
-  <w:latentStyles w:defLockedState="0" w:defUIPriority="99" w:defSemiHidden="1" w:defUnhideWhenUsed="1" w:defQFormat="0" w:count="267">
-    <w:lsdException w:name="Normal" w:semiHidden="0" w:uiPriority="0" w:unhideWhenUsed="0" w:qFormat="1"/>
-    <w:lsdException w:name="heading 1" w:semiHidden="0" w:uiPriority="9" w:unhideWhenUsed="0" w:qFormat="1"/>
-    <w:lsdException w:name="heading 2" w:uiPriority="9" w:qFormat="1"/>
-    <w:lsdException w:name="heading 3" w:uiPriority="9" w:qFormat="1"/>
-    <w:lsdException w:name="heading 4" w:uiPriority="9" w:qFormat="1"/>
-    <w:lsdException w:name="heading 5" w:uiPriority="9" w:qFormat="1"/>
-    <w:lsdException w:name="heading 6" w:uiPriority="9" w:qFormat="1"/>
-    <w:lsdException w:name="heading 7" w:uiPriority="9" w:qFormat="1"/>
-    <w:lsdException w:name="heading 8" w:uiPriority="9" w:qFormat="1"/>
-    <w:lsdException w:name="heading 9" w:uiPriority="9" w:qFormat="1"/>
-    <w:lsdException w:name="toc 1" w:uiPriority="39"/>
-    <w:lsdException w:name="toc 2" w:uiPriority="39"/>
-    <w:lsdException w:name="toc 3" w:uiPriority="39"/>
-    <w:lsdException w:name="toc 4" w:uiPriority="39"/>
-    <w:lsdException w:name="toc 5" w:uiPriority="39"/>
-    <w:lsdException w:name="toc 6" w:uiPriority="39"/>
-    <w:lsdException w:name="toc 7" w:uiPriority="39"/>
-    <w:lsdException w:name="toc 8" w:uiPriority="39"/>
-    <w:lsdException w:name="toc 9" w:uiPriority="39"/>
-    <w:lsdException w:name="caption" w:uiPriority="35" w:qFormat="1"/>
-    <w:lsdException w:name="Title" w:semiHidden="0" w:uiPriority="10" w:unhideWhenUsed="0" w:qFormat="1"/>
-    <w:lsdException w:name="Default Paragraph Font" w:uiPriority="1"/>
-    <w:lsdException w:name="Subtitle" w:semiHidden="0" w:uiPriority="11" w:unhideWhenUsed="0" w:qFormat="1"/>
-    <w:lsdException w:name="Strong" w:semiHidden="0" w:uiPriority="22" w:unhideWhenUsed="0" w:qFormat="1"/>
-    <w:lsdException w:name="Emphasis" w:semiHidden="0" w:uiPriority="20" w:unhideWhenUsed="0" w:qFormat="1"/>
-    <w:lsdException w:name="Table Grid" w:semiHidden="0" w:uiPriority="59" w:unhideWhenUsed="0"/>
-    <w:lsdException w:name="Placeholder Text" w:unhideWhenUsed="0"/>
-    <w:lsdException w:name="No Spacing" w:semiHidden="0" w:uiPriority="1" w:unhideWhenUsed="0" w:qFormat="1"/>
-    <w:lsdException w:name="Light Shading" w:semiHidden="0" w:uiPriority="60" w:unhideWhenUsed="0"/>
-    <w:lsdException w:name="Light List" w:semiHidden="0" w:uiPriority="61" w:unhideWhenUsed="0"/>
-    <w:lsdException w:name="Light Grid" w:semiHidden="0" w:uiPriority="62" w:unhideWhenUsed="0"/>
-    <w:lsdException w:name="Medium Shading 1" w:semiHidden="0" w:uiPriority="63" w:unhideWhenUsed="0"/>
-    <w:lsdException w:name="Medium Shading 2" w:semiHidden="0" w:uiPriority="64" w:unhideWhenUsed="0"/>
-    <w:lsdException w:name="Medium List 1" w:semiHidden="0" w:uiPriority="65" w:unhideWhenUsed="0"/>
-    <w:lsdException w:name="Medium List 2" w:semiHidden="0" w:uiPriority="66" w:unhideWhenUsed="0"/>
-    <w:lsdException w:name="Medium Grid 1" w:semiHidden="0" w:uiPriority="67" w:unhideWhenUsed="0"/>
-    <w:lsdException w:name="Medium Grid 2" w:semiHidden="0" w:uiPriority="68" w:unhideWhenUsed="0"/>
-    <w:lsdException w:name="Medium Grid 3" w:semiHidden="0" w:uiPriority="69" w:unhideWhenUsed="0"/>
-    <w:lsdException w:name="Dark List" w:semiHidden="0" w:uiPriority="70" w:unhideWhenUsed="0"/>
-    <w:lsdException w:name="Colorful Shading" w:semiHidden="0" w:uiPriority="71" w:unhideWhenUsed="0"/>
-    <w:lsdException w:name="Colorful List" w:semiHidden="0" w:uiPriority="72" w:unhideWhenUsed="0"/>
-    <w:lsdException w:name="Colorful Grid" w:semiHidden="0" w:uiPriority="73" w:unhideWhenUsed="0"/>
-    <w:lsdException w:name="Light Shading Accent 1" w:semiHidden="0" w:uiPriority="60" w:unhideWhenUsed="0"/>
-    <w:lsdException w:name="Light List Accent 1" w:semiHidden="0" w:uiPriority="61" w:unhideWhenUsed="0"/>
-    <w:lsdException w:name="Light Grid Accent 1" w:semiHidden="0" w:uiPriority="62" w:unhideWhenUsed="0"/>
-    <w:lsdException w:name="Medium Shading 1 Accent 1" w:semiHidden="0" w:uiPriority="63" w:unhideWhenUsed="0"/>
-    <w:lsdException w:name="Medium Shading 2 Accent 1" w:semiHidden="0" w:uiPriority="64" w:unhideWhenUsed="0"/>
-    <w:lsdException w:name="Medium List 1 Accent 1" w:semiHidden="0" w:uiPriority="65" w:unhideWhenUsed="0"/>
-    <w:lsdException w:name="Revision" w:unhideWhenUsed="0"/>
-    <w:lsdException w:name="List Paragraph" w:semiHidden="0" w:uiPriority="34" w:unhideWhenUsed="0" w:qFormat="1"/>
-    <w:lsdException w:name="Quote" w:semiHidden="0" w:uiPriority="29" w:unhideWhenUsed="0" w:qFormat="1"/>
-    <w:lsdException w:name="Intense Quote" w:semiHidden="0" w:uiPriority="30" w:unhideWhenUsed="0" w:qFormat="1"/>
-    <w:lsdException w:name="Medium List 2 Accent 1" w:semiHidden="0" w:uiPriority="66" w:unhideWhenUsed="0"/>
-    <w:lsdException w:name="Medium Grid 1 Accent 1" w:semiHidden="0" w:uiPriority="67" w:unhideWhenUsed="0"/>
-    <w:lsdException w:name="Medium Grid 2 Accent 1" w:semiHidden="0" w:uiPriority="68" w:unhideWhenUsed="0"/>
-    <w:lsdException w:name="Medium Grid 3 Accent 1" w:semiHidden="0" w:uiPriority="69" w:unhideWhenUsed="0"/>
-    <w:lsdException w:name="Dark List Accent 1" w:semiHidden="0" w:uiPriority="70" w:unhideWhenUsed="0"/>
-    <w:lsdException w:name="Colorful Shading Accent 1" w:semiHidden="0" w:uiPriority="71" w:unhideWhenUsed="0"/>
-    <w:lsdException w:name="Colorful List Accent 1" w:semiHidden="0" w:uiPriority="72" w:unhideWhenUsed="0"/>
-    <w:lsdException w:name="Colorful Grid Accent 1" w:semiHidden="0" w:uiPriority="73" w:unhideWhenUsed="0"/>
-    <w:lsdException w:name="Light Shading Accent 2" w:semiHidden="0" w:uiPriority="60" w:unhideWhenUsed="0"/>
-    <w:lsdException w:name="Light List Accent 2" w:semiHidden="0" w:uiPriority="61" w:unhideWhenUsed="0"/>
-    <w:lsdException w:name="Light Grid Accent 2" w:semiHidden="0" w:uiPriority="62" w:unhideWhenUsed="0"/>
-    <w:lsdException w:name="Medium Shading 1 Accent 2" w:semiHidden="0" w:uiPriority="63" w:unhideWhenUsed="0"/>
-    <w:lsdException w:name="Medium Shading 2 Accent 2" w:semiHidden="0" w:uiPriority="64" w:unhideWhenUsed="0"/>
-    <w:lsdException w:name="Medium List 1 Accent 2" w:semiHidden="0" w:uiPriority="65" w:unhideWhenUsed="0"/>
-    <w:lsdException w:name="Medium List 2 Accent 2" w:semiHidden="0" w:uiPriority="66" w:unhideWhenUsed="0"/>
-    <w:lsdException w:name="Medium Grid 1 Accent 2" w:semiHidden="0" w:uiPriority="67" w:unhideWhenUsed="0"/>
-    <w:lsdException w:name="Medium Grid 2 Accent 2" w:semiHidden="0" w:uiPriority="68" w:unhideWhenUsed="0"/>
-    <w:lsdException w:name="Medium Grid 3 Accent 2" w:semiHidden="0" w:uiPriority="69" w:unhideWhenUsed="0"/>
-    <w:lsdException w:name="Dark List Accent 2" w:semiHidden="0" w:uiPriority="70" w:unhideWhenUsed="0"/>
-    <w:lsdException w:name="Colorful Shading Accent 2" w:semiHidden="0" w:uiPriority="71" w:unhideWhenUsed="0"/>
-    <w:lsdException w:name="Colorful List Accent 2" w:semiHidden="0" w:uiPriority="72" w:unhideWhenUsed="0"/>
-    <w:lsdException w:name="Colorful Grid Accent 2" w:semiHidden="0" w:uiPriority="73" w:unhideWhenUsed="0"/>
-    <w:lsdException w:name="Light Shading Accent 3" w:semiHidden="0" w:uiPriority="60" w:unhideWhenUsed="0"/>
-    <w:lsdException w:name="Light List Accent 3" w:semiHidden="0" w:uiPriority="61" w:unhideWhenUsed="0"/>
-    <w:lsdException w:name="Light Grid Accent 3" w:semiHidden="0" w:uiPriority="62" w:unhideWhenUsed="0"/>
-    <w:lsdException w:name="Medium Shading 1 Accent 3" w:semiHidden="0" w:uiPriority="63" w:unhideWhenUsed="0"/>
-    <w:lsdException w:name="Medium Shading 2 Accent 3" w:semiHidden="0" w:uiPriority="64" w:unhideWhenUsed="0"/>
-    <w:lsdException w:name="Medium List 1 Accent 3" w:semiHidden="0" w:uiPriority="65" w:unhideWhenUsed="0"/>
-    <w:lsdException w:name="Medium List 2 Accent 3" w:semiHidden="0" w:uiPriority="66" w:unhideWhenUsed="0"/>
-    <w:lsdException w:name="Medium Grid 1 Accent 3" w:semiHidden="0" w:uiPriority="67" w:unhideWhenUsed="0"/>
-    <w:lsdException w:name="Medium Grid 2 Accent 3" w:semiHidden="0" w:uiPriority="68" w:unhideWhenUsed="0"/>
-    <w:lsdException w:name="Medium Grid 3 Accent 3" w:semiHidden="0" w:uiPriority="69" w:unhideWhenUsed="0"/>
-    <w:lsdException w:name="Dark List Accent 3" w:semiHidden="0" w:uiPriority="70" w:unhideWhenUsed="0"/>
-    <w:lsdException w:name="Colorful Shading Accent 3" w:semiHidden="0" w:uiPriority="71" w:unhideWhenUsed="0"/>
-    <w:lsdException w:name="Colorful List Accent 3" w:semiHidden="0" w:uiPriority="72" w:unhideWhenUsed="0"/>
-    <w:lsdException w:name="Colorful Grid Accent 3" w:semiHidden="0" w:uiPriority="73" w:unhideWhenUsed="0"/>
-    <w:lsdException w:name="Light Shading Accent 4" w:semiHidden="0" w:uiPriority="60" w:unhideWhenUsed="0"/>
-    <w:lsdException w:name="Light List Accent 4" w:semiHidden="0" w:uiPriority="61" w:unhideWhenUsed="0"/>
-    <w:lsdException w:name="Light Grid Accent 4" w:semiHidden="0" w:uiPriority="62" w:unhideWhenUsed="0"/>
-    <w:lsdException w:name="Medium Shading 1 Accent 4" w:semiHidden="0" w:uiPriority="63" w:unhideWhenUsed="0"/>
-    <w:lsdException w:name="Medium Shading 2 Accent 4" w:semiHidden="0" w:uiPriority="64" w:unhideWhenUsed="0"/>
-    <w:lsdException w:name="Medium List 1 Accent 4" w:semiHidden="0" w:uiPriority="65" w:unhideWhenUsed="0"/>
-    <w:lsdException w:name="Medium List 2 Accent 4" w:semiHidden="0" w:uiPriority="66" w:unhideWhenUsed="0"/>
-    <w:lsdException w:name="Medium Grid 1 Accent 4" w:semiHidden="0" w:uiPriority="67" w:unhideWhenUsed="0"/>
-    <w:lsdException w:name="Medium Grid 2 Accent 4" w:semiHidden="0" w:uiPriority="68" w:unhideWhenUsed="0"/>
-    <w:lsdException w:name="Medium Grid 3 Accent 4" w:semiHidden="0" w:uiPriority="69" w:unhideWhenUsed="0"/>
-    <w:lsdException w:name="Dark List Accent 4" w:semiHidden="0" w:uiPriority="70" w:unhideWhenUsed="0"/>
-    <w:lsdException w:name="Colorful Shading Accent 4" w:semiHidden="0" w:uiPriority="71" w:unhideWhenUsed="0"/>
-    <w:lsdException w:name="Colorful List Accent 4" w:semiHidden="0" w:uiPriority="72" w:unhideWhenUsed="0"/>
-    <w:lsdException w:name="Colorful Grid Accent 4" w:semiHidden="0" w:uiPriority="73" w:unhideWhenUsed="0"/>
-    <w:lsdException w:name="Light Shading Accent 5" w:semiHidden="0" w:uiPriority="60" w:unhideWhenUsed="0"/>
-    <w:lsdException w:name="Light List Accent 5" w:semiHidden="0" w:uiPriority="61" w:unhideWhenUsed="0"/>
-    <w:lsdException w:name="Light Grid Accent 5" w:semiHidden="0" w:uiPriority="62" w:unhideWhenUsed="0"/>
-    <w:lsdException w:name="Medium Shading 1 Accent 5" w:semiHidden="0" w:uiPriority="63" w:unhideWhenUsed="0"/>
-    <w:lsdException w:name="Medium Shading 2 Accent 5" w:semiHidden="0" w:uiPriority="64" w:unhideWhenUsed="0"/>
-    <w:lsdException w:name="Medium List 1 Accent 5" w:semiHidden="0" w:uiPriority="65" w:unhideWhenUsed="0"/>
-    <w:lsdException w:name="Medium List 2 Accent 5" w:semiHidden="0" w:uiPriority="66" w:unhideWhenUsed="0"/>
-    <w:lsdException w:name="Medium Grid 1 Accent 5" w:semiHidden="0" w:uiPriority="67" w:unhideWhenUsed="0"/>
-    <w:lsdException w:name="Medium Grid 2 Accent 5" w:semiHidden="0" w:uiPriority="68" w:unhideWhenUsed="0"/>
-    <w:lsdException w:name="Medium Grid 3 Accent 5" w:semiHidden="0" w:uiPriority="69" w:unhideWhenUsed="0"/>
-    <w:lsdException w:name="Dark List Accent 5" w:semiHidden="0" w:uiPriority="70" w:unhideWhenUsed="0"/>
-    <w:lsdException w:name="Colorful Shading Accent 5" w:semiHidden="0" w:uiPriority="71" w:unhideWhenUsed="0"/>
-    <w:lsdException w:name="Colorful List Accent 5" w:semiHidden="0" w:uiPriority="72" w:unhideWhenUsed="0"/>
-    <w:lsdException w:name="Colorful Grid Accent 5" w:semiHidden="0" w:uiPriority="73" w:unhideWhenUsed="0"/>
-    <w:lsdException w:name="Light Shading Accent 6" w:semiHidden="0" w:uiPriority="60" w:unhideWhenUsed="0"/>
-    <w:lsdException w:name="Light List Accent 6" w:semiHidden="0" w:uiPriority="61" w:unhideWhenUsed="0"/>
-    <w:lsdException w:name="Light Grid Accent 6" w:semiHidden="0" w:uiPriority="62" w:unhideWhenUsed="0"/>
-    <w:lsdException w:name="Medium Shading 1 Accent 6" w:semiHidden="0" w:uiPriority="63" w:unhideWhenUsed="0"/>
-    <w:lsdException w:name="Medium Shading 2 Accent 6" w:semiHidden="0" w:uiPriority="64" w:unhideWhenUsed="0"/>
-    <w:lsdException w:name="Medium List 1 Accent 6" w:semiHidden="0" w:uiPriority="65" w:unhideWhenUsed="0"/>
-    <w:lsdException w:name="Medium List 2 Accent 6" w:semiHidden="0" w:uiPriority="66" w:unhideWhenUsed="0"/>
-    <w:lsdException w:name="Medium Grid 1 Accent 6" w:semiHidden="0" w:uiPriority="67" w:unhideWhenUsed="0"/>
-    <w:lsdException w:name="Medium Grid 2 Accent 6" w:semiHidden="0" w:uiPriority="68" w:unhideWhenUsed="0"/>
-    <w:lsdException w:name="Medium Grid 3 Accent 6" w:semiHidden="0" w:uiPriority="69" w:unhideWhenUsed="0"/>
-    <w:lsdException w:name="Dark List Accent 6" w:semiHidden="0" w:uiPriority="70" w:unhideWhenUsed="0"/>
-    <w:lsdException w:name="Colorful Shading Accent 6" w:semiHidden="0" w:uiPriority="71" w:unhideWhenUsed="0"/>
-    <w:lsdException w:name="Colorful List Accent 6" w:semiHidden="0" w:uiPriority="72" w:unhideWhenUsed="0"/>
-    <w:lsdException w:name="Colorful Grid Accent 6" w:semiHidden="0" w:uiPriority="73" w:unhideWhenUsed="0"/>
-    <w:lsdException w:name="Subtle Emphasis" w:semiHidden="0" w:uiPriority="19" w:unhideWhenUsed="0" w:qFormat="1"/>
-    <w:lsdException w:name="Intense Emphasis" w:semiHidden="0" w:uiPriority="21" w:unhideWhenUsed="0" w:qFormat="1"/>
-    <w:lsdException w:name="Subtle Reference" w:semiHidden="0" w:uiPriority="31" w:unhideWhenUsed="0" w:qFormat="1"/>
-    <w:lsdException w:name="Intense Reference" w:semiHidden="0" w:uiPriority="32" w:unhideWhenUsed="0" w:qFormat="1"/>
-    <w:lsdException w:name="Book Title" w:semiHidden="0" w:uiPriority="33" w:unhideWhenUsed="0" w:qFormat="1"/>
-    <w:lsdException w:name="Bibliography" w:uiPriority="37"/>
-    <w:lsdException w:name="TOC Heading" w:uiPriority="39" w:qFormat="1"/>
-  </w:latentStyles>
-  <w:style w:type="paragraph" w:default="1" w:styleId="Normal">
-    <w:name w:val="Normal"/>
-    <w:qFormat/>
-  </w:style>
-  <w:style w:type="character" w:default="1" w:styleId="DefaultParagraphFont">
-    <w:name w:val="Default Paragraph Font"/>
-    <w:uiPriority w:val="1"/>
-    <w:semiHidden/>
-    <w:unhideWhenUsed/>
-  </w:style>
-  <w:style w:type="table" w:default="1" w:styleId="TableNormal">
-    <w:name w:val="Normal Table"/>
-    <w:uiPriority w:val="99"/>
-    <w:semiHidden/>
-    <w:unhideWhenUsed/>
-    <w:tblPr>
-      <w:tblInd w:w="0" w:type="dxa"/>
-      <w:tblCellMar>
-        <w:top w:w="0" w:type="dxa"/>
-        <w:left w:w="108" w:type="dxa"/>
-        <w:bottom w:w="0" w:type="dxa"/>
-        <w:right w:w="108" w:type="dxa"/>
-      </w:tblCellMar>
-    </w:tblPr>
-  </w:style>
-  <w:style w:type="numbering" w:default="1" w:styleId="NoList">
-    <w:name w:val="No List"/>
-    <w:uiPriority w:val="99"/>
-    <w:semiHidden/>
-    <w:unhideWhenUsed/>
   </w:style>
 </w:styles>
 </file>

</xml_diff>